<commit_message>
The chapter about Drools platform was written
</commit_message>
<xml_diff>
--- a/docs/sources/Пояснительная записка.docx
+++ b/docs/sources/Пояснительная записка.docx
@@ -61,7 +61,7 @@
           <w:r>
             <w:fldChar w:fldCharType="separate"/>
           </w:r>
-          <w:hyperlink w:anchor="_Toc323814723" w:history="1">
+          <w:hyperlink w:anchor="_Toc323822347" w:history="1">
             <w:r>
               <w:rPr>
                 <w:rStyle w:val="Hyperlink"/>
@@ -88,7 +88,7 @@
                 <w:noProof/>
                 <w:webHidden/>
               </w:rPr>
-              <w:instrText xml:space="preserve"> PAGEREF _Toc323814723 \h </w:instrText>
+              <w:instrText xml:space="preserve"> PAGEREF _Toc323822347 \h </w:instrText>
             </w:r>
             <w:r>
               <w:rPr>
@@ -128,7 +128,7 @@
               <w:sz w:val="22"/>
             </w:rPr>
           </w:pPr>
-          <w:hyperlink w:anchor="_Toc323814724" w:history="1">
+          <w:hyperlink w:anchor="_Toc323822348" w:history="1">
             <w:r>
               <w:rPr>
                 <w:rStyle w:val="Hyperlink"/>
@@ -170,7 +170,7 @@
                 <w:noProof/>
                 <w:webHidden/>
               </w:rPr>
-              <w:instrText xml:space="preserve"> PAGEREF _Toc323814724 \h </w:instrText>
+              <w:instrText xml:space="preserve"> PAGEREF _Toc323822348 \h </w:instrText>
             </w:r>
             <w:r>
               <w:rPr>
@@ -214,7 +214,7 @@
               <w:sz w:val="22"/>
             </w:rPr>
           </w:pPr>
-          <w:hyperlink w:anchor="_Toc323814725" w:history="1">
+          <w:hyperlink w:anchor="_Toc323822349" w:history="1">
             <w:r>
               <w:rPr>
                 <w:rStyle w:val="Hyperlink"/>
@@ -256,7 +256,7 @@
                 <w:noProof/>
                 <w:webHidden/>
               </w:rPr>
-              <w:instrText xml:space="preserve"> PAGEREF _Toc323814725 \h </w:instrText>
+              <w:instrText xml:space="preserve"> PAGEREF _Toc323822349 \h </w:instrText>
             </w:r>
             <w:r>
               <w:rPr>
@@ -300,7 +300,7 @@
               <w:sz w:val="22"/>
             </w:rPr>
           </w:pPr>
-          <w:hyperlink w:anchor="_Toc323814726" w:history="1">
+          <w:hyperlink w:anchor="_Toc323822350" w:history="1">
             <w:r>
               <w:rPr>
                 <w:rStyle w:val="Hyperlink"/>
@@ -342,7 +342,7 @@
                 <w:noProof/>
                 <w:webHidden/>
               </w:rPr>
-              <w:instrText xml:space="preserve"> PAGEREF _Toc323814726 \h </w:instrText>
+              <w:instrText xml:space="preserve"> PAGEREF _Toc323822350 \h </w:instrText>
             </w:r>
             <w:r>
               <w:rPr>
@@ -386,7 +386,7 @@
               <w:sz w:val="22"/>
             </w:rPr>
           </w:pPr>
-          <w:hyperlink w:anchor="_Toc323814727" w:history="1">
+          <w:hyperlink w:anchor="_Toc323822351" w:history="1">
             <w:r>
               <w:rPr>
                 <w:rStyle w:val="Hyperlink"/>
@@ -428,7 +428,7 @@
                 <w:noProof/>
                 <w:webHidden/>
               </w:rPr>
-              <w:instrText xml:space="preserve"> PAGEREF _Toc323814727 \h </w:instrText>
+              <w:instrText xml:space="preserve"> PAGEREF _Toc323822351 \h </w:instrText>
             </w:r>
             <w:r>
               <w:rPr>
@@ -472,7 +472,7 @@
               <w:sz w:val="22"/>
             </w:rPr>
           </w:pPr>
-          <w:hyperlink w:anchor="_Toc323814728" w:history="1">
+          <w:hyperlink w:anchor="_Toc323822352" w:history="1">
             <w:r>
               <w:rPr>
                 <w:rStyle w:val="Hyperlink"/>
@@ -514,7 +514,7 @@
                 <w:noProof/>
                 <w:webHidden/>
               </w:rPr>
-              <w:instrText xml:space="preserve"> PAGEREF _Toc323814728 \h </w:instrText>
+              <w:instrText xml:space="preserve"> PAGEREF _Toc323822352 \h </w:instrText>
             </w:r>
             <w:r>
               <w:rPr>
@@ -558,7 +558,7 @@
               <w:sz w:val="22"/>
             </w:rPr>
           </w:pPr>
-          <w:hyperlink w:anchor="_Toc323814729" w:history="1">
+          <w:hyperlink w:anchor="_Toc323822353" w:history="1">
             <w:r>
               <w:rPr>
                 <w:rStyle w:val="Hyperlink"/>
@@ -600,7 +600,7 @@
                 <w:noProof/>
                 <w:webHidden/>
               </w:rPr>
-              <w:instrText xml:space="preserve"> PAGEREF _Toc323814729 \h </w:instrText>
+              <w:instrText xml:space="preserve"> PAGEREF _Toc323822353 \h </w:instrText>
             </w:r>
             <w:r>
               <w:rPr>
@@ -644,7 +644,7 @@
               <w:sz w:val="22"/>
             </w:rPr>
           </w:pPr>
-          <w:hyperlink w:anchor="_Toc323814730" w:history="1">
+          <w:hyperlink w:anchor="_Toc323822354" w:history="1">
             <w:r>
               <w:rPr>
                 <w:rStyle w:val="Hyperlink"/>
@@ -686,7 +686,7 @@
                 <w:noProof/>
                 <w:webHidden/>
               </w:rPr>
-              <w:instrText xml:space="preserve"> PAGEREF _Toc323814730 \h </w:instrText>
+              <w:instrText xml:space="preserve"> PAGEREF _Toc323822354 \h </w:instrText>
             </w:r>
             <w:r>
               <w:rPr>
@@ -730,7 +730,7 @@
               <w:sz w:val="22"/>
             </w:rPr>
           </w:pPr>
-          <w:hyperlink w:anchor="_Toc323814731" w:history="1">
+          <w:hyperlink w:anchor="_Toc323822355" w:history="1">
             <w:r>
               <w:rPr>
                 <w:rStyle w:val="Hyperlink"/>
@@ -751,7 +751,7 @@
                 <w:rStyle w:val="Hyperlink"/>
                 <w:noProof/>
               </w:rPr>
-              <w:t>Проектирование оптических систем</w:t>
+              <w:t>Обзор платформы Drools</w:t>
             </w:r>
             <w:r>
               <w:rPr>
@@ -772,7 +772,7 @@
                 <w:noProof/>
                 <w:webHidden/>
               </w:rPr>
-              <w:instrText xml:space="preserve"> PAGEREF _Toc323814731 \h </w:instrText>
+              <w:instrText xml:space="preserve"> PAGEREF _Toc323822355 \h </w:instrText>
             </w:r>
             <w:r>
               <w:rPr>
@@ -793,6 +793,178 @@
                 <w:webHidden/>
               </w:rPr>
               <w:t>10</w:t>
+            </w:r>
+            <w:r>
+              <w:rPr>
+                <w:noProof/>
+                <w:webHidden/>
+              </w:rPr>
+              <w:fldChar w:fldCharType="end"/>
+            </w:r>
+          </w:hyperlink>
+        </w:p>
+        <w:p>
+          <w:pPr>
+            <w:pStyle w:val="TOC3"/>
+            <w:tabs>
+              <w:tab w:val="left" w:pos="1900"/>
+              <w:tab w:val="right" w:leader="dot" w:pos="9346"/>
+            </w:tabs>
+            <w:rPr>
+              <w:rFonts w:asciiTheme="minorHAnsi" w:eastAsiaTheme="minorEastAsia" w:hAnsiTheme="minorHAnsi"/>
+              <w:noProof/>
+              <w:sz w:val="22"/>
+            </w:rPr>
+          </w:pPr>
+          <w:hyperlink w:anchor="_Toc323822356" w:history="1">
+            <w:r>
+              <w:rPr>
+                <w:rStyle w:val="Hyperlink"/>
+                <w:noProof/>
+              </w:rPr>
+              <w:t>1.3.1</w:t>
+            </w:r>
+            <w:r>
+              <w:rPr>
+                <w:rFonts w:asciiTheme="minorHAnsi" w:eastAsiaTheme="minorEastAsia" w:hAnsiTheme="minorHAnsi"/>
+                <w:noProof/>
+                <w:sz w:val="22"/>
+              </w:rPr>
+              <w:tab/>
+            </w:r>
+            <w:r>
+              <w:rPr>
+                <w:rStyle w:val="Hyperlink"/>
+                <w:noProof/>
+              </w:rPr>
+              <w:t>Машина вывода</w:t>
+            </w:r>
+            <w:r>
+              <w:rPr>
+                <w:noProof/>
+                <w:webHidden/>
+              </w:rPr>
+              <w:tab/>
+            </w:r>
+            <w:r>
+              <w:rPr>
+                <w:noProof/>
+                <w:webHidden/>
+              </w:rPr>
+              <w:fldChar w:fldCharType="begin"/>
+            </w:r>
+            <w:r>
+              <w:rPr>
+                <w:noProof/>
+                <w:webHidden/>
+              </w:rPr>
+              <w:instrText xml:space="preserve"> PAGEREF _Toc323822356 \h </w:instrText>
+            </w:r>
+            <w:r>
+              <w:rPr>
+                <w:noProof/>
+                <w:webHidden/>
+              </w:rPr>
+            </w:r>
+            <w:r>
+              <w:rPr>
+                <w:noProof/>
+                <w:webHidden/>
+              </w:rPr>
+              <w:fldChar w:fldCharType="separate"/>
+            </w:r>
+            <w:r>
+              <w:rPr>
+                <w:noProof/>
+                <w:webHidden/>
+              </w:rPr>
+              <w:t>10</w:t>
+            </w:r>
+            <w:r>
+              <w:rPr>
+                <w:noProof/>
+                <w:webHidden/>
+              </w:rPr>
+              <w:fldChar w:fldCharType="end"/>
+            </w:r>
+          </w:hyperlink>
+        </w:p>
+        <w:p>
+          <w:pPr>
+            <w:pStyle w:val="TOC3"/>
+            <w:tabs>
+              <w:tab w:val="left" w:pos="1900"/>
+              <w:tab w:val="right" w:leader="dot" w:pos="9346"/>
+            </w:tabs>
+            <w:rPr>
+              <w:rFonts w:asciiTheme="minorHAnsi" w:eastAsiaTheme="minorEastAsia" w:hAnsiTheme="minorHAnsi"/>
+              <w:noProof/>
+              <w:sz w:val="22"/>
+            </w:rPr>
+          </w:pPr>
+          <w:hyperlink w:anchor="_Toc323822357" w:history="1">
+            <w:r>
+              <w:rPr>
+                <w:rStyle w:val="Hyperlink"/>
+                <w:noProof/>
+              </w:rPr>
+              <w:t>1.3.2</w:t>
+            </w:r>
+            <w:r>
+              <w:rPr>
+                <w:rFonts w:asciiTheme="minorHAnsi" w:eastAsiaTheme="minorEastAsia" w:hAnsiTheme="minorHAnsi"/>
+                <w:noProof/>
+                <w:sz w:val="22"/>
+              </w:rPr>
+              <w:tab/>
+            </w:r>
+            <w:r>
+              <w:rPr>
+                <w:rStyle w:val="Hyperlink"/>
+                <w:noProof/>
+              </w:rPr>
+              <w:t>Инструменты для разработки ЭС</w:t>
+            </w:r>
+            <w:r>
+              <w:rPr>
+                <w:noProof/>
+                <w:webHidden/>
+              </w:rPr>
+              <w:tab/>
+            </w:r>
+            <w:r>
+              <w:rPr>
+                <w:noProof/>
+                <w:webHidden/>
+              </w:rPr>
+              <w:fldChar w:fldCharType="begin"/>
+            </w:r>
+            <w:r>
+              <w:rPr>
+                <w:noProof/>
+                <w:webHidden/>
+              </w:rPr>
+              <w:instrText xml:space="preserve"> PAGEREF _Toc323822357 \h </w:instrText>
+            </w:r>
+            <w:r>
+              <w:rPr>
+                <w:noProof/>
+                <w:webHidden/>
+              </w:rPr>
+            </w:r>
+            <w:r>
+              <w:rPr>
+                <w:noProof/>
+                <w:webHidden/>
+              </w:rPr>
+              <w:fldChar w:fldCharType="separate"/>
+            </w:r>
+            <w:r>
+              <w:rPr>
+                <w:noProof/>
+                <w:webHidden/>
+              </w:rPr>
+              <w:t>11</w:t>
             </w:r>
             <w:r>
               <w:rPr>
@@ -816,7 +988,7 @@
               <w:sz w:val="22"/>
             </w:rPr>
           </w:pPr>
-          <w:hyperlink w:anchor="_Toc323814732" w:history="1">
+          <w:hyperlink w:anchor="_Toc323822358" w:history="1">
             <w:r>
               <w:rPr>
                 <w:rStyle w:val="Hyperlink"/>
@@ -837,6 +1009,92 @@
                 <w:rStyle w:val="Hyperlink"/>
                 <w:noProof/>
               </w:rPr>
+              <w:t>Проектирование оптических систем</w:t>
+            </w:r>
+            <w:r>
+              <w:rPr>
+                <w:noProof/>
+                <w:webHidden/>
+              </w:rPr>
+              <w:tab/>
+            </w:r>
+            <w:r>
+              <w:rPr>
+                <w:noProof/>
+                <w:webHidden/>
+              </w:rPr>
+              <w:fldChar w:fldCharType="begin"/>
+            </w:r>
+            <w:r>
+              <w:rPr>
+                <w:noProof/>
+                <w:webHidden/>
+              </w:rPr>
+              <w:instrText xml:space="preserve"> PAGEREF _Toc323822358 \h </w:instrText>
+            </w:r>
+            <w:r>
+              <w:rPr>
+                <w:noProof/>
+                <w:webHidden/>
+              </w:rPr>
+            </w:r>
+            <w:r>
+              <w:rPr>
+                <w:noProof/>
+                <w:webHidden/>
+              </w:rPr>
+              <w:fldChar w:fldCharType="separate"/>
+            </w:r>
+            <w:r>
+              <w:rPr>
+                <w:noProof/>
+                <w:webHidden/>
+              </w:rPr>
+              <w:t>12</w:t>
+            </w:r>
+            <w:r>
+              <w:rPr>
+                <w:noProof/>
+                <w:webHidden/>
+              </w:rPr>
+              <w:fldChar w:fldCharType="end"/>
+            </w:r>
+          </w:hyperlink>
+        </w:p>
+        <w:p>
+          <w:pPr>
+            <w:pStyle w:val="TOC2"/>
+            <w:tabs>
+              <w:tab w:val="left" w:pos="1540"/>
+              <w:tab w:val="right" w:leader="dot" w:pos="9346"/>
+            </w:tabs>
+            <w:rPr>
+              <w:rFonts w:asciiTheme="minorHAnsi" w:eastAsiaTheme="minorEastAsia" w:hAnsiTheme="minorHAnsi"/>
+              <w:noProof/>
+              <w:sz w:val="22"/>
+            </w:rPr>
+          </w:pPr>
+          <w:hyperlink w:anchor="_Toc323822359" w:history="1">
+            <w:r>
+              <w:rPr>
+                <w:rStyle w:val="Hyperlink"/>
+                <w:noProof/>
+              </w:rPr>
+              <w:t>1.5</w:t>
+            </w:r>
+            <w:r>
+              <w:rPr>
+                <w:rFonts w:asciiTheme="minorHAnsi" w:eastAsiaTheme="minorEastAsia" w:hAnsiTheme="minorHAnsi"/>
+                <w:noProof/>
+                <w:sz w:val="22"/>
+              </w:rPr>
+              <w:tab/>
+            </w:r>
+            <w:r>
+              <w:rPr>
+                <w:rStyle w:val="Hyperlink"/>
+                <w:noProof/>
+              </w:rPr>
               <w:t>Классификация оптических систем</w:t>
             </w:r>
             <w:r>
@@ -858,7 +1116,7 @@
                 <w:noProof/>
                 <w:webHidden/>
               </w:rPr>
-              <w:instrText xml:space="preserve"> PAGEREF _Toc323814732 \h </w:instrText>
+              <w:instrText xml:space="preserve"> PAGEREF _Toc323822359 \h </w:instrText>
             </w:r>
             <w:r>
               <w:rPr>
@@ -878,7 +1136,7 @@
                 <w:noProof/>
                 <w:webHidden/>
               </w:rPr>
-              <w:t>12</w:t>
+              <w:t>14</w:t>
             </w:r>
             <w:r>
               <w:rPr>
@@ -902,13 +1160,13 @@
               <w:sz w:val="22"/>
             </w:rPr>
           </w:pPr>
-          <w:hyperlink w:anchor="_Toc323814733" w:history="1">
+          <w:hyperlink w:anchor="_Toc323822360" w:history="1">
             <w:r>
               <w:rPr>
                 <w:rStyle w:val="Hyperlink"/>
                 <w:noProof/>
               </w:rPr>
-              <w:t>1.4.1</w:t>
+              <w:t>1.5.1</w:t>
             </w:r>
             <w:r>
               <w:rPr>
@@ -944,7 +1202,7 @@
                 <w:noProof/>
                 <w:webHidden/>
               </w:rPr>
-              <w:instrText xml:space="preserve"> PAGEREF _Toc323814733 \h </w:instrText>
+              <w:instrText xml:space="preserve"> PAGEREF _Toc323822360 \h </w:instrText>
             </w:r>
             <w:r>
               <w:rPr>
@@ -964,7 +1222,7 @@
                 <w:noProof/>
                 <w:webHidden/>
               </w:rPr>
-              <w:t>12</w:t>
+              <w:t>14</w:t>
             </w:r>
             <w:r>
               <w:rPr>
@@ -988,13 +1246,13 @@
               <w:sz w:val="22"/>
             </w:rPr>
           </w:pPr>
-          <w:hyperlink w:anchor="_Toc323814734" w:history="1">
+          <w:hyperlink w:anchor="_Toc323822361" w:history="1">
             <w:r>
               <w:rPr>
                 <w:rStyle w:val="Hyperlink"/>
                 <w:noProof/>
               </w:rPr>
-              <w:t>1.4.2</w:t>
+              <w:t>1.5.2</w:t>
             </w:r>
             <w:r>
               <w:rPr>
@@ -1030,7 +1288,7 @@
                 <w:noProof/>
                 <w:webHidden/>
               </w:rPr>
-              <w:instrText xml:space="preserve"> PAGEREF _Toc323814734 \h </w:instrText>
+              <w:instrText xml:space="preserve"> PAGEREF _Toc323822361 \h </w:instrText>
             </w:r>
             <w:r>
               <w:rPr>
@@ -1050,7 +1308,7 @@
                 <w:noProof/>
                 <w:webHidden/>
               </w:rPr>
-              <w:t>12</w:t>
+              <w:t>14</w:t>
             </w:r>
             <w:r>
               <w:rPr>
@@ -1074,13 +1332,13 @@
               <w:sz w:val="22"/>
             </w:rPr>
           </w:pPr>
-          <w:hyperlink w:anchor="_Toc323814735" w:history="1">
+          <w:hyperlink w:anchor="_Toc323822362" w:history="1">
             <w:r>
               <w:rPr>
                 <w:rStyle w:val="Hyperlink"/>
                 <w:noProof/>
               </w:rPr>
-              <w:t>1.4.3</w:t>
+              <w:t>1.5.3</w:t>
             </w:r>
             <w:r>
               <w:rPr>
@@ -1116,7 +1374,7 @@
                 <w:noProof/>
                 <w:webHidden/>
               </w:rPr>
-              <w:instrText xml:space="preserve"> PAGEREF _Toc323814735 \h </w:instrText>
+              <w:instrText xml:space="preserve"> PAGEREF _Toc323822362 \h </w:instrText>
             </w:r>
             <w:r>
               <w:rPr>
@@ -1136,7 +1394,7 @@
                 <w:noProof/>
                 <w:webHidden/>
               </w:rPr>
-              <w:t>13</w:t>
+              <w:t>15</w:t>
             </w:r>
             <w:r>
               <w:rPr>
@@ -1160,13 +1418,13 @@
               <w:sz w:val="22"/>
             </w:rPr>
           </w:pPr>
-          <w:hyperlink w:anchor="_Toc323814736" w:history="1">
+          <w:hyperlink w:anchor="_Toc323822363" w:history="1">
             <w:r>
               <w:rPr>
                 <w:rStyle w:val="Hyperlink"/>
                 <w:noProof/>
               </w:rPr>
-              <w:t>1.5</w:t>
+              <w:t>1.6</w:t>
             </w:r>
             <w:r>
               <w:rPr>
@@ -1202,7 +1460,7 @@
                 <w:noProof/>
                 <w:webHidden/>
               </w:rPr>
-              <w:instrText xml:space="preserve"> PAGEREF _Toc323814736 \h </w:instrText>
+              <w:instrText xml:space="preserve"> PAGEREF _Toc323822363 \h </w:instrText>
             </w:r>
             <w:r>
               <w:rPr>
@@ -1222,7 +1480,7 @@
                 <w:noProof/>
                 <w:webHidden/>
               </w:rPr>
-              <w:t>15</w:t>
+              <w:t>17</w:t>
             </w:r>
             <w:r>
               <w:rPr>
@@ -1246,13 +1504,13 @@
               <w:sz w:val="22"/>
             </w:rPr>
           </w:pPr>
-          <w:hyperlink w:anchor="_Toc323814737" w:history="1">
+          <w:hyperlink w:anchor="_Toc323822364" w:history="1">
             <w:r>
               <w:rPr>
                 <w:rStyle w:val="Hyperlink"/>
                 <w:noProof/>
               </w:rPr>
-              <w:t>1.6</w:t>
+              <w:t>1.7</w:t>
             </w:r>
             <w:r>
               <w:rPr>
@@ -1288,7 +1546,7 @@
                 <w:noProof/>
                 <w:webHidden/>
               </w:rPr>
-              <w:instrText xml:space="preserve"> PAGEREF _Toc323814737 \h </w:instrText>
+              <w:instrText xml:space="preserve"> PAGEREF _Toc323822364 \h </w:instrText>
             </w:r>
             <w:r>
               <w:rPr>
@@ -1308,7 +1566,7 @@
                 <w:noProof/>
                 <w:webHidden/>
               </w:rPr>
-              <w:t>16</w:t>
+              <w:t>18</w:t>
             </w:r>
             <w:r>
               <w:rPr>
@@ -1332,13 +1590,13 @@
               <w:sz w:val="22"/>
             </w:rPr>
           </w:pPr>
-          <w:hyperlink w:anchor="_Toc323814738" w:history="1">
+          <w:hyperlink w:anchor="_Toc323822365" w:history="1">
             <w:r>
               <w:rPr>
                 <w:rStyle w:val="Hyperlink"/>
                 <w:noProof/>
               </w:rPr>
-              <w:t>1.7</w:t>
+              <w:t>1.8</w:t>
             </w:r>
             <w:r>
               <w:rPr>
@@ -1374,7 +1632,7 @@
                 <w:noProof/>
                 <w:webHidden/>
               </w:rPr>
-              <w:instrText xml:space="preserve"> PAGEREF _Toc323814738 \h </w:instrText>
+              <w:instrText xml:space="preserve"> PAGEREF _Toc323822365 \h </w:instrText>
             </w:r>
             <w:r>
               <w:rPr>
@@ -1394,7 +1652,7 @@
                 <w:noProof/>
                 <w:webHidden/>
               </w:rPr>
-              <w:t>17</w:t>
+              <w:t>19</w:t>
             </w:r>
             <w:r>
               <w:rPr>
@@ -1418,13 +1676,13 @@
               <w:sz w:val="22"/>
             </w:rPr>
           </w:pPr>
-          <w:hyperlink w:anchor="_Toc323814739" w:history="1">
+          <w:hyperlink w:anchor="_Toc323822366" w:history="1">
             <w:r>
               <w:rPr>
                 <w:rStyle w:val="Hyperlink"/>
                 <w:noProof/>
               </w:rPr>
-              <w:t>1.8</w:t>
+              <w:t>1.9</w:t>
             </w:r>
             <w:r>
               <w:rPr>
@@ -1460,7 +1718,7 @@
                 <w:noProof/>
                 <w:webHidden/>
               </w:rPr>
-              <w:instrText xml:space="preserve"> PAGEREF _Toc323814739 \h </w:instrText>
+              <w:instrText xml:space="preserve"> PAGEREF _Toc323822366 \h </w:instrText>
             </w:r>
             <w:r>
               <w:rPr>
@@ -1480,7 +1738,7 @@
                 <w:noProof/>
                 <w:webHidden/>
               </w:rPr>
-              <w:t>18</w:t>
+              <w:t>20</w:t>
             </w:r>
             <w:r>
               <w:rPr>
@@ -1495,7 +1753,7 @@
           <w:pPr>
             <w:pStyle w:val="TOC2"/>
             <w:tabs>
-              <w:tab w:val="left" w:pos="1540"/>
+              <w:tab w:val="left" w:pos="1760"/>
               <w:tab w:val="right" w:leader="dot" w:pos="9346"/>
             </w:tabs>
             <w:rPr>
@@ -1504,13 +1762,13 @@
               <w:sz w:val="22"/>
             </w:rPr>
           </w:pPr>
-          <w:hyperlink w:anchor="_Toc323814740" w:history="1">
+          <w:hyperlink w:anchor="_Toc323822367" w:history="1">
             <w:r>
               <w:rPr>
                 <w:rStyle w:val="Hyperlink"/>
                 <w:noProof/>
               </w:rPr>
-              <w:t>1.9</w:t>
+              <w:t>1.10</w:t>
             </w:r>
             <w:r>
               <w:rPr>
@@ -1546,7 +1804,7 @@
                 <w:noProof/>
                 <w:webHidden/>
               </w:rPr>
-              <w:instrText xml:space="preserve"> PAGEREF _Toc323814740 \h </w:instrText>
+              <w:instrText xml:space="preserve"> PAGEREF _Toc323822367 \h </w:instrText>
             </w:r>
             <w:r>
               <w:rPr>
@@ -1566,7 +1824,7 @@
                 <w:noProof/>
                 <w:webHidden/>
               </w:rPr>
-              <w:t>19</w:t>
+              <w:t>21</w:t>
             </w:r>
             <w:r>
               <w:rPr>
@@ -1581,7 +1839,7 @@
           <w:pPr>
             <w:pStyle w:val="TOC3"/>
             <w:tabs>
-              <w:tab w:val="left" w:pos="1900"/>
+              <w:tab w:val="left" w:pos="2020"/>
               <w:tab w:val="right" w:leader="dot" w:pos="9346"/>
             </w:tabs>
             <w:rPr>
@@ -1590,13 +1848,13 @@
               <w:sz w:val="22"/>
             </w:rPr>
           </w:pPr>
-          <w:hyperlink w:anchor="_Toc323814741" w:history="1">
+          <w:hyperlink w:anchor="_Toc323822368" w:history="1">
             <w:r>
               <w:rPr>
                 <w:rStyle w:val="Hyperlink"/>
                 <w:noProof/>
               </w:rPr>
-              <w:t>1.9.1</w:t>
+              <w:t>1.10.1</w:t>
             </w:r>
             <w:r>
               <w:rPr>
@@ -1632,7 +1890,7 @@
                 <w:noProof/>
                 <w:webHidden/>
               </w:rPr>
-              <w:instrText xml:space="preserve"> PAGEREF _Toc323814741 \h </w:instrText>
+              <w:instrText xml:space="preserve"> PAGEREF _Toc323822368 \h </w:instrText>
             </w:r>
             <w:r>
               <w:rPr>
@@ -1652,7 +1910,7 @@
                 <w:noProof/>
                 <w:webHidden/>
               </w:rPr>
-              <w:t>19</w:t>
+              <w:t>21</w:t>
             </w:r>
             <w:r>
               <w:rPr>
@@ -1667,7 +1925,7 @@
           <w:pPr>
             <w:pStyle w:val="TOC3"/>
             <w:tabs>
-              <w:tab w:val="left" w:pos="1900"/>
+              <w:tab w:val="left" w:pos="2020"/>
               <w:tab w:val="right" w:leader="dot" w:pos="9346"/>
             </w:tabs>
             <w:rPr>
@@ -1676,13 +1934,13 @@
               <w:sz w:val="22"/>
             </w:rPr>
           </w:pPr>
-          <w:hyperlink w:anchor="_Toc323814742" w:history="1">
+          <w:hyperlink w:anchor="_Toc323822369" w:history="1">
             <w:r>
               <w:rPr>
                 <w:rStyle w:val="Hyperlink"/>
                 <w:noProof/>
               </w:rPr>
-              <w:t>1.9.2</w:t>
+              <w:t>1.10.2</w:t>
             </w:r>
             <w:r>
               <w:rPr>
@@ -1718,7 +1976,7 @@
                 <w:noProof/>
                 <w:webHidden/>
               </w:rPr>
-              <w:instrText xml:space="preserve"> PAGEREF _Toc323814742 \h </w:instrText>
+              <w:instrText xml:space="preserve"> PAGEREF _Toc323822369 \h </w:instrText>
             </w:r>
             <w:r>
               <w:rPr>
@@ -1738,7 +1996,7 @@
                 <w:noProof/>
                 <w:webHidden/>
               </w:rPr>
-              <w:t>19</w:t>
+              <w:t>21</w:t>
             </w:r>
             <w:r>
               <w:rPr>
@@ -1761,9 +2019,14 @@
         <w:pStyle w:val="Subtitle"/>
       </w:pPr>
       <w:bookmarkStart w:id="0" w:name="_Toc323811236"/>
-      <w:bookmarkStart w:id="1" w:name="_Toc323814723"/>
-      <w:r>
-        <w:lastRenderedPageBreak/>
+      <w:r>
+        <w:rPr>
+          <w:lang w:val="ru-RU"/>
+        </w:rPr>
+        <w:t xml:space="preserve"> </w:t>
+      </w:r>
+      <w:bookmarkStart w:id="1" w:name="_Toc323822347"/>
+      <w:r>
         <w:t>Введение</w:t>
       </w:r>
       <w:bookmarkEnd w:id="0"/>
@@ -2570,7 +2833,14 @@
         <w:rPr>
           <w:lang w:val="ru-RU"/>
         </w:rPr>
-        <w:t>). Получение описания последовательности элементов для достижения конкретных оптических характеристик называется структурным синтезом и является первым этапом автоматизированного проектирования ОС.</w:t>
+        <w:t xml:space="preserve">). Получение описания последовательности элементов для достижения конкретных оптических </w:t>
+      </w:r>
+      <w:r>
+        <w:rPr>
+          <w:lang w:val="ru-RU"/>
+        </w:rPr>
+        <w:lastRenderedPageBreak/>
+        <w:t>характеристик называется структурным синтезом и является первым этапом автоматизированного проектирования ОС.</w:t>
       </w:r>
     </w:p>
     <w:p>
@@ -2584,7 +2854,6 @@
         <w:rPr>
           <w:lang w:val="ru-RU"/>
         </w:rPr>
-        <w:lastRenderedPageBreak/>
         <w:t>Задача структурного синтеза оптической системы не имеет детерминированного алгоритма решения, так как под одни и те же техническим требованиям может подходить большое количество как похожих, так и абсолютно различных структурных схем. Поэтому специалист-оптик может полагаться только на свой опыт и знания в проектировании ОС в выборе оптимальной структурной схемы. И чем он опытнее, тем более оптимальная будет выбрана схема.</w:t>
       </w:r>
     </w:p>
@@ -2606,7 +2875,7 @@
         <w:pStyle w:val="Heading1"/>
       </w:pPr>
       <w:bookmarkStart w:id="2" w:name="_Toc323811237"/>
-      <w:bookmarkStart w:id="3" w:name="_Toc323814724"/>
+      <w:bookmarkStart w:id="3" w:name="_Toc323822348"/>
       <w:r>
         <w:t>Описание предметной области</w:t>
       </w:r>
@@ -2618,7 +2887,7 @@
         <w:pStyle w:val="Heading2"/>
       </w:pPr>
       <w:bookmarkStart w:id="4" w:name="_Toc323811238"/>
-      <w:bookmarkStart w:id="5" w:name="_Toc323814725"/>
+      <w:bookmarkStart w:id="5" w:name="_Toc323822349"/>
       <w:r>
         <w:t>Проблемы и задачи экспертных систем</w:t>
       </w:r>
@@ -2769,6 +3038,7 @@
           <w:i/>
           <w:lang w:val="ru-RU"/>
         </w:rPr>
+        <w:lastRenderedPageBreak/>
         <w:t>Скорость</w:t>
       </w:r>
       <w:r>
@@ -2797,7 +3067,6 @@
           <w:i/>
           <w:lang w:val="ru-RU"/>
         </w:rPr>
-        <w:lastRenderedPageBreak/>
         <w:t>Достоверность</w:t>
       </w:r>
       <w:r>
@@ -2919,7 +3188,7 @@
         <w:pStyle w:val="Heading2"/>
       </w:pPr>
       <w:bookmarkStart w:id="6" w:name="_Toc323811239"/>
-      <w:bookmarkStart w:id="7" w:name="_Toc323814726"/>
+      <w:bookmarkStart w:id="7" w:name="_Toc323822350"/>
       <w:r>
         <w:t>Особенности разработки ЭС</w:t>
       </w:r>
@@ -3195,14 +3464,8 @@
         <w:rPr>
           <w:lang w:val="ru-RU"/>
         </w:rPr>
-        <w:t xml:space="preserve">При разработке ЭС, как правило, используется концепция «быстрого прототипа». Суть этой концепции состоит в том, что разработчики не пытаются сразу построить конечный продукт. На начальном этапе они создают прототип (прототипы) ЭС. </w:t>
-      </w:r>
-      <w:r>
-        <w:rPr>
-          <w:lang w:val="ru-RU"/>
-        </w:rPr>
         <w:lastRenderedPageBreak/>
-        <w:t>Прототипы должны удовлетворять двум противоречивым требованиям: с одной стороны, они должны решать типичные задачи конкретного приложения, а с другой — время и трудоемкость их разработки должны быть весьма незначительны. Для удовлетворения указанным требованиям, как правило, при создании прототипа используются разнообразные средства, ускоряющие процесс проектирования.</w:t>
+        <w:t>При разработке ЭС, как правило, используется концепция «быстрого прототипа». Суть этой концепции состоит в том, что разработчики не пытаются сразу построить конечный продукт. На начальном этапе они создают прототип (прототипы) ЭС. Прототипы должны удовлетворять двум противоречивым требованиям: с одной стороны, они должны решать типичные задачи конкретного приложения, а с другой — время и трудоемкость их разработки должны быть весьма незначительны. Для удовлетворения указанным требованиям, как правило, при создании прототипа используются разнообразные средства, ускоряющие процесс проектирования.</w:t>
       </w:r>
     </w:p>
     <w:p>
@@ -3223,7 +3486,7 @@
         <w:pStyle w:val="Heading3"/>
       </w:pPr>
       <w:bookmarkStart w:id="8" w:name="_Toc323811240"/>
-      <w:bookmarkStart w:id="9" w:name="_Toc323814727"/>
+      <w:bookmarkStart w:id="9" w:name="_Toc323822351"/>
       <w:r>
         <w:t>Структура ЭС</w:t>
       </w:r>
@@ -3431,41 +3694,41 @@
         <w:jc w:val="center"/>
         <w:rPr>
           <w:rStyle w:val="SubtleEmphasis"/>
-          <w:b w:val="0"/>
+          <w:b/>
         </w:rPr>
       </w:pPr>
       <w:r>
         <w:rPr>
           <w:rStyle w:val="SubtleEmphasis"/>
-          <w:b w:val="0"/>
+          <w:b/>
         </w:rPr>
         <w:t xml:space="preserve">Рисунок </w:t>
       </w:r>
       <w:r>
         <w:rPr>
           <w:rStyle w:val="SubtleEmphasis"/>
-          <w:b w:val="0"/>
+          <w:b/>
         </w:rPr>
         <w:fldChar w:fldCharType="begin"/>
       </w:r>
       <w:r>
         <w:rPr>
           <w:rStyle w:val="SubtleEmphasis"/>
-          <w:b w:val="0"/>
+          <w:b/>
         </w:rPr>
         <w:instrText xml:space="preserve"> STYLEREF 1 \s </w:instrText>
       </w:r>
       <w:r>
         <w:rPr>
           <w:rStyle w:val="SubtleEmphasis"/>
-          <w:b w:val="0"/>
+          <w:b/>
         </w:rPr>
         <w:fldChar w:fldCharType="separate"/>
       </w:r>
       <w:r>
         <w:rPr>
           <w:rStyle w:val="SubtleEmphasis"/>
-          <w:b w:val="0"/>
+          <w:b/>
           <w:noProof/>
         </w:rPr>
         <w:t>1</w:t>
@@ -3473,42 +3736,42 @@
       <w:r>
         <w:rPr>
           <w:rStyle w:val="SubtleEmphasis"/>
-          <w:b w:val="0"/>
+          <w:b/>
         </w:rPr>
         <w:fldChar w:fldCharType="end"/>
       </w:r>
       <w:r>
         <w:rPr>
           <w:rStyle w:val="SubtleEmphasis"/>
-          <w:b w:val="0"/>
+          <w:b/>
         </w:rPr>
         <w:t>.</w:t>
       </w:r>
       <w:r>
         <w:rPr>
           <w:rStyle w:val="SubtleEmphasis"/>
-          <w:b w:val="0"/>
+          <w:b/>
         </w:rPr>
         <w:fldChar w:fldCharType="begin"/>
       </w:r>
       <w:r>
         <w:rPr>
           <w:rStyle w:val="SubtleEmphasis"/>
-          <w:b w:val="0"/>
+          <w:b/>
         </w:rPr>
         <w:instrText xml:space="preserve"> SEQ Рисунок \* ARABIC \s 1 </w:instrText>
       </w:r>
       <w:r>
         <w:rPr>
           <w:rStyle w:val="SubtleEmphasis"/>
-          <w:b w:val="0"/>
+          <w:b/>
         </w:rPr>
         <w:fldChar w:fldCharType="separate"/>
       </w:r>
       <w:r>
         <w:rPr>
           <w:rStyle w:val="SubtleEmphasis"/>
-          <w:b w:val="0"/>
+          <w:b/>
           <w:noProof/>
         </w:rPr>
         <w:t>1</w:t>
@@ -3516,14 +3779,14 @@
       <w:r>
         <w:rPr>
           <w:rStyle w:val="SubtleEmphasis"/>
-          <w:b w:val="0"/>
+          <w:b/>
         </w:rPr>
         <w:fldChar w:fldCharType="end"/>
       </w:r>
       <w:r>
         <w:rPr>
           <w:rStyle w:val="SubtleEmphasis"/>
-          <w:b w:val="0"/>
+          <w:b/>
         </w:rPr>
         <w:t xml:space="preserve"> - Основные компоненты экспертной системы</w:t>
       </w:r>
@@ -3546,7 +3809,7 @@
         <w:pStyle w:val="Heading3"/>
       </w:pPr>
       <w:bookmarkStart w:id="10" w:name="_Toc323811241"/>
-      <w:bookmarkStart w:id="11" w:name="_Toc323814728"/>
+      <w:bookmarkStart w:id="11" w:name="_Toc323822352"/>
       <w:r>
         <w:t>Представление знаний и логический вывод</w:t>
       </w:r>
@@ -3611,7 +3874,30 @@
           <w:lang w:val="ru-RU"/>
         </w:rPr>
         <w:lastRenderedPageBreak/>
-        <w:t>Продукционные правила являются выражениями вида “</w:t>
+        <w:t>Продукционные правила являются выражениями вида</w:t>
+      </w:r>
+      <w:r>
+        <w:rPr>
+          <w:lang w:val="ru-RU"/>
+        </w:rPr>
+        <w:t>:</w:t>
+      </w:r>
+      <w:r>
+        <w:rPr>
+          <w:lang w:val="ru-RU"/>
+        </w:rPr>
+        <w:t xml:space="preserve"> </w:t>
+      </w:r>
+    </w:p>
+    <w:p>
+      <w:pPr>
+        <w:jc w:val="center"/>
+      </w:pPr>
+      <w:r>
+        <w:rPr>
+          <w:lang w:val="ru-RU"/>
+        </w:rPr>
+        <w:t>“</w:t>
       </w:r>
       <w:r>
         <w:rPr>
@@ -3657,7 +3943,38 @@
         <w:rPr>
           <w:lang w:val="ru-RU"/>
         </w:rPr>
-        <w:t xml:space="preserve">” и экспертные системы основанные на правилах, называются продукционными ЭС. Они наиболее подходящие в те случаях, когда знания в предметной области возникают на основе эмпирических ассоциации, накопленных за многие годы работы по решению задач в данной области. В качестве условия и действия может быть, например, предположение о наличии того или иного свойства, принимающее значение истина или ложь. Когда как термин действие следует трактовать широко: это может быть как </w:t>
+        <w:t>”</w:t>
+      </w:r>
+    </w:p>
+    <w:p>
+      <w:pPr>
+        <w:rPr>
+          <w:lang w:val="ru-RU"/>
+        </w:rPr>
+      </w:pPr>
+      <w:r>
+        <w:rPr>
+          <w:lang w:val="ru-RU"/>
+        </w:rPr>
+        <w:t>Э</w:t>
+      </w:r>
+      <w:r>
+        <w:rPr>
+          <w:lang w:val="ru-RU"/>
+        </w:rPr>
+        <w:t xml:space="preserve">кспертные системы основанные на </w:t>
+      </w:r>
+      <w:r>
+        <w:rPr>
+          <w:lang w:val="ru-RU"/>
+        </w:rPr>
+        <w:t xml:space="preserve">продукционных </w:t>
+      </w:r>
+      <w:r>
+        <w:rPr>
+          <w:lang w:val="ru-RU"/>
+        </w:rPr>
+        <w:t xml:space="preserve">правилах, называются продукционными ЭС. Они наиболее подходящие в те случаях, когда знания в предметной области возникают на основе эмпирических ассоциации, накопленных за многие годы работы по решению задач в данной области. В качестве условия и действия может быть, например, предположение о наличии того или иного свойства, принимающее значение истина или ложь. Когда как термин действие следует трактовать широко: это может быть как </w:t>
       </w:r>
       <w:r>
         <w:t> </w:t>
@@ -3687,6 +4004,8 @@
         <w:spacing w:line="240" w:lineRule="auto"/>
         <w:ind w:left="709" w:firstLine="0"/>
         <w:rPr>
+          <w:sz w:val="20"/>
+          <w:szCs w:val="20"/>
           <w:lang w:val="ru-RU"/>
         </w:rPr>
       </w:pPr>
@@ -3695,8 +4014,8 @@
           <w:rFonts w:ascii="Courier New" w:hAnsi="Courier New" w:cs="Courier New"/>
           <w:b/>
           <w:bCs/>
-          <w:sz w:val="18"/>
-          <w:szCs w:val="18"/>
+          <w:sz w:val="20"/>
+          <w:szCs w:val="20"/>
           <w:lang w:val="ru-RU"/>
         </w:rPr>
         <w:t>ЕСЛИ</w:t>
@@ -3704,8 +4023,8 @@
       <w:r>
         <w:rPr>
           <w:rFonts w:ascii="Courier New" w:hAnsi="Courier New" w:cs="Courier New"/>
-          <w:sz w:val="18"/>
-          <w:szCs w:val="18"/>
+          <w:sz w:val="20"/>
+          <w:szCs w:val="20"/>
           <w:lang w:val="ru-RU"/>
         </w:rPr>
         <w:t xml:space="preserve"> </w:t>
@@ -3713,16 +4032,17 @@
       <w:r>
         <w:rPr>
           <w:rFonts w:ascii="Courier New" w:hAnsi="Courier New" w:cs="Courier New"/>
-          <w:i/>
           <w:iCs/>
-          <w:sz w:val="18"/>
-          <w:szCs w:val="18"/>
+          <w:sz w:val="20"/>
+          <w:szCs w:val="20"/>
           <w:lang w:val="ru-RU"/>
         </w:rPr>
         <w:t>оптическая система с вынесенным назад зрачком</w:t>
       </w:r>
       <w:r>
         <w:rPr>
+          <w:sz w:val="20"/>
+          <w:szCs w:val="20"/>
           <w:lang w:val="ru-RU"/>
         </w:rPr>
         <w:t xml:space="preserve"> </w:t>
@@ -3730,10 +4050,9 @@
       <w:r>
         <w:rPr>
           <w:rFonts w:ascii="Courier New" w:hAnsi="Courier New" w:cs="Courier New"/>
-          <w:i/>
           <w:iCs/>
-          <w:sz w:val="18"/>
-          <w:szCs w:val="18"/>
+          <w:sz w:val="20"/>
+          <w:szCs w:val="20"/>
           <w:lang w:val="ru-RU"/>
         </w:rPr>
         <w:t>и величиной заднего фокального отрезка, больше половины и меньше одного фокусного расстояния</w:t>
@@ -3744,6 +4063,8 @@
         <w:spacing w:line="240" w:lineRule="auto"/>
         <w:ind w:left="709" w:firstLine="0"/>
         <w:rPr>
+          <w:sz w:val="20"/>
+          <w:szCs w:val="20"/>
           <w:lang w:val="ru-RU"/>
         </w:rPr>
       </w:pPr>
@@ -3752,8 +4073,8 @@
           <w:rFonts w:ascii="Courier New" w:hAnsi="Courier New" w:cs="Courier New"/>
           <w:b/>
           <w:bCs/>
-          <w:sz w:val="18"/>
-          <w:szCs w:val="18"/>
+          <w:sz w:val="20"/>
+          <w:szCs w:val="20"/>
           <w:lang w:val="ru-RU"/>
         </w:rPr>
         <w:t xml:space="preserve">ТО </w:t>
@@ -3761,95 +4082,90 @@
       <w:r>
         <w:rPr>
           <w:rFonts w:ascii="Courier New" w:hAnsi="Courier New" w:cs="Courier New"/>
+          <w:iCs/>
+          <w:sz w:val="20"/>
+          <w:szCs w:val="20"/>
+          <w:lang w:val="ru-RU"/>
+        </w:rPr>
+        <w:t xml:space="preserve">добавить в структурную схему базовый элемент, первая поверхность которого типа </w:t>
+      </w:r>
+      <w:r>
+        <w:rPr>
+          <w:rFonts w:ascii="Courier New" w:hAnsi="Courier New" w:cs="Courier New"/>
+          <w:iCs/>
+          <w:sz w:val="20"/>
+          <w:szCs w:val="20"/>
+        </w:rPr>
+        <w:t>P</w:t>
+      </w:r>
+      <w:r>
+        <w:rPr>
+          <w:rFonts w:ascii="Courier New" w:hAnsi="Courier New" w:cs="Courier New"/>
+          <w:iCs/>
+          <w:sz w:val="20"/>
+          <w:szCs w:val="20"/>
+          <w:lang w:val="ru-RU"/>
+        </w:rPr>
+        <w:t xml:space="preserve"> или лежит в 1-й зоне, а вторая - типа </w:t>
+      </w:r>
+      <w:r>
+        <w:rPr>
+          <w:rFonts w:ascii="Courier New" w:hAnsi="Courier New" w:cs="Courier New"/>
+          <w:iCs/>
+          <w:sz w:val="20"/>
+          <w:szCs w:val="20"/>
+        </w:rPr>
+        <w:t>A</w:t>
+      </w:r>
+      <w:r>
+        <w:rPr>
+          <w:rFonts w:ascii="Courier New" w:hAnsi="Courier New" w:cs="Courier New"/>
+          <w:iCs/>
+          <w:sz w:val="20"/>
+          <w:szCs w:val="20"/>
+          <w:lang w:val="ru-RU"/>
+        </w:rPr>
+        <w:t xml:space="preserve"> и лежит во 2-й зоне</w:t>
+      </w:r>
+    </w:p>
+    <w:p>
+      <w:pPr>
+        <w:rPr>
+          <w:lang w:val="ru-RU"/>
+        </w:rPr>
+      </w:pPr>
+      <w:r>
+        <w:rPr>
+          <w:lang w:val="ru-RU"/>
+        </w:rPr>
+        <w:t xml:space="preserve">Факты поступают в систему через интерфейс пользователя или выводятся в процессе поиска решения задачи. И когда в процессе интерпретации правил МВ какой-либо факт </w:t>
+      </w:r>
+      <w:r>
+        <w:t> </w:t>
+      </w:r>
+      <w:r>
+        <w:rPr>
+          <w:lang w:val="ru-RU"/>
+        </w:rPr>
+        <w:t xml:space="preserve">согласуется с частью правила ЕСЛИ, то выполняется действие, определенное частью ТО этого правила. Последовательное сопоставление частей правил ЕСЛИ с фактами порождает </w:t>
+      </w:r>
+      <w:r>
+        <w:rPr>
           <w:i/>
           <w:iCs/>
-          <w:sz w:val="18"/>
-          <w:szCs w:val="18"/>
-          <w:lang w:val="ru-RU"/>
-        </w:rPr>
-        <w:t xml:space="preserve">добавить в структурную схему базовый элемент, первая поверхность которого типа </w:t>
-      </w:r>
-      <w:r>
-        <w:rPr>
-          <w:rFonts w:ascii="Courier New" w:hAnsi="Courier New" w:cs="Courier New"/>
+          <w:lang w:val="ru-RU"/>
+        </w:rPr>
+        <w:t>цепочку вывода</w:t>
+      </w:r>
+      <w:r>
+        <w:rPr>
+          <w:lang w:val="ru-RU"/>
+        </w:rPr>
+        <w:t xml:space="preserve"> и называется </w:t>
+      </w:r>
+      <w:r>
+        <w:rPr>
           <w:i/>
-          <w:iCs/>
-          <w:sz w:val="18"/>
-          <w:szCs w:val="18"/>
-        </w:rPr>
-        <w:t>P</w:t>
-      </w:r>
-      <w:r>
-        <w:rPr>
-          <w:rFonts w:ascii="Courier New" w:hAnsi="Courier New" w:cs="Courier New"/>
-          <w:i/>
-          <w:iCs/>
-          <w:sz w:val="18"/>
-          <w:szCs w:val="18"/>
-          <w:lang w:val="ru-RU"/>
-        </w:rPr>
-        <w:t xml:space="preserve"> или лежит в 1-й зоне, а вторая - типа </w:t>
-      </w:r>
-      <w:r>
-        <w:rPr>
-          <w:rFonts w:ascii="Courier New" w:hAnsi="Courier New" w:cs="Courier New"/>
-          <w:i/>
-          <w:iCs/>
-          <w:sz w:val="18"/>
-          <w:szCs w:val="18"/>
-        </w:rPr>
-        <w:t>A</w:t>
-      </w:r>
-      <w:r>
-        <w:rPr>
-          <w:rFonts w:ascii="Courier New" w:hAnsi="Courier New" w:cs="Courier New"/>
-          <w:i/>
-          <w:iCs/>
-          <w:sz w:val="18"/>
-          <w:szCs w:val="18"/>
-          <w:lang w:val="ru-RU"/>
-        </w:rPr>
-        <w:t xml:space="preserve"> и лежит во 2-й зоне</w:t>
-      </w:r>
-    </w:p>
-    <w:p>
-      <w:pPr>
-        <w:rPr>
-          <w:lang w:val="ru-RU"/>
-        </w:rPr>
-      </w:pPr>
-      <w:r>
-        <w:rPr>
-          <w:lang w:val="ru-RU"/>
-        </w:rPr>
-        <w:t xml:space="preserve">Факты поступают в систему через интерфейс пользователя или выводятся в процессе поиска решения задачи. И когда в процессе интерпретации правил МВ какой-либо факт </w:t>
-      </w:r>
-      <w:r>
-        <w:t> </w:t>
-      </w:r>
-      <w:r>
-        <w:rPr>
-          <w:lang w:val="ru-RU"/>
-        </w:rPr>
-        <w:t xml:space="preserve">согласуется с частью правила ЕСЛИ, то выполняется действие, определенное частью ТО этого правила. Последовательное сопоставление частей правил ЕСЛИ с фактами порождает </w:t>
-      </w:r>
-      <w:r>
-        <w:rPr>
-          <w:i/>
-          <w:iCs/>
-          <w:lang w:val="ru-RU"/>
-        </w:rPr>
-        <w:t>цепочку вывода</w:t>
-      </w:r>
-      <w:r>
-        <w:rPr>
-          <w:lang w:val="ru-RU"/>
-        </w:rPr>
-        <w:t xml:space="preserve"> и называется </w:t>
-      </w:r>
-      <w:r>
-        <w:rPr>
-          <w:i/>
           <w:lang w:val="ru-RU"/>
         </w:rPr>
         <w:t>логическим выводом</w:t>
@@ -3897,6 +4213,7 @@
         <w:rPr>
           <w:lang w:val="ru-RU"/>
         </w:rPr>
+        <w:lastRenderedPageBreak/>
         <w:t>Однако, несмотря на то, что с помощью продукционных правил можно представить решение любой задачи, при большом количестве правил становится сложно отслеживать непротиворечивость базы знаний.</w:t>
       </w:r>
     </w:p>
@@ -3905,9 +4222,8 @@
         <w:pStyle w:val="Heading3"/>
       </w:pPr>
       <w:bookmarkStart w:id="12" w:name="_Toc323811242"/>
-      <w:bookmarkStart w:id="13" w:name="_Toc323814729"/>
-      <w:r>
-        <w:lastRenderedPageBreak/>
+      <w:bookmarkStart w:id="13" w:name="_Toc323822353"/>
+      <w:r>
         <w:t>Состав команды разработчиков ЭС</w:t>
       </w:r>
       <w:bookmarkEnd w:id="12"/>
@@ -4307,7 +4623,7 @@
         <w:pStyle w:val="Heading3"/>
       </w:pPr>
       <w:bookmarkStart w:id="14" w:name="_Toc323811243"/>
-      <w:bookmarkStart w:id="15" w:name="_Toc323814730"/>
+      <w:bookmarkStart w:id="15" w:name="_Toc323822354"/>
       <w:r>
         <w:t>Этапы разработки ЭС</w:t>
       </w:r>
@@ -4622,6 +4938,7 @@
           <w:sz w:val="22"/>
           <w:lang w:val="ru-RU"/>
         </w:rPr>
+        <w:lastRenderedPageBreak/>
         <w:t>концептуализацию,</w:t>
       </w:r>
     </w:p>
@@ -4718,7 +5035,6 @@
           <w:sz w:val="22"/>
           <w:lang w:val="ru-RU"/>
         </w:rPr>
-        <w:lastRenderedPageBreak/>
         <w:t>опытную эксплуатацию.</w:t>
       </w:r>
     </w:p>
@@ -4885,38 +5201,1308 @@
     <w:p>
       <w:pPr>
         <w:rPr>
-          <w:lang w:val="ru-RU"/>
-        </w:rPr>
-      </w:pPr>
-      <w:r>
-        <w:rPr>
           <w:color w:val="000000"/>
           <w:sz w:val="22"/>
           <w:lang w:val="ru-RU"/>
         </w:rPr>
-        <w:t xml:space="preserve">Необходимо отметить, что в зависимости от назначения ЭС пользователь может не быть специалистом в данной проблемной области (в этом случае он обращается к ЭС за результатом, не умея получить его сам), или быть специалистом (в этом случае пользователь может сам получить результат, но он обращается к ЭС с целью либо ускорить процесс получения результата, либо возложить на ЭС рутинную работу). В режиме консультации данные о задаче пользователя после обработки их диалоговым компонентом поступают в рабочую память. Интерпретатор на основе входных данных из рабочей памяти, общих данных о проблемной области и правил из БЗ </w:t>
-      </w:r>
+      </w:pPr>
       <w:r>
         <w:rPr>
           <w:color w:val="000000"/>
           <w:sz w:val="22"/>
           <w:lang w:val="ru-RU"/>
         </w:rPr>
+        <w:t xml:space="preserve">Необходимо отметить, что в зависимости от назначения ЭС пользователь может не быть специалистом в данной проблемной области (в этом случае он обращается к ЭС за результатом, не умея получить его сам), или быть специалистом (в этом случае пользователь может сам получить </w:t>
+      </w:r>
+      <w:r>
+        <w:rPr>
+          <w:color w:val="000000"/>
+          <w:sz w:val="22"/>
+          <w:lang w:val="ru-RU"/>
+        </w:rPr>
         <w:lastRenderedPageBreak/>
-        <w:t>формирует решение задачи. ЭС при решении задачи не только исполняет предписанную последовательность операции, но и предварительно формирует ее. Если реакция системы не понятна пользователю, то он может потребовать объяснения.</w:t>
+        <w:t>результат, но он обращается к ЭС с целью либо ускорить процесс получения результата, либо возложить на ЭС рутинную работу). В режиме консультации данные о задаче пользователя после обработки их диалоговым компонентом поступают в рабочую память. Интерпретатор на основе входных данных из рабочей памяти, общих данных о проблемной области и правил из БЗ формирует решение задачи. ЭС при решении задачи не только исполняет предписанную последовательность операции, но и предварительно формирует ее. Если реакция системы не понятна пользователю, то он может потребовать объяснения.</w:t>
       </w:r>
     </w:p>
     <w:p>
       <w:pPr>
         <w:pStyle w:val="Heading2"/>
-      </w:pPr>
-      <w:bookmarkStart w:id="16" w:name="_Toc323811244"/>
-      <w:bookmarkStart w:id="17" w:name="_Toc323814731"/>
+        <w:rPr>
+          <w:lang w:val="en-US"/>
+        </w:rPr>
+      </w:pPr>
+      <w:bookmarkStart w:id="16" w:name="_Toc323822355"/>
+      <w:r>
+        <w:t>Обзор платформы Drools</w:t>
+      </w:r>
+      <w:bookmarkEnd w:id="16"/>
+    </w:p>
+    <w:p>
+      <w:pPr>
+        <w:rPr>
+          <w:lang w:val="ru-RU"/>
+        </w:rPr>
+      </w:pPr>
+      <w:r>
+        <w:rPr>
+          <w:lang w:val="ru-RU"/>
+        </w:rPr>
+        <w:t>За время существования и использования технологии экспертных систем было создано множество инструментов позволяющих упростить, ускорить разработку ЭС и сделать её более эффективной. Эти инструменты как правило различаются тем, какие из четырех основных компонентов, описанных выше, они предоставляют.</w:t>
+      </w:r>
+    </w:p>
+    <w:p>
+      <w:pPr>
+        <w:rPr>
+          <w:lang w:val="ru-RU"/>
+        </w:rPr>
+      </w:pPr>
+      <w:r>
+        <w:rPr>
+          <w:lang w:val="ru-RU"/>
+        </w:rPr>
+        <w:t xml:space="preserve">В данной работе используется одна из наиболее популярных и развитых -  платформа </w:t>
+      </w:r>
+      <w:r>
+        <w:t>Drools</w:t>
+      </w:r>
+      <w:r>
+        <w:rPr>
+          <w:rStyle w:val="FootnoteReference"/>
+        </w:rPr>
+        <w:footnoteReference w:id="1"/>
+      </w:r>
+      <w:r>
+        <w:rPr>
+          <w:lang w:val="ru-RU"/>
+        </w:rPr>
+        <w:t xml:space="preserve"> </w:t>
+      </w:r>
+      <w:r>
+        <w:rPr>
+          <w:lang w:val="ru-RU"/>
+        </w:rPr>
+        <w:t xml:space="preserve">от компании </w:t>
+      </w:r>
+      <w:r>
+        <w:t>Red</w:t>
+      </w:r>
+      <w:r>
+        <w:rPr>
+          <w:lang w:val="ru-RU"/>
+        </w:rPr>
+        <w:t xml:space="preserve"> </w:t>
+      </w:r>
+      <w:r>
+        <w:t>Hat</w:t>
+      </w:r>
+      <w:r>
+        <w:rPr>
+          <w:lang w:val="ru-RU"/>
+        </w:rPr>
+        <w:t>.</w:t>
+      </w:r>
+      <w:r>
+        <w:rPr>
+          <w:lang w:val="ru-RU"/>
+        </w:rPr>
+        <w:t xml:space="preserve"> Она предоставляет большое количество инструментов, в том числе все основные компоненты ЭС, кроме пользовательского интерфейса, для разработки.</w:t>
+      </w:r>
+    </w:p>
+    <w:p>
+      <w:pPr>
+        <w:pStyle w:val="Heading3"/>
+      </w:pPr>
+      <w:bookmarkStart w:id="17" w:name="_Toc323822356"/>
+      <w:r>
+        <w:t>Машина вывода</w:t>
+      </w:r>
+      <w:bookmarkEnd w:id="17"/>
+    </w:p>
+    <w:p>
+      <w:pPr>
+        <w:rPr>
+          <w:lang w:val="ru-RU"/>
+        </w:rPr>
+      </w:pPr>
+      <w:r>
+        <w:rPr>
+          <w:lang w:val="ru-RU"/>
+        </w:rPr>
+        <w:t>Платформа включает развитую машину вывода (</w:t>
+      </w:r>
+      <w:r>
+        <w:t>Drools</w:t>
+      </w:r>
+      <w:r>
+        <w:rPr>
+          <w:lang w:val="ru-RU"/>
+        </w:rPr>
+        <w:t xml:space="preserve"> </w:t>
+      </w:r>
+      <w:r>
+        <w:t>Expert</w:t>
+      </w:r>
+      <w:r>
+        <w:rPr>
+          <w:lang w:val="ru-RU"/>
+        </w:rPr>
+        <w:t xml:space="preserve">), которая поддерживает как прямой, так и обратный методы логического вывода. Она тесно интегрирована с платформой </w:t>
+      </w:r>
+      <w:r>
+        <w:t>Java</w:t>
+      </w:r>
+      <w:r>
+        <w:rPr>
+          <w:lang w:val="ru-RU"/>
+        </w:rPr>
+        <w:t xml:space="preserve">, что позволяет управлять МВ через удобный </w:t>
+      </w:r>
+      <w:r>
+        <w:rPr>
+          <w:lang w:val="ru-RU"/>
+        </w:rPr>
+        <w:t xml:space="preserve">программный </w:t>
+      </w:r>
+      <w:r>
+        <w:rPr>
+          <w:lang w:val="ru-RU"/>
+        </w:rPr>
+        <w:t>интерфейс.</w:t>
+      </w:r>
+    </w:p>
+    <w:p>
+      <w:pPr>
+        <w:rPr>
+          <w:lang w:val="ru-RU"/>
+        </w:rPr>
+      </w:pPr>
+      <w:r>
+        <w:rPr>
+          <w:lang w:val="ru-RU"/>
+        </w:rPr>
+        <w:t xml:space="preserve">В качестве основного языка представления знаний используется собственный язык под названием </w:t>
+      </w:r>
+      <w:r>
+        <w:t>Drools</w:t>
+      </w:r>
+      <w:r>
+        <w:rPr>
+          <w:lang w:val="ru-RU"/>
+        </w:rPr>
+        <w:t xml:space="preserve"> </w:t>
+      </w:r>
+      <w:r>
+        <w:t>Rule</w:t>
+      </w:r>
+      <w:r>
+        <w:rPr>
+          <w:lang w:val="ru-RU"/>
+        </w:rPr>
+        <w:t xml:space="preserve"> </w:t>
+      </w:r>
+      <w:r>
+        <w:t>Language</w:t>
+      </w:r>
+      <w:r>
+        <w:rPr>
+          <w:lang w:val="ru-RU"/>
+        </w:rPr>
+        <w:t xml:space="preserve"> (</w:t>
+      </w:r>
+      <w:r>
+        <w:t>DRL</w:t>
+      </w:r>
+      <w:r>
+        <w:rPr>
+          <w:lang w:val="ru-RU"/>
+        </w:rPr>
+        <w:t>)</w:t>
+      </w:r>
+      <w:r>
+        <w:rPr>
+          <w:lang w:val="ru-RU"/>
+        </w:rPr>
+        <w:t xml:space="preserve">, который активно использует конструкции и возможности языка </w:t>
+      </w:r>
+      <w:r>
+        <w:t>Java</w:t>
+      </w:r>
+      <w:r>
+        <w:rPr>
+          <w:lang w:val="ru-RU"/>
+        </w:rPr>
+        <w:t xml:space="preserve"> </w:t>
+      </w:r>
+      <w:r>
+        <w:rPr>
+          <w:lang w:val="ru-RU"/>
+        </w:rPr>
+        <w:t>для написания правил.</w:t>
+      </w:r>
+    </w:p>
+    <w:p>
+      <w:r>
+        <w:rPr>
+          <w:lang w:val="ru-RU"/>
+        </w:rPr>
+        <w:t xml:space="preserve">Пример правила написаного на </w:t>
+      </w:r>
+      <w:r>
+        <w:t>DRL</w:t>
+      </w:r>
+      <w:r>
+        <w:rPr>
+          <w:lang w:val="ru-RU"/>
+        </w:rPr>
+        <w:t>:</w:t>
+      </w:r>
+    </w:p>
+    <w:p>
+      <w:pPr>
+        <w:spacing w:line="240" w:lineRule="auto"/>
+        <w:jc w:val="left"/>
+        <w:rPr>
+          <w:rStyle w:val="Strong"/>
+        </w:rPr>
+      </w:pPr>
+      <w:proofErr w:type="gramStart"/>
+      <w:r>
+        <w:rPr>
+          <w:rStyle w:val="Strong"/>
+        </w:rPr>
+        <w:t>rule</w:t>
+      </w:r>
+      <w:proofErr w:type="gramEnd"/>
+      <w:r>
+        <w:rPr>
+          <w:rStyle w:val="Strong"/>
+        </w:rPr>
+        <w:t xml:space="preserve"> "B1P1A"</w:t>
+      </w:r>
+    </w:p>
+    <w:p>
+      <w:pPr>
+        <w:spacing w:line="240" w:lineRule="auto"/>
+        <w:jc w:val="left"/>
+        <w:rPr>
+          <w:rStyle w:val="Strong"/>
+        </w:rPr>
+      </w:pPr>
+      <w:r>
+        <w:rPr>
+          <w:rStyle w:val="Strong"/>
+        </w:rPr>
+        <w:t xml:space="preserve">    </w:t>
+      </w:r>
+      <w:proofErr w:type="gramStart"/>
+      <w:r>
+        <w:rPr>
+          <w:rStyle w:val="Strong"/>
+        </w:rPr>
+        <w:t>when</w:t>
+      </w:r>
+      <w:proofErr w:type="gramEnd"/>
+    </w:p>
+    <w:p>
+      <w:pPr>
+        <w:spacing w:line="240" w:lineRule="auto"/>
+        <w:jc w:val="left"/>
+        <w:rPr>
+          <w:rStyle w:val="Strong"/>
+        </w:rPr>
+      </w:pPr>
+      <w:r>
+        <w:rPr>
+          <w:rStyle w:val="Strong"/>
+        </w:rPr>
+        <w:t xml:space="preserve">        </w:t>
+      </w:r>
+      <w:proofErr w:type="gramStart"/>
+      <w:r>
+        <w:rPr>
+          <w:rStyle w:val="Strong"/>
+        </w:rPr>
+        <w:t>Classification(</w:t>
+      </w:r>
+      <w:proofErr w:type="gramEnd"/>
+      <w:r>
+        <w:rPr>
+          <w:rStyle w:val="Strong"/>
+        </w:rPr>
+        <w:t>d==1, s==2)</w:t>
+      </w:r>
+    </w:p>
+    <w:p>
+      <w:pPr>
+        <w:spacing w:line="240" w:lineRule="auto"/>
+        <w:jc w:val="left"/>
+        <w:rPr>
+          <w:rStyle w:val="Strong"/>
+        </w:rPr>
+      </w:pPr>
+      <w:r>
+        <w:rPr>
+          <w:rStyle w:val="Strong"/>
+        </w:rPr>
+        <w:t xml:space="preserve">    </w:t>
+      </w:r>
+      <w:proofErr w:type="gramStart"/>
+      <w:r>
+        <w:rPr>
+          <w:rStyle w:val="Strong"/>
+        </w:rPr>
+        <w:t>then</w:t>
+      </w:r>
+      <w:proofErr w:type="gramEnd"/>
+    </w:p>
+    <w:p>
+      <w:pPr>
+        <w:spacing w:line="240" w:lineRule="auto"/>
+        <w:jc w:val="left"/>
+        <w:rPr>
+          <w:rStyle w:val="Strong"/>
+        </w:rPr>
+      </w:pPr>
+      <w:r>
+        <w:rPr>
+          <w:rStyle w:val="Strong"/>
+        </w:rPr>
+        <w:lastRenderedPageBreak/>
+        <w:t xml:space="preserve">        </w:t>
+      </w:r>
+      <w:proofErr w:type="gramStart"/>
+      <w:r>
+        <w:rPr>
+          <w:rStyle w:val="Strong"/>
+        </w:rPr>
+        <w:t>insert(</w:t>
+      </w:r>
+      <w:proofErr w:type="gramEnd"/>
+      <w:r>
+        <w:rPr>
+          <w:rStyle w:val="Strong"/>
+        </w:rPr>
+        <w:t xml:space="preserve"> </w:t>
+      </w:r>
+      <w:proofErr w:type="spellStart"/>
+      <w:r>
+        <w:rPr>
+          <w:rStyle w:val="Strong"/>
+        </w:rPr>
+        <w:t>ElementFactory.newElement</w:t>
+      </w:r>
+      <w:proofErr w:type="spellEnd"/>
+      <w:r>
+        <w:rPr>
+          <w:rStyle w:val="Strong"/>
+        </w:rPr>
+        <w:t>( "B1P1A" ));</w:t>
+      </w:r>
+    </w:p>
+    <w:p>
+      <w:pPr>
+        <w:spacing w:line="240" w:lineRule="auto"/>
+        <w:jc w:val="left"/>
+        <w:rPr>
+          <w:rStyle w:val="Strong"/>
+        </w:rPr>
+      </w:pPr>
+      <w:proofErr w:type="gramStart"/>
+      <w:r>
+        <w:rPr>
+          <w:rStyle w:val="Strong"/>
+        </w:rPr>
+        <w:t>end</w:t>
+      </w:r>
+      <w:proofErr w:type="gramEnd"/>
+    </w:p>
+    <w:p>
+      <w:pPr>
+        <w:rPr>
+          <w:rStyle w:val="Strong"/>
+          <w:lang w:val="ru-RU"/>
+        </w:rPr>
+      </w:pPr>
+    </w:p>
+    <w:p>
+      <w:pPr>
+        <w:rPr>
+          <w:rStyle w:val="Strong"/>
+          <w:rFonts w:ascii="Times New Roman" w:hAnsi="Times New Roman" w:cs="Times New Roman"/>
+          <w:sz w:val="24"/>
+          <w:szCs w:val="24"/>
+          <w:lang w:val="ru-RU"/>
+        </w:rPr>
+      </w:pPr>
+      <w:r>
+        <w:rPr>
+          <w:rStyle w:val="Strong"/>
+          <w:rFonts w:ascii="Times New Roman" w:hAnsi="Times New Roman" w:cs="Times New Roman"/>
+          <w:sz w:val="24"/>
+          <w:szCs w:val="24"/>
+          <w:lang w:val="ru-RU"/>
+        </w:rPr>
+        <w:t>Как видно</w:t>
+      </w:r>
+      <w:r>
+        <w:rPr>
+          <w:rStyle w:val="Strong"/>
+          <w:rFonts w:ascii="Times New Roman" w:hAnsi="Times New Roman" w:cs="Times New Roman"/>
+          <w:sz w:val="24"/>
+          <w:szCs w:val="24"/>
+          <w:lang w:val="ru-RU"/>
+        </w:rPr>
+        <w:t xml:space="preserve"> из примера, правила написанные на языке </w:t>
+      </w:r>
+      <w:r>
+        <w:rPr>
+          <w:rStyle w:val="Strong"/>
+          <w:rFonts w:ascii="Times New Roman" w:hAnsi="Times New Roman" w:cs="Times New Roman"/>
+          <w:sz w:val="24"/>
+          <w:szCs w:val="24"/>
+        </w:rPr>
+        <w:t>DRL</w:t>
+      </w:r>
+      <w:r>
+        <w:rPr>
+          <w:rStyle w:val="Strong"/>
+          <w:rFonts w:ascii="Times New Roman" w:hAnsi="Times New Roman" w:cs="Times New Roman"/>
+          <w:sz w:val="24"/>
+          <w:szCs w:val="24"/>
+          <w:lang w:val="ru-RU"/>
+        </w:rPr>
+        <w:t xml:space="preserve"> имеют трабиционную для продукционных правил структуру, где часть условий</w:t>
+      </w:r>
+      <w:r>
+        <w:rPr>
+          <w:rStyle w:val="Strong"/>
+          <w:rFonts w:ascii="Times New Roman" w:hAnsi="Times New Roman" w:cs="Times New Roman"/>
+          <w:sz w:val="24"/>
+          <w:szCs w:val="24"/>
+          <w:lang w:val="ru-RU"/>
+        </w:rPr>
+        <w:t xml:space="preserve"> </w:t>
+      </w:r>
+      <w:r>
+        <w:rPr>
+          <w:rStyle w:val="Strong"/>
+          <w:rFonts w:ascii="Times New Roman" w:hAnsi="Times New Roman" w:cs="Times New Roman"/>
+          <w:sz w:val="24"/>
+          <w:szCs w:val="24"/>
+          <w:lang w:val="ru-RU"/>
+        </w:rPr>
+        <w:t xml:space="preserve">описана после ключивого слова </w:t>
+      </w:r>
+      <w:r>
+        <w:rPr>
+          <w:rStyle w:val="Strong"/>
+          <w:rFonts w:ascii="Times New Roman" w:hAnsi="Times New Roman" w:cs="Times New Roman"/>
+          <w:sz w:val="24"/>
+          <w:szCs w:val="24"/>
+          <w:lang w:val="ru-RU"/>
+        </w:rPr>
+        <w:t xml:space="preserve"> </w:t>
+      </w:r>
+      <w:r>
+        <w:rPr>
+          <w:rStyle w:val="Strong"/>
+          <w:rFonts w:ascii="Times New Roman" w:hAnsi="Times New Roman" w:cs="Times New Roman"/>
+          <w:sz w:val="24"/>
+          <w:szCs w:val="24"/>
+        </w:rPr>
+        <w:t>when</w:t>
+      </w:r>
+      <w:r>
+        <w:rPr>
+          <w:rStyle w:val="Strong"/>
+          <w:rFonts w:ascii="Times New Roman" w:hAnsi="Times New Roman" w:cs="Times New Roman"/>
+          <w:sz w:val="24"/>
+          <w:szCs w:val="24"/>
+          <w:lang w:val="ru-RU"/>
+        </w:rPr>
+        <w:t xml:space="preserve">, а часть действий - после </w:t>
+      </w:r>
+      <w:r>
+        <w:rPr>
+          <w:rStyle w:val="Strong"/>
+          <w:rFonts w:ascii="Times New Roman" w:hAnsi="Times New Roman" w:cs="Times New Roman"/>
+          <w:sz w:val="24"/>
+          <w:szCs w:val="24"/>
+        </w:rPr>
+        <w:t>then</w:t>
+      </w:r>
+      <w:r>
+        <w:rPr>
+          <w:rStyle w:val="Strong"/>
+          <w:rFonts w:ascii="Times New Roman" w:hAnsi="Times New Roman" w:cs="Times New Roman"/>
+          <w:sz w:val="24"/>
+          <w:szCs w:val="24"/>
+          <w:lang w:val="ru-RU"/>
+        </w:rPr>
+        <w:t>.</w:t>
+      </w:r>
+    </w:p>
+    <w:p>
+      <w:pPr>
+        <w:pStyle w:val="Heading3"/>
+      </w:pPr>
+      <w:bookmarkStart w:id="18" w:name="_Toc323822357"/>
+      <w:r>
+        <w:t>Инструменты для разработки ЭС</w:t>
+      </w:r>
+      <w:bookmarkEnd w:id="18"/>
+    </w:p>
+    <w:p>
+      <w:r>
+        <w:rPr>
+          <w:lang w:val="ru-RU"/>
+        </w:rPr>
+        <w:t xml:space="preserve">Для эффективной разработки баз знаний платформа </w:t>
+      </w:r>
+      <w:r>
+        <w:t>Drools</w:t>
+      </w:r>
+      <w:r>
+        <w:rPr>
+          <w:lang w:val="ru-RU"/>
+        </w:rPr>
+        <w:t xml:space="preserve"> включает компонент под названием </w:t>
+      </w:r>
+      <w:r>
+        <w:t>Guvnor</w:t>
+      </w:r>
+      <w:r>
+        <w:rPr>
+          <w:lang w:val="ru-RU"/>
+        </w:rPr>
+        <w:t>, которые комбинирует в себе множество интрументов, таких как редакторы правил и таблиц решений, инструмент для тестирования, хранилище баз знаний и прочее.</w:t>
+      </w:r>
+      <w:r>
+        <w:rPr>
+          <w:lang w:val="ru-RU"/>
+        </w:rPr>
+        <w:t xml:space="preserve"> </w:t>
+      </w:r>
+      <w:r>
+        <w:rPr>
+          <w:lang w:val="ru-RU"/>
+        </w:rPr>
+        <w:t xml:space="preserve">На </w:t>
+      </w:r>
+      <w:r>
+        <w:rPr>
+          <w:lang w:val="ru-RU"/>
+        </w:rPr>
+        <w:fldChar w:fldCharType="begin"/>
+      </w:r>
+      <w:r>
+        <w:rPr>
+          <w:lang w:val="ru-RU"/>
+        </w:rPr>
+        <w:instrText xml:space="preserve"> REF _Ref323822210 </w:instrText>
+      </w:r>
+      <w:r>
+        <w:rPr>
+          <w:lang w:val="ru-RU"/>
+        </w:rPr>
+        <w:fldChar w:fldCharType="separate"/>
+      </w:r>
+      <w:r>
+        <w:rPr>
+          <w:lang w:val="ru-RU"/>
+        </w:rPr>
+        <w:t>р</w:t>
+      </w:r>
+      <w:proofErr w:type="spellStart"/>
+      <w:r>
+        <w:t>исунк</w:t>
+      </w:r>
+      <w:proofErr w:type="spellEnd"/>
+      <w:r>
+        <w:rPr>
+          <w:lang w:val="ru-RU"/>
+        </w:rPr>
+        <w:t>е</w:t>
+      </w:r>
+      <w:r>
+        <w:t xml:space="preserve"> </w:t>
+      </w:r>
+      <w:r>
+        <w:rPr>
+          <w:noProof/>
+        </w:rPr>
+        <w:t>1</w:t>
+      </w:r>
+      <w:r>
+        <w:t>.</w:t>
+      </w:r>
+      <w:r>
+        <w:rPr>
+          <w:noProof/>
+        </w:rPr>
+        <w:t>2</w:t>
+      </w:r>
+      <w:r>
+        <w:rPr>
+          <w:lang w:val="ru-RU"/>
+        </w:rPr>
+        <w:fldChar w:fldCharType="end"/>
+      </w:r>
+      <w:r>
+        <w:rPr>
+          <w:lang w:val="ru-RU"/>
+        </w:rPr>
+        <w:t xml:space="preserve"> представлен интерфейс </w:t>
+      </w:r>
+      <w:r>
+        <w:t>Guvnor.</w:t>
+      </w:r>
+    </w:p>
+    <w:p>
+      <w:pPr>
+        <w:keepNext/>
+        <w:ind w:firstLine="0"/>
+        <w:jc w:val="center"/>
+      </w:pPr>
+      <w:r>
+        <w:rPr>
+          <w:noProof/>
+        </w:rPr>
+        <w:drawing>
+          <wp:inline distT="0" distB="0" distL="0" distR="0">
+            <wp:extent cx="5941060" cy="4606864"/>
+            <wp:effectExtent l="19050" t="0" r="2540" b="0"/>
+            <wp:docPr id="7" name="Picture 1"/>
+            <wp:cNvGraphicFramePr>
+              <a:graphicFrameLocks xmlns:a="http://schemas.openxmlformats.org/drawingml/2006/main" noChangeAspect="1"/>
+            </wp:cNvGraphicFramePr>
+            <a:graphic xmlns:a="http://schemas.openxmlformats.org/drawingml/2006/main">
+              <a:graphicData uri="http://schemas.openxmlformats.org/drawingml/2006/picture">
+                <pic:pic xmlns:pic="http://schemas.openxmlformats.org/drawingml/2006/picture">
+                  <pic:nvPicPr>
+                    <pic:cNvPr id="0" name="Picture 1"/>
+                    <pic:cNvPicPr>
+                      <a:picLocks noChangeAspect="1" noChangeArrowheads="1"/>
+                    </pic:cNvPicPr>
+                  </pic:nvPicPr>
+                  <pic:blipFill>
+                    <a:blip r:embed="rId10" cstate="print"/>
+                    <a:srcRect/>
+                    <a:stretch>
+                      <a:fillRect/>
+                    </a:stretch>
+                  </pic:blipFill>
+                  <pic:spPr bwMode="auto">
+                    <a:xfrm>
+                      <a:off x="0" y="0"/>
+                      <a:ext cx="5941060" cy="4606864"/>
+                    </a:xfrm>
+                    <a:prstGeom prst="rect">
+                      <a:avLst/>
+                    </a:prstGeom>
+                    <a:noFill/>
+                    <a:ln w="9525">
+                      <a:noFill/>
+                      <a:miter lim="800000"/>
+                      <a:headEnd/>
+                      <a:tailEnd/>
+                    </a:ln>
+                  </pic:spPr>
+                </pic:pic>
+              </a:graphicData>
+            </a:graphic>
+          </wp:inline>
+        </w:drawing>
+      </w:r>
+    </w:p>
+    <w:p>
+      <w:pPr>
+        <w:pStyle w:val="Caption"/>
+        <w:jc w:val="center"/>
+        <w:rPr>
+          <w:lang w:val="ru-RU"/>
+        </w:rPr>
+      </w:pPr>
+      <w:bookmarkStart w:id="19" w:name="_Ref323822210"/>
+      <w:r>
+        <w:rPr>
+          <w:lang w:val="ru-RU"/>
+        </w:rPr>
+        <w:t xml:space="preserve">Рисунок </w:t>
+      </w:r>
+      <w:r>
+        <w:fldChar w:fldCharType="begin"/>
+      </w:r>
+      <w:r>
+        <w:rPr>
+          <w:lang w:val="ru-RU"/>
+        </w:rPr>
+        <w:instrText xml:space="preserve"> </w:instrText>
+      </w:r>
+      <w:r>
+        <w:instrText>STYLEREF</w:instrText>
+      </w:r>
+      <w:r>
+        <w:rPr>
+          <w:lang w:val="ru-RU"/>
+        </w:rPr>
+        <w:instrText xml:space="preserve"> 1 \</w:instrText>
+      </w:r>
+      <w:r>
+        <w:instrText>s</w:instrText>
+      </w:r>
+      <w:r>
+        <w:rPr>
+          <w:lang w:val="ru-RU"/>
+        </w:rPr>
+        <w:instrText xml:space="preserve"> </w:instrText>
+      </w:r>
+      <w:r>
+        <w:fldChar w:fldCharType="separate"/>
+      </w:r>
+      <w:r>
+        <w:rPr>
+          <w:noProof/>
+          <w:lang w:val="ru-RU"/>
+        </w:rPr>
+        <w:t>1</w:t>
+      </w:r>
+      <w:r>
+        <w:fldChar w:fldCharType="end"/>
+      </w:r>
+      <w:r>
+        <w:rPr>
+          <w:lang w:val="ru-RU"/>
+        </w:rPr>
+        <w:t>.</w:t>
+      </w:r>
+      <w:r>
+        <w:fldChar w:fldCharType="begin"/>
+      </w:r>
+      <w:r>
+        <w:rPr>
+          <w:lang w:val="ru-RU"/>
+        </w:rPr>
+        <w:instrText xml:space="preserve"> </w:instrText>
+      </w:r>
+      <w:r>
+        <w:instrText>SEQ</w:instrText>
+      </w:r>
+      <w:r>
+        <w:rPr>
+          <w:lang w:val="ru-RU"/>
+        </w:rPr>
+        <w:instrText xml:space="preserve"> Рисунок \* </w:instrText>
+      </w:r>
+      <w:r>
+        <w:instrText>ARABIC</w:instrText>
+      </w:r>
+      <w:r>
+        <w:rPr>
+          <w:lang w:val="ru-RU"/>
+        </w:rPr>
+        <w:instrText xml:space="preserve"> \</w:instrText>
+      </w:r>
+      <w:r>
+        <w:instrText>s</w:instrText>
+      </w:r>
+      <w:r>
+        <w:rPr>
+          <w:lang w:val="ru-RU"/>
+        </w:rPr>
+        <w:instrText xml:space="preserve"> 1 </w:instrText>
+      </w:r>
+      <w:r>
+        <w:fldChar w:fldCharType="separate"/>
+      </w:r>
+      <w:r>
+        <w:rPr>
+          <w:noProof/>
+          <w:lang w:val="ru-RU"/>
+        </w:rPr>
+        <w:t>2</w:t>
+      </w:r>
+      <w:r>
+        <w:fldChar w:fldCharType="end"/>
+      </w:r>
+      <w:bookmarkEnd w:id="19"/>
+      <w:r>
+        <w:rPr>
+          <w:lang w:val="ru-RU"/>
+        </w:rPr>
+        <w:t xml:space="preserve"> - Интерфейс </w:t>
+      </w:r>
+      <w:r>
+        <w:t>Guvnor</w:t>
+      </w:r>
+    </w:p>
+    <w:p>
+      <w:pPr>
+        <w:rPr>
+          <w:lang w:val="ru-RU"/>
+        </w:rPr>
+      </w:pPr>
+      <w:r>
+        <w:rPr>
+          <w:lang w:val="ru-RU"/>
+        </w:rPr>
+        <w:t xml:space="preserve">Так же </w:t>
+      </w:r>
+      <w:r>
+        <w:t>Guvnor</w:t>
+      </w:r>
+      <w:r>
+        <w:rPr>
+          <w:lang w:val="ru-RU"/>
+        </w:rPr>
+        <w:t xml:space="preserve"> </w:t>
+      </w:r>
+      <w:r>
+        <w:rPr>
+          <w:lang w:val="ru-RU"/>
+        </w:rPr>
+        <w:t>предоставляет возможность для разработки предметно-ориентированного языка (</w:t>
+      </w:r>
+      <w:r>
+        <w:t>DSL</w:t>
+      </w:r>
+      <w:r>
+        <w:rPr>
+          <w:lang w:val="ru-RU"/>
+        </w:rPr>
+        <w:t xml:space="preserve">), которые может быть использован при написании правил. </w:t>
+      </w:r>
+      <w:r>
+        <w:rPr>
+          <w:lang w:val="ru-RU"/>
+        </w:rPr>
+        <w:lastRenderedPageBreak/>
+        <w:t xml:space="preserve">Рассмотри пример правила из предыдущего раздела, но записанного спомощью конструкция </w:t>
+      </w:r>
+      <w:r>
+        <w:t>DSL</w:t>
+      </w:r>
+      <w:r>
+        <w:rPr>
+          <w:lang w:val="ru-RU"/>
+        </w:rPr>
+        <w:t xml:space="preserve"> языка, пример на </w:t>
+      </w:r>
+      <w:r>
+        <w:rPr>
+          <w:lang w:val="ru-RU"/>
+        </w:rPr>
+        <w:fldChar w:fldCharType="begin"/>
+      </w:r>
+      <w:r>
+        <w:rPr>
+          <w:lang w:val="ru-RU"/>
+        </w:rPr>
+        <w:instrText xml:space="preserve"> REF _Ref323822998 </w:instrText>
+      </w:r>
+      <w:r>
+        <w:rPr>
+          <w:lang w:val="ru-RU"/>
+        </w:rPr>
+        <w:fldChar w:fldCharType="separate"/>
+      </w:r>
+      <w:r>
+        <w:rPr>
+          <w:lang w:val="ru-RU"/>
+        </w:rPr>
+        <w:t>рисун</w:t>
+      </w:r>
+      <w:r>
+        <w:rPr>
+          <w:lang w:val="ru-RU"/>
+        </w:rPr>
+        <w:t>к</w:t>
+      </w:r>
+      <w:r>
+        <w:rPr>
+          <w:lang w:val="ru-RU"/>
+        </w:rPr>
+        <w:t>е</w:t>
+      </w:r>
+      <w:r>
+        <w:rPr>
+          <w:lang w:val="ru-RU"/>
+        </w:rPr>
+        <w:t xml:space="preserve"> </w:t>
+      </w:r>
+      <w:r>
+        <w:rPr>
+          <w:noProof/>
+          <w:lang w:val="ru-RU"/>
+        </w:rPr>
+        <w:t>1</w:t>
+      </w:r>
+      <w:r>
+        <w:rPr>
+          <w:lang w:val="ru-RU"/>
+        </w:rPr>
+        <w:t>.</w:t>
+      </w:r>
+      <w:r>
+        <w:rPr>
+          <w:noProof/>
+          <w:lang w:val="ru-RU"/>
+        </w:rPr>
+        <w:t>3</w:t>
+      </w:r>
+      <w:r>
+        <w:rPr>
+          <w:lang w:val="ru-RU"/>
+        </w:rPr>
+        <w:fldChar w:fldCharType="end"/>
+      </w:r>
+    </w:p>
+    <w:p>
+      <w:pPr>
+        <w:keepNext/>
+        <w:ind w:firstLine="0"/>
+        <w:jc w:val="center"/>
+      </w:pPr>
+      <w:r>
+        <w:rPr>
+          <w:noProof/>
+        </w:rPr>
+        <w:drawing>
+          <wp:inline distT="0" distB="0" distL="0" distR="0">
+            <wp:extent cx="4324350" cy="2800350"/>
+            <wp:effectExtent l="19050" t="0" r="0" b="0"/>
+            <wp:docPr id="8" name="Picture 4"/>
+            <wp:cNvGraphicFramePr>
+              <a:graphicFrameLocks xmlns:a="http://schemas.openxmlformats.org/drawingml/2006/main" noChangeAspect="1"/>
+            </wp:cNvGraphicFramePr>
+            <a:graphic xmlns:a="http://schemas.openxmlformats.org/drawingml/2006/main">
+              <a:graphicData uri="http://schemas.openxmlformats.org/drawingml/2006/picture">
+                <pic:pic xmlns:pic="http://schemas.openxmlformats.org/drawingml/2006/picture">
+                  <pic:nvPicPr>
+                    <pic:cNvPr id="0" name="Picture 4"/>
+                    <pic:cNvPicPr>
+                      <a:picLocks noChangeAspect="1" noChangeArrowheads="1"/>
+                    </pic:cNvPicPr>
+                  </pic:nvPicPr>
+                  <pic:blipFill>
+                    <a:blip r:embed="rId11" cstate="print"/>
+                    <a:srcRect/>
+                    <a:stretch>
+                      <a:fillRect/>
+                    </a:stretch>
+                  </pic:blipFill>
+                  <pic:spPr bwMode="auto">
+                    <a:xfrm>
+                      <a:off x="0" y="0"/>
+                      <a:ext cx="4324350" cy="2800350"/>
+                    </a:xfrm>
+                    <a:prstGeom prst="rect">
+                      <a:avLst/>
+                    </a:prstGeom>
+                    <a:noFill/>
+                    <a:ln w="9525">
+                      <a:noFill/>
+                      <a:miter lim="800000"/>
+                      <a:headEnd/>
+                      <a:tailEnd/>
+                    </a:ln>
+                  </pic:spPr>
+                </pic:pic>
+              </a:graphicData>
+            </a:graphic>
+          </wp:inline>
+        </w:drawing>
+      </w:r>
+    </w:p>
+    <w:p>
+      <w:pPr>
+        <w:pStyle w:val="Caption"/>
+        <w:jc w:val="center"/>
+        <w:rPr>
+          <w:lang w:val="ru-RU"/>
+        </w:rPr>
+      </w:pPr>
+      <w:bookmarkStart w:id="20" w:name="_Ref323822998"/>
+      <w:r>
+        <w:rPr>
+          <w:lang w:val="ru-RU"/>
+        </w:rPr>
+        <w:t xml:space="preserve">Рисунок </w:t>
+      </w:r>
+      <w:r>
+        <w:fldChar w:fldCharType="begin"/>
+      </w:r>
+      <w:r>
+        <w:rPr>
+          <w:lang w:val="ru-RU"/>
+        </w:rPr>
+        <w:instrText xml:space="preserve"> </w:instrText>
+      </w:r>
+      <w:r>
+        <w:instrText>STYLEREF</w:instrText>
+      </w:r>
+      <w:r>
+        <w:rPr>
+          <w:lang w:val="ru-RU"/>
+        </w:rPr>
+        <w:instrText xml:space="preserve"> 1 \</w:instrText>
+      </w:r>
+      <w:r>
+        <w:instrText>s</w:instrText>
+      </w:r>
+      <w:r>
+        <w:rPr>
+          <w:lang w:val="ru-RU"/>
+        </w:rPr>
+        <w:instrText xml:space="preserve"> </w:instrText>
+      </w:r>
+      <w:r>
+        <w:fldChar w:fldCharType="separate"/>
+      </w:r>
+      <w:r>
+        <w:rPr>
+          <w:noProof/>
+          <w:lang w:val="ru-RU"/>
+        </w:rPr>
+        <w:t>1</w:t>
+      </w:r>
+      <w:r>
+        <w:fldChar w:fldCharType="end"/>
+      </w:r>
+      <w:r>
+        <w:rPr>
+          <w:lang w:val="ru-RU"/>
+        </w:rPr>
+        <w:t>.</w:t>
+      </w:r>
+      <w:r>
+        <w:fldChar w:fldCharType="begin"/>
+      </w:r>
+      <w:r>
+        <w:rPr>
+          <w:lang w:val="ru-RU"/>
+        </w:rPr>
+        <w:instrText xml:space="preserve"> </w:instrText>
+      </w:r>
+      <w:r>
+        <w:instrText>SEQ</w:instrText>
+      </w:r>
+      <w:r>
+        <w:rPr>
+          <w:lang w:val="ru-RU"/>
+        </w:rPr>
+        <w:instrText xml:space="preserve"> Рисунок \* </w:instrText>
+      </w:r>
+      <w:r>
+        <w:instrText>ARABIC</w:instrText>
+      </w:r>
+      <w:r>
+        <w:rPr>
+          <w:lang w:val="ru-RU"/>
+        </w:rPr>
+        <w:instrText xml:space="preserve"> \</w:instrText>
+      </w:r>
+      <w:r>
+        <w:instrText>s</w:instrText>
+      </w:r>
+      <w:r>
+        <w:rPr>
+          <w:lang w:val="ru-RU"/>
+        </w:rPr>
+        <w:instrText xml:space="preserve"> 1 </w:instrText>
+      </w:r>
+      <w:r>
+        <w:fldChar w:fldCharType="separate"/>
+      </w:r>
+      <w:r>
+        <w:rPr>
+          <w:noProof/>
+          <w:lang w:val="ru-RU"/>
+        </w:rPr>
+        <w:t>3</w:t>
+      </w:r>
+      <w:r>
+        <w:fldChar w:fldCharType="end"/>
+      </w:r>
+      <w:bookmarkEnd w:id="20"/>
+      <w:r>
+        <w:rPr>
+          <w:lang w:val="ru-RU"/>
+        </w:rPr>
+        <w:t xml:space="preserve"> - Пример правила описанного с помощью </w:t>
+      </w:r>
+      <w:r>
+        <w:t xml:space="preserve">DSL </w:t>
+      </w:r>
+      <w:r>
+        <w:rPr>
+          <w:lang w:val="ru-RU"/>
+        </w:rPr>
+        <w:t>языка</w:t>
+      </w:r>
+    </w:p>
+    <w:p>
+      <w:pPr>
+        <w:rPr>
+          <w:lang w:val="ru-RU"/>
+        </w:rPr>
+      </w:pPr>
+      <w:r>
+        <w:rPr>
+          <w:lang w:val="ru-RU"/>
+        </w:rPr>
+        <w:t xml:space="preserve">Как было сказано выше, платформа </w:t>
+      </w:r>
+      <w:r>
+        <w:t>Drools</w:t>
+      </w:r>
+      <w:r>
+        <w:rPr>
+          <w:lang w:val="ru-RU"/>
+        </w:rPr>
+        <w:t xml:space="preserve"> </w:t>
+      </w:r>
+      <w:r>
+        <w:rPr>
+          <w:lang w:val="ru-RU"/>
+        </w:rPr>
+        <w:t xml:space="preserve">тесно интегрирована с языком программирования </w:t>
+      </w:r>
+      <w:r>
+        <w:t>Java</w:t>
+      </w:r>
+      <w:r>
+        <w:rPr>
+          <w:lang w:val="ru-RU"/>
+        </w:rPr>
+        <w:t xml:space="preserve">, поэтому позволяет использовать </w:t>
+      </w:r>
+      <w:r>
+        <w:rPr>
+          <w:lang w:val="ru-RU"/>
+        </w:rPr>
+        <w:t>описание классов на этом языке, в качестве моделей фактов при написании правил. Модели фактов описаны во второй главе данной работы.</w:t>
+      </w:r>
+    </w:p>
+    <w:p>
+      <w:pPr>
+        <w:rPr>
+          <w:lang w:val="ru-RU"/>
+        </w:rPr>
+      </w:pPr>
+      <w:r>
+        <w:rPr>
+          <w:lang w:val="ru-RU"/>
+        </w:rPr>
+        <w:t xml:space="preserve">Для хранения правил и моделей фактов используется репозиторий данных </w:t>
+      </w:r>
+      <w:r>
+        <w:t>Apache</w:t>
+      </w:r>
+      <w:r>
+        <w:rPr>
+          <w:lang w:val="ru-RU"/>
+        </w:rPr>
+        <w:t xml:space="preserve"> </w:t>
+      </w:r>
+      <w:proofErr w:type="spellStart"/>
+      <w:r>
+        <w:t>JackRabbit</w:t>
+      </w:r>
+      <w:proofErr w:type="spellEnd"/>
+      <w:r>
+        <w:rPr>
+          <w:rStyle w:val="FootnoteReference"/>
+        </w:rPr>
+        <w:footnoteReference w:id="2"/>
+      </w:r>
+      <w:r>
+        <w:rPr>
+          <w:lang w:val="ru-RU"/>
+        </w:rPr>
+        <w:t>, поддерживающий</w:t>
+      </w:r>
+      <w:r>
+        <w:rPr>
+          <w:lang w:val="ru-RU"/>
+        </w:rPr>
+        <w:t xml:space="preserve"> </w:t>
+      </w:r>
+      <w:r>
+        <w:rPr>
+          <w:lang w:val="ru-RU"/>
+        </w:rPr>
+        <w:t>версионность хранимых данных, полнотекстовый поиск, транзакции. Таким образом обеспечивая надежное хранение баз знаний.</w:t>
+      </w:r>
+    </w:p>
+    <w:p>
+      <w:pPr>
+        <w:rPr>
+          <w:lang w:val="ru-RU"/>
+        </w:rPr>
+      </w:pPr>
+      <w:r>
+        <w:rPr>
+          <w:lang w:val="ru-RU"/>
+        </w:rPr>
+        <w:t>А д</w:t>
+      </w:r>
+      <w:r>
+        <w:rPr>
+          <w:lang w:val="ru-RU"/>
+        </w:rPr>
+        <w:t xml:space="preserve">ля доступа к разработанным БЗ, </w:t>
+      </w:r>
+      <w:r>
+        <w:t>Guvnor</w:t>
+      </w:r>
+      <w:r>
+        <w:rPr>
+          <w:lang w:val="ru-RU"/>
+        </w:rPr>
+        <w:t xml:space="preserve"> </w:t>
+      </w:r>
+      <w:r>
+        <w:rPr>
+          <w:lang w:val="ru-RU"/>
+        </w:rPr>
+        <w:t xml:space="preserve">содержит веб-сервис, предоставляющий </w:t>
+      </w:r>
+      <w:proofErr w:type="spellStart"/>
+      <w:r>
+        <w:t>RESTful</w:t>
+      </w:r>
+      <w:proofErr w:type="spellEnd"/>
+      <w:r>
+        <w:rPr>
+          <w:rStyle w:val="FootnoteReference"/>
+        </w:rPr>
+        <w:footnoteReference w:id="3"/>
+      </w:r>
+      <w:r>
+        <w:rPr>
+          <w:lang w:val="ru-RU"/>
+        </w:rPr>
+        <w:t>-</w:t>
+      </w:r>
+      <w:r>
+        <w:rPr>
+          <w:lang w:val="ru-RU"/>
+        </w:rPr>
+        <w:t>интерфейс, позволяющий клиенту скачать необходимую версию базы знаний.</w:t>
+      </w:r>
+    </w:p>
+    <w:p>
+      <w:pPr>
+        <w:pStyle w:val="Heading2"/>
+      </w:pPr>
+      <w:bookmarkStart w:id="21" w:name="_Toc323811244"/>
+      <w:bookmarkStart w:id="22" w:name="_Toc323822358"/>
       <w:r>
         <w:t>Проектирование оптических систем</w:t>
       </w:r>
-      <w:bookmarkEnd w:id="16"/>
-      <w:bookmarkEnd w:id="17"/>
+      <w:bookmarkEnd w:id="21"/>
+      <w:bookmarkEnd w:id="22"/>
     </w:p>
     <w:p>
       <w:pPr>
@@ -4941,6 +6527,7 @@
         <w:rPr>
           <w:lang w:val="ru-RU"/>
         </w:rPr>
+        <w:lastRenderedPageBreak/>
         <w:t>Разработка любой оптической системы начинается с</w:t>
       </w:r>
       <w:r>
@@ -5116,7 +6703,7 @@
                     </pic:cNvPicPr>
                   </pic:nvPicPr>
                   <pic:blipFill>
-                    <a:blip r:embed="rId10" cstate="print"/>
+                    <a:blip r:embed="rId12" cstate="print"/>
                     <a:srcRect/>
                     <a:stretch>
                       <a:fillRect/>
@@ -5151,41 +6738,41 @@
         <w:jc w:val="center"/>
         <w:rPr>
           <w:rStyle w:val="SubtleEmphasis"/>
-          <w:b w:val="0"/>
+          <w:b/>
         </w:rPr>
       </w:pPr>
       <w:r>
         <w:rPr>
           <w:rStyle w:val="SubtleEmphasis"/>
-          <w:b w:val="0"/>
+          <w:b/>
         </w:rPr>
         <w:t xml:space="preserve">Рисунок </w:t>
       </w:r>
       <w:r>
         <w:rPr>
           <w:rStyle w:val="SubtleEmphasis"/>
-          <w:b w:val="0"/>
+          <w:b/>
         </w:rPr>
         <w:fldChar w:fldCharType="begin"/>
       </w:r>
       <w:r>
         <w:rPr>
           <w:rStyle w:val="SubtleEmphasis"/>
-          <w:b w:val="0"/>
+          <w:b/>
         </w:rPr>
         <w:instrText xml:space="preserve"> STYLEREF 1 \s </w:instrText>
       </w:r>
       <w:r>
         <w:rPr>
           <w:rStyle w:val="SubtleEmphasis"/>
-          <w:b w:val="0"/>
+          <w:b/>
         </w:rPr>
         <w:fldChar w:fldCharType="separate"/>
       </w:r>
       <w:r>
         <w:rPr>
           <w:rStyle w:val="SubtleEmphasis"/>
-          <w:b w:val="0"/>
+          <w:b/>
           <w:noProof/>
         </w:rPr>
         <w:t>1</w:t>
@@ -5193,57 +6780,57 @@
       <w:r>
         <w:rPr>
           <w:rStyle w:val="SubtleEmphasis"/>
-          <w:b w:val="0"/>
+          <w:b/>
         </w:rPr>
         <w:fldChar w:fldCharType="end"/>
       </w:r>
       <w:r>
         <w:rPr>
           <w:rStyle w:val="SubtleEmphasis"/>
-          <w:b w:val="0"/>
+          <w:b/>
         </w:rPr>
         <w:t>.</w:t>
       </w:r>
       <w:r>
         <w:rPr>
           <w:rStyle w:val="SubtleEmphasis"/>
-          <w:b w:val="0"/>
+          <w:b/>
         </w:rPr>
         <w:fldChar w:fldCharType="begin"/>
       </w:r>
       <w:r>
         <w:rPr>
           <w:rStyle w:val="SubtleEmphasis"/>
-          <w:b w:val="0"/>
+          <w:b/>
         </w:rPr>
         <w:instrText xml:space="preserve"> SEQ Рисунок \* ARABIC \s 1 </w:instrText>
       </w:r>
       <w:r>
         <w:rPr>
           <w:rStyle w:val="SubtleEmphasis"/>
-          <w:b w:val="0"/>
+          <w:b/>
         </w:rPr>
         <w:fldChar w:fldCharType="separate"/>
       </w:r>
       <w:r>
         <w:rPr>
           <w:rStyle w:val="SubtleEmphasis"/>
-          <w:b w:val="0"/>
+          <w:b/>
           <w:noProof/>
         </w:rPr>
-        <w:t>2</w:t>
+        <w:t>4</w:t>
       </w:r>
       <w:r>
         <w:rPr>
           <w:rStyle w:val="SubtleEmphasis"/>
-          <w:b w:val="0"/>
+          <w:b/>
         </w:rPr>
         <w:fldChar w:fldCharType="end"/>
       </w:r>
       <w:r>
         <w:rPr>
           <w:rStyle w:val="SubtleEmphasis"/>
-          <w:b w:val="0"/>
+          <w:b/>
         </w:rPr>
         <w:t xml:space="preserve"> - Основные этапы проектирования оптической системы</w:t>
       </w:r>
@@ -5334,25 +6921,25 @@
       <w:pPr>
         <w:pStyle w:val="Heading2"/>
       </w:pPr>
-      <w:bookmarkStart w:id="18" w:name="_Toc323811245"/>
-      <w:bookmarkStart w:id="19" w:name="_Toc323814732"/>
+      <w:bookmarkStart w:id="23" w:name="_Toc323811245"/>
+      <w:bookmarkStart w:id="24" w:name="_Toc323822359"/>
       <w:r>
         <w:t>Классификация оптических систем</w:t>
       </w:r>
-      <w:bookmarkEnd w:id="18"/>
-      <w:bookmarkEnd w:id="19"/>
+      <w:bookmarkEnd w:id="23"/>
+      <w:bookmarkEnd w:id="24"/>
     </w:p>
     <w:p>
       <w:pPr>
         <w:pStyle w:val="Heading3"/>
       </w:pPr>
-      <w:bookmarkStart w:id="20" w:name="_Toc323811246"/>
-      <w:bookmarkStart w:id="21" w:name="_Toc323814733"/>
+      <w:bookmarkStart w:id="25" w:name="_Toc323811246"/>
+      <w:bookmarkStart w:id="26" w:name="_Toc323822360"/>
       <w:r>
         <w:t>Общая классификация ОС</w:t>
       </w:r>
-      <w:bookmarkEnd w:id="20"/>
-      <w:bookmarkEnd w:id="21"/>
+      <w:bookmarkEnd w:id="25"/>
+      <w:bookmarkEnd w:id="26"/>
     </w:p>
     <w:p>
       <w:pPr>
@@ -5385,41 +6972,41 @@
         <w:keepNext/>
         <w:rPr>
           <w:rStyle w:val="SubtleEmphasis"/>
-          <w:b w:val="0"/>
+          <w:b/>
         </w:rPr>
       </w:pPr>
       <w:r>
         <w:rPr>
           <w:rStyle w:val="SubtleEmphasis"/>
-          <w:b w:val="0"/>
+          <w:b/>
         </w:rPr>
         <w:t xml:space="preserve">Таблица </w:t>
       </w:r>
       <w:r>
         <w:rPr>
           <w:rStyle w:val="SubtleEmphasis"/>
-          <w:b w:val="0"/>
+          <w:b/>
         </w:rPr>
         <w:fldChar w:fldCharType="begin"/>
       </w:r>
       <w:r>
         <w:rPr>
           <w:rStyle w:val="SubtleEmphasis"/>
-          <w:b w:val="0"/>
+          <w:b/>
         </w:rPr>
         <w:instrText xml:space="preserve"> STYLEREF 1 \s </w:instrText>
       </w:r>
       <w:r>
         <w:rPr>
           <w:rStyle w:val="SubtleEmphasis"/>
-          <w:b w:val="0"/>
+          <w:b/>
         </w:rPr>
         <w:fldChar w:fldCharType="separate"/>
       </w:r>
       <w:r>
         <w:rPr>
           <w:rStyle w:val="SubtleEmphasis"/>
-          <w:b w:val="0"/>
+          <w:b/>
           <w:noProof/>
         </w:rPr>
         <w:t>1</w:t>
@@ -5427,42 +7014,42 @@
       <w:r>
         <w:rPr>
           <w:rStyle w:val="SubtleEmphasis"/>
-          <w:b w:val="0"/>
+          <w:b/>
         </w:rPr>
         <w:fldChar w:fldCharType="end"/>
       </w:r>
       <w:r>
         <w:rPr>
           <w:rStyle w:val="SubtleEmphasis"/>
-          <w:b w:val="0"/>
+          <w:b/>
         </w:rPr>
         <w:t>.</w:t>
       </w:r>
       <w:r>
         <w:rPr>
           <w:rStyle w:val="SubtleEmphasis"/>
-          <w:b w:val="0"/>
+          <w:b/>
         </w:rPr>
         <w:fldChar w:fldCharType="begin"/>
       </w:r>
       <w:r>
         <w:rPr>
           <w:rStyle w:val="SubtleEmphasis"/>
-          <w:b w:val="0"/>
+          <w:b/>
         </w:rPr>
         <w:instrText xml:space="preserve"> SEQ Таблица \* ARABIC \s 1 </w:instrText>
       </w:r>
       <w:r>
         <w:rPr>
           <w:rStyle w:val="SubtleEmphasis"/>
-          <w:b w:val="0"/>
+          <w:b/>
         </w:rPr>
         <w:fldChar w:fldCharType="separate"/>
       </w:r>
       <w:r>
         <w:rPr>
           <w:rStyle w:val="SubtleEmphasis"/>
-          <w:b w:val="0"/>
+          <w:b/>
           <w:noProof/>
         </w:rPr>
         <w:t>1</w:t>
@@ -5470,14 +7057,14 @@
       <w:r>
         <w:rPr>
           <w:rStyle w:val="SubtleEmphasis"/>
-          <w:b w:val="0"/>
+          <w:b/>
         </w:rPr>
         <w:fldChar w:fldCharType="end"/>
       </w:r>
       <w:r>
         <w:rPr>
           <w:rStyle w:val="SubtleEmphasis"/>
-          <w:b w:val="0"/>
+          <w:b/>
         </w:rPr>
         <w:t xml:space="preserve"> - Общая классификация ОС по расположению объекта и изображения</w:t>
       </w:r>
@@ -5910,13 +7497,13 @@
       <w:pPr>
         <w:pStyle w:val="Heading3"/>
       </w:pPr>
-      <w:bookmarkStart w:id="22" w:name="_Toc323811247"/>
-      <w:bookmarkStart w:id="23" w:name="_Toc323814734"/>
+      <w:bookmarkStart w:id="27" w:name="_Toc323811247"/>
+      <w:bookmarkStart w:id="28" w:name="_Toc323822361"/>
       <w:r>
         <w:t>Классификация объективов по техническим характеристикам</w:t>
       </w:r>
-      <w:bookmarkEnd w:id="22"/>
-      <w:bookmarkEnd w:id="23"/>
+      <w:bookmarkEnd w:id="27"/>
+      <w:bookmarkEnd w:id="28"/>
     </w:p>
     <w:p>
       <w:pPr>
@@ -6233,44 +7820,43 @@
       <w:pPr>
         <w:pStyle w:val="Caption"/>
         <w:keepNext/>
-        <w:ind w:firstLine="0"/>
         <w:rPr>
           <w:rStyle w:val="SubtleEmphasis"/>
-          <w:b w:val="0"/>
+          <w:b/>
         </w:rPr>
       </w:pPr>
       <w:r>
         <w:rPr>
           <w:rStyle w:val="SubtleEmphasis"/>
-          <w:b w:val="0"/>
+          <w:b/>
         </w:rPr>
         <w:t xml:space="preserve">Таблица </w:t>
       </w:r>
       <w:r>
         <w:rPr>
           <w:rStyle w:val="SubtleEmphasis"/>
-          <w:b w:val="0"/>
+          <w:b/>
         </w:rPr>
         <w:fldChar w:fldCharType="begin"/>
       </w:r>
       <w:r>
         <w:rPr>
           <w:rStyle w:val="SubtleEmphasis"/>
-          <w:b w:val="0"/>
+          <w:b/>
         </w:rPr>
         <w:instrText xml:space="preserve"> STYLEREF 1 \s </w:instrText>
       </w:r>
       <w:r>
         <w:rPr>
           <w:rStyle w:val="SubtleEmphasis"/>
-          <w:b w:val="0"/>
+          <w:b/>
         </w:rPr>
         <w:fldChar w:fldCharType="separate"/>
       </w:r>
       <w:r>
         <w:rPr>
           <w:rStyle w:val="SubtleEmphasis"/>
-          <w:b w:val="0"/>
+          <w:b/>
           <w:noProof/>
         </w:rPr>
         <w:t>1</w:t>
@@ -6278,42 +7864,42 @@
       <w:r>
         <w:rPr>
           <w:rStyle w:val="SubtleEmphasis"/>
-          <w:b w:val="0"/>
+          <w:b/>
         </w:rPr>
         <w:fldChar w:fldCharType="end"/>
       </w:r>
       <w:r>
         <w:rPr>
           <w:rStyle w:val="SubtleEmphasis"/>
-          <w:b w:val="0"/>
+          <w:b/>
         </w:rPr>
         <w:t>.</w:t>
       </w:r>
       <w:r>
         <w:rPr>
           <w:rStyle w:val="SubtleEmphasis"/>
-          <w:b w:val="0"/>
+          <w:b/>
         </w:rPr>
         <w:fldChar w:fldCharType="begin"/>
       </w:r>
       <w:r>
         <w:rPr>
           <w:rStyle w:val="SubtleEmphasis"/>
-          <w:b w:val="0"/>
+          <w:b/>
         </w:rPr>
         <w:instrText xml:space="preserve"> SEQ Таблица \* ARABIC \s 1 </w:instrText>
       </w:r>
       <w:r>
         <w:rPr>
           <w:rStyle w:val="SubtleEmphasis"/>
-          <w:b w:val="0"/>
+          <w:b/>
         </w:rPr>
         <w:fldChar w:fldCharType="separate"/>
       </w:r>
       <w:r>
         <w:rPr>
           <w:rStyle w:val="SubtleEmphasis"/>
-          <w:b w:val="0"/>
+          <w:b/>
           <w:noProof/>
         </w:rPr>
         <w:t>2</w:t>
@@ -6321,14 +7907,14 @@
       <w:r>
         <w:rPr>
           <w:rStyle w:val="SubtleEmphasis"/>
-          <w:b w:val="0"/>
+          <w:b/>
         </w:rPr>
         <w:fldChar w:fldCharType="end"/>
       </w:r>
       <w:r>
         <w:rPr>
           <w:rStyle w:val="SubtleEmphasis"/>
-          <w:b w:val="0"/>
+          <w:b/>
         </w:rPr>
         <w:t xml:space="preserve"> - Единицы измерения технических характеристик объективов</w:t>
       </w:r>
@@ -7281,13 +8867,13 @@
       <w:pPr>
         <w:pStyle w:val="Heading3"/>
       </w:pPr>
-      <w:bookmarkStart w:id="24" w:name="_Toc323811248"/>
-      <w:bookmarkStart w:id="25" w:name="_Toc323814735"/>
+      <w:bookmarkStart w:id="29" w:name="_Toc323811248"/>
+      <w:bookmarkStart w:id="30" w:name="_Toc323822362"/>
       <w:r>
         <w:t>Классификация объективов по обобщенным характеристикам</w:t>
       </w:r>
-      <w:bookmarkEnd w:id="24"/>
-      <w:bookmarkEnd w:id="25"/>
+      <w:bookmarkEnd w:id="29"/>
+      <w:bookmarkEnd w:id="30"/>
     </w:p>
     <w:p>
       <w:pPr>
@@ -7592,7 +9178,7 @@
                     </pic:cNvPicPr>
                   </pic:nvPicPr>
                   <pic:blipFill>
-                    <a:blip r:embed="rId11" cstate="print"/>
+                    <a:blip r:embed="rId13" cstate="print"/>
                     <a:srcRect/>
                     <a:stretch>
                       <a:fillRect/>
@@ -7627,41 +9213,41 @@
         <w:jc w:val="center"/>
         <w:rPr>
           <w:rStyle w:val="SubtleEmphasis"/>
-          <w:b w:val="0"/>
+          <w:b/>
         </w:rPr>
       </w:pPr>
       <w:r>
         <w:rPr>
           <w:rStyle w:val="SubtleEmphasis"/>
-          <w:b w:val="0"/>
+          <w:b/>
         </w:rPr>
         <w:t xml:space="preserve">Рисунок </w:t>
       </w:r>
       <w:r>
         <w:rPr>
           <w:rStyle w:val="SubtleEmphasis"/>
-          <w:b w:val="0"/>
+          <w:b/>
         </w:rPr>
         <w:fldChar w:fldCharType="begin"/>
       </w:r>
       <w:r>
         <w:rPr>
           <w:rStyle w:val="SubtleEmphasis"/>
-          <w:b w:val="0"/>
+          <w:b/>
         </w:rPr>
         <w:instrText xml:space="preserve"> STYLEREF 1 \s </w:instrText>
       </w:r>
       <w:r>
         <w:rPr>
           <w:rStyle w:val="SubtleEmphasis"/>
-          <w:b w:val="0"/>
+          <w:b/>
         </w:rPr>
         <w:fldChar w:fldCharType="separate"/>
       </w:r>
       <w:r>
         <w:rPr>
           <w:rStyle w:val="SubtleEmphasis"/>
-          <w:b w:val="0"/>
+          <w:b/>
           <w:noProof/>
         </w:rPr>
         <w:t>1</w:t>
@@ -7669,57 +9255,57 @@
       <w:r>
         <w:rPr>
           <w:rStyle w:val="SubtleEmphasis"/>
-          <w:b w:val="0"/>
+          <w:b/>
         </w:rPr>
         <w:fldChar w:fldCharType="end"/>
       </w:r>
       <w:r>
         <w:rPr>
           <w:rStyle w:val="SubtleEmphasis"/>
-          <w:b w:val="0"/>
+          <w:b/>
         </w:rPr>
         <w:t>.</w:t>
       </w:r>
       <w:r>
         <w:rPr>
           <w:rStyle w:val="SubtleEmphasis"/>
-          <w:b w:val="0"/>
+          <w:b/>
         </w:rPr>
         <w:fldChar w:fldCharType="begin"/>
       </w:r>
       <w:r>
         <w:rPr>
           <w:rStyle w:val="SubtleEmphasis"/>
-          <w:b w:val="0"/>
+          <w:b/>
         </w:rPr>
         <w:instrText xml:space="preserve"> SEQ Рисунок \* ARABIC \s 1 </w:instrText>
       </w:r>
       <w:r>
         <w:rPr>
           <w:rStyle w:val="SubtleEmphasis"/>
-          <w:b w:val="0"/>
+          <w:b/>
         </w:rPr>
         <w:fldChar w:fldCharType="separate"/>
       </w:r>
       <w:r>
         <w:rPr>
           <w:rStyle w:val="SubtleEmphasis"/>
-          <w:b w:val="0"/>
+          <w:b/>
           <w:noProof/>
         </w:rPr>
-        <w:t>3</w:t>
+        <w:t>5</w:t>
       </w:r>
       <w:r>
         <w:rPr>
           <w:rStyle w:val="SubtleEmphasis"/>
-          <w:b w:val="0"/>
+          <w:b/>
         </w:rPr>
         <w:fldChar w:fldCharType="end"/>
       </w:r>
       <w:r>
         <w:rPr>
           <w:rStyle w:val="SubtleEmphasis"/>
-          <w:b w:val="0"/>
+          <w:b/>
         </w:rPr>
         <w:t xml:space="preserve"> - Классификация объективов по обобщенным характеристикам</w:t>
       </w:r>
@@ -7829,44 +9415,43 @@
       <w:pPr>
         <w:pStyle w:val="Caption"/>
         <w:keepNext/>
-        <w:ind w:firstLine="0"/>
         <w:rPr>
           <w:rStyle w:val="SubtleEmphasis"/>
-          <w:b w:val="0"/>
+          <w:b/>
         </w:rPr>
       </w:pPr>
       <w:r>
         <w:rPr>
           <w:rStyle w:val="SubtleEmphasis"/>
-          <w:b w:val="0"/>
+          <w:b/>
         </w:rPr>
         <w:t xml:space="preserve">Таблица </w:t>
       </w:r>
       <w:r>
         <w:rPr>
           <w:rStyle w:val="SubtleEmphasis"/>
-          <w:b w:val="0"/>
+          <w:b/>
         </w:rPr>
         <w:fldChar w:fldCharType="begin"/>
       </w:r>
       <w:r>
         <w:rPr>
           <w:rStyle w:val="SubtleEmphasis"/>
-          <w:b w:val="0"/>
+          <w:b/>
         </w:rPr>
         <w:instrText xml:space="preserve"> STYLEREF 1 \s </w:instrText>
       </w:r>
       <w:r>
         <w:rPr>
           <w:rStyle w:val="SubtleEmphasis"/>
-          <w:b w:val="0"/>
+          <w:b/>
         </w:rPr>
         <w:fldChar w:fldCharType="separate"/>
       </w:r>
       <w:r>
         <w:rPr>
           <w:rStyle w:val="SubtleEmphasis"/>
-          <w:b w:val="0"/>
+          <w:b/>
           <w:noProof/>
         </w:rPr>
         <w:t>1</w:t>
@@ -7874,42 +9459,42 @@
       <w:r>
         <w:rPr>
           <w:rStyle w:val="SubtleEmphasis"/>
-          <w:b w:val="0"/>
+          <w:b/>
         </w:rPr>
         <w:fldChar w:fldCharType="end"/>
       </w:r>
       <w:r>
         <w:rPr>
           <w:rStyle w:val="SubtleEmphasis"/>
-          <w:b w:val="0"/>
+          <w:b/>
         </w:rPr>
         <w:t>.</w:t>
       </w:r>
       <w:r>
         <w:rPr>
           <w:rStyle w:val="SubtleEmphasis"/>
-          <w:b w:val="0"/>
+          <w:b/>
         </w:rPr>
         <w:fldChar w:fldCharType="begin"/>
       </w:r>
       <w:r>
         <w:rPr>
           <w:rStyle w:val="SubtleEmphasis"/>
-          <w:b w:val="0"/>
+          <w:b/>
         </w:rPr>
         <w:instrText xml:space="preserve"> SEQ Таблица \* ARABIC \s 1 </w:instrText>
       </w:r>
       <w:r>
         <w:rPr>
           <w:rStyle w:val="SubtleEmphasis"/>
-          <w:b w:val="0"/>
+          <w:b/>
         </w:rPr>
         <w:fldChar w:fldCharType="separate"/>
       </w:r>
       <w:r>
         <w:rPr>
           <w:rStyle w:val="SubtleEmphasis"/>
-          <w:b w:val="0"/>
+          <w:b/>
           <w:noProof/>
         </w:rPr>
         <w:t>3</w:t>
@@ -7917,14 +9502,14 @@
       <w:r>
         <w:rPr>
           <w:rStyle w:val="SubtleEmphasis"/>
-          <w:b w:val="0"/>
+          <w:b/>
         </w:rPr>
         <w:fldChar w:fldCharType="end"/>
       </w:r>
       <w:r>
         <w:rPr>
           <w:rStyle w:val="SubtleEmphasis"/>
-          <w:b w:val="0"/>
+          <w:b/>
         </w:rPr>
         <w:t xml:space="preserve"> - Связь обобщенной и технической характеристик</w:t>
       </w:r>
@@ -8912,13 +10497,13 @@
       <w:pPr>
         <w:pStyle w:val="Heading2"/>
       </w:pPr>
-      <w:bookmarkStart w:id="26" w:name="_Toc323811249"/>
-      <w:bookmarkStart w:id="27" w:name="_Toc323814736"/>
+      <w:bookmarkStart w:id="31" w:name="_Toc323811249"/>
+      <w:bookmarkStart w:id="32" w:name="_Toc323822363"/>
       <w:r>
         <w:t>Функциональные типы оптических элементов</w:t>
       </w:r>
-      <w:bookmarkEnd w:id="26"/>
-      <w:bookmarkEnd w:id="27"/>
+      <w:bookmarkEnd w:id="31"/>
+      <w:bookmarkEnd w:id="32"/>
     </w:p>
     <w:p>
       <w:pPr>
@@ -9146,7 +10731,7 @@
                     </pic:cNvPicPr>
                   </pic:nvPicPr>
                   <pic:blipFill>
-                    <a:blip r:embed="rId12" cstate="print"/>
+                    <a:blip r:embed="rId14" cstate="print"/>
                     <a:srcRect/>
                     <a:stretch>
                       <a:fillRect/>
@@ -9181,41 +10766,41 @@
         <w:jc w:val="center"/>
         <w:rPr>
           <w:rStyle w:val="SubtleEmphasis"/>
-          <w:b w:val="0"/>
+          <w:b/>
         </w:rPr>
       </w:pPr>
       <w:r>
         <w:rPr>
           <w:rStyle w:val="SubtleEmphasis"/>
-          <w:b w:val="0"/>
+          <w:b/>
         </w:rPr>
         <w:t xml:space="preserve">Рисунок </w:t>
       </w:r>
       <w:r>
         <w:rPr>
           <w:rStyle w:val="SubtleEmphasis"/>
-          <w:b w:val="0"/>
+          <w:b/>
         </w:rPr>
         <w:fldChar w:fldCharType="begin"/>
       </w:r>
       <w:r>
         <w:rPr>
           <w:rStyle w:val="SubtleEmphasis"/>
-          <w:b w:val="0"/>
+          <w:b/>
         </w:rPr>
         <w:instrText xml:space="preserve"> STYLEREF 1 \s </w:instrText>
       </w:r>
       <w:r>
         <w:rPr>
           <w:rStyle w:val="SubtleEmphasis"/>
-          <w:b w:val="0"/>
+          <w:b/>
         </w:rPr>
         <w:fldChar w:fldCharType="separate"/>
       </w:r>
       <w:r>
         <w:rPr>
           <w:rStyle w:val="SubtleEmphasis"/>
-          <w:b w:val="0"/>
+          <w:b/>
           <w:noProof/>
         </w:rPr>
         <w:t>1</w:t>
@@ -9223,57 +10808,57 @@
       <w:r>
         <w:rPr>
           <w:rStyle w:val="SubtleEmphasis"/>
-          <w:b w:val="0"/>
+          <w:b/>
         </w:rPr>
         <w:fldChar w:fldCharType="end"/>
       </w:r>
       <w:r>
         <w:rPr>
           <w:rStyle w:val="SubtleEmphasis"/>
-          <w:b w:val="0"/>
+          <w:b/>
         </w:rPr>
         <w:t>.</w:t>
       </w:r>
       <w:r>
         <w:rPr>
           <w:rStyle w:val="SubtleEmphasis"/>
-          <w:b w:val="0"/>
+          <w:b/>
         </w:rPr>
         <w:fldChar w:fldCharType="begin"/>
       </w:r>
       <w:r>
         <w:rPr>
           <w:rStyle w:val="SubtleEmphasis"/>
-          <w:b w:val="0"/>
+          <w:b/>
         </w:rPr>
         <w:instrText xml:space="preserve"> SEQ Рисунок \* ARABIC \s 1 </w:instrText>
       </w:r>
       <w:r>
         <w:rPr>
           <w:rStyle w:val="SubtleEmphasis"/>
-          <w:b w:val="0"/>
+          <w:b/>
         </w:rPr>
         <w:fldChar w:fldCharType="separate"/>
       </w:r>
       <w:r>
         <w:rPr>
           <w:rStyle w:val="SubtleEmphasis"/>
-          <w:b w:val="0"/>
+          <w:b/>
           <w:noProof/>
         </w:rPr>
-        <w:t>4</w:t>
+        <w:t>6</w:t>
       </w:r>
       <w:r>
         <w:rPr>
           <w:rStyle w:val="SubtleEmphasis"/>
-          <w:b w:val="0"/>
+          <w:b/>
         </w:rPr>
         <w:fldChar w:fldCharType="end"/>
       </w:r>
       <w:r>
         <w:rPr>
           <w:rStyle w:val="SubtleEmphasis"/>
-          <w:b w:val="0"/>
+          <w:b/>
         </w:rPr>
         <w:t>- Функциональный порядок расположения оптических элементов</w:t>
       </w:r>
@@ -9282,14 +10867,14 @@
       <w:pPr>
         <w:pStyle w:val="Heading2"/>
       </w:pPr>
-      <w:bookmarkStart w:id="28" w:name="_Toc323811250"/>
-      <w:bookmarkStart w:id="29" w:name="_Toc323814737"/>
+      <w:bookmarkStart w:id="33" w:name="_Toc323811250"/>
+      <w:bookmarkStart w:id="34" w:name="_Toc323822364"/>
       <w:r>
         <w:lastRenderedPageBreak/>
         <w:t>Типы оптических поверхностей</w:t>
       </w:r>
-      <w:bookmarkEnd w:id="28"/>
-      <w:bookmarkEnd w:id="29"/>
+      <w:bookmarkEnd w:id="33"/>
+      <w:bookmarkEnd w:id="34"/>
     </w:p>
     <w:p>
       <w:pPr>
@@ -9319,44 +10904,43 @@
       <w:pPr>
         <w:pStyle w:val="Caption"/>
         <w:keepNext/>
-        <w:ind w:firstLine="0"/>
         <w:rPr>
           <w:rStyle w:val="SubtleEmphasis"/>
-          <w:b w:val="0"/>
+          <w:b/>
         </w:rPr>
       </w:pPr>
       <w:r>
         <w:rPr>
           <w:rStyle w:val="SubtleEmphasis"/>
-          <w:b w:val="0"/>
+          <w:b/>
         </w:rPr>
         <w:t xml:space="preserve">Таблица </w:t>
       </w:r>
       <w:r>
         <w:rPr>
           <w:rStyle w:val="SubtleEmphasis"/>
-          <w:b w:val="0"/>
+          <w:b/>
         </w:rPr>
         <w:fldChar w:fldCharType="begin"/>
       </w:r>
       <w:r>
         <w:rPr>
           <w:rStyle w:val="SubtleEmphasis"/>
-          <w:b w:val="0"/>
+          <w:b/>
         </w:rPr>
         <w:instrText xml:space="preserve"> STYLEREF 1 \s </w:instrText>
       </w:r>
       <w:r>
         <w:rPr>
           <w:rStyle w:val="SubtleEmphasis"/>
-          <w:b w:val="0"/>
+          <w:b/>
         </w:rPr>
         <w:fldChar w:fldCharType="separate"/>
       </w:r>
       <w:r>
         <w:rPr>
           <w:rStyle w:val="SubtleEmphasis"/>
-          <w:b w:val="0"/>
+          <w:b/>
           <w:noProof/>
         </w:rPr>
         <w:t>1</w:t>
@@ -9364,42 +10948,42 @@
       <w:r>
         <w:rPr>
           <w:rStyle w:val="SubtleEmphasis"/>
-          <w:b w:val="0"/>
+          <w:b/>
         </w:rPr>
         <w:fldChar w:fldCharType="end"/>
       </w:r>
       <w:r>
         <w:rPr>
           <w:rStyle w:val="SubtleEmphasis"/>
-          <w:b w:val="0"/>
+          <w:b/>
         </w:rPr>
         <w:t>.</w:t>
       </w:r>
       <w:r>
         <w:rPr>
           <w:rStyle w:val="SubtleEmphasis"/>
-          <w:b w:val="0"/>
+          <w:b/>
         </w:rPr>
         <w:fldChar w:fldCharType="begin"/>
       </w:r>
       <w:r>
         <w:rPr>
           <w:rStyle w:val="SubtleEmphasis"/>
-          <w:b w:val="0"/>
+          <w:b/>
         </w:rPr>
         <w:instrText xml:space="preserve"> SEQ Таблица \* ARABIC \s 1 </w:instrText>
       </w:r>
       <w:r>
         <w:rPr>
           <w:rStyle w:val="SubtleEmphasis"/>
-          <w:b w:val="0"/>
+          <w:b/>
         </w:rPr>
         <w:fldChar w:fldCharType="separate"/>
       </w:r>
       <w:r>
         <w:rPr>
           <w:rStyle w:val="SubtleEmphasis"/>
-          <w:b w:val="0"/>
+          <w:b/>
           <w:noProof/>
         </w:rPr>
         <w:t>4</w:t>
@@ -9407,14 +10991,14 @@
       <w:r>
         <w:rPr>
           <w:rStyle w:val="SubtleEmphasis"/>
-          <w:b w:val="0"/>
+          <w:b/>
         </w:rPr>
         <w:fldChar w:fldCharType="end"/>
       </w:r>
       <w:r>
         <w:rPr>
           <w:rStyle w:val="SubtleEmphasis"/>
-          <w:b w:val="0"/>
+          <w:b/>
         </w:rPr>
         <w:t xml:space="preserve"> - Типы оптических поверхностей</w:t>
       </w:r>
@@ -10183,41 +11767,41 @@
         <w:jc w:val="center"/>
         <w:rPr>
           <w:rStyle w:val="SubtleEmphasis"/>
-          <w:b w:val="0"/>
+          <w:b/>
         </w:rPr>
       </w:pPr>
       <w:r>
         <w:rPr>
           <w:rStyle w:val="SubtleEmphasis"/>
-          <w:b w:val="0"/>
+          <w:b/>
         </w:rPr>
         <w:t xml:space="preserve">Таблица </w:t>
       </w:r>
       <w:r>
         <w:rPr>
           <w:rStyle w:val="SubtleEmphasis"/>
-          <w:b w:val="0"/>
+          <w:b/>
         </w:rPr>
         <w:fldChar w:fldCharType="begin"/>
       </w:r>
       <w:r>
         <w:rPr>
           <w:rStyle w:val="SubtleEmphasis"/>
-          <w:b w:val="0"/>
+          <w:b/>
         </w:rPr>
         <w:instrText xml:space="preserve"> STYLEREF 1 \s </w:instrText>
       </w:r>
       <w:r>
         <w:rPr>
           <w:rStyle w:val="SubtleEmphasis"/>
-          <w:b w:val="0"/>
+          <w:b/>
         </w:rPr>
         <w:fldChar w:fldCharType="separate"/>
       </w:r>
       <w:r>
         <w:rPr>
           <w:rStyle w:val="SubtleEmphasis"/>
-          <w:b w:val="0"/>
+          <w:b/>
           <w:noProof/>
         </w:rPr>
         <w:t>1</w:t>
@@ -10225,42 +11809,42 @@
       <w:r>
         <w:rPr>
           <w:rStyle w:val="SubtleEmphasis"/>
-          <w:b w:val="0"/>
+          <w:b/>
         </w:rPr>
         <w:fldChar w:fldCharType="end"/>
       </w:r>
       <w:r>
         <w:rPr>
           <w:rStyle w:val="SubtleEmphasis"/>
-          <w:b w:val="0"/>
+          <w:b/>
         </w:rPr>
         <w:t>.</w:t>
       </w:r>
       <w:r>
         <w:rPr>
           <w:rStyle w:val="SubtleEmphasis"/>
-          <w:b w:val="0"/>
+          <w:b/>
         </w:rPr>
         <w:fldChar w:fldCharType="begin"/>
       </w:r>
       <w:r>
         <w:rPr>
           <w:rStyle w:val="SubtleEmphasis"/>
-          <w:b w:val="0"/>
+          <w:b/>
         </w:rPr>
         <w:instrText xml:space="preserve"> SEQ Таблица \* ARABIC \s 1 </w:instrText>
       </w:r>
       <w:r>
         <w:rPr>
           <w:rStyle w:val="SubtleEmphasis"/>
-          <w:b w:val="0"/>
+          <w:b/>
         </w:rPr>
         <w:fldChar w:fldCharType="separate"/>
       </w:r>
       <w:r>
         <w:rPr>
           <w:rStyle w:val="SubtleEmphasis"/>
-          <w:b w:val="0"/>
+          <w:b/>
           <w:noProof/>
         </w:rPr>
         <w:t>5</w:t>
@@ -10268,14 +11852,14 @@
       <w:r>
         <w:rPr>
           <w:rStyle w:val="SubtleEmphasis"/>
-          <w:b w:val="0"/>
+          <w:b/>
         </w:rPr>
         <w:fldChar w:fldCharType="end"/>
       </w:r>
       <w:r>
         <w:rPr>
           <w:rStyle w:val="SubtleEmphasis"/>
-          <w:b w:val="0"/>
+          <w:b/>
         </w:rPr>
         <w:t xml:space="preserve"> - Зоны расположения оптичеких поверхностей</w:t>
       </w:r>
@@ -10310,7 +11894,7 @@
                     </pic:cNvPicPr>
                   </pic:nvPicPr>
                   <pic:blipFill>
-                    <a:blip r:embed="rId13" cstate="print"/>
+                    <a:blip r:embed="rId15" cstate="print"/>
                     <a:srcRect/>
                     <a:stretch>
                       <a:fillRect/>
@@ -10343,14 +11927,14 @@
       <w:pPr>
         <w:pStyle w:val="Heading2"/>
       </w:pPr>
-      <w:bookmarkStart w:id="30" w:name="_Toc323811251"/>
-      <w:bookmarkStart w:id="31" w:name="_Toc323814738"/>
+      <w:bookmarkStart w:id="35" w:name="_Toc323811251"/>
+      <w:bookmarkStart w:id="36" w:name="_Toc323822365"/>
       <w:r>
         <w:lastRenderedPageBreak/>
         <w:t>Обозначение оптических элементов</w:t>
       </w:r>
-      <w:bookmarkEnd w:id="30"/>
-      <w:bookmarkEnd w:id="31"/>
+      <w:bookmarkEnd w:id="35"/>
+      <w:bookmarkEnd w:id="36"/>
     </w:p>
     <w:p>
       <w:pPr>
@@ -11879,13 +13463,13 @@
       <w:pPr>
         <w:pStyle w:val="Heading2"/>
       </w:pPr>
-      <w:bookmarkStart w:id="32" w:name="_Toc323811252"/>
-      <w:bookmarkStart w:id="33" w:name="_Toc323814739"/>
+      <w:bookmarkStart w:id="37" w:name="_Toc323811252"/>
+      <w:bookmarkStart w:id="38" w:name="_Toc323822366"/>
       <w:r>
         <w:t>Обзор аналогов</w:t>
       </w:r>
-      <w:bookmarkEnd w:id="32"/>
-      <w:bookmarkEnd w:id="33"/>
+      <w:bookmarkEnd w:id="37"/>
+      <w:bookmarkEnd w:id="38"/>
     </w:p>
     <w:p>
       <w:pPr>
@@ -12033,14 +13617,14 @@
       <w:pPr>
         <w:pStyle w:val="Heading2"/>
       </w:pPr>
-      <w:bookmarkStart w:id="34" w:name="_Toc323811253"/>
-      <w:bookmarkStart w:id="35" w:name="_Toc323814740"/>
+      <w:bookmarkStart w:id="39" w:name="_Toc323811253"/>
+      <w:bookmarkStart w:id="40" w:name="_Toc323822367"/>
       <w:r>
         <w:lastRenderedPageBreak/>
         <w:t>Постановка задачи</w:t>
       </w:r>
-      <w:bookmarkEnd w:id="34"/>
-      <w:bookmarkEnd w:id="35"/>
+      <w:bookmarkEnd w:id="39"/>
+      <w:bookmarkEnd w:id="40"/>
     </w:p>
     <w:p>
       <w:pPr>
@@ -12059,11 +13643,11 @@
       <w:pPr>
         <w:pStyle w:val="Heading3"/>
       </w:pPr>
-      <w:bookmarkStart w:id="36" w:name="_Toc323814741"/>
+      <w:bookmarkStart w:id="41" w:name="_Toc323822368"/>
       <w:r>
         <w:t>Нефункциональные требования</w:t>
       </w:r>
-      <w:bookmarkEnd w:id="36"/>
+      <w:bookmarkEnd w:id="41"/>
     </w:p>
     <w:p>
       <w:pPr>
@@ -12157,11 +13741,11 @@
           <w:color w:val="auto"/>
         </w:rPr>
       </w:pPr>
-      <w:bookmarkStart w:id="37" w:name="_Toc323814742"/>
+      <w:bookmarkStart w:id="42" w:name="_Toc323822369"/>
       <w:r>
         <w:t>Функциональные требования</w:t>
       </w:r>
-      <w:bookmarkEnd w:id="37"/>
+      <w:bookmarkEnd w:id="42"/>
     </w:p>
     <w:p>
       <w:pPr>
@@ -12381,7 +13965,7 @@
       </w:r>
     </w:p>
     <w:sectPr>
-      <w:footerReference w:type="default" r:id="rId14"/>
+      <w:footerReference w:type="default" r:id="rId16"/>
       <w:pgSz w:w="11907" w:h="16839" w:code="9"/>
       <w:pgMar w:top="1134" w:right="850" w:bottom="1134" w:left="1701" w:header="708" w:footer="708" w:gutter="0"/>
       <w:cols w:space="708"/>
@@ -12437,7 +14021,7 @@
             <w:rPr>
               <w:noProof/>
             </w:rPr>
-            <w:t>2</w:t>
+            <w:t>13</w:t>
           </w:r>
         </w:fldSimple>
       </w:p>
@@ -12470,6 +14054,71 @@
       </w:pPr>
       <w:r>
         <w:continuationSeparator/>
+      </w:r>
+    </w:p>
+  </w:footnote>
+  <w:footnote w:id="1">
+    <w:p>
+      <w:pPr>
+        <w:pStyle w:val="FootnoteText"/>
+      </w:pPr>
+      <w:r>
+        <w:rPr>
+          <w:rStyle w:val="FootnoteReference"/>
+        </w:rPr>
+        <w:footnoteRef/>
+      </w:r>
+      <w:r>
+        <w:t xml:space="preserve"> Drools - </w:t>
+      </w:r>
+      <w:r>
+        <w:t>http://www.jboss.org/drools</w:t>
+      </w:r>
+    </w:p>
+  </w:footnote>
+  <w:footnote w:id="2">
+    <w:p>
+      <w:pPr>
+        <w:pStyle w:val="FootnoteText"/>
+      </w:pPr>
+      <w:r>
+        <w:rPr>
+          <w:rStyle w:val="FootnoteReference"/>
+        </w:rPr>
+        <w:footnoteRef/>
+      </w:r>
+      <w:r>
+        <w:t xml:space="preserve"> Apache </w:t>
+      </w:r>
+      <w:proofErr w:type="spellStart"/>
+      <w:r>
+        <w:t>JackRabbit</w:t>
+      </w:r>
+      <w:proofErr w:type="spellEnd"/>
+      <w:r>
+        <w:t xml:space="preserve"> - </w:t>
+      </w:r>
+      <w:r>
+        <w:t>http://jackrabbit.apache.org/</w:t>
+      </w:r>
+    </w:p>
+  </w:footnote>
+  <w:footnote w:id="3">
+    <w:p>
+      <w:pPr>
+        <w:pStyle w:val="FootnoteText"/>
+      </w:pPr>
+      <w:r>
+        <w:rPr>
+          <w:rStyle w:val="FootnoteReference"/>
+        </w:rPr>
+        <w:footnoteRef/>
+      </w:r>
+      <w:r>
+        <w:t xml:space="preserve"> REST - </w:t>
+      </w:r>
+      <w:r>
+        <w:t>http://en.wikipedia.org/wiki/Representational_state_transfer</w:t>
       </w:r>
     </w:p>
   </w:footnote>
@@ -18232,15 +19881,14 @@
     <w:uiPriority w:val="35"/>
     <w:unhideWhenUsed/>
     <w:qFormat/>
-    <w:rsid w:val="001A4AE8"/>
+    <w:rsid w:val="001761F5"/>
     <w:pPr>
       <w:spacing w:before="0" w:line="240" w:lineRule="auto"/>
+      <w:ind w:firstLine="0"/>
     </w:pPr>
     <w:rPr>
-      <w:b/>
       <w:bCs/>
-      <w:color w:val="4F81BD" w:themeColor="accent1"/>
-      <w:sz w:val="18"/>
+      <w:sz w:val="20"/>
       <w:szCs w:val="18"/>
     </w:rPr>
   </w:style>
@@ -18402,6 +20050,67 @@
       <w:spacing w:before="0" w:after="0" w:line="240" w:lineRule="auto"/>
       <w:ind w:firstLine="0"/>
     </w:pPr>
+  </w:style>
+  <w:style w:type="character" w:styleId="Strong">
+    <w:name w:val="Strong"/>
+    <w:aliases w:val="Code"/>
+    <w:uiPriority w:val="22"/>
+    <w:qFormat/>
+    <w:rsid w:val="009D0B8C"/>
+    <w:rPr>
+      <w:rFonts w:ascii="Courier New" w:hAnsi="Courier New" w:cs="Courier New"/>
+      <w:sz w:val="22"/>
+    </w:rPr>
+  </w:style>
+  <w:style w:type="paragraph" w:styleId="FootnoteText">
+    <w:name w:val="footnote text"/>
+    <w:basedOn w:val="Normal"/>
+    <w:link w:val="FootnoteTextChar"/>
+    <w:uiPriority w:val="99"/>
+    <w:semiHidden/>
+    <w:unhideWhenUsed/>
+    <w:rsid w:val="009F4B7D"/>
+    <w:pPr>
+      <w:spacing w:before="0" w:after="0" w:line="240" w:lineRule="auto"/>
+    </w:pPr>
+    <w:rPr>
+      <w:sz w:val="20"/>
+      <w:szCs w:val="20"/>
+    </w:rPr>
+  </w:style>
+  <w:style w:type="character" w:styleId="PlaceholderText">
+    <w:name w:val="Placeholder Text"/>
+    <w:basedOn w:val="DefaultParagraphFont"/>
+    <w:uiPriority w:val="99"/>
+    <w:semiHidden/>
+    <w:rsid w:val="009D0B8C"/>
+    <w:rPr>
+      <w:color w:val="808080"/>
+    </w:rPr>
+  </w:style>
+  <w:style w:type="character" w:customStyle="1" w:styleId="FootnoteTextChar">
+    <w:name w:val="Footnote Text Char"/>
+    <w:basedOn w:val="DefaultParagraphFont"/>
+    <w:link w:val="FootnoteText"/>
+    <w:uiPriority w:val="99"/>
+    <w:semiHidden/>
+    <w:rsid w:val="009F4B7D"/>
+    <w:rPr>
+      <w:rFonts w:ascii="Times New Roman" w:hAnsi="Times New Roman"/>
+      <w:sz w:val="20"/>
+      <w:szCs w:val="20"/>
+    </w:rPr>
+  </w:style>
+  <w:style w:type="character" w:styleId="FootnoteReference">
+    <w:name w:val="footnote reference"/>
+    <w:basedOn w:val="DefaultParagraphFont"/>
+    <w:uiPriority w:val="99"/>
+    <w:semiHidden/>
+    <w:unhideWhenUsed/>
+    <w:rsid w:val="009F4B7D"/>
+    <w:rPr>
+      <w:vertAlign w:val="superscript"/>
+    </w:rPr>
   </w:style>
 </w:styles>
 </file>
@@ -18694,7 +20403,7 @@
 </file>
 
 <file path=customXml/itemProps1.xml><?xml version="1.0" encoding="utf-8"?>
-<ds:datastoreItem xmlns:ds="http://schemas.openxmlformats.org/officeDocument/2006/customXml" ds:itemID="{8B693F44-AC67-42E1-9C2E-1F8673230220}">
+<ds:datastoreItem xmlns:ds="http://schemas.openxmlformats.org/officeDocument/2006/customXml" ds:itemID="{F3F803DF-F794-467B-9BAC-3D8DAB753183}">
   <ds:schemaRefs>
     <ds:schemaRef ds:uri="http://schemas.openxmlformats.org/officeDocument/2006/bibliography"/>
   </ds:schemaRefs>

</xml_diff>

<commit_message>
The second chapter was expanded.
</commit_message>
<xml_diff>
--- a/docs/sources/Пояснительная записка.docx
+++ b/docs/sources/Пояснительная записка.docx
@@ -59,7 +59,7 @@
           <w:r>
             <w:fldChar w:fldCharType="separate"/>
           </w:r>
-          <w:hyperlink w:anchor="_Toc323851150" w:history="1">
+          <w:hyperlink w:anchor="_Toc323915097" w:history="1">
             <w:r>
               <w:rPr>
                 <w:rStyle w:val="Hyperlink"/>
@@ -87,7 +87,7 @@
                 <w:noProof/>
                 <w:webHidden/>
               </w:rPr>
-              <w:instrText xml:space="preserve"> PAGEREF _Toc323851150 \h </w:instrText>
+              <w:instrText xml:space="preserve"> PAGEREF _Toc323915097 \h </w:instrText>
             </w:r>
             <w:r>
               <w:rPr>
@@ -107,7 +107,7 @@
                 <w:noProof/>
                 <w:webHidden/>
               </w:rPr>
-              <w:t>2</w:t>
+              <w:t>4</w:t>
             </w:r>
             <w:r>
               <w:rPr>
@@ -127,7 +127,7 @@
               <w:sz w:val="22"/>
             </w:rPr>
           </w:pPr>
-          <w:hyperlink w:anchor="_Toc323851151" w:history="1">
+          <w:hyperlink w:anchor="_Toc323915098" w:history="1">
             <w:r>
               <w:rPr>
                 <w:rStyle w:val="Hyperlink"/>
@@ -169,7 +169,7 @@
                 <w:noProof/>
                 <w:webHidden/>
               </w:rPr>
-              <w:instrText xml:space="preserve"> PAGEREF _Toc323851151 \h </w:instrText>
+              <w:instrText xml:space="preserve"> PAGEREF _Toc323915098 \h </w:instrText>
             </w:r>
             <w:r>
               <w:rPr>
@@ -189,7 +189,7 @@
                 <w:noProof/>
                 <w:webHidden/>
               </w:rPr>
-              <w:t>5</w:t>
+              <w:t>6</w:t>
             </w:r>
             <w:r>
               <w:rPr>
@@ -213,7 +213,7 @@
               <w:sz w:val="22"/>
             </w:rPr>
           </w:pPr>
-          <w:hyperlink w:anchor="_Toc323851152" w:history="1">
+          <w:hyperlink w:anchor="_Toc323915099" w:history="1">
             <w:r>
               <w:rPr>
                 <w:rStyle w:val="Hyperlink"/>
@@ -255,7 +255,7 @@
                 <w:noProof/>
                 <w:webHidden/>
               </w:rPr>
-              <w:instrText xml:space="preserve"> PAGEREF _Toc323851152 \h </w:instrText>
+              <w:instrText xml:space="preserve"> PAGEREF _Toc323915099 \h </w:instrText>
             </w:r>
             <w:r>
               <w:rPr>
@@ -275,7 +275,7 @@
                 <w:noProof/>
                 <w:webHidden/>
               </w:rPr>
-              <w:t>5</w:t>
+              <w:t>6</w:t>
             </w:r>
             <w:r>
               <w:rPr>
@@ -299,7 +299,7 @@
               <w:sz w:val="22"/>
             </w:rPr>
           </w:pPr>
-          <w:hyperlink w:anchor="_Toc323851153" w:history="1">
+          <w:hyperlink w:anchor="_Toc323915100" w:history="1">
             <w:r>
               <w:rPr>
                 <w:rStyle w:val="Hyperlink"/>
@@ -341,7 +341,7 @@
                 <w:noProof/>
                 <w:webHidden/>
               </w:rPr>
-              <w:instrText xml:space="preserve"> PAGEREF _Toc323851153 \h </w:instrText>
+              <w:instrText xml:space="preserve"> PAGEREF _Toc323915100 \h </w:instrText>
             </w:r>
             <w:r>
               <w:rPr>
@@ -361,7 +361,7 @@
                 <w:noProof/>
                 <w:webHidden/>
               </w:rPr>
-              <w:t>6</w:t>
+              <w:t>7</w:t>
             </w:r>
             <w:r>
               <w:rPr>
@@ -385,7 +385,7 @@
               <w:sz w:val="22"/>
             </w:rPr>
           </w:pPr>
-          <w:hyperlink w:anchor="_Toc323851154" w:history="1">
+          <w:hyperlink w:anchor="_Toc323915101" w:history="1">
             <w:r>
               <w:rPr>
                 <w:rStyle w:val="Hyperlink"/>
@@ -427,7 +427,7 @@
                 <w:noProof/>
                 <w:webHidden/>
               </w:rPr>
-              <w:instrText xml:space="preserve"> PAGEREF _Toc323851154 \h </w:instrText>
+              <w:instrText xml:space="preserve"> PAGEREF _Toc323915101 \h </w:instrText>
             </w:r>
             <w:r>
               <w:rPr>
@@ -447,7 +447,7 @@
                 <w:noProof/>
                 <w:webHidden/>
               </w:rPr>
-              <w:t>7</w:t>
+              <w:t>8</w:t>
             </w:r>
             <w:r>
               <w:rPr>
@@ -471,7 +471,7 @@
               <w:sz w:val="22"/>
             </w:rPr>
           </w:pPr>
-          <w:hyperlink w:anchor="_Toc323851155" w:history="1">
+          <w:hyperlink w:anchor="_Toc323915102" w:history="1">
             <w:r>
               <w:rPr>
                 <w:rStyle w:val="Hyperlink"/>
@@ -513,7 +513,7 @@
                 <w:noProof/>
                 <w:webHidden/>
               </w:rPr>
-              <w:instrText xml:space="preserve"> PAGEREF _Toc323851155 \h </w:instrText>
+              <w:instrText xml:space="preserve"> PAGEREF _Toc323915102 \h </w:instrText>
             </w:r>
             <w:r>
               <w:rPr>
@@ -533,7 +533,7 @@
                 <w:noProof/>
                 <w:webHidden/>
               </w:rPr>
-              <w:t>8</w:t>
+              <w:t>9</w:t>
             </w:r>
             <w:r>
               <w:rPr>
@@ -557,7 +557,7 @@
               <w:sz w:val="22"/>
             </w:rPr>
           </w:pPr>
-          <w:hyperlink w:anchor="_Toc323851156" w:history="1">
+          <w:hyperlink w:anchor="_Toc323915103" w:history="1">
             <w:r>
               <w:rPr>
                 <w:rStyle w:val="Hyperlink"/>
@@ -599,7 +599,7 @@
                 <w:noProof/>
                 <w:webHidden/>
               </w:rPr>
-              <w:instrText xml:space="preserve"> PAGEREF _Toc323851156 \h </w:instrText>
+              <w:instrText xml:space="preserve"> PAGEREF _Toc323915103 \h </w:instrText>
             </w:r>
             <w:r>
               <w:rPr>
@@ -619,7 +619,7 @@
                 <w:noProof/>
                 <w:webHidden/>
               </w:rPr>
-              <w:t>10</w:t>
+              <w:t>11</w:t>
             </w:r>
             <w:r>
               <w:rPr>
@@ -643,7 +643,7 @@
               <w:sz w:val="22"/>
             </w:rPr>
           </w:pPr>
-          <w:hyperlink w:anchor="_Toc323851157" w:history="1">
+          <w:hyperlink w:anchor="_Toc323915104" w:history="1">
             <w:r>
               <w:rPr>
                 <w:rStyle w:val="Hyperlink"/>
@@ -685,7 +685,7 @@
                 <w:noProof/>
                 <w:webHidden/>
               </w:rPr>
-              <w:instrText xml:space="preserve"> PAGEREF _Toc323851157 \h </w:instrText>
+              <w:instrText xml:space="preserve"> PAGEREF _Toc323915104 \h </w:instrText>
             </w:r>
             <w:r>
               <w:rPr>
@@ -705,7 +705,7 @@
                 <w:noProof/>
                 <w:webHidden/>
               </w:rPr>
-              <w:t>10</w:t>
+              <w:t>11</w:t>
             </w:r>
             <w:r>
               <w:rPr>
@@ -729,7 +729,7 @@
               <w:sz w:val="22"/>
             </w:rPr>
           </w:pPr>
-          <w:hyperlink w:anchor="_Toc323851158" w:history="1">
+          <w:hyperlink w:anchor="_Toc323915105" w:history="1">
             <w:r>
               <w:rPr>
                 <w:rStyle w:val="Hyperlink"/>
@@ -771,7 +771,7 @@
                 <w:noProof/>
                 <w:webHidden/>
               </w:rPr>
-              <w:instrText xml:space="preserve"> PAGEREF _Toc323851158 \h </w:instrText>
+              <w:instrText xml:space="preserve"> PAGEREF _Toc323915105 \h </w:instrText>
             </w:r>
             <w:r>
               <w:rPr>
@@ -791,7 +791,7 @@
                 <w:noProof/>
                 <w:webHidden/>
               </w:rPr>
-              <w:t>12</w:t>
+              <w:t>13</w:t>
             </w:r>
             <w:r>
               <w:rPr>
@@ -815,7 +815,7 @@
               <w:sz w:val="22"/>
             </w:rPr>
           </w:pPr>
-          <w:hyperlink w:anchor="_Toc323851159" w:history="1">
+          <w:hyperlink w:anchor="_Toc323915106" w:history="1">
             <w:r>
               <w:rPr>
                 <w:rStyle w:val="Hyperlink"/>
@@ -857,7 +857,7 @@
                 <w:noProof/>
                 <w:webHidden/>
               </w:rPr>
-              <w:instrText xml:space="preserve"> PAGEREF _Toc323851159 \h </w:instrText>
+              <w:instrText xml:space="preserve"> PAGEREF _Toc323915106 \h </w:instrText>
             </w:r>
             <w:r>
               <w:rPr>
@@ -877,7 +877,7 @@
                 <w:noProof/>
                 <w:webHidden/>
               </w:rPr>
-              <w:t>12</w:t>
+              <w:t>13</w:t>
             </w:r>
             <w:r>
               <w:rPr>
@@ -901,7 +901,7 @@
               <w:sz w:val="22"/>
             </w:rPr>
           </w:pPr>
-          <w:hyperlink w:anchor="_Toc323851160" w:history="1">
+          <w:hyperlink w:anchor="_Toc323915107" w:history="1">
             <w:r>
               <w:rPr>
                 <w:rStyle w:val="Hyperlink"/>
@@ -943,7 +943,7 @@
                 <w:noProof/>
                 <w:webHidden/>
               </w:rPr>
-              <w:instrText xml:space="preserve"> PAGEREF _Toc323851160 \h </w:instrText>
+              <w:instrText xml:space="preserve"> PAGEREF _Toc323915107 \h </w:instrText>
             </w:r>
             <w:r>
               <w:rPr>
@@ -963,7 +963,7 @@
                 <w:noProof/>
                 <w:webHidden/>
               </w:rPr>
-              <w:t>13</w:t>
+              <w:t>14</w:t>
             </w:r>
             <w:r>
               <w:rPr>
@@ -987,7 +987,7 @@
               <w:sz w:val="22"/>
             </w:rPr>
           </w:pPr>
-          <w:hyperlink w:anchor="_Toc323851161" w:history="1">
+          <w:hyperlink w:anchor="_Toc323915108" w:history="1">
             <w:r>
               <w:rPr>
                 <w:rStyle w:val="Hyperlink"/>
@@ -1029,7 +1029,7 @@
                 <w:noProof/>
                 <w:webHidden/>
               </w:rPr>
-              <w:instrText xml:space="preserve"> PAGEREF _Toc323851161 \h </w:instrText>
+              <w:instrText xml:space="preserve"> PAGEREF _Toc323915108 \h </w:instrText>
             </w:r>
             <w:r>
               <w:rPr>
@@ -1049,7 +1049,7 @@
                 <w:noProof/>
                 <w:webHidden/>
               </w:rPr>
-              <w:t>14</w:t>
+              <w:t>15</w:t>
             </w:r>
             <w:r>
               <w:rPr>
@@ -1073,7 +1073,7 @@
               <w:sz w:val="22"/>
             </w:rPr>
           </w:pPr>
-          <w:hyperlink w:anchor="_Toc323851162" w:history="1">
+          <w:hyperlink w:anchor="_Toc323915109" w:history="1">
             <w:r>
               <w:rPr>
                 <w:rStyle w:val="Hyperlink"/>
@@ -1115,7 +1115,7 @@
                 <w:noProof/>
                 <w:webHidden/>
               </w:rPr>
-              <w:instrText xml:space="preserve"> PAGEREF _Toc323851162 \h </w:instrText>
+              <w:instrText xml:space="preserve"> PAGEREF _Toc323915109 \h </w:instrText>
             </w:r>
             <w:r>
               <w:rPr>
@@ -1135,7 +1135,7 @@
                 <w:noProof/>
                 <w:webHidden/>
               </w:rPr>
-              <w:t>17</w:t>
+              <w:t>18</w:t>
             </w:r>
             <w:r>
               <w:rPr>
@@ -1159,7 +1159,7 @@
               <w:sz w:val="22"/>
             </w:rPr>
           </w:pPr>
-          <w:hyperlink w:anchor="_Toc323851163" w:history="1">
+          <w:hyperlink w:anchor="_Toc323915110" w:history="1">
             <w:r>
               <w:rPr>
                 <w:rStyle w:val="Hyperlink"/>
@@ -1201,7 +1201,7 @@
                 <w:noProof/>
                 <w:webHidden/>
               </w:rPr>
-              <w:instrText xml:space="preserve"> PAGEREF _Toc323851163 \h </w:instrText>
+              <w:instrText xml:space="preserve"> PAGEREF _Toc323915110 \h </w:instrText>
             </w:r>
             <w:r>
               <w:rPr>
@@ -1221,7 +1221,7 @@
                 <w:noProof/>
                 <w:webHidden/>
               </w:rPr>
-              <w:t>17</w:t>
+              <w:t>18</w:t>
             </w:r>
             <w:r>
               <w:rPr>
@@ -1245,7 +1245,7 @@
               <w:sz w:val="22"/>
             </w:rPr>
           </w:pPr>
-          <w:hyperlink w:anchor="_Toc323851164" w:history="1">
+          <w:hyperlink w:anchor="_Toc323915111" w:history="1">
             <w:r>
               <w:rPr>
                 <w:rStyle w:val="Hyperlink"/>
@@ -1287,7 +1287,7 @@
                 <w:noProof/>
                 <w:webHidden/>
               </w:rPr>
-              <w:instrText xml:space="preserve"> PAGEREF _Toc323851164 \h </w:instrText>
+              <w:instrText xml:space="preserve"> PAGEREF _Toc323915111 \h </w:instrText>
             </w:r>
             <w:r>
               <w:rPr>
@@ -1307,7 +1307,7 @@
                 <w:noProof/>
                 <w:webHidden/>
               </w:rPr>
-              <w:t>17</w:t>
+              <w:t>18</w:t>
             </w:r>
             <w:r>
               <w:rPr>
@@ -1331,7 +1331,7 @@
               <w:sz w:val="22"/>
             </w:rPr>
           </w:pPr>
-          <w:hyperlink w:anchor="_Toc323851165" w:history="1">
+          <w:hyperlink w:anchor="_Toc323915112" w:history="1">
             <w:r>
               <w:rPr>
                 <w:rStyle w:val="Hyperlink"/>
@@ -1373,7 +1373,7 @@
                 <w:noProof/>
                 <w:webHidden/>
               </w:rPr>
-              <w:instrText xml:space="preserve"> PAGEREF _Toc323851165 \h </w:instrText>
+              <w:instrText xml:space="preserve"> PAGEREF _Toc323915112 \h </w:instrText>
             </w:r>
             <w:r>
               <w:rPr>
@@ -1393,7 +1393,7 @@
                 <w:noProof/>
                 <w:webHidden/>
               </w:rPr>
-              <w:t>18</w:t>
+              <w:t>19</w:t>
             </w:r>
             <w:r>
               <w:rPr>
@@ -1417,7 +1417,7 @@
               <w:sz w:val="22"/>
             </w:rPr>
           </w:pPr>
-          <w:hyperlink w:anchor="_Toc323851166" w:history="1">
+          <w:hyperlink w:anchor="_Toc323915113" w:history="1">
             <w:r>
               <w:rPr>
                 <w:rStyle w:val="Hyperlink"/>
@@ -1459,7 +1459,7 @@
                 <w:noProof/>
                 <w:webHidden/>
               </w:rPr>
-              <w:instrText xml:space="preserve"> PAGEREF _Toc323851166 \h </w:instrText>
+              <w:instrText xml:space="preserve"> PAGEREF _Toc323915113 \h </w:instrText>
             </w:r>
             <w:r>
               <w:rPr>
@@ -1479,7 +1479,7 @@
                 <w:noProof/>
                 <w:webHidden/>
               </w:rPr>
-              <w:t>20</w:t>
+              <w:t>21</w:t>
             </w:r>
             <w:r>
               <w:rPr>
@@ -1503,7 +1503,7 @@
               <w:sz w:val="22"/>
             </w:rPr>
           </w:pPr>
-          <w:hyperlink w:anchor="_Toc323851167" w:history="1">
+          <w:hyperlink w:anchor="_Toc323915114" w:history="1">
             <w:r>
               <w:rPr>
                 <w:rStyle w:val="Hyperlink"/>
@@ -1545,7 +1545,7 @@
                 <w:noProof/>
                 <w:webHidden/>
               </w:rPr>
-              <w:instrText xml:space="preserve"> PAGEREF _Toc323851167 \h </w:instrText>
+              <w:instrText xml:space="preserve"> PAGEREF _Toc323915114 \h </w:instrText>
             </w:r>
             <w:r>
               <w:rPr>
@@ -1565,7 +1565,7 @@
                 <w:noProof/>
                 <w:webHidden/>
               </w:rPr>
-              <w:t>21</w:t>
+              <w:t>22</w:t>
             </w:r>
             <w:r>
               <w:rPr>
@@ -1589,7 +1589,7 @@
               <w:sz w:val="22"/>
             </w:rPr>
           </w:pPr>
-          <w:hyperlink w:anchor="_Toc323851168" w:history="1">
+          <w:hyperlink w:anchor="_Toc323915115" w:history="1">
             <w:r>
               <w:rPr>
                 <w:rStyle w:val="Hyperlink"/>
@@ -1631,7 +1631,7 @@
                 <w:noProof/>
                 <w:webHidden/>
               </w:rPr>
-              <w:instrText xml:space="preserve"> PAGEREF _Toc323851168 \h </w:instrText>
+              <w:instrText xml:space="preserve"> PAGEREF _Toc323915115 \h </w:instrText>
             </w:r>
             <w:r>
               <w:rPr>
@@ -1651,7 +1651,7 @@
                 <w:noProof/>
                 <w:webHidden/>
               </w:rPr>
-              <w:t>22</w:t>
+              <w:t>23</w:t>
             </w:r>
             <w:r>
               <w:rPr>
@@ -1675,7 +1675,7 @@
               <w:sz w:val="22"/>
             </w:rPr>
           </w:pPr>
-          <w:hyperlink w:anchor="_Toc323851169" w:history="1">
+          <w:hyperlink w:anchor="_Toc323915116" w:history="1">
             <w:r>
               <w:rPr>
                 <w:rStyle w:val="Hyperlink"/>
@@ -1717,7 +1717,7 @@
                 <w:noProof/>
                 <w:webHidden/>
               </w:rPr>
-              <w:instrText xml:space="preserve"> PAGEREF _Toc323851169 \h </w:instrText>
+              <w:instrText xml:space="preserve"> PAGEREF _Toc323915116 \h </w:instrText>
             </w:r>
             <w:r>
               <w:rPr>
@@ -1737,7 +1737,7 @@
                 <w:noProof/>
                 <w:webHidden/>
               </w:rPr>
-              <w:t>23</w:t>
+              <w:t>24</w:t>
             </w:r>
             <w:r>
               <w:rPr>
@@ -1761,7 +1761,7 @@
               <w:sz w:val="22"/>
             </w:rPr>
           </w:pPr>
-          <w:hyperlink w:anchor="_Toc323851170" w:history="1">
+          <w:hyperlink w:anchor="_Toc323915117" w:history="1">
             <w:r>
               <w:rPr>
                 <w:rStyle w:val="Hyperlink"/>
@@ -1803,7 +1803,7 @@
                 <w:noProof/>
                 <w:webHidden/>
               </w:rPr>
-              <w:instrText xml:space="preserve"> PAGEREF _Toc323851170 \h </w:instrText>
+              <w:instrText xml:space="preserve"> PAGEREF _Toc323915117 \h </w:instrText>
             </w:r>
             <w:r>
               <w:rPr>
@@ -1823,7 +1823,7 @@
                 <w:noProof/>
                 <w:webHidden/>
               </w:rPr>
-              <w:t>24</w:t>
+              <w:t>25</w:t>
             </w:r>
             <w:r>
               <w:rPr>
@@ -1847,7 +1847,7 @@
               <w:sz w:val="22"/>
             </w:rPr>
           </w:pPr>
-          <w:hyperlink w:anchor="_Toc323851171" w:history="1">
+          <w:hyperlink w:anchor="_Toc323915118" w:history="1">
             <w:r>
               <w:rPr>
                 <w:rStyle w:val="Hyperlink"/>
@@ -1889,7 +1889,7 @@
                 <w:noProof/>
                 <w:webHidden/>
               </w:rPr>
-              <w:instrText xml:space="preserve"> PAGEREF _Toc323851171 \h </w:instrText>
+              <w:instrText xml:space="preserve"> PAGEREF _Toc323915118 \h </w:instrText>
             </w:r>
             <w:r>
               <w:rPr>
@@ -1909,7 +1909,7 @@
                 <w:noProof/>
                 <w:webHidden/>
               </w:rPr>
-              <w:t>24</w:t>
+              <w:t>25</w:t>
             </w:r>
             <w:r>
               <w:rPr>
@@ -1933,7 +1933,7 @@
               <w:sz w:val="22"/>
             </w:rPr>
           </w:pPr>
-          <w:hyperlink w:anchor="_Toc323851172" w:history="1">
+          <w:hyperlink w:anchor="_Toc323915119" w:history="1">
             <w:r>
               <w:rPr>
                 <w:rStyle w:val="Hyperlink"/>
@@ -1975,7 +1975,7 @@
                 <w:noProof/>
                 <w:webHidden/>
               </w:rPr>
-              <w:instrText xml:space="preserve"> PAGEREF _Toc323851172 \h </w:instrText>
+              <w:instrText xml:space="preserve"> PAGEREF _Toc323915119 \h </w:instrText>
             </w:r>
             <w:r>
               <w:rPr>
@@ -1995,7 +1995,7 @@
                 <w:noProof/>
                 <w:webHidden/>
               </w:rPr>
-              <w:t>24</w:t>
+              <w:t>25</w:t>
             </w:r>
             <w:r>
               <w:rPr>
@@ -2015,7 +2015,7 @@
               <w:sz w:val="22"/>
             </w:rPr>
           </w:pPr>
-          <w:hyperlink w:anchor="_Toc323851173" w:history="1">
+          <w:hyperlink w:anchor="_Toc323915120" w:history="1">
             <w:r>
               <w:rPr>
                 <w:rStyle w:val="Hyperlink"/>
@@ -2057,7 +2057,7 @@
                 <w:noProof/>
                 <w:webHidden/>
               </w:rPr>
-              <w:instrText xml:space="preserve"> PAGEREF _Toc323851173 \h </w:instrText>
+              <w:instrText xml:space="preserve"> PAGEREF _Toc323915120 \h </w:instrText>
             </w:r>
             <w:r>
               <w:rPr>
@@ -2077,7 +2077,7 @@
                 <w:noProof/>
                 <w:webHidden/>
               </w:rPr>
-              <w:t>26</w:t>
+              <w:t>27</w:t>
             </w:r>
             <w:r>
               <w:rPr>
@@ -2101,7 +2101,7 @@
               <w:sz w:val="22"/>
             </w:rPr>
           </w:pPr>
-          <w:hyperlink w:anchor="_Toc323851174" w:history="1">
+          <w:hyperlink w:anchor="_Toc323915121" w:history="1">
             <w:r>
               <w:rPr>
                 <w:rStyle w:val="Hyperlink"/>
@@ -2122,7 +2122,7 @@
                 <w:rStyle w:val="Hyperlink"/>
                 <w:noProof/>
               </w:rPr>
-              <w:t>Программная архитектура</w:t>
+              <w:t>Системная архитектура</w:t>
             </w:r>
             <w:r>
               <w:rPr>
@@ -2143,7 +2143,7 @@
                 <w:noProof/>
                 <w:webHidden/>
               </w:rPr>
-              <w:instrText xml:space="preserve"> PAGEREF _Toc323851174 \h </w:instrText>
+              <w:instrText xml:space="preserve"> PAGEREF _Toc323915121 \h </w:instrText>
             </w:r>
             <w:r>
               <w:rPr>
@@ -2163,7 +2163,7 @@
                 <w:noProof/>
                 <w:webHidden/>
               </w:rPr>
-              <w:t>26</w:t>
+              <w:t>27</w:t>
             </w:r>
             <w:r>
               <w:rPr>
@@ -2187,7 +2187,7 @@
               <w:sz w:val="22"/>
             </w:rPr>
           </w:pPr>
-          <w:hyperlink w:anchor="_Toc323851175" w:history="1">
+          <w:hyperlink w:anchor="_Toc323915122" w:history="1">
             <w:r>
               <w:rPr>
                 <w:rStyle w:val="Hyperlink"/>
@@ -2208,7 +2208,7 @@
                 <w:rStyle w:val="Hyperlink"/>
                 <w:noProof/>
               </w:rPr>
-              <w:t>Компоненты системы</w:t>
+              <w:t>Выбор инструментов разработки клиента</w:t>
             </w:r>
             <w:r>
               <w:rPr>
@@ -2229,7 +2229,7 @@
                 <w:noProof/>
                 <w:webHidden/>
               </w:rPr>
-              <w:instrText xml:space="preserve"> PAGEREF _Toc323851175 \h </w:instrText>
+              <w:instrText xml:space="preserve"> PAGEREF _Toc323915122 \h </w:instrText>
             </w:r>
             <w:r>
               <w:rPr>
@@ -2250,6 +2250,92 @@
                 <w:webHidden/>
               </w:rPr>
               <w:t>27</w:t>
+            </w:r>
+            <w:r>
+              <w:rPr>
+                <w:noProof/>
+                <w:webHidden/>
+              </w:rPr>
+              <w:fldChar w:fldCharType="end"/>
+            </w:r>
+          </w:hyperlink>
+        </w:p>
+        <w:p>
+          <w:pPr>
+            <w:pStyle w:val="TOC3"/>
+            <w:tabs>
+              <w:tab w:val="left" w:pos="1900"/>
+              <w:tab w:val="right" w:leader="dot" w:pos="9346"/>
+            </w:tabs>
+            <w:rPr>
+              <w:rFonts w:asciiTheme="minorHAnsi" w:eastAsiaTheme="minorEastAsia" w:hAnsiTheme="minorHAnsi"/>
+              <w:noProof/>
+              <w:sz w:val="22"/>
+            </w:rPr>
+          </w:pPr>
+          <w:hyperlink w:anchor="_Toc323915123" w:history="1">
+            <w:r>
+              <w:rPr>
+                <w:rStyle w:val="Hyperlink"/>
+                <w:noProof/>
+              </w:rPr>
+              <w:t>2.1.2</w:t>
+            </w:r>
+            <w:r>
+              <w:rPr>
+                <w:rFonts w:asciiTheme="minorHAnsi" w:eastAsiaTheme="minorEastAsia" w:hAnsiTheme="minorHAnsi"/>
+                <w:noProof/>
+                <w:sz w:val="22"/>
+              </w:rPr>
+              <w:tab/>
+            </w:r>
+            <w:r>
+              <w:rPr>
+                <w:rStyle w:val="Hyperlink"/>
+                <w:noProof/>
+              </w:rPr>
+              <w:t>Выбор инструментов разработки сервера</w:t>
+            </w:r>
+            <w:r>
+              <w:rPr>
+                <w:noProof/>
+                <w:webHidden/>
+              </w:rPr>
+              <w:tab/>
+            </w:r>
+            <w:r>
+              <w:rPr>
+                <w:noProof/>
+                <w:webHidden/>
+              </w:rPr>
+              <w:fldChar w:fldCharType="begin"/>
+            </w:r>
+            <w:r>
+              <w:rPr>
+                <w:noProof/>
+                <w:webHidden/>
+              </w:rPr>
+              <w:instrText xml:space="preserve"> PAGEREF _Toc323915123 \h </w:instrText>
+            </w:r>
+            <w:r>
+              <w:rPr>
+                <w:noProof/>
+                <w:webHidden/>
+              </w:rPr>
+            </w:r>
+            <w:r>
+              <w:rPr>
+                <w:noProof/>
+                <w:webHidden/>
+              </w:rPr>
+              <w:fldChar w:fldCharType="separate"/>
+            </w:r>
+            <w:r>
+              <w:rPr>
+                <w:noProof/>
+                <w:webHidden/>
+              </w:rPr>
+              <w:t>28</w:t>
             </w:r>
             <w:r>
               <w:rPr>
@@ -2273,7 +2359,7 @@
               <w:sz w:val="22"/>
             </w:rPr>
           </w:pPr>
-          <w:hyperlink w:anchor="_Toc323851176" w:history="1">
+          <w:hyperlink w:anchor="_Toc323915124" w:history="1">
             <w:r>
               <w:rPr>
                 <w:rStyle w:val="Hyperlink"/>
@@ -2294,7 +2380,7 @@
                 <w:rStyle w:val="Hyperlink"/>
                 <w:noProof/>
               </w:rPr>
-              <w:t>Архитектура данных</w:t>
+              <w:t>Программная архитектура</w:t>
             </w:r>
             <w:r>
               <w:rPr>
@@ -2315,7 +2401,7 @@
                 <w:noProof/>
                 <w:webHidden/>
               </w:rPr>
-              <w:instrText xml:space="preserve"> PAGEREF _Toc323851176 \h </w:instrText>
+              <w:instrText xml:space="preserve"> PAGEREF _Toc323915124 \h </w:instrText>
             </w:r>
             <w:r>
               <w:rPr>
@@ -2359,7 +2445,7 @@
               <w:sz w:val="22"/>
             </w:rPr>
           </w:pPr>
-          <w:hyperlink w:anchor="_Toc323851177" w:history="1">
+          <w:hyperlink w:anchor="_Toc323915125" w:history="1">
             <w:r>
               <w:rPr>
                 <w:rStyle w:val="Hyperlink"/>
@@ -2380,7 +2466,7 @@
                 <w:rStyle w:val="Hyperlink"/>
                 <w:noProof/>
               </w:rPr>
-              <w:t>Модели фактов</w:t>
+              <w:t>Компоненты системы</w:t>
             </w:r>
             <w:r>
               <w:rPr>
@@ -2401,89 +2487,7 @@
                 <w:noProof/>
                 <w:webHidden/>
               </w:rPr>
-              <w:instrText xml:space="preserve"> PAGEREF _Toc323851177 \h </w:instrText>
-            </w:r>
-            <w:r>
-              <w:rPr>
-                <w:noProof/>
-                <w:webHidden/>
-              </w:rPr>
-            </w:r>
-            <w:r>
-              <w:rPr>
-                <w:noProof/>
-                <w:webHidden/>
-              </w:rPr>
-              <w:fldChar w:fldCharType="separate"/>
-            </w:r>
-            <w:r>
-              <w:rPr>
-                <w:noProof/>
-                <w:webHidden/>
-              </w:rPr>
-              <w:t>29</w:t>
-            </w:r>
-            <w:r>
-              <w:rPr>
-                <w:noProof/>
-                <w:webHidden/>
-              </w:rPr>
-              <w:fldChar w:fldCharType="end"/>
-            </w:r>
-          </w:hyperlink>
-        </w:p>
-        <w:p>
-          <w:pPr>
-            <w:pStyle w:val="TOC1"/>
-            <w:rPr>
-              <w:rFonts w:asciiTheme="minorHAnsi" w:eastAsiaTheme="minorEastAsia" w:hAnsiTheme="minorHAnsi"/>
-              <w:noProof/>
-              <w:sz w:val="22"/>
-            </w:rPr>
-          </w:pPr>
-          <w:hyperlink w:anchor="_Toc323851178" w:history="1">
-            <w:r>
-              <w:rPr>
-                <w:rStyle w:val="Hyperlink"/>
-                <w:noProof/>
-              </w:rPr>
-              <w:t>3</w:t>
-            </w:r>
-            <w:r>
-              <w:rPr>
-                <w:rFonts w:asciiTheme="minorHAnsi" w:eastAsiaTheme="minorEastAsia" w:hAnsiTheme="minorHAnsi"/>
-                <w:noProof/>
-                <w:sz w:val="22"/>
-              </w:rPr>
-              <w:tab/>
-            </w:r>
-            <w:r>
-              <w:rPr>
-                <w:rStyle w:val="Hyperlink"/>
-                <w:noProof/>
-              </w:rPr>
-              <w:t>Реализация и тестирование</w:t>
-            </w:r>
-            <w:r>
-              <w:rPr>
-                <w:noProof/>
-                <w:webHidden/>
-              </w:rPr>
-              <w:tab/>
-            </w:r>
-            <w:r>
-              <w:rPr>
-                <w:noProof/>
-                <w:webHidden/>
-              </w:rPr>
-              <w:fldChar w:fldCharType="begin"/>
-            </w:r>
-            <w:r>
-              <w:rPr>
-                <w:noProof/>
-                <w:webHidden/>
-              </w:rPr>
-              <w:instrText xml:space="preserve"> PAGEREF _Toc323851178 \h </w:instrText>
+              <w:instrText xml:space="preserve"> PAGEREF _Toc323915125 \h </w:instrText>
             </w:r>
             <w:r>
               <w:rPr>
@@ -2527,13 +2531,13 @@
               <w:sz w:val="22"/>
             </w:rPr>
           </w:pPr>
-          <w:hyperlink w:anchor="_Toc323851179" w:history="1">
+          <w:hyperlink w:anchor="_Toc323915126" w:history="1">
             <w:r>
               <w:rPr>
                 <w:rStyle w:val="Hyperlink"/>
                 <w:noProof/>
               </w:rPr>
-              <w:t>3.1</w:t>
+              <w:t>2.3</w:t>
             </w:r>
             <w:r>
               <w:rPr>
@@ -2548,7 +2552,7 @@
                 <w:rStyle w:val="Hyperlink"/>
                 <w:noProof/>
               </w:rPr>
-              <w:t>Технологические особенности платформы</w:t>
+              <w:t>Архитектура данных</w:t>
             </w:r>
             <w:r>
               <w:rPr>
@@ -2569,7 +2573,7 @@
                 <w:noProof/>
                 <w:webHidden/>
               </w:rPr>
-              <w:instrText xml:space="preserve"> PAGEREF _Toc323851179 \h </w:instrText>
+              <w:instrText xml:space="preserve"> PAGEREF _Toc323915126 \h </w:instrText>
             </w:r>
             <w:r>
               <w:rPr>
@@ -2589,7 +2593,175 @@
                 <w:noProof/>
                 <w:webHidden/>
               </w:rPr>
-              <w:t>31</w:t>
+              <w:t>32</w:t>
+            </w:r>
+            <w:r>
+              <w:rPr>
+                <w:noProof/>
+                <w:webHidden/>
+              </w:rPr>
+              <w:fldChar w:fldCharType="end"/>
+            </w:r>
+          </w:hyperlink>
+        </w:p>
+        <w:p>
+          <w:pPr>
+            <w:pStyle w:val="TOC3"/>
+            <w:tabs>
+              <w:tab w:val="left" w:pos="1900"/>
+              <w:tab w:val="right" w:leader="dot" w:pos="9346"/>
+            </w:tabs>
+            <w:rPr>
+              <w:rFonts w:asciiTheme="minorHAnsi" w:eastAsiaTheme="minorEastAsia" w:hAnsiTheme="minorHAnsi"/>
+              <w:noProof/>
+              <w:sz w:val="22"/>
+            </w:rPr>
+          </w:pPr>
+          <w:hyperlink w:anchor="_Toc323915127" w:history="1">
+            <w:r>
+              <w:rPr>
+                <w:rStyle w:val="Hyperlink"/>
+                <w:noProof/>
+              </w:rPr>
+              <w:t>2.3.1</w:t>
+            </w:r>
+            <w:r>
+              <w:rPr>
+                <w:rFonts w:asciiTheme="minorHAnsi" w:eastAsiaTheme="minorEastAsia" w:hAnsiTheme="minorHAnsi"/>
+                <w:noProof/>
+                <w:sz w:val="22"/>
+              </w:rPr>
+              <w:tab/>
+            </w:r>
+            <w:r>
+              <w:rPr>
+                <w:rStyle w:val="Hyperlink"/>
+                <w:noProof/>
+              </w:rPr>
+              <w:t>Модели фактов</w:t>
+            </w:r>
+            <w:r>
+              <w:rPr>
+                <w:noProof/>
+                <w:webHidden/>
+              </w:rPr>
+              <w:tab/>
+            </w:r>
+            <w:r>
+              <w:rPr>
+                <w:noProof/>
+                <w:webHidden/>
+              </w:rPr>
+              <w:fldChar w:fldCharType="begin"/>
+            </w:r>
+            <w:r>
+              <w:rPr>
+                <w:noProof/>
+                <w:webHidden/>
+              </w:rPr>
+              <w:instrText xml:space="preserve"> PAGEREF _Toc323915127 \h </w:instrText>
+            </w:r>
+            <w:r>
+              <w:rPr>
+                <w:noProof/>
+                <w:webHidden/>
+              </w:rPr>
+            </w:r>
+            <w:r>
+              <w:rPr>
+                <w:noProof/>
+                <w:webHidden/>
+              </w:rPr>
+              <w:fldChar w:fldCharType="separate"/>
+            </w:r>
+            <w:r>
+              <w:rPr>
+                <w:noProof/>
+                <w:webHidden/>
+              </w:rPr>
+              <w:t>32</w:t>
+            </w:r>
+            <w:r>
+              <w:rPr>
+                <w:noProof/>
+                <w:webHidden/>
+              </w:rPr>
+              <w:fldChar w:fldCharType="end"/>
+            </w:r>
+          </w:hyperlink>
+        </w:p>
+        <w:p>
+          <w:pPr>
+            <w:pStyle w:val="TOC1"/>
+            <w:rPr>
+              <w:rFonts w:asciiTheme="minorHAnsi" w:eastAsiaTheme="minorEastAsia" w:hAnsiTheme="minorHAnsi"/>
+              <w:noProof/>
+              <w:sz w:val="22"/>
+            </w:rPr>
+          </w:pPr>
+          <w:hyperlink w:anchor="_Toc323915128" w:history="1">
+            <w:r>
+              <w:rPr>
+                <w:rStyle w:val="Hyperlink"/>
+                <w:noProof/>
+              </w:rPr>
+              <w:t>3</w:t>
+            </w:r>
+            <w:r>
+              <w:rPr>
+                <w:rFonts w:asciiTheme="minorHAnsi" w:eastAsiaTheme="minorEastAsia" w:hAnsiTheme="minorHAnsi"/>
+                <w:noProof/>
+                <w:sz w:val="22"/>
+              </w:rPr>
+              <w:tab/>
+            </w:r>
+            <w:r>
+              <w:rPr>
+                <w:rStyle w:val="Hyperlink"/>
+                <w:noProof/>
+              </w:rPr>
+              <w:t>Реализация и тестирование</w:t>
+            </w:r>
+            <w:r>
+              <w:rPr>
+                <w:noProof/>
+                <w:webHidden/>
+              </w:rPr>
+              <w:tab/>
+            </w:r>
+            <w:r>
+              <w:rPr>
+                <w:noProof/>
+                <w:webHidden/>
+              </w:rPr>
+              <w:fldChar w:fldCharType="begin"/>
+            </w:r>
+            <w:r>
+              <w:rPr>
+                <w:noProof/>
+                <w:webHidden/>
+              </w:rPr>
+              <w:instrText xml:space="preserve"> PAGEREF _Toc323915128 \h </w:instrText>
+            </w:r>
+            <w:r>
+              <w:rPr>
+                <w:noProof/>
+                <w:webHidden/>
+              </w:rPr>
+            </w:r>
+            <w:r>
+              <w:rPr>
+                <w:noProof/>
+                <w:webHidden/>
+              </w:rPr>
+              <w:fldChar w:fldCharType="separate"/>
+            </w:r>
+            <w:r>
+              <w:rPr>
+                <w:noProof/>
+                <w:webHidden/>
+              </w:rPr>
+              <w:t>33</w:t>
             </w:r>
             <w:r>
               <w:rPr>
@@ -2613,12 +2785,98 @@
               <w:sz w:val="22"/>
             </w:rPr>
           </w:pPr>
-          <w:hyperlink w:anchor="_Toc323851180" w:history="1">
+          <w:hyperlink w:anchor="_Toc323915129" w:history="1">
             <w:r>
               <w:rPr>
                 <w:rStyle w:val="Hyperlink"/>
                 <w:noProof/>
               </w:rPr>
+              <w:t>3.1</w:t>
+            </w:r>
+            <w:r>
+              <w:rPr>
+                <w:rFonts w:asciiTheme="minorHAnsi" w:eastAsiaTheme="minorEastAsia" w:hAnsiTheme="minorHAnsi"/>
+                <w:noProof/>
+                <w:sz w:val="22"/>
+              </w:rPr>
+              <w:tab/>
+            </w:r>
+            <w:r>
+              <w:rPr>
+                <w:rStyle w:val="Hyperlink"/>
+                <w:noProof/>
+              </w:rPr>
+              <w:t>Технологические особенности платформы</w:t>
+            </w:r>
+            <w:r>
+              <w:rPr>
+                <w:noProof/>
+                <w:webHidden/>
+              </w:rPr>
+              <w:tab/>
+            </w:r>
+            <w:r>
+              <w:rPr>
+                <w:noProof/>
+                <w:webHidden/>
+              </w:rPr>
+              <w:fldChar w:fldCharType="begin"/>
+            </w:r>
+            <w:r>
+              <w:rPr>
+                <w:noProof/>
+                <w:webHidden/>
+              </w:rPr>
+              <w:instrText xml:space="preserve"> PAGEREF _Toc323915129 \h </w:instrText>
+            </w:r>
+            <w:r>
+              <w:rPr>
+                <w:noProof/>
+                <w:webHidden/>
+              </w:rPr>
+            </w:r>
+            <w:r>
+              <w:rPr>
+                <w:noProof/>
+                <w:webHidden/>
+              </w:rPr>
+              <w:fldChar w:fldCharType="separate"/>
+            </w:r>
+            <w:r>
+              <w:rPr>
+                <w:noProof/>
+                <w:webHidden/>
+              </w:rPr>
+              <w:t>34</w:t>
+            </w:r>
+            <w:r>
+              <w:rPr>
+                <w:noProof/>
+                <w:webHidden/>
+              </w:rPr>
+              <w:fldChar w:fldCharType="end"/>
+            </w:r>
+          </w:hyperlink>
+        </w:p>
+        <w:p>
+          <w:pPr>
+            <w:pStyle w:val="TOC2"/>
+            <w:tabs>
+              <w:tab w:val="left" w:pos="1540"/>
+              <w:tab w:val="right" w:leader="dot" w:pos="9346"/>
+            </w:tabs>
+            <w:rPr>
+              <w:rFonts w:asciiTheme="minorHAnsi" w:eastAsiaTheme="minorEastAsia" w:hAnsiTheme="minorHAnsi"/>
+              <w:noProof/>
+              <w:sz w:val="22"/>
+            </w:rPr>
+          </w:pPr>
+          <w:hyperlink w:anchor="_Toc323915130" w:history="1">
+            <w:r>
+              <w:rPr>
+                <w:rStyle w:val="Hyperlink"/>
+                <w:noProof/>
+              </w:rPr>
               <w:t>3.2</w:t>
             </w:r>
             <w:r>
@@ -2655,7 +2913,7 @@
                 <w:noProof/>
                 <w:webHidden/>
               </w:rPr>
-              <w:instrText xml:space="preserve"> PAGEREF _Toc323851180 \h </w:instrText>
+              <w:instrText xml:space="preserve"> PAGEREF _Toc323915130 \h </w:instrText>
             </w:r>
             <w:r>
               <w:rPr>
@@ -2675,7 +2933,7 @@
                 <w:noProof/>
                 <w:webHidden/>
               </w:rPr>
-              <w:t>31</w:t>
+              <w:t>34</w:t>
             </w:r>
             <w:r>
               <w:rPr>
@@ -2699,7 +2957,7 @@
               <w:sz w:val="22"/>
             </w:rPr>
           </w:pPr>
-          <w:hyperlink w:anchor="_Toc323851181" w:history="1">
+          <w:hyperlink w:anchor="_Toc323915131" w:history="1">
             <w:r>
               <w:rPr>
                 <w:rStyle w:val="Hyperlink"/>
@@ -2741,7 +2999,7 @@
                 <w:noProof/>
                 <w:webHidden/>
               </w:rPr>
-              <w:instrText xml:space="preserve"> PAGEREF _Toc323851181 \h </w:instrText>
+              <w:instrText xml:space="preserve"> PAGEREF _Toc323915131 \h </w:instrText>
             </w:r>
             <w:r>
               <w:rPr>
@@ -2761,7 +3019,7 @@
                 <w:noProof/>
                 <w:webHidden/>
               </w:rPr>
-              <w:t>31</w:t>
+              <w:t>34</w:t>
             </w:r>
             <w:r>
               <w:rPr>
@@ -2785,7 +3043,7 @@
               <w:sz w:val="22"/>
             </w:rPr>
           </w:pPr>
-          <w:hyperlink w:anchor="_Toc323851182" w:history="1">
+          <w:hyperlink w:anchor="_Toc323915132" w:history="1">
             <w:r>
               <w:rPr>
                 <w:rStyle w:val="Hyperlink"/>
@@ -2827,7 +3085,7 @@
                 <w:noProof/>
                 <w:webHidden/>
               </w:rPr>
-              <w:instrText xml:space="preserve"> PAGEREF _Toc323851182 \h </w:instrText>
+              <w:instrText xml:space="preserve"> PAGEREF _Toc323915132 \h </w:instrText>
             </w:r>
             <w:r>
               <w:rPr>
@@ -2847,7 +3105,7 @@
                 <w:noProof/>
                 <w:webHidden/>
               </w:rPr>
-              <w:t>32</w:t>
+              <w:t>35</w:t>
             </w:r>
             <w:r>
               <w:rPr>
@@ -2871,7 +3129,7 @@
               <w:sz w:val="22"/>
             </w:rPr>
           </w:pPr>
-          <w:hyperlink w:anchor="_Toc323851183" w:history="1">
+          <w:hyperlink w:anchor="_Toc323915133" w:history="1">
             <w:r>
               <w:rPr>
                 <w:rStyle w:val="Hyperlink"/>
@@ -2913,7 +3171,7 @@
                 <w:noProof/>
                 <w:webHidden/>
               </w:rPr>
-              <w:instrText xml:space="preserve"> PAGEREF _Toc323851183 \h </w:instrText>
+              <w:instrText xml:space="preserve"> PAGEREF _Toc323915133 \h </w:instrText>
             </w:r>
             <w:r>
               <w:rPr>
@@ -2933,7 +3191,7 @@
                 <w:noProof/>
                 <w:webHidden/>
               </w:rPr>
-              <w:t>32</w:t>
+              <w:t>35</w:t>
             </w:r>
             <w:r>
               <w:rPr>
@@ -2957,7 +3215,7 @@
               <w:sz w:val="22"/>
             </w:rPr>
           </w:pPr>
-          <w:hyperlink w:anchor="_Toc323851184" w:history="1">
+          <w:hyperlink w:anchor="_Toc323915134" w:history="1">
             <w:r>
               <w:rPr>
                 <w:rStyle w:val="Hyperlink"/>
@@ -2999,7 +3257,7 @@
                 <w:noProof/>
                 <w:webHidden/>
               </w:rPr>
-              <w:instrText xml:space="preserve"> PAGEREF _Toc323851184 \h </w:instrText>
+              <w:instrText xml:space="preserve"> PAGEREF _Toc323915134 \h </w:instrText>
             </w:r>
             <w:r>
               <w:rPr>
@@ -3019,7 +3277,7 @@
                 <w:noProof/>
                 <w:webHidden/>
               </w:rPr>
-              <w:t>32</w:t>
+              <w:t>35</w:t>
             </w:r>
             <w:r>
               <w:rPr>
@@ -3043,7 +3301,7 @@
               <w:sz w:val="22"/>
             </w:rPr>
           </w:pPr>
-          <w:hyperlink w:anchor="_Toc323851185" w:history="1">
+          <w:hyperlink w:anchor="_Toc323915135" w:history="1">
             <w:r>
               <w:rPr>
                 <w:rStyle w:val="Hyperlink"/>
@@ -3085,7 +3343,7 @@
                 <w:noProof/>
                 <w:webHidden/>
               </w:rPr>
-              <w:instrText xml:space="preserve"> PAGEREF _Toc323851185 \h </w:instrText>
+              <w:instrText xml:space="preserve"> PAGEREF _Toc323915135 \h </w:instrText>
             </w:r>
             <w:r>
               <w:rPr>
@@ -3105,7 +3363,7 @@
                 <w:noProof/>
                 <w:webHidden/>
               </w:rPr>
-              <w:t>32</w:t>
+              <w:t>35</w:t>
             </w:r>
             <w:r>
               <w:rPr>
@@ -3129,7 +3387,7 @@
               <w:sz w:val="22"/>
             </w:rPr>
           </w:pPr>
-          <w:hyperlink w:anchor="_Toc323851186" w:history="1">
+          <w:hyperlink w:anchor="_Toc323915136" w:history="1">
             <w:r>
               <w:rPr>
                 <w:rStyle w:val="Hyperlink"/>
@@ -3171,7 +3429,7 @@
                 <w:noProof/>
                 <w:webHidden/>
               </w:rPr>
-              <w:instrText xml:space="preserve"> PAGEREF _Toc323851186 \h </w:instrText>
+              <w:instrText xml:space="preserve"> PAGEREF _Toc323915136 \h </w:instrText>
             </w:r>
             <w:r>
               <w:rPr>
@@ -3191,7 +3449,7 @@
                 <w:noProof/>
                 <w:webHidden/>
               </w:rPr>
-              <w:t>32</w:t>
+              <w:t>35</w:t>
             </w:r>
             <w:r>
               <w:rPr>
@@ -3215,7 +3473,7 @@
               <w:sz w:val="22"/>
             </w:rPr>
           </w:pPr>
-          <w:hyperlink w:anchor="_Toc323851187" w:history="1">
+          <w:hyperlink w:anchor="_Toc323915137" w:history="1">
             <w:r>
               <w:rPr>
                 <w:rStyle w:val="Hyperlink"/>
@@ -3257,7 +3515,7 @@
                 <w:noProof/>
                 <w:webHidden/>
               </w:rPr>
-              <w:instrText xml:space="preserve"> PAGEREF _Toc323851187 \h </w:instrText>
+              <w:instrText xml:space="preserve"> PAGEREF _Toc323915137 \h </w:instrText>
             </w:r>
             <w:r>
               <w:rPr>
@@ -3277,7 +3535,7 @@
                 <w:noProof/>
                 <w:webHidden/>
               </w:rPr>
-              <w:t>33</w:t>
+              <w:t>36</w:t>
             </w:r>
             <w:r>
               <w:rPr>
@@ -3301,7 +3559,7 @@
               <w:sz w:val="22"/>
             </w:rPr>
           </w:pPr>
-          <w:hyperlink w:anchor="_Toc323851188" w:history="1">
+          <w:hyperlink w:anchor="_Toc323915138" w:history="1">
             <w:r>
               <w:rPr>
                 <w:rStyle w:val="Hyperlink"/>
@@ -3343,7 +3601,7 @@
                 <w:noProof/>
                 <w:webHidden/>
               </w:rPr>
-              <w:instrText xml:space="preserve"> PAGEREF _Toc323851188 \h </w:instrText>
+              <w:instrText xml:space="preserve"> PAGEREF _Toc323915138 \h </w:instrText>
             </w:r>
             <w:r>
               <w:rPr>
@@ -3363,7 +3621,7 @@
                 <w:noProof/>
                 <w:webHidden/>
               </w:rPr>
-              <w:t>33</w:t>
+              <w:t>36</w:t>
             </w:r>
             <w:r>
               <w:rPr>
@@ -3387,7 +3645,7 @@
               <w:sz w:val="22"/>
             </w:rPr>
           </w:pPr>
-          <w:hyperlink w:anchor="_Toc323851189" w:history="1">
+          <w:hyperlink w:anchor="_Toc323915139" w:history="1">
             <w:r>
               <w:rPr>
                 <w:rStyle w:val="Hyperlink"/>
@@ -3429,7 +3687,7 @@
                 <w:noProof/>
                 <w:webHidden/>
               </w:rPr>
-              <w:instrText xml:space="preserve"> PAGEREF _Toc323851189 \h </w:instrText>
+              <w:instrText xml:space="preserve"> PAGEREF _Toc323915139 \h </w:instrText>
             </w:r>
             <w:r>
               <w:rPr>
@@ -3449,7 +3707,7 @@
                 <w:noProof/>
                 <w:webHidden/>
               </w:rPr>
-              <w:t>33</w:t>
+              <w:t>36</w:t>
             </w:r>
             <w:r>
               <w:rPr>
@@ -3473,7 +3731,7 @@
               <w:sz w:val="22"/>
             </w:rPr>
           </w:pPr>
-          <w:hyperlink w:anchor="_Toc323851190" w:history="1">
+          <w:hyperlink w:anchor="_Toc323915140" w:history="1">
             <w:r>
               <w:rPr>
                 <w:rStyle w:val="Hyperlink"/>
@@ -3515,7 +3773,7 @@
                 <w:noProof/>
                 <w:webHidden/>
               </w:rPr>
-              <w:instrText xml:space="preserve"> PAGEREF _Toc323851190 \h </w:instrText>
+              <w:instrText xml:space="preserve"> PAGEREF _Toc323915140 \h </w:instrText>
             </w:r>
             <w:r>
               <w:rPr>
@@ -3535,7 +3793,7 @@
                 <w:noProof/>
                 <w:webHidden/>
               </w:rPr>
-              <w:t>33</w:t>
+              <w:t>36</w:t>
             </w:r>
             <w:r>
               <w:rPr>
@@ -3572,9 +3830,9 @@
         <w:rPr>
           <w:lang w:val="ru-RU"/>
         </w:rPr>
+        <w:lastRenderedPageBreak/>
         <w:t xml:space="preserve"> </w:t>
       </w:r>
-      <w:bookmarkStart w:id="1" w:name="_Toc323851150"/>
     </w:p>
     <w:p>
       <w:pPr>
@@ -3583,6 +3841,7 @@
           <w:lang w:val="ru-RU"/>
         </w:rPr>
       </w:pPr>
+      <w:bookmarkStart w:id="1" w:name="_Toc323915097"/>
       <w:r>
         <w:rPr>
           <w:lang w:val="ru-RU"/>
@@ -4441,7 +4700,7 @@
       <w:pPr>
         <w:pStyle w:val="Heading1"/>
       </w:pPr>
-      <w:bookmarkStart w:id="3" w:name="_Toc323851151"/>
+      <w:bookmarkStart w:id="3" w:name="_Toc323915098"/>
       <w:r>
         <w:lastRenderedPageBreak/>
         <w:t>Описание предметной области</w:t>
@@ -4454,7 +4713,7 @@
         <w:pStyle w:val="Heading2"/>
       </w:pPr>
       <w:bookmarkStart w:id="4" w:name="_Toc323811238"/>
-      <w:bookmarkStart w:id="5" w:name="_Toc323851152"/>
+      <w:bookmarkStart w:id="5" w:name="_Toc323915099"/>
       <w:r>
         <w:t>Проблемы и задачи экспертных систем</w:t>
       </w:r>
@@ -4761,7 +5020,7 @@
         <w:pStyle w:val="Heading2"/>
       </w:pPr>
       <w:bookmarkStart w:id="6" w:name="_Toc323811239"/>
-      <w:bookmarkStart w:id="7" w:name="_Toc323851153"/>
+      <w:bookmarkStart w:id="7" w:name="_Toc323915100"/>
       <w:r>
         <w:t>Особенности разработки ЭС</w:t>
       </w:r>
@@ -5065,7 +5324,7 @@
         <w:pStyle w:val="Heading3"/>
       </w:pPr>
       <w:bookmarkStart w:id="8" w:name="_Toc323811240"/>
-      <w:bookmarkStart w:id="9" w:name="_Toc323851154"/>
+      <w:bookmarkStart w:id="9" w:name="_Toc323915101"/>
       <w:r>
         <w:t>Структура ЭС</w:t>
       </w:r>
@@ -5391,7 +5650,7 @@
         <w:pStyle w:val="Heading3"/>
       </w:pPr>
       <w:bookmarkStart w:id="10" w:name="_Toc323811241"/>
-      <w:bookmarkStart w:id="11" w:name="_Toc323851155"/>
+      <w:bookmarkStart w:id="11" w:name="_Toc323915102"/>
       <w:r>
         <w:t>Представление знаний и логический вывод</w:t>
       </w:r>
@@ -5807,7 +6066,7 @@
         <w:pStyle w:val="Heading3"/>
       </w:pPr>
       <w:bookmarkStart w:id="12" w:name="_Toc323811242"/>
-      <w:bookmarkStart w:id="13" w:name="_Toc323851156"/>
+      <w:bookmarkStart w:id="13" w:name="_Toc323915103"/>
       <w:r>
         <w:t>Состав команды разработчиков ЭС</w:t>
       </w:r>
@@ -6208,7 +6467,7 @@
         <w:pStyle w:val="Heading3"/>
       </w:pPr>
       <w:bookmarkStart w:id="14" w:name="_Toc323811243"/>
-      <w:bookmarkStart w:id="15" w:name="_Toc323851157"/>
+      <w:bookmarkStart w:id="15" w:name="_Toc323915104"/>
       <w:r>
         <w:t>Этапы разработки ЭС</w:t>
       </w:r>
@@ -6816,7 +7075,7 @@
           <w:lang w:val="en-US"/>
         </w:rPr>
       </w:pPr>
-      <w:bookmarkStart w:id="16" w:name="_Toc323851158"/>
+      <w:bookmarkStart w:id="16" w:name="_Toc323915105"/>
       <w:r>
         <w:t>Обзор платформы Drools</w:t>
       </w:r>
@@ -6897,7 +7156,7 @@
       <w:pPr>
         <w:pStyle w:val="Heading3"/>
       </w:pPr>
-      <w:bookmarkStart w:id="17" w:name="_Toc323851159"/>
+      <w:bookmarkStart w:id="17" w:name="_Toc323915106"/>
       <w:r>
         <w:t>Машина вывода</w:t>
       </w:r>
@@ -7337,7 +7596,7 @@
       <w:pPr>
         <w:pStyle w:val="Heading3"/>
       </w:pPr>
-      <w:bookmarkStart w:id="18" w:name="_Toc323851160"/>
+      <w:bookmarkStart w:id="18" w:name="_Toc323915107"/>
       <w:r>
         <w:t>Инструменты для разработки ЭС</w:t>
       </w:r>
@@ -7402,34 +7661,25 @@
         <w:rPr>
           <w:lang w:val="ru-RU"/>
         </w:rPr>
-        <w:t>р</w:t>
-      </w:r>
-      <w:proofErr w:type="spellStart"/>
-      <w:r>
-        <w:t>исунк</w:t>
-      </w:r>
-      <w:proofErr w:type="spellEnd"/>
-      <w:r>
-        <w:rPr>
-          <w:lang w:val="ru-RU"/>
-        </w:rPr>
-        <w:t>е</w:t>
-      </w:r>
-      <w:r>
-        <w:t xml:space="preserve"> </w:t>
+        <w:t xml:space="preserve">Рисунок </w:t>
       </w:r>
       <w:r>
         <w:rPr>
           <w:noProof/>
+          <w:lang w:val="ru-RU"/>
         </w:rPr>
         <w:t>1</w:t>
       </w:r>
       <w:r>
+        <w:rPr>
+          <w:lang w:val="ru-RU"/>
+        </w:rPr>
         <w:t>.</w:t>
       </w:r>
       <w:r>
         <w:rPr>
           <w:noProof/>
+          <w:lang w:val="ru-RU"/>
         </w:rPr>
         <w:t>2</w:t>
       </w:r>
@@ -7674,25 +7924,7 @@
         <w:rPr>
           <w:lang w:val="ru-RU"/>
         </w:rPr>
-        <w:t>рисун</w:t>
-      </w:r>
-      <w:r>
-        <w:rPr>
-          <w:lang w:val="ru-RU"/>
-        </w:rPr>
-        <w:t>к</w:t>
-      </w:r>
-      <w:r>
-        <w:rPr>
-          <w:lang w:val="ru-RU"/>
-        </w:rPr>
-        <w:t>е</w:t>
-      </w:r>
-      <w:r>
-        <w:rPr>
-          <w:lang w:val="ru-RU"/>
-        </w:rPr>
-        <w:t xml:space="preserve"> </w:t>
+        <w:t xml:space="preserve">Рисунок </w:t>
       </w:r>
       <w:r>
         <w:rPr>
@@ -8040,7 +8272,7 @@
         <w:pStyle w:val="Heading2"/>
       </w:pPr>
       <w:bookmarkStart w:id="21" w:name="_Toc323811244"/>
-      <w:bookmarkStart w:id="22" w:name="_Toc323851161"/>
+      <w:bookmarkStart w:id="22" w:name="_Toc323915108"/>
       <w:r>
         <w:t>Проектирование оптических систем</w:t>
       </w:r>
@@ -8479,7 +8711,7 @@
         <w:pStyle w:val="Heading2"/>
       </w:pPr>
       <w:bookmarkStart w:id="23" w:name="_Toc323811245"/>
-      <w:bookmarkStart w:id="24" w:name="_Toc323851162"/>
+      <w:bookmarkStart w:id="24" w:name="_Toc323915109"/>
       <w:r>
         <w:t>Классификация оптических систем</w:t>
       </w:r>
@@ -8491,7 +8723,7 @@
         <w:pStyle w:val="Heading3"/>
       </w:pPr>
       <w:bookmarkStart w:id="25" w:name="_Toc323811246"/>
-      <w:bookmarkStart w:id="26" w:name="_Toc323851163"/>
+      <w:bookmarkStart w:id="26" w:name="_Toc323915110"/>
       <w:r>
         <w:t>Общая классификация ОС</w:t>
       </w:r>
@@ -9055,7 +9287,7 @@
         <w:pStyle w:val="Heading3"/>
       </w:pPr>
       <w:bookmarkStart w:id="27" w:name="_Toc323811247"/>
-      <w:bookmarkStart w:id="28" w:name="_Toc323851164"/>
+      <w:bookmarkStart w:id="28" w:name="_Toc323915111"/>
       <w:r>
         <w:t>Классификация объективов по техническим характеристикам</w:t>
       </w:r>
@@ -10425,7 +10657,7 @@
         <w:pStyle w:val="Heading3"/>
       </w:pPr>
       <w:bookmarkStart w:id="29" w:name="_Toc323811248"/>
-      <w:bookmarkStart w:id="30" w:name="_Toc323851165"/>
+      <w:bookmarkStart w:id="30" w:name="_Toc323915112"/>
       <w:r>
         <w:t>Классификация объективов по обобщенным характеристикам</w:t>
       </w:r>
@@ -11827,7 +12059,7 @@
         <w:pStyle w:val="Heading2"/>
       </w:pPr>
       <w:bookmarkStart w:id="31" w:name="_Toc323811249"/>
-      <w:bookmarkStart w:id="32" w:name="_Toc323851166"/>
+      <w:bookmarkStart w:id="32" w:name="_Toc323915113"/>
       <w:r>
         <w:t>Функциональные типы оптических элементов</w:t>
       </w:r>
@@ -12212,7 +12444,7 @@
         <w:pStyle w:val="Heading2"/>
       </w:pPr>
       <w:bookmarkStart w:id="33" w:name="_Toc323811250"/>
-      <w:bookmarkStart w:id="34" w:name="_Toc323851167"/>
+      <w:bookmarkStart w:id="34" w:name="_Toc323915114"/>
       <w:r>
         <w:lastRenderedPageBreak/>
         <w:t>Типы оптических поверхностей</w:t>
@@ -13068,25 +13300,7 @@
         <w:rPr>
           <w:lang w:val="ru-RU"/>
         </w:rPr>
-        <w:t>рисун</w:t>
-      </w:r>
-      <w:r>
-        <w:rPr>
-          <w:lang w:val="ru-RU"/>
-        </w:rPr>
-        <w:t>к</w:t>
-      </w:r>
-      <w:r>
-        <w:rPr>
-          <w:lang w:val="ru-RU"/>
-        </w:rPr>
-        <w:t>ом</w:t>
-      </w:r>
-      <w:r>
-        <w:rPr>
-          <w:lang w:val="ru-RU"/>
-        </w:rPr>
-        <w:t xml:space="preserve"> </w:t>
+        <w:t xml:space="preserve">Рисунок </w:t>
       </w:r>
       <w:r>
         <w:rPr>
@@ -13339,7 +13553,7 @@
         <w:pStyle w:val="Heading2"/>
       </w:pPr>
       <w:bookmarkStart w:id="36" w:name="_Toc323811251"/>
-      <w:bookmarkStart w:id="37" w:name="_Toc323851168"/>
+      <w:bookmarkStart w:id="37" w:name="_Toc323915115"/>
       <w:r>
         <w:t>Обозначение оптических элементов</w:t>
       </w:r>
@@ -14567,7 +14781,7 @@
         <w:pStyle w:val="Heading2"/>
       </w:pPr>
       <w:bookmarkStart w:id="38" w:name="_Toc323811252"/>
-      <w:bookmarkStart w:id="39" w:name="_Toc323851169"/>
+      <w:bookmarkStart w:id="39" w:name="_Toc323915116"/>
       <w:r>
         <w:t>Обзор аналогов</w:t>
       </w:r>
@@ -14722,7 +14936,7 @@
         <w:pStyle w:val="Heading2"/>
       </w:pPr>
       <w:bookmarkStart w:id="40" w:name="_Toc323811253"/>
-      <w:bookmarkStart w:id="41" w:name="_Toc323851170"/>
+      <w:bookmarkStart w:id="41" w:name="_Toc323915117"/>
       <w:r>
         <w:t>Постановка задачи</w:t>
       </w:r>
@@ -14746,7 +14960,7 @@
       <w:pPr>
         <w:pStyle w:val="Heading3"/>
       </w:pPr>
-      <w:bookmarkStart w:id="42" w:name="_Toc323851171"/>
+      <w:bookmarkStart w:id="42" w:name="_Toc323915118"/>
       <w:r>
         <w:t>Нефункциональные требования</w:t>
       </w:r>
@@ -14780,7 +14994,82 @@
         <w:rPr>
           <w:lang w:val="ru-RU"/>
         </w:rPr>
-        <w:t>При реализации должна быть использована одна из существующих платформ для разработки экспертных систем, которая предоставляет следующие компоненты: редактор продукционных правил, хранилище правил и моделей фактов, машину вывода;</w:t>
+        <w:t>р</w:t>
+      </w:r>
+      <w:r>
+        <w:rPr>
+          <w:lang w:val="ru-RU"/>
+        </w:rPr>
+        <w:t xml:space="preserve">еализации </w:t>
+      </w:r>
+      <w:r>
+        <w:rPr>
+          <w:lang w:val="ru-RU"/>
+        </w:rPr>
+        <w:t xml:space="preserve">экспертной системы </w:t>
+      </w:r>
+      <w:r>
+        <w:rPr>
+          <w:lang w:val="ru-RU"/>
+        </w:rPr>
+        <w:t xml:space="preserve">должна быть </w:t>
+      </w:r>
+      <w:r>
+        <w:rPr>
+          <w:lang w:val="ru-RU"/>
+        </w:rPr>
+        <w:t xml:space="preserve">основана на </w:t>
+      </w:r>
+      <w:r>
+        <w:rPr>
+          <w:lang w:val="ru-RU"/>
+        </w:rPr>
+        <w:t>испол</w:t>
+      </w:r>
+      <w:r>
+        <w:rPr>
+          <w:lang w:val="ru-RU"/>
+        </w:rPr>
+        <w:t>ьзовании</w:t>
+      </w:r>
+      <w:r>
+        <w:rPr>
+          <w:lang w:val="ru-RU"/>
+        </w:rPr>
+        <w:t xml:space="preserve"> </w:t>
+      </w:r>
+      <w:r>
+        <w:rPr>
+          <w:lang w:val="ru-RU"/>
+        </w:rPr>
+        <w:t xml:space="preserve">компонентов </w:t>
+      </w:r>
+      <w:r>
+        <w:rPr>
+          <w:lang w:val="ru-RU"/>
+        </w:rPr>
+        <w:t>платформ</w:t>
+      </w:r>
+      <w:r>
+        <w:rPr>
+          <w:lang w:val="ru-RU"/>
+        </w:rPr>
+        <w:t>ы</w:t>
+      </w:r>
+      <w:r>
+        <w:rPr>
+          <w:lang w:val="ru-RU"/>
+        </w:rPr>
+        <w:t xml:space="preserve"> </w:t>
+      </w:r>
+      <w:r>
+        <w:t>Drools</w:t>
+      </w:r>
+      <w:r>
+        <w:rPr>
+          <w:lang w:val="ru-RU"/>
+        </w:rPr>
+        <w:t>;</w:t>
       </w:r>
     </w:p>
     <w:p>
@@ -14798,7 +15087,25 @@
         <w:rPr>
           <w:lang w:val="ru-RU"/>
         </w:rPr>
-        <w:t>Система должна быть развернута на сервере, предоставляющий доступ к системе из Интернет;</w:t>
+        <w:t>д</w:t>
+      </w:r>
+      <w:r>
+        <w:rPr>
+          <w:lang w:val="ru-RU"/>
+        </w:rPr>
+        <w:t>оступ к системе должен предоставлять через Интернет</w:t>
+      </w:r>
+      <w:r>
+        <w:rPr>
+          <w:lang w:val="ru-RU"/>
+        </w:rPr>
+        <w:t xml:space="preserve"> в виде веб-приложения</w:t>
+      </w:r>
+      <w:r>
+        <w:rPr>
+          <w:lang w:val="ru-RU"/>
+        </w:rPr>
+        <w:t>;</w:t>
       </w:r>
     </w:p>
     <w:p>
@@ -14816,7 +15123,13 @@
         <w:rPr>
           <w:lang w:val="ru-RU"/>
         </w:rPr>
-        <w:t>Разграничение прав доступа к функциям системы;</w:t>
+        <w:t>р</w:t>
+      </w:r>
+      <w:r>
+        <w:rPr>
+          <w:lang w:val="ru-RU"/>
+        </w:rPr>
+        <w:t>азграничение прав доступа к функциям системы;</w:t>
       </w:r>
     </w:p>
     <w:p>
@@ -14834,7 +15147,13 @@
         <w:rPr>
           <w:lang w:val="ru-RU"/>
         </w:rPr>
-        <w:t>Ограничение доступа к системе именем и паролем пользователя;</w:t>
+        <w:t>о</w:t>
+      </w:r>
+      <w:r>
+        <w:rPr>
+          <w:lang w:val="ru-RU"/>
+        </w:rPr>
+        <w:t>граничение доступа к системе именем и паролем пользователя;</w:t>
       </w:r>
     </w:p>
     <w:p>
@@ -14844,7 +15163,7 @@
           <w:color w:val="auto"/>
         </w:rPr>
       </w:pPr>
-      <w:bookmarkStart w:id="43" w:name="_Toc323851172"/>
+      <w:bookmarkStart w:id="43" w:name="_Toc323915119"/>
       <w:r>
         <w:t>Функциональные требования</w:t>
       </w:r>
@@ -14923,28 +15242,13 @@
         <w:rPr>
           <w:lang w:val="ru-RU"/>
         </w:rPr>
-        <w:t>вывод кодового представления схемы,</w:t>
-      </w:r>
-    </w:p>
-    <w:p>
-      <w:pPr>
-        <w:pStyle w:val="ListParagraph"/>
-        <w:numPr>
-          <w:ilvl w:val="1"/>
-          <w:numId w:val="39"/>
-        </w:numPr>
-        <w:rPr>
-          <w:rFonts w:ascii="Arial" w:hAnsi="Arial" w:cs="Arial"/>
-          <w:sz w:val="23"/>
-          <w:szCs w:val="23"/>
-          <w:lang w:val="ru-RU"/>
-        </w:rPr>
-      </w:pPr>
-      <w:r>
-        <w:rPr>
-          <w:lang w:val="ru-RU"/>
-        </w:rPr>
-        <w:t>вывод графического представления схемы.</w:t>
+        <w:t>выв</w:t>
+      </w:r>
+      <w:r>
+        <w:rPr>
+          <w:lang w:val="ru-RU"/>
+        </w:rPr>
+        <w:t>од кодового представления схемы.</w:t>
       </w:r>
     </w:p>
     <w:p>
@@ -14965,19 +15269,7 @@
         <w:rPr>
           <w:lang w:val="ru-RU"/>
         </w:rPr>
-        <w:lastRenderedPageBreak/>
-        <w:t xml:space="preserve">предоставление отладочной информации по выполненной генерации, только для пользователя с ролью </w:t>
-      </w:r>
-      <w:r>
-        <w:t>“</w:t>
-      </w:r>
-      <w:proofErr w:type="spellStart"/>
-      <w:r>
-        <w:t>администратор</w:t>
-      </w:r>
-      <w:proofErr w:type="spellEnd"/>
-      <w:r>
-        <w:t>”,</w:t>
+        <w:t>отрисовка графического изображения структурных схем, на основе их кодового представления,</w:t>
       </w:r>
     </w:p>
     <w:p>
@@ -14998,6 +15290,39 @@
         <w:rPr>
           <w:lang w:val="ru-RU"/>
         </w:rPr>
+        <w:t xml:space="preserve">предоставление отладочной информации по выполненной генерации, только для пользователя с ролью </w:t>
+      </w:r>
+      <w:r>
+        <w:t>“</w:t>
+      </w:r>
+      <w:proofErr w:type="spellStart"/>
+      <w:r>
+        <w:t>администратор</w:t>
+      </w:r>
+      <w:proofErr w:type="spellEnd"/>
+      <w:r>
+        <w:t>”,</w:t>
+      </w:r>
+    </w:p>
+    <w:p>
+      <w:pPr>
+        <w:pStyle w:val="ListParagraph"/>
+        <w:numPr>
+          <w:ilvl w:val="0"/>
+          <w:numId w:val="39"/>
+        </w:numPr>
+        <w:rPr>
+          <w:rFonts w:ascii="Arial" w:hAnsi="Arial" w:cs="Arial"/>
+          <w:sz w:val="23"/>
+          <w:szCs w:val="23"/>
+          <w:lang w:val="ru-RU"/>
+        </w:rPr>
+      </w:pPr>
+      <w:r>
+        <w:rPr>
+          <w:lang w:val="ru-RU"/>
+        </w:rPr>
+        <w:lastRenderedPageBreak/>
         <w:t>ведение базы пользователей:</w:t>
       </w:r>
     </w:p>
@@ -15083,7 +15408,7 @@
       <w:pPr>
         <w:pStyle w:val="Heading1"/>
       </w:pPr>
-      <w:bookmarkStart w:id="44" w:name="_Toc323851173"/>
+      <w:bookmarkStart w:id="44" w:name="_Toc323915120"/>
       <w:r>
         <w:lastRenderedPageBreak/>
         <w:t>Проектирование</w:t>
@@ -15106,45 +15431,851 @@
         <w:rPr>
           <w:lang w:val="ru-RU"/>
         </w:rPr>
-        <w:t xml:space="preserve"> архитектур. В описывается </w:t>
-      </w:r>
-      <w:r>
-        <w:rPr>
-          <w:lang w:val="ru-RU"/>
-        </w:rPr>
-        <w:t>архитектура системы и базы данных, а также приведены схемы и иллюстрации, как формализующие решаемую проблему, так и отображаемые архитектурные особенности разрабатываемой системы.</w:t>
+        <w:t xml:space="preserve"> архитектур</w:t>
+      </w:r>
+      <w:r>
+        <w:rPr>
+          <w:lang w:val="ru-RU"/>
+        </w:rPr>
+        <w:t xml:space="preserve"> системы</w:t>
+      </w:r>
+      <w:r>
+        <w:rPr>
+          <w:lang w:val="ru-RU"/>
+        </w:rPr>
+        <w:t xml:space="preserve">. В </w:t>
+      </w:r>
+      <w:r>
+        <w:rPr>
+          <w:lang w:val="ru-RU"/>
+        </w:rPr>
+        <w:t xml:space="preserve">ней </w:t>
+      </w:r>
+      <w:r>
+        <w:rPr>
+          <w:lang w:val="ru-RU"/>
+        </w:rPr>
+        <w:t xml:space="preserve">описывается </w:t>
+      </w:r>
+      <w:r>
+        <w:rPr>
+          <w:lang w:val="ru-RU"/>
+        </w:rPr>
+        <w:t>архитектура системы</w:t>
+      </w:r>
+      <w:r>
+        <w:rPr>
+          <w:lang w:val="ru-RU"/>
+        </w:rPr>
+        <w:t>, выбор инструментов разработки</w:t>
+      </w:r>
+      <w:r>
+        <w:rPr>
+          <w:lang w:val="ru-RU"/>
+        </w:rPr>
+        <w:t xml:space="preserve"> и </w:t>
+      </w:r>
+      <w:r>
+        <w:rPr>
+          <w:lang w:val="ru-RU"/>
+        </w:rPr>
+        <w:t xml:space="preserve">архитектуры </w:t>
+      </w:r>
+      <w:r>
+        <w:rPr>
+          <w:lang w:val="ru-RU"/>
+        </w:rPr>
+        <w:t>базы данных, а также приведены схемы и иллюстрации, как формализующие решаемую проблему, так и отображаемые архитектурные особенности разрабатываемой системы.</w:t>
       </w:r>
     </w:p>
     <w:p>
       <w:pPr>
         <w:pStyle w:val="Heading2"/>
       </w:pPr>
-      <w:bookmarkStart w:id="45" w:name="_Toc323851174"/>
+      <w:bookmarkStart w:id="45" w:name="_Toc323915121"/>
+      <w:r>
+        <w:t>Системная архитектура</w:t>
+      </w:r>
+      <w:bookmarkEnd w:id="45"/>
+    </w:p>
+    <w:p>
+      <w:pPr>
+        <w:rPr>
+          <w:lang w:val="ru-RU"/>
+        </w:rPr>
+      </w:pPr>
+      <w:r>
+        <w:rPr>
+          <w:lang w:val="ru-RU"/>
+        </w:rPr>
+        <w:t>Согласно техническим требованиям необходимо разработать веб-приложение предоставляющее доступ пользователя к функциям экспертной системы, автоматизирующей структурный синтез ОС. Данное требование предъопределяет архитектуру системы.</w:t>
+      </w:r>
+    </w:p>
+    <w:p>
+      <w:pPr>
+        <w:rPr>
+          <w:lang w:val="ru-RU"/>
+        </w:rPr>
+      </w:pPr>
+      <w:r>
+        <w:rPr>
+          <w:lang w:val="ru-RU"/>
+        </w:rPr>
+        <w:t xml:space="preserve">Веб-приложение – это клиент-серверное приложение, где </w:t>
+      </w:r>
+      <w:r>
+        <w:rPr>
+          <w:lang w:val="ru-RU"/>
+        </w:rPr>
+        <w:t>клиентом выступает браузер, а сервером – веб-сервер.</w:t>
+      </w:r>
+    </w:p>
+    <w:p>
+      <w:pPr>
+        <w:rPr>
+          <w:lang w:val="ru-RU"/>
+        </w:rPr>
+      </w:pPr>
+      <w:r>
+        <w:rPr>
+          <w:lang w:val="ru-RU"/>
+        </w:rPr>
+        <w:t xml:space="preserve">Перед начало разработки был проведен обзор существующих инструментов разработки веб-приложений и выбраны наиболее подходящие. </w:t>
+      </w:r>
+    </w:p>
+    <w:p>
+      <w:pPr>
+        <w:pStyle w:val="Heading3"/>
+      </w:pPr>
+      <w:bookmarkStart w:id="46" w:name="_Toc323915122"/>
+      <w:r>
+        <w:t>Выбор инструментов разработки клиента</w:t>
+      </w:r>
+      <w:bookmarkEnd w:id="46"/>
+    </w:p>
+    <w:p>
+      <w:pPr>
+        <w:rPr>
+          <w:lang w:val="ru-RU"/>
+        </w:rPr>
+      </w:pPr>
+      <w:r>
+        <w:rPr>
+          <w:lang w:val="ru-RU"/>
+        </w:rPr>
+        <w:t>Наиболее популярным</w:t>
+      </w:r>
+      <w:r>
+        <w:rPr>
+          <w:lang w:val="ru-RU"/>
+        </w:rPr>
+        <w:t xml:space="preserve"> и универсальным</w:t>
+      </w:r>
+      <w:r>
+        <w:rPr>
+          <w:lang w:val="ru-RU"/>
+        </w:rPr>
+        <w:t xml:space="preserve"> средством разработки клиентской части веб-приложения является использование комбинации языка разметки документов –</w:t>
+      </w:r>
+      <w:r>
+        <w:rPr>
+          <w:lang w:val="ru-RU"/>
+        </w:rPr>
+        <w:t xml:space="preserve"> </w:t>
+      </w:r>
+      <w:r>
+        <w:t>HTML</w:t>
+      </w:r>
+      <w:r>
+        <w:rPr>
+          <w:rStyle w:val="FootnoteReference"/>
+        </w:rPr>
+        <w:footnoteReference w:id="4"/>
+      </w:r>
+      <w:r>
+        <w:rPr>
+          <w:lang w:val="ru-RU"/>
+        </w:rPr>
+        <w:t xml:space="preserve">, </w:t>
+      </w:r>
+      <w:r>
+        <w:rPr>
+          <w:lang w:val="ru-RU"/>
+        </w:rPr>
+        <w:t xml:space="preserve">языка описания внешнего вида документа – </w:t>
+      </w:r>
+      <w:r>
+        <w:t>CSS</w:t>
+      </w:r>
+      <w:r>
+        <w:rPr>
+          <w:rStyle w:val="FootnoteReference"/>
+        </w:rPr>
+        <w:footnoteReference w:id="5"/>
+      </w:r>
+      <w:r>
+        <w:rPr>
+          <w:lang w:val="ru-RU"/>
+        </w:rPr>
+        <w:t xml:space="preserve"> и </w:t>
+      </w:r>
+      <w:r>
+        <w:rPr>
+          <w:lang w:val="ru-RU"/>
+        </w:rPr>
+        <w:t xml:space="preserve">интерпретируемого </w:t>
+      </w:r>
+      <w:r>
+        <w:rPr>
+          <w:lang w:val="ru-RU"/>
+        </w:rPr>
+        <w:t xml:space="preserve">языка программирования </w:t>
+      </w:r>
+      <w:r>
+        <w:t>JavaS</w:t>
+      </w:r>
+      <w:r>
+        <w:t>cript</w:t>
+      </w:r>
+      <w:r>
+        <w:rPr>
+          <w:rStyle w:val="FootnoteReference"/>
+        </w:rPr>
+        <w:footnoteReference w:id="6"/>
+      </w:r>
+      <w:r>
+        <w:rPr>
+          <w:lang w:val="ru-RU"/>
+        </w:rPr>
+        <w:t>, назовем этот подход «легким»</w:t>
+      </w:r>
+      <w:r>
+        <w:rPr>
+          <w:lang w:val="ru-RU"/>
+        </w:rPr>
+        <w:t>.</w:t>
+      </w:r>
+      <w:r>
+        <w:rPr>
+          <w:lang w:val="ru-RU"/>
+        </w:rPr>
+        <w:t xml:space="preserve"> А другие</w:t>
+      </w:r>
+      <w:r>
+        <w:rPr>
+          <w:lang w:val="ru-RU"/>
+        </w:rPr>
+        <w:t xml:space="preserve"> менее универсальные подходы, такие как использование технологий </w:t>
+      </w:r>
+      <w:r>
+        <w:t>Flash</w:t>
+      </w:r>
+      <w:r>
+        <w:rPr>
+          <w:rStyle w:val="FootnoteReference"/>
+        </w:rPr>
+        <w:footnoteReference w:id="7"/>
+      </w:r>
+      <w:r>
+        <w:rPr>
+          <w:lang w:val="ru-RU"/>
+        </w:rPr>
+        <w:t xml:space="preserve">, </w:t>
+      </w:r>
+      <w:r>
+        <w:t>Silverlight</w:t>
+      </w:r>
+      <w:r>
+        <w:rPr>
+          <w:rStyle w:val="FootnoteReference"/>
+        </w:rPr>
+        <w:footnoteReference w:id="8"/>
+      </w:r>
+      <w:r>
+        <w:rPr>
+          <w:lang w:val="ru-RU"/>
+        </w:rPr>
+        <w:t xml:space="preserve"> </w:t>
+      </w:r>
+      <w:r>
+        <w:rPr>
+          <w:lang w:val="ru-RU"/>
+        </w:rPr>
+        <w:t xml:space="preserve">и </w:t>
+      </w:r>
+      <w:r>
+        <w:t>Java</w:t>
+      </w:r>
+      <w:r>
+        <w:rPr>
+          <w:lang w:val="ru-RU"/>
+        </w:rPr>
+        <w:t>-</w:t>
+      </w:r>
+      <w:r>
+        <w:rPr>
+          <w:lang w:val="ru-RU"/>
+        </w:rPr>
+        <w:t>апплетов</w:t>
+      </w:r>
+      <w:r>
+        <w:rPr>
+          <w:rStyle w:val="FootnoteReference"/>
+          <w:lang w:val="ru-RU"/>
+        </w:rPr>
+        <w:footnoteReference w:id="9"/>
+      </w:r>
+      <w:r>
+        <w:rPr>
+          <w:lang w:val="ru-RU"/>
+        </w:rPr>
+        <w:t>, назовем «тяжелым» подходом.</w:t>
+      </w:r>
+    </w:p>
+    <w:p>
+      <w:pPr>
+        <w:rPr>
+          <w:lang w:val="ru-RU"/>
+        </w:rPr>
+      </w:pPr>
+      <w:r>
+        <w:rPr>
+          <w:lang w:val="ru-RU"/>
+        </w:rPr>
+        <w:t xml:space="preserve">Существенная разница между «легким» и «тяжелым» подходами в том что для работы «тяжелого» подхода необходима установка специальных плагинов для браузеров, являющихся основой для работы с этими технологиями. Когда как основа для «легкого» </w:t>
+      </w:r>
+      <w:r>
+        <w:rPr>
+          <w:lang w:val="ru-RU"/>
+        </w:rPr>
+        <w:lastRenderedPageBreak/>
+        <w:t>подхода, основа для его работы встроена как правило во все современные браузеры. Под основой следует понимать набор программных интерфейсов, интерпр</w:t>
+      </w:r>
+      <w:r>
+        <w:rPr>
+          <w:lang w:val="ru-RU"/>
+        </w:rPr>
+        <w:t>е</w:t>
+      </w:r>
+      <w:r>
+        <w:rPr>
+          <w:lang w:val="ru-RU"/>
+        </w:rPr>
+        <w:t>татор или компилятор, если они необходимы и т.п.</w:t>
+      </w:r>
+      <w:r>
+        <w:rPr>
+          <w:lang w:val="ru-RU"/>
+        </w:rPr>
+        <w:t xml:space="preserve"> </w:t>
+      </w:r>
+    </w:p>
+    <w:p>
+      <w:pPr>
+        <w:rPr>
+          <w:lang w:val="ru-RU"/>
+        </w:rPr>
+      </w:pPr>
+      <w:r>
+        <w:rPr>
+          <w:lang w:val="ru-RU"/>
+        </w:rPr>
+        <w:t>Большим плюсом «тяжелого» подхода является то что использование специальных плагинов скрывает многие несовместимости браузеров и предоставляет больший контроль над интерфейсом, но зависимость от плагинов является и минусом данного по</w:t>
+      </w:r>
+      <w:r>
+        <w:rPr>
+          <w:lang w:val="ru-RU"/>
+        </w:rPr>
+        <w:t>дхода, так как их поддержка на множестве существующих</w:t>
+      </w:r>
+      <w:r>
+        <w:rPr>
+          <w:lang w:val="ru-RU"/>
+        </w:rPr>
+        <w:t xml:space="preserve"> операционных системах и платформах </w:t>
+      </w:r>
+      <w:r>
+        <w:rPr>
+          <w:lang w:val="ru-RU"/>
+        </w:rPr>
+        <w:t>сложна и дорога, поэтому развитие «тяжелого» подхода значительно отстает от «легкого»</w:t>
+      </w:r>
+      <w:r>
+        <w:rPr>
+          <w:lang w:val="ru-RU"/>
+        </w:rPr>
+        <w:t>.</w:t>
+      </w:r>
+      <w:r>
+        <w:rPr>
+          <w:lang w:val="ru-RU"/>
+        </w:rPr>
+        <w:t xml:space="preserve"> Развитие «легкого» подхода значительно увеличилось с разработкой нового стандарта </w:t>
+      </w:r>
+      <w:r>
+        <w:t>HTML</w:t>
+      </w:r>
+      <w:r>
+        <w:rPr>
+          <w:lang w:val="ru-RU"/>
+        </w:rPr>
+        <w:t>5</w:t>
+      </w:r>
+      <w:r>
+        <w:rPr>
+          <w:rStyle w:val="FootnoteReference"/>
+          <w:lang w:val="ru-RU"/>
+        </w:rPr>
+        <w:footnoteReference w:id="10"/>
+      </w:r>
+      <w:r>
+        <w:rPr>
+          <w:lang w:val="ru-RU"/>
+        </w:rPr>
+        <w:t>,</w:t>
+      </w:r>
+      <w:r>
+        <w:rPr>
+          <w:lang w:val="ru-RU"/>
+        </w:rPr>
+        <w:t xml:space="preserve"> поддерживаемого организацией </w:t>
+      </w:r>
+      <w:r>
+        <w:t>W</w:t>
+      </w:r>
+      <w:r>
+        <w:rPr>
+          <w:lang w:val="ru-RU"/>
+        </w:rPr>
+        <w:t>3</w:t>
+      </w:r>
+      <w:r>
+        <w:t>C</w:t>
+      </w:r>
+      <w:r>
+        <w:rPr>
+          <w:rStyle w:val="FootnoteReference"/>
+          <w:lang w:val="ru-RU"/>
+        </w:rPr>
+        <w:footnoteReference w:id="11"/>
+      </w:r>
+      <w:r>
+        <w:rPr>
+          <w:lang w:val="ru-RU"/>
+        </w:rPr>
+        <w:t>, который нацелен на строгую стандартизацию и внедрению новых технологий, позволяющих веб-приложениям конкурировать с традиционными приложениями.</w:t>
+      </w:r>
+    </w:p>
+    <w:p>
+      <w:pPr>
+        <w:rPr>
+          <w:lang w:val="ru-RU"/>
+        </w:rPr>
+      </w:pPr>
+      <w:r>
+        <w:rPr>
+          <w:lang w:val="ru-RU"/>
+        </w:rPr>
+        <w:t>В свете описанного выше, было принято решении об использовании «легкого» подхода (</w:t>
+      </w:r>
+      <w:r>
+        <w:t>HTML</w:t>
+      </w:r>
+      <w:r>
+        <w:rPr>
+          <w:lang w:val="ru-RU"/>
+        </w:rPr>
+        <w:t xml:space="preserve"> + </w:t>
+      </w:r>
+      <w:r>
+        <w:t>CSS</w:t>
+      </w:r>
+      <w:r>
+        <w:rPr>
+          <w:lang w:val="ru-RU"/>
+        </w:rPr>
+        <w:t xml:space="preserve"> + </w:t>
+      </w:r>
+      <w:r>
+        <w:t>JavaScript</w:t>
+      </w:r>
+      <w:r>
+        <w:rPr>
+          <w:lang w:val="ru-RU"/>
+        </w:rPr>
+        <w:t>) в разработке клиентской части веб-приложения,  как наиболее гибкого и функционального решения.</w:t>
+      </w:r>
+    </w:p>
+    <w:p>
+      <w:pPr>
+        <w:pStyle w:val="Heading3"/>
+      </w:pPr>
+      <w:bookmarkStart w:id="47" w:name="_Toc323915123"/>
+      <w:r>
+        <w:t>Выбор инструментов разработки сервера</w:t>
+      </w:r>
+      <w:bookmarkEnd w:id="47"/>
+    </w:p>
+    <w:p>
+      <w:pPr>
+        <w:rPr>
+          <w:lang w:val="ru-RU"/>
+        </w:rPr>
+      </w:pPr>
+      <w:r>
+        <w:rPr>
+          <w:lang w:val="ru-RU"/>
+        </w:rPr>
+        <w:t xml:space="preserve">Следуя предъявленным требованиям в использовании платформы </w:t>
+      </w:r>
+      <w:r>
+        <w:t>Drools</w:t>
+      </w:r>
+      <w:r>
+        <w:rPr>
+          <w:lang w:val="ru-RU"/>
+        </w:rPr>
+        <w:t xml:space="preserve"> </w:t>
+      </w:r>
+      <w:r>
+        <w:rPr>
+          <w:lang w:val="ru-RU"/>
+        </w:rPr>
+        <w:t xml:space="preserve">для создания экспертной системы, языком программирования для разработки серверной части веб-приложения был выбран язык </w:t>
+      </w:r>
+      <w:r>
+        <w:t>Java</w:t>
+      </w:r>
+      <w:r>
+        <w:rPr>
+          <w:lang w:val="ru-RU"/>
+        </w:rPr>
+        <w:t>.</w:t>
+      </w:r>
+      <w:r>
+        <w:rPr>
+          <w:lang w:val="ru-RU"/>
+        </w:rPr>
+        <w:t xml:space="preserve"> Так как </w:t>
+      </w:r>
+      <w:r>
+        <w:rPr>
+          <w:lang w:val="ru-RU"/>
+        </w:rPr>
+        <w:t>программные интерфейсы к машине вывода (</w:t>
+      </w:r>
+      <w:r>
+        <w:t>Drools</w:t>
+      </w:r>
+      <w:r>
+        <w:rPr>
+          <w:lang w:val="ru-RU"/>
+        </w:rPr>
+        <w:t xml:space="preserve"> </w:t>
+      </w:r>
+      <w:r>
+        <w:t>Expert</w:t>
+      </w:r>
+      <w:r>
+        <w:rPr>
+          <w:lang w:val="ru-RU"/>
+        </w:rPr>
+        <w:t xml:space="preserve">), с которыми необходимо работать, существуют только для языка </w:t>
+      </w:r>
+      <w:r>
+        <w:t>Java</w:t>
+      </w:r>
+      <w:r>
+        <w:rPr>
+          <w:lang w:val="ru-RU"/>
+        </w:rPr>
+        <w:t>.</w:t>
+      </w:r>
+    </w:p>
+    <w:p>
+      <w:pPr>
+        <w:rPr>
+          <w:lang w:val="ru-RU"/>
+        </w:rPr>
+      </w:pPr>
+      <w:r>
+        <w:rPr>
+          <w:lang w:val="ru-RU"/>
+        </w:rPr>
+        <w:t xml:space="preserve">Для разработки веб-сервера был выбран </w:t>
+      </w:r>
+      <w:r>
+        <w:t>Play</w:t>
+      </w:r>
+      <w:r>
+        <w:rPr>
+          <w:lang w:val="ru-RU"/>
+        </w:rPr>
+        <w:t>!</w:t>
+      </w:r>
+      <w:r>
+        <w:rPr>
+          <w:rStyle w:val="FootnoteReference"/>
+          <w:lang w:val="ru-RU"/>
+        </w:rPr>
+        <w:footnoteReference w:id="12"/>
+      </w:r>
+      <w:r>
+        <w:rPr>
+          <w:lang w:val="ru-RU"/>
+        </w:rPr>
+        <w:t xml:space="preserve"> </w:t>
+      </w:r>
+      <w:r>
+        <w:rPr>
+          <w:lang w:val="ru-RU"/>
+        </w:rPr>
+        <w:t>Фрэймворк</w:t>
+      </w:r>
+      <w:r>
+        <w:t xml:space="preserve"> </w:t>
+      </w:r>
+      <w:r>
+        <w:rPr>
+          <w:lang w:val="ru-RU"/>
+        </w:rPr>
+        <w:t>по следующим причинам:</w:t>
+      </w:r>
+    </w:p>
+    <w:p>
+      <w:pPr>
+        <w:pStyle w:val="ListParagraph"/>
+        <w:numPr>
+          <w:ilvl w:val="0"/>
+          <w:numId w:val="46"/>
+        </w:numPr>
+        <w:rPr>
+          <w:lang w:val="ru-RU"/>
+        </w:rPr>
+      </w:pPr>
+      <w:r>
+        <w:rPr>
+          <w:i/>
+          <w:lang w:val="ru-RU"/>
+        </w:rPr>
+        <w:t>Быстрота разработки.</w:t>
+      </w:r>
+      <w:r>
+        <w:rPr>
+          <w:lang w:val="ru-RU"/>
+        </w:rPr>
+        <w:t xml:space="preserve"> </w:t>
+      </w:r>
+      <w:r>
+        <w:t>Play</w:t>
+      </w:r>
+      <w:r>
+        <w:rPr>
+          <w:lang w:val="ru-RU"/>
+        </w:rPr>
+        <w:t xml:space="preserve">! </w:t>
+      </w:r>
+      <w:r>
+        <w:rPr>
+          <w:lang w:val="ru-RU"/>
+        </w:rPr>
+        <w:t>разрабатывается следуя парадигме проектирования программного обеспечения под названием «соглашение по конфигурации» (</w:t>
+      </w:r>
+      <w:r>
+        <w:t>Convention</w:t>
+      </w:r>
+      <w:r>
+        <w:rPr>
+          <w:lang w:val="ru-RU"/>
+        </w:rPr>
+        <w:t xml:space="preserve"> </w:t>
+      </w:r>
+      <w:r>
+        <w:t>over</w:t>
+      </w:r>
+      <w:r>
+        <w:rPr>
+          <w:lang w:val="ru-RU"/>
+        </w:rPr>
+        <w:t xml:space="preserve"> </w:t>
+      </w:r>
+      <w:r>
+        <w:t>configuration</w:t>
+      </w:r>
+      <w:r>
+        <w:rPr>
+          <w:rStyle w:val="FootnoteReference"/>
+        </w:rPr>
+        <w:footnoteReference w:id="13"/>
+      </w:r>
+      <w:r>
+        <w:rPr>
+          <w:lang w:val="ru-RU"/>
+        </w:rPr>
+        <w:t>), которая стремиться уменьшить количество решений, которые разработчик должен принять во время разработки, засчет упрошения конфигурирования</w:t>
+      </w:r>
+      <w:r>
+        <w:rPr>
+          <w:lang w:val="ru-RU"/>
+        </w:rPr>
+        <w:t>, предоставления готовых модулей</w:t>
+      </w:r>
+      <w:r>
+        <w:rPr>
+          <w:lang w:val="ru-RU"/>
+        </w:rPr>
+        <w:t xml:space="preserve"> и т.п.</w:t>
+      </w:r>
+      <w:r>
+        <w:rPr>
+          <w:lang w:val="ru-RU"/>
+        </w:rPr>
+        <w:t>;</w:t>
+      </w:r>
+    </w:p>
+    <w:p>
+      <w:pPr>
+        <w:pStyle w:val="ListParagraph"/>
+        <w:numPr>
+          <w:ilvl w:val="0"/>
+          <w:numId w:val="46"/>
+        </w:numPr>
+        <w:rPr>
+          <w:lang w:val="ru-RU"/>
+        </w:rPr>
+      </w:pPr>
+      <w:r>
+        <w:rPr>
+          <w:i/>
+          <w:lang w:val="ru-RU"/>
+        </w:rPr>
+        <w:lastRenderedPageBreak/>
+        <w:t xml:space="preserve">Использование проверенных </w:t>
+      </w:r>
+      <w:r>
+        <w:rPr>
+          <w:i/>
+        </w:rPr>
+        <w:t>Java</w:t>
+      </w:r>
+      <w:r>
+        <w:rPr>
+          <w:i/>
+          <w:lang w:val="ru-RU"/>
+        </w:rPr>
+        <w:t xml:space="preserve"> компонентов.</w:t>
+      </w:r>
+      <w:r>
+        <w:rPr>
+          <w:lang w:val="ru-RU"/>
+        </w:rPr>
+        <w:t xml:space="preserve"> Фрэймворк использует провереные компоненты </w:t>
+      </w:r>
+      <w:r>
+        <w:t>Java</w:t>
+      </w:r>
+      <w:r>
+        <w:rPr>
+          <w:lang w:val="ru-RU"/>
+        </w:rPr>
+        <w:t xml:space="preserve"> </w:t>
+      </w:r>
+      <w:r>
+        <w:rPr>
+          <w:lang w:val="ru-RU"/>
+        </w:rPr>
+        <w:t xml:space="preserve">платформы, такие как </w:t>
+      </w:r>
+      <w:r>
+        <w:t>JPA</w:t>
+      </w:r>
+      <w:r>
+        <w:rPr>
+          <w:lang w:val="ru-RU"/>
+        </w:rPr>
+        <w:t xml:space="preserve"> (для доступа к БД) и прочее;</w:t>
+      </w:r>
+    </w:p>
+    <w:p>
+      <w:pPr>
+        <w:pStyle w:val="ListParagraph"/>
+        <w:numPr>
+          <w:ilvl w:val="0"/>
+          <w:numId w:val="46"/>
+        </w:numPr>
+        <w:rPr>
+          <w:lang w:val="ru-RU"/>
+        </w:rPr>
+      </w:pPr>
+      <w:r>
+        <w:rPr>
+          <w:i/>
+          <w:lang w:val="ru-RU"/>
+        </w:rPr>
+        <w:t xml:space="preserve">Поддержка </w:t>
+      </w:r>
+      <w:r>
+        <w:rPr>
+          <w:i/>
+        </w:rPr>
+        <w:t>MVC</w:t>
+      </w:r>
+      <w:r>
+        <w:rPr>
+          <w:i/>
+          <w:lang w:val="ru-RU"/>
+        </w:rPr>
+        <w:t xml:space="preserve"> паттерна.</w:t>
+      </w:r>
+      <w:r>
+        <w:rPr>
+          <w:lang w:val="ru-RU"/>
+        </w:rPr>
+        <w:t xml:space="preserve"> Так же для упрощения разработка ведётся следуя принципам известному паттерну «Модель-Представление-Поведение».</w:t>
+      </w:r>
+    </w:p>
+    <w:p>
+      <w:pPr>
+        <w:pStyle w:val="Heading2"/>
+      </w:pPr>
+      <w:bookmarkStart w:id="48" w:name="_Toc323915124"/>
       <w:r>
         <w:t>Программная архитектура</w:t>
       </w:r>
-      <w:bookmarkEnd w:id="45"/>
-    </w:p>
-    <w:p>
-      <w:pPr>
-        <w:rPr>
-          <w:lang w:val="ru-RU"/>
-        </w:rPr>
-      </w:pPr>
-      <w:r>
-        <w:rPr>
-          <w:lang w:val="ru-RU"/>
-        </w:rPr>
-        <w:t xml:space="preserve">Система имеет клиент-серверную архитектуру, где клиентом выступает веб-браузер пользователя, который отображает </w:t>
-      </w:r>
-      <w:r>
-        <w:t>HTML</w:t>
-      </w:r>
-      <w:r>
-        <w:rPr>
-          <w:lang w:val="ru-RU"/>
-        </w:rPr>
-        <w:t>-страницы загруженные с сервера и так же загружает необходимые клиентские компоненты необходимые для осуществления коммуникации с сервером, верификации вводимых данных, рисования структурных схем и т.д.</w:t>
+      <w:bookmarkEnd w:id="48"/>
+    </w:p>
+    <w:p>
+      <w:pPr>
+        <w:rPr>
+          <w:lang w:val="ru-RU"/>
+        </w:rPr>
+      </w:pPr>
+      <w:r>
+        <w:rPr>
+          <w:lang w:val="ru-RU"/>
+        </w:rPr>
+        <w:t>Как бы описано выше система имеет клиент-серверную архитектуру, где клиентом выступает браузер пользователя, который загружает необходимые компоненты клиента с сервера</w:t>
+      </w:r>
+      <w:r>
+        <w:rPr>
+          <w:lang w:val="ru-RU"/>
+        </w:rPr>
+        <w:t xml:space="preserve"> по </w:t>
+      </w:r>
+      <w:r>
+        <w:t>HTTP</w:t>
+      </w:r>
+      <w:r>
+        <w:rPr>
+          <w:lang w:val="ru-RU"/>
+        </w:rPr>
+        <w:t>-</w:t>
+      </w:r>
+      <w:r>
+        <w:rPr>
+          <w:lang w:val="ru-RU"/>
+        </w:rPr>
+        <w:t>протоколу и позволяет выполнять код клиента на стороне пользователя, тем самым уменьшает нагрузку на сервер.</w:t>
       </w:r>
     </w:p>
     <w:p>
@@ -15193,25 +16324,7 @@
         <w:rPr>
           <w:lang w:val="ru-RU"/>
         </w:rPr>
-        <w:t>рисун</w:t>
-      </w:r>
-      <w:r>
-        <w:rPr>
-          <w:lang w:val="ru-RU"/>
-        </w:rPr>
-        <w:t>к</w:t>
-      </w:r>
-      <w:r>
-        <w:rPr>
-          <w:lang w:val="ru-RU"/>
-        </w:rPr>
-        <w:t>е</w:t>
-      </w:r>
-      <w:r>
-        <w:rPr>
-          <w:lang w:val="ru-RU"/>
-        </w:rPr>
-        <w:t xml:space="preserve"> </w:t>
+        <w:t xml:space="preserve">Рисунок </w:t>
       </w:r>
       <w:r>
         <w:rPr>
@@ -15259,8 +16372,8 @@
         <w:lastRenderedPageBreak/>
         <w:drawing>
           <wp:inline distT="0" distB="0" distL="0" distR="0">
-            <wp:extent cx="5676900" cy="5905500"/>
-            <wp:effectExtent l="19050" t="0" r="0" b="0"/>
+            <wp:extent cx="5438775" cy="5657786"/>
+            <wp:effectExtent l="19050" t="0" r="9525" b="0"/>
             <wp:docPr id="11" name="Picture 10" descr="DeploymentDiagram.jpeg"/>
             <wp:cNvGraphicFramePr>
               <a:graphicFrameLocks xmlns:a="http://schemas.openxmlformats.org/drawingml/2006/main" noChangeAspect="1"/>
@@ -15281,7 +16394,7 @@
                   <pic:spPr>
                     <a:xfrm>
                       <a:off x="0" y="0"/>
-                      <a:ext cx="5676900" cy="5905500"/>
+                      <a:ext cx="5438775" cy="5657786"/>
                     </a:xfrm>
                     <a:prstGeom prst="rect">
                       <a:avLst/>
@@ -15302,7 +16415,7 @@
           <w:lang w:val="ru-RU"/>
         </w:rPr>
       </w:pPr>
-      <w:bookmarkStart w:id="46" w:name="_Ref323828158"/>
+      <w:bookmarkStart w:id="49" w:name="_Ref323828158"/>
       <w:proofErr w:type="spellStart"/>
       <w:proofErr w:type="gramStart"/>
       <w:r>
@@ -15312,14 +16425,26 @@
       <w:r>
         <w:t xml:space="preserve"> </w:t>
       </w:r>
-      <w:fldSimple w:instr=" STYLEREF 1 \s ">
-        <w:r>
-          <w:rPr>
-            <w:noProof/>
-          </w:rPr>
-          <w:t>2</w:t>
-        </w:r>
-      </w:fldSimple>
+      <w:proofErr w:type="gramEnd"/>
+      <w:r>
+        <w:fldChar w:fldCharType="begin"/>
+      </w:r>
+      <w:r>
+        <w:instrText xml:space="preserve"> STYLEREF 1 \s </w:instrText>
+      </w:r>
+      <w:r>
+        <w:fldChar w:fldCharType="separate"/>
+      </w:r>
+      <w:r>
+        <w:rPr>
+          <w:noProof/>
+        </w:rPr>
+        <w:t>2</w:t>
+      </w:r>
+      <w:r>
+        <w:fldChar w:fldCharType="end"/>
+      </w:r>
+      <w:proofErr w:type="gramStart"/>
       <w:r>
         <w:t>.</w:t>
       </w:r>
@@ -15342,7 +16467,7 @@
       <w:r>
         <w:fldChar w:fldCharType="end"/>
       </w:r>
-      <w:bookmarkEnd w:id="46"/>
+      <w:bookmarkEnd w:id="49"/>
       <w:r>
         <w:rPr>
           <w:lang w:val="ru-RU"/>
@@ -15354,11 +16479,11 @@
       <w:pPr>
         <w:pStyle w:val="Heading3"/>
       </w:pPr>
-      <w:bookmarkStart w:id="47" w:name="_Toc323851175"/>
+      <w:bookmarkStart w:id="50" w:name="_Toc323915125"/>
       <w:r>
         <w:t>Компоненты системы</w:t>
       </w:r>
-      <w:bookmarkEnd w:id="47"/>
+      <w:bookmarkEnd w:id="50"/>
     </w:p>
     <w:p>
       <w:pPr>
@@ -15379,23 +16504,13 @@
         <w:spacing w:before="0"/>
         <w:ind w:firstLine="709"/>
       </w:pPr>
-      <w:proofErr w:type="spellStart"/>
       <w:r>
         <w:rPr>
           <w:bCs w:val="0"/>
           <w:iCs w:val="0"/>
           <w:color w:val="000000"/>
         </w:rPr>
-        <w:t>Клиентские</w:t>
-      </w:r>
-      <w:proofErr w:type="spellEnd"/>
-      <w:r>
-        <w:rPr>
-          <w:bCs w:val="0"/>
-          <w:iCs w:val="0"/>
-          <w:color w:val="000000"/>
-        </w:rPr>
-        <w:t xml:space="preserve"> компоненты</w:t>
+        <w:t>Клиентские компоненты</w:t>
       </w:r>
     </w:p>
     <w:p>
@@ -15443,7 +16558,6 @@
         <w:rPr>
           <w:lang w:val="ru-RU"/>
         </w:rPr>
-        <w:lastRenderedPageBreak/>
         <w:t>Компонент верификации данных – компонент, производящий верификацию данных вводимых пользователем,</w:t>
       </w:r>
     </w:p>
@@ -15462,6 +16576,7 @@
         <w:rPr>
           <w:lang w:val="ru-RU"/>
         </w:rPr>
+        <w:lastRenderedPageBreak/>
         <w:t>Компонент коммуникации</w:t>
       </w:r>
       <w:r>
@@ -15544,25 +16659,7 @@
         <w:rPr>
           <w:lang w:val="ru-RU"/>
         </w:rPr>
-        <w:t>р</w:t>
-      </w:r>
-      <w:r>
-        <w:rPr>
-          <w:lang w:val="ru-RU"/>
-        </w:rPr>
-        <w:t>исунк</w:t>
-      </w:r>
-      <w:r>
-        <w:rPr>
-          <w:lang w:val="ru-RU"/>
-        </w:rPr>
-        <w:t>е</w:t>
-      </w:r>
-      <w:r>
-        <w:rPr>
-          <w:lang w:val="ru-RU"/>
-        </w:rPr>
-        <w:t xml:space="preserve"> </w:t>
+        <w:t xml:space="preserve">Рисунок </w:t>
       </w:r>
       <w:r>
         <w:rPr>
@@ -15582,7 +16679,7 @@
           <w:noProof/>
           <w:lang w:val="ru-RU"/>
         </w:rPr>
-        <w:t>1</w:t>
+        <w:t>2</w:t>
       </w:r>
       <w:r>
         <w:rPr>
@@ -15676,7 +16773,7 @@
           <w:lang w:val="ru-RU"/>
         </w:rPr>
       </w:pPr>
-      <w:bookmarkStart w:id="48" w:name="_Ref323826052"/>
+      <w:bookmarkStart w:id="51" w:name="_Ref323826052"/>
       <w:r>
         <w:rPr>
           <w:lang w:val="ru-RU"/>
@@ -15751,7 +16848,7 @@
         </w:rPr>
         <w:fldChar w:fldCharType="end"/>
       </w:r>
-      <w:bookmarkEnd w:id="48"/>
+      <w:bookmarkEnd w:id="51"/>
       <w:r>
         <w:rPr>
           <w:lang w:val="ru-RU"/>
@@ -15943,20 +17040,20 @@
         <w:rPr>
           <w:lang w:val="ru-RU"/>
         </w:rPr>
+        <w:t>Компонент управления МВ – компонент, отвечающий за работу с машиной вывода. Загружает и запускает обработку правил и фактов.</w:t>
+      </w:r>
+    </w:p>
+    <w:p>
+      <w:pPr>
+        <w:rPr>
+          <w:lang w:val="ru-RU"/>
+        </w:rPr>
+      </w:pPr>
+      <w:r>
+        <w:rPr>
+          <w:lang w:val="ru-RU"/>
+        </w:rPr>
         <w:lastRenderedPageBreak/>
-        <w:t>Компонент управления МВ – компонент, отвечающий за работу с машиной вывода. Загружает и запускает обработку правил и фактов.</w:t>
-      </w:r>
-    </w:p>
-    <w:p>
-      <w:pPr>
-        <w:rPr>
-          <w:lang w:val="ru-RU"/>
-        </w:rPr>
-      </w:pPr>
-      <w:r>
-        <w:rPr>
-          <w:lang w:val="ru-RU"/>
-        </w:rPr>
         <w:t xml:space="preserve">Диаграмма сервеных компонентов представлена на </w:t>
       </w:r>
       <w:r>
@@ -15981,25 +17078,7 @@
         <w:rPr>
           <w:lang w:val="ru-RU"/>
         </w:rPr>
-        <w:t>р</w:t>
-      </w:r>
-      <w:r>
-        <w:rPr>
-          <w:lang w:val="ru-RU"/>
-        </w:rPr>
-        <w:t>исунк</w:t>
-      </w:r>
-      <w:r>
-        <w:rPr>
-          <w:lang w:val="ru-RU"/>
-        </w:rPr>
-        <w:t>е</w:t>
-      </w:r>
-      <w:r>
-        <w:rPr>
-          <w:lang w:val="ru-RU"/>
-        </w:rPr>
-        <w:t xml:space="preserve"> </w:t>
+        <w:t xml:space="preserve">Рисунок </w:t>
       </w:r>
       <w:r>
         <w:rPr>
@@ -16088,7 +17167,7 @@
           <w:lang w:val="ru-RU"/>
         </w:rPr>
       </w:pPr>
-      <w:bookmarkStart w:id="49" w:name="_Ref323845825"/>
+      <w:bookmarkStart w:id="52" w:name="_Ref323845825"/>
       <w:proofErr w:type="spellStart"/>
       <w:proofErr w:type="gramStart"/>
       <w:r>
@@ -16098,14 +17177,26 @@
       <w:r>
         <w:t xml:space="preserve"> </w:t>
       </w:r>
-      <w:fldSimple w:instr=" STYLEREF 1 \s ">
-        <w:r>
-          <w:rPr>
-            <w:noProof/>
-          </w:rPr>
-          <w:t>2</w:t>
-        </w:r>
-      </w:fldSimple>
+      <w:proofErr w:type="gramEnd"/>
+      <w:r>
+        <w:fldChar w:fldCharType="begin"/>
+      </w:r>
+      <w:r>
+        <w:instrText xml:space="preserve"> STYLEREF 1 \s </w:instrText>
+      </w:r>
+      <w:r>
+        <w:fldChar w:fldCharType="separate"/>
+      </w:r>
+      <w:r>
+        <w:rPr>
+          <w:noProof/>
+        </w:rPr>
+        <w:t>2</w:t>
+      </w:r>
+      <w:r>
+        <w:fldChar w:fldCharType="end"/>
+      </w:r>
+      <w:proofErr w:type="gramStart"/>
       <w:r>
         <w:t>.</w:t>
       </w:r>
@@ -16128,7 +17219,7 @@
       <w:r>
         <w:fldChar w:fldCharType="end"/>
       </w:r>
-      <w:bookmarkEnd w:id="49"/>
+      <w:bookmarkEnd w:id="52"/>
       <w:r>
         <w:rPr>
           <w:lang w:val="ru-RU"/>
@@ -16140,11 +17231,18 @@
       <w:pPr>
         <w:pStyle w:val="Heading2"/>
       </w:pPr>
-      <w:bookmarkStart w:id="50" w:name="_Toc323851176"/>
+      <w:bookmarkStart w:id="53" w:name="_Toc323915126"/>
       <w:r>
         <w:t>Архитектура данных</w:t>
       </w:r>
-      <w:bookmarkEnd w:id="50"/>
+      <w:bookmarkEnd w:id="53"/>
+    </w:p>
+    <w:p>
+      <w:pPr>
+        <w:rPr>
+          <w:lang w:val="ru-RU"/>
+        </w:rPr>
+      </w:pPr>
     </w:p>
     <w:p>
       <w:pPr>
@@ -16155,11 +17253,14 @@
           <w:szCs w:val="26"/>
         </w:rPr>
       </w:pPr>
-      <w:bookmarkStart w:id="51" w:name="_Toc323851177"/>
-      <w:r>
-        <w:t>Модели фактов</w:t>
-      </w:r>
-      <w:bookmarkEnd w:id="51"/>
+      <w:bookmarkStart w:id="54" w:name="_Toc323915127"/>
+      <w:r>
+        <w:t>Архитектура моделей</w:t>
+      </w:r>
+      <w:r>
+        <w:t xml:space="preserve"> фактов</w:t>
+      </w:r>
+      <w:bookmarkEnd w:id="54"/>
     </w:p>
     <w:p>
       <w:pPr>
@@ -16471,14 +17572,26 @@
       <w:r>
         <w:t xml:space="preserve"> </w:t>
       </w:r>
-      <w:fldSimple w:instr=" STYLEREF 1 \s ">
-        <w:r>
-          <w:rPr>
-            <w:noProof/>
-          </w:rPr>
-          <w:t>2</w:t>
-        </w:r>
-      </w:fldSimple>
+      <w:proofErr w:type="gramEnd"/>
+      <w:r>
+        <w:fldChar w:fldCharType="begin"/>
+      </w:r>
+      <w:r>
+        <w:instrText xml:space="preserve"> STYLEREF 1 \s </w:instrText>
+      </w:r>
+      <w:r>
+        <w:fldChar w:fldCharType="separate"/>
+      </w:r>
+      <w:r>
+        <w:rPr>
+          <w:noProof/>
+        </w:rPr>
+        <w:t>2</w:t>
+      </w:r>
+      <w:r>
+        <w:fldChar w:fldCharType="end"/>
+      </w:r>
+      <w:proofErr w:type="gramStart"/>
       <w:r>
         <w:t>.</w:t>
       </w:r>
@@ -16515,11 +17628,11 @@
       <w:pPr>
         <w:pStyle w:val="Heading1"/>
       </w:pPr>
-      <w:bookmarkStart w:id="52" w:name="_Toc323851178"/>
+      <w:bookmarkStart w:id="55" w:name="_Toc323915128"/>
       <w:r>
         <w:t>Реализация и тестирование</w:t>
       </w:r>
-      <w:bookmarkEnd w:id="52"/>
+      <w:bookmarkEnd w:id="55"/>
     </w:p>
     <w:p>
       <w:pPr>
@@ -16538,22 +17651,22 @@
       <w:pPr>
         <w:pStyle w:val="Heading2"/>
       </w:pPr>
-      <w:bookmarkStart w:id="53" w:name="_Toc323851179"/>
+      <w:bookmarkStart w:id="56" w:name="_Toc323915129"/>
       <w:r>
         <w:lastRenderedPageBreak/>
         <w:t>Технологические особенности платформы</w:t>
       </w:r>
-      <w:bookmarkEnd w:id="53"/>
+      <w:bookmarkEnd w:id="56"/>
     </w:p>
     <w:p>
       <w:pPr>
         <w:pStyle w:val="Heading2"/>
       </w:pPr>
-      <w:bookmarkStart w:id="54" w:name="_Toc323851180"/>
+      <w:bookmarkStart w:id="57" w:name="_Toc323915130"/>
       <w:r>
         <w:t>Технологические особенности реализации</w:t>
       </w:r>
-      <w:bookmarkEnd w:id="54"/>
+      <w:bookmarkEnd w:id="57"/>
     </w:p>
     <w:p>
       <w:pPr>
@@ -16581,11 +17694,11 @@
       <w:pPr>
         <w:pStyle w:val="Heading3"/>
       </w:pPr>
-      <w:bookmarkStart w:id="55" w:name="_Toc323851181"/>
+      <w:bookmarkStart w:id="58" w:name="_Toc323915131"/>
       <w:r>
         <w:t>Алгоритм структурного синтеза ОС</w:t>
       </w:r>
-      <w:bookmarkEnd w:id="55"/>
+      <w:bookmarkEnd w:id="58"/>
     </w:p>
     <w:p>
       <w:pPr>
@@ -16760,14 +17873,26 @@
       <w:r>
         <w:t xml:space="preserve"> </w:t>
       </w:r>
-      <w:fldSimple w:instr=" STYLEREF 1 \s ">
-        <w:r>
-          <w:rPr>
-            <w:noProof/>
-          </w:rPr>
-          <w:t>3</w:t>
-        </w:r>
-      </w:fldSimple>
+      <w:proofErr w:type="gramEnd"/>
+      <w:r>
+        <w:fldChar w:fldCharType="begin"/>
+      </w:r>
+      <w:r>
+        <w:instrText xml:space="preserve"> STYLEREF 1 \s </w:instrText>
+      </w:r>
+      <w:r>
+        <w:fldChar w:fldCharType="separate"/>
+      </w:r>
+      <w:r>
+        <w:rPr>
+          <w:noProof/>
+        </w:rPr>
+        <w:t>3</w:t>
+      </w:r>
+      <w:r>
+        <w:fldChar w:fldCharType="end"/>
+      </w:r>
+      <w:proofErr w:type="gramStart"/>
       <w:r>
         <w:t>.</w:t>
       </w:r>
@@ -16794,51 +17919,51 @@
       <w:pPr>
         <w:pStyle w:val="Heading3"/>
       </w:pPr>
-      <w:bookmarkStart w:id="56" w:name="_Toc323851182"/>
+      <w:bookmarkStart w:id="59" w:name="_Toc323915132"/>
       <w:r>
         <w:t>Правила классификации ОС</w:t>
       </w:r>
-      <w:bookmarkEnd w:id="56"/>
+      <w:bookmarkEnd w:id="59"/>
     </w:p>
     <w:p>
       <w:pPr>
         <w:pStyle w:val="Heading3"/>
       </w:pPr>
-      <w:bookmarkStart w:id="57" w:name="_Toc323851183"/>
+      <w:bookmarkStart w:id="60" w:name="_Toc323915133"/>
       <w:r>
         <w:t>Правила отбора ОЭ</w:t>
       </w:r>
-      <w:bookmarkEnd w:id="57"/>
+      <w:bookmarkEnd w:id="60"/>
     </w:p>
     <w:p>
       <w:pPr>
         <w:pStyle w:val="Heading3"/>
       </w:pPr>
-      <w:bookmarkStart w:id="58" w:name="_Toc323851184"/>
+      <w:bookmarkStart w:id="61" w:name="_Toc323915134"/>
       <w:r>
         <w:t>Правила генерации структурных схем</w:t>
       </w:r>
-      <w:bookmarkEnd w:id="58"/>
+      <w:bookmarkEnd w:id="61"/>
     </w:p>
     <w:p>
       <w:pPr>
         <w:pStyle w:val="Heading2"/>
       </w:pPr>
-      <w:bookmarkStart w:id="59" w:name="_Toc323851185"/>
+      <w:bookmarkStart w:id="62" w:name="_Toc323915135"/>
       <w:r>
         <w:t>Описание интерфейса пользователя</w:t>
       </w:r>
-      <w:bookmarkEnd w:id="59"/>
+      <w:bookmarkEnd w:id="62"/>
     </w:p>
     <w:p>
       <w:pPr>
         <w:pStyle w:val="Heading2"/>
       </w:pPr>
-      <w:bookmarkStart w:id="60" w:name="_Toc323851186"/>
+      <w:bookmarkStart w:id="63" w:name="_Toc323915136"/>
       <w:r>
         <w:t>Отладка алгоритмов</w:t>
       </w:r>
-      <w:bookmarkEnd w:id="60"/>
+      <w:bookmarkEnd w:id="63"/>
     </w:p>
     <w:p>
       <w:proofErr w:type="spellStart"/>
@@ -16897,22 +18022,22 @@
       <w:pPr>
         <w:pStyle w:val="Heading2"/>
       </w:pPr>
-      <w:bookmarkStart w:id="61" w:name="_Toc323851187"/>
+      <w:bookmarkStart w:id="64" w:name="_Toc323915137"/>
       <w:r>
         <w:lastRenderedPageBreak/>
         <w:t>Тестирование</w:t>
       </w:r>
-      <w:bookmarkEnd w:id="61"/>
+      <w:bookmarkEnd w:id="64"/>
     </w:p>
     <w:p>
       <w:pPr>
         <w:pStyle w:val="Heading3"/>
       </w:pPr>
-      <w:bookmarkStart w:id="62" w:name="_Toc323851188"/>
+      <w:bookmarkStart w:id="65" w:name="_Toc323915138"/>
       <w:r>
         <w:t>Модульное тестирование</w:t>
       </w:r>
-      <w:bookmarkEnd w:id="62"/>
+      <w:bookmarkEnd w:id="65"/>
     </w:p>
     <w:p>
       <w:proofErr w:type="spellStart"/>
@@ -16991,11 +18116,11 @@
       <w:pPr>
         <w:pStyle w:val="Heading3"/>
       </w:pPr>
-      <w:bookmarkStart w:id="63" w:name="_Toc323851189"/>
+      <w:bookmarkStart w:id="66" w:name="_Toc323915139"/>
       <w:r>
         <w:t>Тестирование интерфейса</w:t>
       </w:r>
-      <w:bookmarkEnd w:id="63"/>
+      <w:bookmarkEnd w:id="66"/>
     </w:p>
     <w:p>
       <w:proofErr w:type="spellStart"/>
@@ -17043,11 +18168,11 @@
       <w:pPr>
         <w:pStyle w:val="Heading3"/>
       </w:pPr>
-      <w:bookmarkStart w:id="64" w:name="_Toc323851190"/>
+      <w:bookmarkStart w:id="67" w:name="_Toc323915140"/>
       <w:r>
         <w:t>Тестирование базы знаний</w:t>
       </w:r>
-      <w:bookmarkEnd w:id="64"/>
+      <w:bookmarkEnd w:id="67"/>
     </w:p>
     <w:p>
       <w:proofErr w:type="spellStart"/>
@@ -17147,7 +18272,7 @@
             <w:rPr>
               <w:noProof/>
             </w:rPr>
-            <w:t>30</w:t>
+            <w:t>32</w:t>
           </w:r>
         </w:fldSimple>
       </w:p>
@@ -17248,6 +18373,229 @@
       </w:r>
     </w:p>
   </w:footnote>
+  <w:footnote w:id="4">
+    <w:p>
+      <w:pPr>
+        <w:pStyle w:val="FootnoteText"/>
+      </w:pPr>
+      <w:r>
+        <w:rPr>
+          <w:rStyle w:val="FootnoteReference"/>
+        </w:rPr>
+        <w:footnoteRef/>
+      </w:r>
+      <w:r>
+        <w:t xml:space="preserve"> HTML - </w:t>
+      </w:r>
+      <w:r>
+        <w:t>http://en.wikipedia.org/wiki/HTML</w:t>
+      </w:r>
+    </w:p>
+  </w:footnote>
+  <w:footnote w:id="5">
+    <w:p>
+      <w:pPr>
+        <w:pStyle w:val="FootnoteText"/>
+      </w:pPr>
+      <w:r>
+        <w:rPr>
+          <w:rStyle w:val="FootnoteReference"/>
+        </w:rPr>
+        <w:footnoteRef/>
+      </w:r>
+      <w:r>
+        <w:t xml:space="preserve"> CSS - </w:t>
+      </w:r>
+      <w:r>
+        <w:t>http://en.wikipedia.org/wiki/CSS</w:t>
+      </w:r>
+    </w:p>
+  </w:footnote>
+  <w:footnote w:id="6">
+    <w:p>
+      <w:pPr>
+        <w:pStyle w:val="FootnoteText"/>
+      </w:pPr>
+      <w:r>
+        <w:rPr>
+          <w:rStyle w:val="FootnoteReference"/>
+        </w:rPr>
+        <w:footnoteRef/>
+      </w:r>
+      <w:r>
+        <w:t xml:space="preserve"> JavaScript - </w:t>
+      </w:r>
+      <w:r>
+        <w:t>http://en.wikipedia.org/wiki/Javascript</w:t>
+      </w:r>
+    </w:p>
+  </w:footnote>
+  <w:footnote w:id="7">
+    <w:p>
+      <w:pPr>
+        <w:pStyle w:val="FootnoteText"/>
+      </w:pPr>
+      <w:r>
+        <w:rPr>
+          <w:rStyle w:val="FootnoteReference"/>
+        </w:rPr>
+        <w:footnoteRef/>
+      </w:r>
+      <w:r>
+        <w:t xml:space="preserve"> Flash - </w:t>
+      </w:r>
+      <w:r>
+        <w:t>http://en.wikipedia.org/wiki/Adobe_Flash</w:t>
+      </w:r>
+    </w:p>
+  </w:footnote>
+  <w:footnote w:id="8">
+    <w:p>
+      <w:pPr>
+        <w:pStyle w:val="FootnoteText"/>
+      </w:pPr>
+      <w:r>
+        <w:rPr>
+          <w:rStyle w:val="FootnoteReference"/>
+        </w:rPr>
+        <w:footnoteRef/>
+      </w:r>
+      <w:r>
+        <w:t xml:space="preserve"> Silverlight - </w:t>
+      </w:r>
+      <w:r>
+        <w:t>http://en.wikipedia.org/wiki/Silverlight</w:t>
+      </w:r>
+    </w:p>
+  </w:footnote>
+  <w:footnote w:id="9">
+    <w:p>
+      <w:pPr>
+        <w:pStyle w:val="FootnoteText"/>
+        <w:rPr>
+          <w:lang w:val="ru-RU"/>
+        </w:rPr>
+      </w:pPr>
+      <w:r>
+        <w:rPr>
+          <w:rStyle w:val="FootnoteReference"/>
+        </w:rPr>
+        <w:footnoteRef/>
+      </w:r>
+      <w:r>
+        <w:rPr>
+          <w:lang w:val="ru-RU"/>
+        </w:rPr>
+        <w:t xml:space="preserve"> </w:t>
+      </w:r>
+      <w:r>
+        <w:t>Java</w:t>
+      </w:r>
+      <w:r>
+        <w:rPr>
+          <w:lang w:val="ru-RU"/>
+        </w:rPr>
+        <w:t>-</w:t>
+      </w:r>
+      <w:r>
+        <w:rPr>
+          <w:lang w:val="ru-RU"/>
+        </w:rPr>
+        <w:t xml:space="preserve">аплет - </w:t>
+      </w:r>
+      <w:r>
+        <w:rPr>
+          <w:lang w:val="ru-RU"/>
+        </w:rPr>
+        <w:t>http://en.wikipedia.org/wiki/Java_applet</w:t>
+      </w:r>
+    </w:p>
+  </w:footnote>
+  <w:footnote w:id="10">
+    <w:p>
+      <w:pPr>
+        <w:pStyle w:val="FootnoteText"/>
+      </w:pPr>
+      <w:r>
+        <w:rPr>
+          <w:rStyle w:val="FootnoteReference"/>
+        </w:rPr>
+        <w:footnoteRef/>
+      </w:r>
+      <w:r>
+        <w:t xml:space="preserve"> HTML5 - </w:t>
+      </w:r>
+      <w:r>
+        <w:t>http://en.wikipedia.org/wiki/HTML5</w:t>
+      </w:r>
+    </w:p>
+  </w:footnote>
+  <w:footnote w:id="11">
+    <w:p>
+      <w:pPr>
+        <w:pStyle w:val="FootnoteText"/>
+      </w:pPr>
+      <w:r>
+        <w:rPr>
+          <w:rStyle w:val="FootnoteReference"/>
+        </w:rPr>
+        <w:footnoteRef/>
+      </w:r>
+      <w:r>
+        <w:t xml:space="preserve"> </w:t>
+      </w:r>
+      <w:r>
+        <w:t>W</w:t>
+      </w:r>
+      <w:r>
+        <w:t>3</w:t>
+      </w:r>
+      <w:r>
+        <w:t>C</w:t>
+      </w:r>
+      <w:r>
+        <w:t xml:space="preserve"> - http://en.wikipedia.org/wiki/W3c</w:t>
+      </w:r>
+    </w:p>
+  </w:footnote>
+  <w:footnote w:id="12">
+    <w:p>
+      <w:pPr>
+        <w:pStyle w:val="FootnoteText"/>
+      </w:pPr>
+      <w:r>
+        <w:rPr>
+          <w:rStyle w:val="FootnoteReference"/>
+        </w:rPr>
+        <w:footnoteRef/>
+      </w:r>
+      <w:r>
+        <w:t xml:space="preserve"> Play! - </w:t>
+      </w:r>
+      <w:r>
+        <w:t>http://www.playframework.org/</w:t>
+      </w:r>
+    </w:p>
+  </w:footnote>
+  <w:footnote w:id="13">
+    <w:p>
+      <w:pPr>
+        <w:pStyle w:val="FootnoteText"/>
+      </w:pPr>
+      <w:r>
+        <w:rPr>
+          <w:rStyle w:val="FootnoteReference"/>
+        </w:rPr>
+        <w:footnoteRef/>
+      </w:r>
+      <w:r>
+        <w:t xml:space="preserve"> Convention over configuration - </w:t>
+      </w:r>
+      <w:r>
+        <w:t>http://en.wikipedia.org/wiki/Convention_over_configuration</w:t>
+      </w:r>
+    </w:p>
+  </w:footnote>
 </w:footnotes>
 </file>
 
@@ -18910,6 +20258,92 @@
     </w:lvl>
   </w:abstractNum>
   <w:abstractNum w:abstractNumId="12">
+    <w:nsid w:val="2BFE5A7A"/>
+    <w:multiLevelType w:val="hybridMultilevel"/>
+    <w:tmpl w:val="ACB8A0DE"/>
+    <w:lvl w:ilvl="0" w:tplc="0409000F">
+      <w:start w:val="1"/>
+      <w:numFmt w:val="decimal"/>
+      <w:lvlText w:val="%1."/>
+      <w:lvlJc w:val="left"/>
+      <w:pPr>
+        <w:ind w:left="1440" w:hanging="360"/>
+      </w:pPr>
+    </w:lvl>
+    <w:lvl w:ilvl="1" w:tplc="04090019" w:tentative="1">
+      <w:start w:val="1"/>
+      <w:numFmt w:val="lowerLetter"/>
+      <w:lvlText w:val="%2."/>
+      <w:lvlJc w:val="left"/>
+      <w:pPr>
+        <w:ind w:left="2160" w:hanging="360"/>
+      </w:pPr>
+    </w:lvl>
+    <w:lvl w:ilvl="2" w:tplc="0409001B" w:tentative="1">
+      <w:start w:val="1"/>
+      <w:numFmt w:val="lowerRoman"/>
+      <w:lvlText w:val="%3."/>
+      <w:lvlJc w:val="right"/>
+      <w:pPr>
+        <w:ind w:left="2880" w:hanging="180"/>
+      </w:pPr>
+    </w:lvl>
+    <w:lvl w:ilvl="3" w:tplc="0409000F" w:tentative="1">
+      <w:start w:val="1"/>
+      <w:numFmt w:val="decimal"/>
+      <w:lvlText w:val="%4."/>
+      <w:lvlJc w:val="left"/>
+      <w:pPr>
+        <w:ind w:left="3600" w:hanging="360"/>
+      </w:pPr>
+    </w:lvl>
+    <w:lvl w:ilvl="4" w:tplc="04090019" w:tentative="1">
+      <w:start w:val="1"/>
+      <w:numFmt w:val="lowerLetter"/>
+      <w:lvlText w:val="%5."/>
+      <w:lvlJc w:val="left"/>
+      <w:pPr>
+        <w:ind w:left="4320" w:hanging="360"/>
+      </w:pPr>
+    </w:lvl>
+    <w:lvl w:ilvl="5" w:tplc="0409001B" w:tentative="1">
+      <w:start w:val="1"/>
+      <w:numFmt w:val="lowerRoman"/>
+      <w:lvlText w:val="%6."/>
+      <w:lvlJc w:val="right"/>
+      <w:pPr>
+        <w:ind w:left="5040" w:hanging="180"/>
+      </w:pPr>
+    </w:lvl>
+    <w:lvl w:ilvl="6" w:tplc="0409000F" w:tentative="1">
+      <w:start w:val="1"/>
+      <w:numFmt w:val="decimal"/>
+      <w:lvlText w:val="%7."/>
+      <w:lvlJc w:val="left"/>
+      <w:pPr>
+        <w:ind w:left="5760" w:hanging="360"/>
+      </w:pPr>
+    </w:lvl>
+    <w:lvl w:ilvl="7" w:tplc="04090019" w:tentative="1">
+      <w:start w:val="1"/>
+      <w:numFmt w:val="lowerLetter"/>
+      <w:lvlText w:val="%8."/>
+      <w:lvlJc w:val="left"/>
+      <w:pPr>
+        <w:ind w:left="6480" w:hanging="360"/>
+      </w:pPr>
+    </w:lvl>
+    <w:lvl w:ilvl="8" w:tplc="0409001B" w:tentative="1">
+      <w:start w:val="1"/>
+      <w:numFmt w:val="lowerRoman"/>
+      <w:lvlText w:val="%9."/>
+      <w:lvlJc w:val="right"/>
+      <w:pPr>
+        <w:ind w:left="7200" w:hanging="180"/>
+      </w:pPr>
+    </w:lvl>
+  </w:abstractNum>
+  <w:abstractNum w:abstractNumId="13">
     <w:nsid w:val="2C4B66C9"/>
     <w:multiLevelType w:val="multilevel"/>
     <w:tmpl w:val="04B844F6"/>
@@ -19058,7 +20492,7 @@
       </w:rPr>
     </w:lvl>
   </w:abstractNum>
-  <w:abstractNum w:abstractNumId="13">
+  <w:abstractNum w:abstractNumId="14">
     <w:nsid w:val="2D5B28CF"/>
     <w:multiLevelType w:val="multilevel"/>
     <w:tmpl w:val="7402F008"/>
@@ -19171,7 +20605,7 @@
       </w:pPr>
     </w:lvl>
   </w:abstractNum>
-  <w:abstractNum w:abstractNumId="14">
+  <w:abstractNum w:abstractNumId="15">
     <w:nsid w:val="2ED73CB6"/>
     <w:multiLevelType w:val="hybridMultilevel"/>
     <w:tmpl w:val="C2C8FB62"/>
@@ -19284,7 +20718,7 @@
       </w:rPr>
     </w:lvl>
   </w:abstractNum>
-  <w:abstractNum w:abstractNumId="15">
+  <w:abstractNum w:abstractNumId="16">
     <w:nsid w:val="30376DD3"/>
     <w:multiLevelType w:val="hybridMultilevel"/>
     <w:tmpl w:val="257AFF4A"/>
@@ -19397,7 +20831,7 @@
       </w:rPr>
     </w:lvl>
   </w:abstractNum>
-  <w:abstractNum w:abstractNumId="16">
+  <w:abstractNum w:abstractNumId="17">
     <w:nsid w:val="30806C9A"/>
     <w:multiLevelType w:val="hybridMultilevel"/>
     <w:tmpl w:val="4598306C"/>
@@ -19510,7 +20944,7 @@
       </w:rPr>
     </w:lvl>
   </w:abstractNum>
-  <w:abstractNum w:abstractNumId="17">
+  <w:abstractNum w:abstractNumId="18">
     <w:nsid w:val="32E07274"/>
     <w:multiLevelType w:val="hybridMultilevel"/>
     <w:tmpl w:val="257EB9BA"/>
@@ -19623,7 +21057,7 @@
       </w:rPr>
     </w:lvl>
   </w:abstractNum>
-  <w:abstractNum w:abstractNumId="18">
+  <w:abstractNum w:abstractNumId="19">
     <w:nsid w:val="33C96309"/>
     <w:multiLevelType w:val="hybridMultilevel"/>
     <w:tmpl w:val="21EEE84A"/>
@@ -19709,7 +21143,7 @@
       </w:pPr>
     </w:lvl>
   </w:abstractNum>
-  <w:abstractNum w:abstractNumId="19">
+  <w:abstractNum w:abstractNumId="20">
     <w:nsid w:val="340F6ED3"/>
     <w:multiLevelType w:val="multilevel"/>
     <w:tmpl w:val="AAFCFEBC"/>
@@ -19858,7 +21292,7 @@
       </w:rPr>
     </w:lvl>
   </w:abstractNum>
-  <w:abstractNum w:abstractNumId="20">
+  <w:abstractNum w:abstractNumId="21">
     <w:nsid w:val="35E54D75"/>
     <w:multiLevelType w:val="multilevel"/>
     <w:tmpl w:val="778CA952"/>
@@ -19971,7 +21405,7 @@
       </w:pPr>
     </w:lvl>
   </w:abstractNum>
-  <w:abstractNum w:abstractNumId="21">
+  <w:abstractNum w:abstractNumId="22">
     <w:nsid w:val="38777D84"/>
     <w:multiLevelType w:val="hybridMultilevel"/>
     <w:tmpl w:val="2F868B0E"/>
@@ -20084,7 +21518,7 @@
       </w:rPr>
     </w:lvl>
   </w:abstractNum>
-  <w:abstractNum w:abstractNumId="22">
+  <w:abstractNum w:abstractNumId="23">
     <w:nsid w:val="3E254606"/>
     <w:multiLevelType w:val="hybridMultilevel"/>
     <w:tmpl w:val="0DD62C52"/>
@@ -20170,7 +21604,7 @@
       </w:pPr>
     </w:lvl>
   </w:abstractNum>
-  <w:abstractNum w:abstractNumId="23">
+  <w:abstractNum w:abstractNumId="24">
     <w:nsid w:val="400E0797"/>
     <w:multiLevelType w:val="hybridMultilevel"/>
     <w:tmpl w:val="C23855D2"/>
@@ -20256,7 +21690,7 @@
       </w:pPr>
     </w:lvl>
   </w:abstractNum>
-  <w:abstractNum w:abstractNumId="24">
+  <w:abstractNum w:abstractNumId="25">
     <w:nsid w:val="49AA424D"/>
     <w:multiLevelType w:val="multilevel"/>
     <w:tmpl w:val="7B5606FE"/>
@@ -20405,7 +21839,7 @@
       </w:rPr>
     </w:lvl>
   </w:abstractNum>
-  <w:abstractNum w:abstractNumId="25">
+  <w:abstractNum w:abstractNumId="26">
     <w:nsid w:val="4C470B0F"/>
     <w:multiLevelType w:val="multilevel"/>
     <w:tmpl w:val="D180AEEC"/>
@@ -20554,7 +21988,7 @@
       </w:rPr>
     </w:lvl>
   </w:abstractNum>
-  <w:abstractNum w:abstractNumId="26">
+  <w:abstractNum w:abstractNumId="27">
     <w:nsid w:val="52067637"/>
     <w:multiLevelType w:val="hybridMultilevel"/>
     <w:tmpl w:val="005AE9FE"/>
@@ -20667,7 +22101,7 @@
       </w:rPr>
     </w:lvl>
   </w:abstractNum>
-  <w:abstractNum w:abstractNumId="27">
+  <w:abstractNum w:abstractNumId="28">
     <w:nsid w:val="52F078BB"/>
     <w:multiLevelType w:val="multilevel"/>
     <w:tmpl w:val="C27C9CBC"/>
@@ -20816,7 +22250,7 @@
       </w:rPr>
     </w:lvl>
   </w:abstractNum>
-  <w:abstractNum w:abstractNumId="28">
+  <w:abstractNum w:abstractNumId="29">
     <w:nsid w:val="53C336F8"/>
     <w:multiLevelType w:val="multilevel"/>
     <w:tmpl w:val="324A93C6"/>
@@ -20965,7 +22399,7 @@
       </w:rPr>
     </w:lvl>
   </w:abstractNum>
-  <w:abstractNum w:abstractNumId="29">
+  <w:abstractNum w:abstractNumId="30">
     <w:nsid w:val="54D531B3"/>
     <w:multiLevelType w:val="hybridMultilevel"/>
     <w:tmpl w:val="A4B65414"/>
@@ -21051,7 +22485,7 @@
       </w:pPr>
     </w:lvl>
   </w:abstractNum>
-  <w:abstractNum w:abstractNumId="30">
+  <w:abstractNum w:abstractNumId="31">
     <w:nsid w:val="554F001B"/>
     <w:multiLevelType w:val="multilevel"/>
     <w:tmpl w:val="75B04B5E"/>
@@ -21164,7 +22598,7 @@
       </w:pPr>
     </w:lvl>
   </w:abstractNum>
-  <w:abstractNum w:abstractNumId="31">
+  <w:abstractNum w:abstractNumId="32">
     <w:nsid w:val="57DB41B0"/>
     <w:multiLevelType w:val="multilevel"/>
     <w:tmpl w:val="313C44F8"/>
@@ -21262,7 +22696,7 @@
       </w:pPr>
     </w:lvl>
   </w:abstractNum>
-  <w:abstractNum w:abstractNumId="32">
+  <w:abstractNum w:abstractNumId="33">
     <w:nsid w:val="58393F66"/>
     <w:multiLevelType w:val="hybridMultilevel"/>
     <w:tmpl w:val="BA68C536"/>
@@ -21375,7 +22809,7 @@
       </w:rPr>
     </w:lvl>
   </w:abstractNum>
-  <w:abstractNum w:abstractNumId="33">
+  <w:abstractNum w:abstractNumId="34">
     <w:nsid w:val="5C7543E2"/>
     <w:multiLevelType w:val="hybridMultilevel"/>
     <w:tmpl w:val="27207948"/>
@@ -21464,7 +22898,7 @@
       </w:pPr>
     </w:lvl>
   </w:abstractNum>
-  <w:abstractNum w:abstractNumId="34">
+  <w:abstractNum w:abstractNumId="35">
     <w:nsid w:val="6C1E04AF"/>
     <w:multiLevelType w:val="hybridMultilevel"/>
     <w:tmpl w:val="CB8A15D6"/>
@@ -21577,7 +23011,7 @@
       </w:rPr>
     </w:lvl>
   </w:abstractNum>
-  <w:abstractNum w:abstractNumId="35">
+  <w:abstractNum w:abstractNumId="36">
     <w:nsid w:val="6DC4466E"/>
     <w:multiLevelType w:val="hybridMultilevel"/>
     <w:tmpl w:val="3FE21E74"/>
@@ -21690,7 +23124,7 @@
       </w:rPr>
     </w:lvl>
   </w:abstractNum>
-  <w:abstractNum w:abstractNumId="36">
+  <w:abstractNum w:abstractNumId="37">
     <w:nsid w:val="71825879"/>
     <w:multiLevelType w:val="multilevel"/>
     <w:tmpl w:val="77C8CF7A"/>
@@ -21839,7 +23273,7 @@
       </w:rPr>
     </w:lvl>
   </w:abstractNum>
-  <w:abstractNum w:abstractNumId="37">
+  <w:abstractNum w:abstractNumId="38">
     <w:nsid w:val="73AF3E4E"/>
     <w:multiLevelType w:val="hybridMultilevel"/>
     <w:tmpl w:val="C8B0A76C"/>
@@ -21925,7 +23359,7 @@
       </w:pPr>
     </w:lvl>
   </w:abstractNum>
-  <w:abstractNum w:abstractNumId="38">
+  <w:abstractNum w:abstractNumId="39">
     <w:nsid w:val="73D203E9"/>
     <w:multiLevelType w:val="multilevel"/>
     <w:tmpl w:val="863C24C0"/>
@@ -22011,7 +23445,7 @@
       </w:pPr>
     </w:lvl>
   </w:abstractNum>
-  <w:abstractNum w:abstractNumId="39">
+  <w:abstractNum w:abstractNumId="40">
     <w:nsid w:val="741F1C18"/>
     <w:multiLevelType w:val="multilevel"/>
     <w:tmpl w:val="F6D01864"/>
@@ -22160,7 +23594,7 @@
       </w:rPr>
     </w:lvl>
   </w:abstractNum>
-  <w:abstractNum w:abstractNumId="40">
+  <w:abstractNum w:abstractNumId="41">
     <w:nsid w:val="74F06DCA"/>
     <w:multiLevelType w:val="multilevel"/>
     <w:tmpl w:val="3A368FF4"/>
@@ -22309,7 +23743,7 @@
       </w:rPr>
     </w:lvl>
   </w:abstractNum>
-  <w:abstractNum w:abstractNumId="41">
+  <w:abstractNum w:abstractNumId="42">
     <w:nsid w:val="75045B03"/>
     <w:multiLevelType w:val="hybridMultilevel"/>
     <w:tmpl w:val="BB94D516"/>
@@ -22422,7 +23856,7 @@
       </w:rPr>
     </w:lvl>
   </w:abstractNum>
-  <w:abstractNum w:abstractNumId="42">
+  <w:abstractNum w:abstractNumId="43">
     <w:nsid w:val="79230A36"/>
     <w:multiLevelType w:val="multilevel"/>
     <w:tmpl w:val="D13EEBBC"/>
@@ -22571,7 +24005,7 @@
       </w:rPr>
     </w:lvl>
   </w:abstractNum>
-  <w:abstractNum w:abstractNumId="43">
+  <w:abstractNum w:abstractNumId="44">
     <w:nsid w:val="7B3F6EB8"/>
     <w:multiLevelType w:val="multilevel"/>
     <w:tmpl w:val="9EBE7DB2"/>
@@ -22720,7 +24154,7 @@
       </w:rPr>
     </w:lvl>
   </w:abstractNum>
-  <w:abstractNum w:abstractNumId="44">
+  <w:abstractNum w:abstractNumId="45">
     <w:nsid w:val="7FEF466D"/>
     <w:multiLevelType w:val="hybridMultilevel"/>
     <w:tmpl w:val="140C6F4A"/>
@@ -22807,34 +24241,34 @@
     </w:lvl>
   </w:abstractNum>
   <w:num w:numId="1">
-    <w:abstractNumId w:val="36"/>
+    <w:abstractNumId w:val="37"/>
   </w:num>
   <w:num w:numId="2">
-    <w:abstractNumId w:val="43"/>
+    <w:abstractNumId w:val="44"/>
   </w:num>
   <w:num w:numId="3">
-    <w:abstractNumId w:val="24"/>
+    <w:abstractNumId w:val="25"/>
   </w:num>
   <w:num w:numId="4">
-    <w:abstractNumId w:val="27"/>
+    <w:abstractNumId w:val="28"/>
   </w:num>
   <w:num w:numId="5">
     <w:abstractNumId w:val="10"/>
   </w:num>
   <w:num w:numId="6">
-    <w:abstractNumId w:val="30"/>
+    <w:abstractNumId w:val="31"/>
   </w:num>
   <w:num w:numId="7">
-    <w:abstractNumId w:val="28"/>
+    <w:abstractNumId w:val="29"/>
   </w:num>
   <w:num w:numId="8">
-    <w:abstractNumId w:val="12"/>
+    <w:abstractNumId w:val="13"/>
   </w:num>
   <w:num w:numId="9">
-    <w:abstractNumId w:val="42"/>
+    <w:abstractNumId w:val="43"/>
   </w:num>
   <w:num w:numId="10">
-    <w:abstractNumId w:val="40"/>
+    <w:abstractNumId w:val="41"/>
   </w:num>
   <w:num w:numId="11">
     <w:abstractNumId w:val="7"/>
@@ -22843,103 +24277,106 @@
     <w:abstractNumId w:val="0"/>
   </w:num>
   <w:num w:numId="13">
-    <w:abstractNumId w:val="25"/>
+    <w:abstractNumId w:val="26"/>
   </w:num>
   <w:num w:numId="14">
     <w:abstractNumId w:val="1"/>
   </w:num>
   <w:num w:numId="15">
-    <w:abstractNumId w:val="19"/>
+    <w:abstractNumId w:val="20"/>
   </w:num>
   <w:num w:numId="16">
     <w:abstractNumId w:val="4"/>
   </w:num>
   <w:num w:numId="17">
-    <w:abstractNumId w:val="39"/>
+    <w:abstractNumId w:val="40"/>
   </w:num>
   <w:num w:numId="18">
     <w:abstractNumId w:val="2"/>
   </w:num>
   <w:num w:numId="19">
-    <w:abstractNumId w:val="16"/>
+    <w:abstractNumId w:val="17"/>
   </w:num>
   <w:num w:numId="20">
     <w:abstractNumId w:val="9"/>
   </w:num>
   <w:num w:numId="21">
-    <w:abstractNumId w:val="32"/>
+    <w:abstractNumId w:val="33"/>
   </w:num>
   <w:num w:numId="22">
-    <w:abstractNumId w:val="44"/>
+    <w:abstractNumId w:val="45"/>
   </w:num>
   <w:num w:numId="23">
-    <w:abstractNumId w:val="22"/>
+    <w:abstractNumId w:val="23"/>
   </w:num>
   <w:num w:numId="24">
-    <w:abstractNumId w:val="38"/>
+    <w:abstractNumId w:val="39"/>
   </w:num>
   <w:num w:numId="25">
-    <w:abstractNumId w:val="33"/>
+    <w:abstractNumId w:val="34"/>
   </w:num>
   <w:num w:numId="26">
-    <w:abstractNumId w:val="18"/>
+    <w:abstractNumId w:val="19"/>
   </w:num>
   <w:num w:numId="27">
     <w:abstractNumId w:val="11"/>
   </w:num>
   <w:num w:numId="28">
-    <w:abstractNumId w:val="41"/>
+    <w:abstractNumId w:val="42"/>
   </w:num>
   <w:num w:numId="29">
     <w:abstractNumId w:val="6"/>
   </w:num>
   <w:num w:numId="30">
-    <w:abstractNumId w:val="34"/>
+    <w:abstractNumId w:val="35"/>
   </w:num>
   <w:num w:numId="31">
+    <w:abstractNumId w:val="16"/>
+  </w:num>
+  <w:num w:numId="32">
     <w:abstractNumId w:val="15"/>
   </w:num>
-  <w:num w:numId="32">
-    <w:abstractNumId w:val="14"/>
-  </w:num>
   <w:num w:numId="33">
-    <w:abstractNumId w:val="17"/>
+    <w:abstractNumId w:val="18"/>
   </w:num>
   <w:num w:numId="34">
     <w:abstractNumId w:val="3"/>
   </w:num>
   <w:num w:numId="35">
-    <w:abstractNumId w:val="20"/>
+    <w:abstractNumId w:val="21"/>
   </w:num>
   <w:num w:numId="36">
     <w:abstractNumId w:val="8"/>
   </w:num>
   <w:num w:numId="37">
-    <w:abstractNumId w:val="31"/>
+    <w:abstractNumId w:val="32"/>
   </w:num>
   <w:num w:numId="38">
-    <w:abstractNumId w:val="23"/>
+    <w:abstractNumId w:val="24"/>
   </w:num>
   <w:num w:numId="39">
-    <w:abstractNumId w:val="35"/>
+    <w:abstractNumId w:val="36"/>
   </w:num>
   <w:num w:numId="40">
     <w:abstractNumId w:val="5"/>
   </w:num>
   <w:num w:numId="41">
-    <w:abstractNumId w:val="29"/>
+    <w:abstractNumId w:val="30"/>
   </w:num>
   <w:num w:numId="42">
-    <w:abstractNumId w:val="37"/>
+    <w:abstractNumId w:val="38"/>
   </w:num>
   <w:num w:numId="43">
-    <w:abstractNumId w:val="13"/>
+    <w:abstractNumId w:val="14"/>
   </w:num>
   <w:num w:numId="44">
-    <w:abstractNumId w:val="26"/>
+    <w:abstractNumId w:val="27"/>
   </w:num>
   <w:num w:numId="45">
-    <w:abstractNumId w:val="21"/>
+    <w:abstractNumId w:val="22"/>
+  </w:num>
+  <w:num w:numId="46">
+    <w:abstractNumId w:val="12"/>
   </w:num>
 </w:numbering>
 </file>
@@ -23669,7 +25106,7 @@
     <w:basedOn w:val="Normal"/>
     <w:uiPriority w:val="34"/>
     <w:qFormat/>
-    <w:rsid w:val="00535D98"/>
+    <w:rsid w:val="0051014F"/>
     <w:pPr>
       <w:ind w:left="720"/>
       <w:contextualSpacing/>
@@ -24205,7 +25642,7 @@
 </file>
 
 <file path=customXml/itemProps1.xml><?xml version="1.0" encoding="utf-8"?>
-<ds:datastoreItem xmlns:ds="http://schemas.openxmlformats.org/officeDocument/2006/customXml" ds:itemID="{06201FF5-1A37-4D69-A32C-63170C91A52F}">
+<ds:datastoreItem xmlns:ds="http://schemas.openxmlformats.org/officeDocument/2006/customXml" ds:itemID="{98986445-387F-4530-9580-21172F5B94B9}">
   <ds:schemaRefs>
     <ds:schemaRef ds:uri="http://schemas.openxmlformats.org/officeDocument/2006/bibliography"/>
   </ds:schemaRefs>

</xml_diff>

<commit_message>
The software testing section was added. Some diagrams were redrawn.
</commit_message>
<xml_diff>
--- a/docs/sources/Пояснительная записка.docx
+++ b/docs/sources/Пояснительная записка.docx
@@ -18671,7 +18671,13 @@
         <w:rPr>
           <w:lang w:val="ru-RU"/>
         </w:rPr>
-        <w:t>Компонент верификации данных – компонент, производящий верификацию данных вводимых пользователем,</w:t>
+        <w:t>Компонент валидации</w:t>
+      </w:r>
+      <w:r>
+        <w:rPr>
+          <w:lang w:val="ru-RU"/>
+        </w:rPr>
+        <w:t xml:space="preserve"> данных – компонент, производящий верификацию данных вводимых пользователем,</w:t>
       </w:r>
     </w:p>
     <w:p>
@@ -18896,7 +18902,7 @@
           <wp:inline distT="0" distB="0" distL="0" distR="0">
             <wp:extent cx="5941060" cy="3681095"/>
             <wp:effectExtent l="19050" t="0" r="2540" b="0"/>
-            <wp:docPr id="9" name="Picture 8" descr="Client.jpeg"/>
+            <wp:docPr id="26" name="Picture 25" descr="Client.jpeg"/>
             <wp:cNvGraphicFramePr>
               <a:graphicFrameLocks xmlns:a="http://schemas.openxmlformats.org/drawingml/2006/main" noChangeAspect="1"/>
             </wp:cNvGraphicFramePr>
@@ -19168,7 +19174,22 @@
         <w:rPr>
           <w:lang w:val="ru-RU"/>
         </w:rPr>
-        <w:t>Машина вывода,</w:t>
+        <w:t>Машина вывода</w:t>
+      </w:r>
+      <w:r>
+        <w:rPr>
+          <w:lang w:val="ru-RU"/>
+        </w:rPr>
+        <w:t xml:space="preserve"> – компонент предоставляемый платформой </w:t>
+      </w:r>
+      <w:r>
+        <w:t>Drools</w:t>
+      </w:r>
+      <w:r>
+        <w:rPr>
+          <w:lang w:val="ru-RU"/>
+        </w:rPr>
+        <w:t>,</w:t>
       </w:r>
     </w:p>
     <w:p>
@@ -19314,6 +19335,7 @@
       <w:pPr>
         <w:keepNext/>
         <w:ind w:firstLine="0"/>
+        <w:jc w:val="center"/>
       </w:pPr>
       <w:r>
         <w:rPr>
@@ -19321,9 +19343,9 @@
         </w:rPr>
         <w:drawing>
           <wp:inline distT="0" distB="0" distL="0" distR="0">
-            <wp:extent cx="5524500" cy="2209800"/>
+            <wp:extent cx="5562600" cy="2743200"/>
             <wp:effectExtent l="19050" t="0" r="0" b="0"/>
-            <wp:docPr id="2" name="Picture 1" descr="Server.jpeg"/>
+            <wp:docPr id="21" name="Picture 20" descr="Server.jpeg"/>
             <wp:cNvGraphicFramePr>
               <a:graphicFrameLocks xmlns:a="http://schemas.openxmlformats.org/drawingml/2006/main" noChangeAspect="1"/>
             </wp:cNvGraphicFramePr>
@@ -19343,7 +19365,7 @@
                   <pic:spPr>
                     <a:xfrm>
                       <a:off x="0" y="0"/>
-                      <a:ext cx="5524500" cy="2209800"/>
+                      <a:ext cx="5562600" cy="2743200"/>
                     </a:xfrm>
                     <a:prstGeom prst="rect">
                       <a:avLst/>
@@ -19533,7 +19555,14 @@
         <w:rPr>
           <w:lang w:val="ru-RU"/>
         </w:rPr>
-        <w:t xml:space="preserve">, если во время обработки запроса произошли ошибки, то клиенту отправляется ответ с номером ошибки, иначе отправляется результаты синтеза, структурные схемы и обобщенная классификация ОС. Диаграмма последовательности, описывающая взаимодействие компонентов системы представлена на </w:t>
+        <w:t xml:space="preserve">, если во время обработки запроса произошли ошибки, то клиенту отправляется ответ с номером ошибки, иначе отправляется результаты синтеза, структурные схемы и обобщенная классификация ОС. </w:t>
+      </w:r>
+      <w:r>
+        <w:rPr>
+          <w:lang w:val="ru-RU"/>
+        </w:rPr>
+        <w:lastRenderedPageBreak/>
+        <w:t xml:space="preserve">Диаграмма последовательности, описывающая взаимодействие компонентов системы представлена на </w:t>
       </w:r>
       <w:r>
         <w:rPr>
@@ -19607,7 +19636,6 @@
         <w:rPr>
           <w:noProof/>
         </w:rPr>
-        <w:lastRenderedPageBreak/>
         <w:drawing>
           <wp:inline distT="0" distB="0" distL="0" distR="0">
             <wp:extent cx="5941060" cy="6263640"/>
@@ -19788,6 +19816,7 @@
         <w:rPr>
           <w:lang w:val="ru-RU"/>
         </w:rPr>
+        <w:lastRenderedPageBreak/>
         <w:t xml:space="preserve">Правила отбора оптических элементов - основываясь на классе ОС, </w:t>
       </w:r>
       <w:proofErr w:type="gramStart"/>
@@ -19823,7 +19852,6 @@
         <w:rPr>
           <w:lang w:val="ru-RU"/>
         </w:rPr>
-        <w:lastRenderedPageBreak/>
         <w:t xml:space="preserve">Правила генерации структурных схем - правила прописывающие условия использования оптических элементов в схеме. </w:t>
       </w:r>
       <w:proofErr w:type="gramStart"/>
@@ -20082,6 +20110,7 @@
       </w:pPr>
       <w:bookmarkStart w:id="63" w:name="_Toc325455178"/>
       <w:r>
+        <w:lastRenderedPageBreak/>
         <w:t>Алгоритм отрисовки структурных схем</w:t>
       </w:r>
       <w:bookmarkEnd w:id="63"/>
@@ -20109,7 +20138,6 @@
         <w:rPr>
           <w:lang w:val="ru-RU"/>
         </w:rPr>
-        <w:lastRenderedPageBreak/>
         <w:t xml:space="preserve">На </w:t>
       </w:r>
       <w:r>
@@ -20362,6 +20390,7 @@
       </w:pPr>
       <w:bookmarkStart w:id="65" w:name="_Toc325455179"/>
       <w:r>
+        <w:lastRenderedPageBreak/>
         <w:t>Архитектура данных</w:t>
       </w:r>
       <w:bookmarkEnd w:id="65"/>
@@ -20405,7 +20434,6 @@
       </w:pPr>
       <w:bookmarkStart w:id="66" w:name="_Toc325455180"/>
       <w:r>
-        <w:lastRenderedPageBreak/>
         <w:t>Модель базы данных</w:t>
       </w:r>
       <w:bookmarkEnd w:id="66"/>
@@ -20805,6 +20833,7 @@
         </w:rPr>
       </w:pPr>
       <w:r>
+        <w:lastRenderedPageBreak/>
         <w:t>‘</w:t>
       </w:r>
       <w:proofErr w:type="gramStart"/>
@@ -21014,7 +21043,6 @@
         <w:rPr>
           <w:lang w:val="ru-RU"/>
         </w:rPr>
-        <w:lastRenderedPageBreak/>
         <w:t>‘</w:t>
       </w:r>
       <w:r>
@@ -25397,33 +25425,21 @@
         <w:t xml:space="preserve">Рисунок </w:t>
       </w:r>
       <w:r>
+        <w:rPr>
+          <w:lang w:val="ru-RU"/>
+        </w:rPr>
         <w:fldChar w:fldCharType="begin"/>
       </w:r>
       <w:r>
         <w:rPr>
           <w:lang w:val="ru-RU"/>
         </w:rPr>
-        <w:instrText xml:space="preserve"> </w:instrText>
-      </w:r>
-      <w:r>
-        <w:instrText>STYLEREF</w:instrText>
-      </w:r>
-      <w:r>
-        <w:rPr>
-          <w:lang w:val="ru-RU"/>
-        </w:rPr>
-        <w:instrText xml:space="preserve"> 1 \</w:instrText>
-      </w:r>
-      <w:r>
-        <w:instrText>s</w:instrText>
-      </w:r>
-      <w:r>
-        <w:rPr>
-          <w:lang w:val="ru-RU"/>
-        </w:rPr>
-        <w:instrText xml:space="preserve"> </w:instrText>
-      </w:r>
-      <w:r>
+        <w:instrText xml:space="preserve"> STYLEREF 1 \s </w:instrText>
+      </w:r>
+      <w:r>
+        <w:rPr>
+          <w:lang w:val="ru-RU"/>
+        </w:rPr>
         <w:fldChar w:fldCharType="separate"/>
       </w:r>
       <w:r>
@@ -25434,6 +25450,9 @@
         <w:t>3</w:t>
       </w:r>
       <w:r>
+        <w:rPr>
+          <w:lang w:val="ru-RU"/>
+        </w:rPr>
         <w:fldChar w:fldCharType="end"/>
       </w:r>
       <w:r>
@@ -25443,42 +25462,21 @@
         <w:t>.</w:t>
       </w:r>
       <w:r>
+        <w:rPr>
+          <w:lang w:val="ru-RU"/>
+        </w:rPr>
         <w:fldChar w:fldCharType="begin"/>
       </w:r>
       <w:r>
         <w:rPr>
           <w:lang w:val="ru-RU"/>
         </w:rPr>
-        <w:instrText xml:space="preserve"> </w:instrText>
-      </w:r>
-      <w:r>
-        <w:instrText>SEQ</w:instrText>
-      </w:r>
-      <w:r>
-        <w:rPr>
-          <w:lang w:val="ru-RU"/>
-        </w:rPr>
-        <w:instrText xml:space="preserve"> Рисунок \* </w:instrText>
-      </w:r>
-      <w:r>
-        <w:instrText>ARABIC</w:instrText>
-      </w:r>
-      <w:r>
-        <w:rPr>
-          <w:lang w:val="ru-RU"/>
-        </w:rPr>
-        <w:instrText xml:space="preserve"> \</w:instrText>
-      </w:r>
-      <w:r>
-        <w:instrText>s</w:instrText>
-      </w:r>
-      <w:r>
-        <w:rPr>
-          <w:lang w:val="ru-RU"/>
-        </w:rPr>
-        <w:instrText xml:space="preserve"> 1 </w:instrText>
-      </w:r>
-      <w:r>
+        <w:instrText xml:space="preserve"> SEQ Рисунок \* ARABIC \s 1 </w:instrText>
+      </w:r>
+      <w:r>
+        <w:rPr>
+          <w:lang w:val="ru-RU"/>
+        </w:rPr>
         <w:fldChar w:fldCharType="separate"/>
       </w:r>
       <w:r>
@@ -25489,6 +25487,9 @@
         <w:t>4</w:t>
       </w:r>
       <w:r>
+        <w:rPr>
+          <w:lang w:val="ru-RU"/>
+        </w:rPr>
         <w:fldChar w:fldCharType="end"/>
       </w:r>
       <w:bookmarkEnd w:id="85"/>
@@ -25701,33 +25702,21 @@
         <w:t xml:space="preserve">Рисунок </w:t>
       </w:r>
       <w:r>
+        <w:rPr>
+          <w:lang w:val="ru-RU"/>
+        </w:rPr>
         <w:fldChar w:fldCharType="begin"/>
       </w:r>
       <w:r>
         <w:rPr>
           <w:lang w:val="ru-RU"/>
         </w:rPr>
-        <w:instrText xml:space="preserve"> </w:instrText>
-      </w:r>
-      <w:r>
-        <w:instrText>STYLEREF</w:instrText>
-      </w:r>
-      <w:r>
-        <w:rPr>
-          <w:lang w:val="ru-RU"/>
-        </w:rPr>
-        <w:instrText xml:space="preserve"> 1 \</w:instrText>
-      </w:r>
-      <w:r>
-        <w:instrText>s</w:instrText>
-      </w:r>
-      <w:r>
-        <w:rPr>
-          <w:lang w:val="ru-RU"/>
-        </w:rPr>
-        <w:instrText xml:space="preserve"> </w:instrText>
-      </w:r>
-      <w:r>
+        <w:instrText xml:space="preserve"> STYLEREF 1 \s </w:instrText>
+      </w:r>
+      <w:r>
+        <w:rPr>
+          <w:lang w:val="ru-RU"/>
+        </w:rPr>
         <w:fldChar w:fldCharType="separate"/>
       </w:r>
       <w:r>
@@ -25738,6 +25727,9 @@
         <w:t>3</w:t>
       </w:r>
       <w:r>
+        <w:rPr>
+          <w:lang w:val="ru-RU"/>
+        </w:rPr>
         <w:fldChar w:fldCharType="end"/>
       </w:r>
       <w:r>
@@ -25747,42 +25739,21 @@
         <w:t>.</w:t>
       </w:r>
       <w:r>
+        <w:rPr>
+          <w:lang w:val="ru-RU"/>
+        </w:rPr>
         <w:fldChar w:fldCharType="begin"/>
       </w:r>
       <w:r>
         <w:rPr>
           <w:lang w:val="ru-RU"/>
         </w:rPr>
-        <w:instrText xml:space="preserve"> </w:instrText>
-      </w:r>
-      <w:r>
-        <w:instrText>SEQ</w:instrText>
-      </w:r>
-      <w:r>
-        <w:rPr>
-          <w:lang w:val="ru-RU"/>
-        </w:rPr>
-        <w:instrText xml:space="preserve"> Рисунок \* </w:instrText>
-      </w:r>
-      <w:r>
-        <w:instrText>ARABIC</w:instrText>
-      </w:r>
-      <w:r>
-        <w:rPr>
-          <w:lang w:val="ru-RU"/>
-        </w:rPr>
-        <w:instrText xml:space="preserve"> \</w:instrText>
-      </w:r>
-      <w:r>
-        <w:instrText>s</w:instrText>
-      </w:r>
-      <w:r>
-        <w:rPr>
-          <w:lang w:val="ru-RU"/>
-        </w:rPr>
-        <w:instrText xml:space="preserve"> 1 </w:instrText>
-      </w:r>
-      <w:r>
+        <w:instrText xml:space="preserve"> SEQ Рисунок \* ARABIC \s 1 </w:instrText>
+      </w:r>
+      <w:r>
+        <w:rPr>
+          <w:lang w:val="ru-RU"/>
+        </w:rPr>
         <w:fldChar w:fldCharType="separate"/>
       </w:r>
       <w:r>
@@ -25793,6 +25764,9 @@
         <w:t>5</w:t>
       </w:r>
       <w:r>
+        <w:rPr>
+          <w:lang w:val="ru-RU"/>
+        </w:rPr>
         <w:fldChar w:fldCharType="end"/>
       </w:r>
       <w:bookmarkEnd w:id="86"/>
@@ -25813,8 +25787,16 @@
         <w:rPr>
           <w:lang w:val="ru-RU"/>
         </w:rPr>
-        <w:t>Для отображения информации о поле ввода используются всплывающие подсказки, как подсказка изображенная на р</w:t>
-      </w:r>
+        <w:t xml:space="preserve">Для отображения информации о поле ввода используются всплывающие подсказки, как подсказка изображенная на </w:t>
+      </w:r>
+      <w:proofErr w:type="gramStart"/>
+      <w:r>
+        <w:rPr>
+          <w:lang w:val="ru-RU"/>
+        </w:rPr>
+        <w:t>р</w:t>
+      </w:r>
+      <w:proofErr w:type="gramEnd"/>
       <w:r>
         <w:rPr>
           <w:lang w:val="ru-RU"/>
@@ -26259,83 +26241,343 @@
     </w:p>
     <w:p>
       <w:pPr>
+        <w:rPr>
+          <w:lang w:val="ru-RU"/>
+        </w:rPr>
+      </w:pPr>
+      <w:r>
+        <w:rPr>
+          <w:lang w:val="ru-RU"/>
+        </w:rPr>
+        <w:t>Для</w:t>
+      </w:r>
+      <w:r>
+        <w:rPr>
+          <w:lang w:val="ru-RU"/>
+        </w:rPr>
+        <w:t xml:space="preserve"> тестирования разработанной системы применялись модульное тестирование, интеграционное тестирование, системное тестирование и тестирование базы данных.</w:t>
+      </w:r>
+    </w:p>
+    <w:p>
+      <w:pPr>
+        <w:rPr>
+          <w:lang w:val="ru-RU"/>
+        </w:rPr>
+      </w:pPr>
+      <w:r>
+        <w:rPr>
+          <w:lang w:val="ru-RU"/>
+        </w:rPr>
+        <w:t>Модульное тестирование применялось на всех уровнях системы: на уровне клиента для тестировани</w:t>
+      </w:r>
+      <w:r>
+        <w:rPr>
+          <w:lang w:val="ru-RU"/>
+        </w:rPr>
+        <w:t>я</w:t>
+      </w:r>
+      <w:r>
+        <w:rPr>
+          <w:lang w:val="ru-RU"/>
+        </w:rPr>
+        <w:t xml:space="preserve"> отрисовки стуктурных схем и </w:t>
+      </w:r>
+      <w:r>
+        <w:rPr>
+          <w:lang w:val="ru-RU"/>
+        </w:rPr>
+        <w:t xml:space="preserve">валидации полей ввода технических требований; на уровне сервера для тестирования работы абстрактного класса </w:t>
+      </w:r>
+      <w:r>
+        <w:t>ElementFactory</w:t>
+      </w:r>
+      <w:r>
+        <w:rPr>
+          <w:lang w:val="ru-RU"/>
+        </w:rPr>
+        <w:t xml:space="preserve"> по созданию объектов класса </w:t>
+      </w:r>
+      <w:r>
+        <w:t>Element</w:t>
+      </w:r>
+      <w:r>
+        <w:rPr>
+          <w:lang w:val="ru-RU"/>
+        </w:rPr>
+        <w:t xml:space="preserve"> </w:t>
+      </w:r>
+      <w:r>
+        <w:rPr>
+          <w:lang w:val="ru-RU"/>
+        </w:rPr>
+        <w:t>и прочее.</w:t>
+      </w:r>
+      <w:r>
+        <w:rPr>
+          <w:lang w:val="ru-RU"/>
+        </w:rPr>
+        <w:t xml:space="preserve"> Для тестирования клиентского кода использовался </w:t>
+      </w:r>
+      <w:r>
+        <w:t>Jasmine</w:t>
+      </w:r>
+      <w:r>
+        <w:rPr>
+          <w:rStyle w:val="FootnoteReference"/>
+        </w:rPr>
+        <w:footnoteReference w:id="26"/>
+      </w:r>
+      <w:r>
+        <w:rPr>
+          <w:lang w:val="ru-RU"/>
+        </w:rPr>
+        <w:t xml:space="preserve"> </w:t>
+      </w:r>
+      <w:r>
+        <w:rPr>
+          <w:lang w:val="ru-RU"/>
+        </w:rPr>
+        <w:t xml:space="preserve">фрэймворк, а для тестирования серверного кода </w:t>
+      </w:r>
+      <w:r>
+        <w:t>JUnit</w:t>
+      </w:r>
+      <w:r>
+        <w:rPr>
+          <w:rStyle w:val="FootnoteReference"/>
+        </w:rPr>
+        <w:footnoteReference w:id="27"/>
+      </w:r>
+      <w:r>
+        <w:rPr>
+          <w:lang w:val="ru-RU"/>
+        </w:rPr>
+        <w:t>.</w:t>
+      </w:r>
+    </w:p>
+    <w:p>
+      <w:pPr>
+        <w:rPr>
+          <w:lang w:val="ru-RU"/>
+        </w:rPr>
+      </w:pPr>
+      <w:r>
+        <w:rPr>
+          <w:lang w:val="ru-RU"/>
+        </w:rPr>
+        <w:t>Интеграционное тестирование применялось для тестирования различных компонентов системы: загрузчика БЗ, компонент управления машиной вывода и прочее.</w:t>
+      </w:r>
+    </w:p>
+    <w:p>
+      <w:pPr>
+        <w:rPr>
+          <w:lang w:val="ru-RU"/>
+        </w:rPr>
+      </w:pPr>
+      <w:r>
+        <w:rPr>
+          <w:lang w:val="ru-RU"/>
+        </w:rPr>
+        <w:lastRenderedPageBreak/>
+        <w:t>Для тестирования соответствия функциональности системы предъявляемым требованиям использовалось системное тестирование, а именно альфа-тестирование с привличением потенциальных пользователей системы.</w:t>
+      </w:r>
+    </w:p>
+    <w:p>
+      <w:pPr>
         <w:pStyle w:val="Heading3"/>
       </w:pPr>
-      <w:bookmarkStart w:id="90" w:name="_Toc325455195"/>
-      <w:r>
-        <w:t>Модульное тестирование</w:t>
+      <w:bookmarkStart w:id="90" w:name="_Toc325455197"/>
+      <w:r>
+        <w:t>Тестирование базы знаний</w:t>
       </w:r>
       <w:bookmarkEnd w:id="90"/>
     </w:p>
     <w:p>
-      <w:r>
+      <w:pPr>
+        <w:rPr>
+          <w:lang w:val="ru-RU"/>
+        </w:rPr>
+      </w:pPr>
+      <w:r>
+        <w:rPr>
+          <w:lang w:val="ru-RU"/>
+        </w:rPr>
+        <w:t xml:space="preserve">Для тестирования базы знаний использовался инструмент для тестирования, интегрированный в </w:t>
+      </w:r>
+      <w:r>
+        <w:t>Guvnor</w:t>
+      </w:r>
+      <w:r>
+        <w:rPr>
+          <w:lang w:val="ru-RU"/>
+        </w:rPr>
+        <w:t>.</w:t>
+      </w:r>
+    </w:p>
+    <w:p>
+      <w:pPr>
+        <w:rPr>
+          <w:lang w:val="ru-RU"/>
+        </w:rPr>
+      </w:pPr>
+      <w:r>
+        <w:rPr>
+          <w:lang w:val="ru-RU"/>
+        </w:rPr>
+        <w:t xml:space="preserve">Пример тестового сценария представлен на </w:t>
+      </w:r>
+      <w:r>
+        <w:rPr>
+          <w:lang w:val="ru-RU"/>
+        </w:rPr>
+        <w:fldChar w:fldCharType="begin"/>
+      </w:r>
+      <w:r>
+        <w:rPr>
+          <w:lang w:val="ru-RU"/>
+        </w:rPr>
+        <w:instrText xml:space="preserve"> REF _Ref325478615 \h </w:instrText>
+      </w:r>
+      <w:r>
+        <w:rPr>
+          <w:lang w:val="ru-RU"/>
+        </w:rPr>
+      </w:r>
+      <w:r>
+        <w:rPr>
+          <w:lang w:val="ru-RU"/>
+        </w:rPr>
+        <w:fldChar w:fldCharType="separate"/>
+      </w:r>
+      <w:r>
+        <w:rPr>
+          <w:lang w:val="ru-RU"/>
+        </w:rPr>
+        <w:t>рисун</w:t>
+      </w:r>
+      <w:r>
+        <w:rPr>
+          <w:lang w:val="ru-RU"/>
+        </w:rPr>
+        <w:t>к</w:t>
+      </w:r>
+      <w:r>
+        <w:rPr>
+          <w:lang w:val="ru-RU"/>
+        </w:rPr>
+        <w:t>е</w:t>
+      </w:r>
+      <w:r>
+        <w:rPr>
+          <w:lang w:val="ru-RU"/>
+        </w:rPr>
+        <w:t xml:space="preserve"> </w:t>
+      </w:r>
+      <w:r>
+        <w:rPr>
+          <w:noProof/>
+          <w:lang w:val="ru-RU"/>
+        </w:rPr>
+        <w:t>3</w:t>
+      </w:r>
+      <w:r>
+        <w:rPr>
+          <w:lang w:val="ru-RU"/>
+        </w:rPr>
+        <w:t>.</w:t>
+      </w:r>
+      <w:r>
+        <w:rPr>
+          <w:noProof/>
+          <w:lang w:val="ru-RU"/>
+        </w:rPr>
+        <w:t>8</w:t>
+      </w:r>
+      <w:r>
+        <w:rPr>
+          <w:lang w:val="ru-RU"/>
+        </w:rPr>
+        <w:fldChar w:fldCharType="end"/>
+      </w:r>
+      <w:r>
+        <w:rPr>
+          <w:lang w:val="ru-RU"/>
+        </w:rPr>
+        <w:t>.</w:t>
+      </w:r>
+    </w:p>
+    <w:p>
+      <w:pPr>
+        <w:keepNext/>
+        <w:ind w:firstLine="0"/>
+        <w:jc w:val="center"/>
+      </w:pPr>
+      <w:r>
+        <w:rPr>
+          <w:rFonts w:ascii="Arial" w:hAnsi="Arial" w:cs="Arial"/>
+          <w:noProof/>
+          <w:color w:val="000000"/>
+          <w:sz w:val="23"/>
+          <w:szCs w:val="23"/>
+        </w:rPr>
+        <w:drawing>
+          <wp:inline distT="0" distB="0" distL="0" distR="0">
+            <wp:extent cx="5094532" cy="6181725"/>
+            <wp:effectExtent l="19050" t="0" r="0" b="0"/>
+            <wp:docPr id="46" name="Picture 46"/>
+            <wp:cNvGraphicFramePr>
+              <a:graphicFrameLocks xmlns:a="http://schemas.openxmlformats.org/drawingml/2006/main" noChangeAspect="1"/>
+            </wp:cNvGraphicFramePr>
+            <a:graphic xmlns:a="http://schemas.openxmlformats.org/drawingml/2006/main">
+              <a:graphicData uri="http://schemas.openxmlformats.org/drawingml/2006/picture">
+                <pic:pic xmlns:pic="http://schemas.openxmlformats.org/drawingml/2006/picture">
+                  <pic:nvPicPr>
+                    <pic:cNvPr id="0" name="Picture 46"/>
+                    <pic:cNvPicPr>
+                      <a:picLocks noChangeAspect="1" noChangeArrowheads="1"/>
+                    </pic:cNvPicPr>
+                  </pic:nvPicPr>
+                  <pic:blipFill>
+                    <a:blip r:embed="rId38" cstate="print"/>
+                    <a:srcRect/>
+                    <a:stretch>
+                      <a:fillRect/>
+                    </a:stretch>
+                  </pic:blipFill>
+                  <pic:spPr bwMode="auto">
+                    <a:xfrm>
+                      <a:off x="0" y="0"/>
+                      <a:ext cx="5094532" cy="6181725"/>
+                    </a:xfrm>
+                    <a:prstGeom prst="rect">
+                      <a:avLst/>
+                    </a:prstGeom>
+                    <a:noFill/>
+                    <a:ln w="9525">
+                      <a:noFill/>
+                      <a:miter lim="800000"/>
+                      <a:headEnd/>
+                      <a:tailEnd/>
+                    </a:ln>
+                  </pic:spPr>
+                </pic:pic>
+              </a:graphicData>
+            </a:graphic>
+          </wp:inline>
+        </w:drawing>
+      </w:r>
+    </w:p>
+    <w:p>
+      <w:pPr>
+        <w:pStyle w:val="Caption"/>
+        <w:jc w:val="center"/>
         <w:rPr>
           <w:rFonts w:ascii="Arial" w:hAnsi="Arial" w:cs="Arial"/>
           <w:color w:val="000000"/>
           <w:sz w:val="23"/>
           <w:szCs w:val="23"/>
-        </w:rPr>
-        <w:t>Рассказать про модульное тестирование</w:t>
-      </w:r>
-    </w:p>
-    <w:p>
-      <w:pPr>
-        <w:pStyle w:val="Heading3"/>
-      </w:pPr>
-      <w:bookmarkStart w:id="91" w:name="_Toc325455196"/>
-      <w:r>
-        <w:t>Тестирование интерфейса</w:t>
-      </w:r>
-      <w:bookmarkEnd w:id="91"/>
-    </w:p>
-    <w:p>
-      <w:r>
-        <w:rPr>
-          <w:rFonts w:ascii="Arial" w:hAnsi="Arial" w:cs="Arial"/>
-          <w:color w:val="000000"/>
-          <w:sz w:val="23"/>
-          <w:szCs w:val="23"/>
-        </w:rPr>
-        <w:t>Придумать что-нить с Selenium</w:t>
-      </w:r>
-    </w:p>
-    <w:p>
-      <w:pPr>
-        <w:pStyle w:val="Heading3"/>
-      </w:pPr>
-      <w:bookmarkStart w:id="92" w:name="_Toc325455197"/>
-      <w:r>
-        <w:t>Тестирование базы знаний</w:t>
-      </w:r>
-      <w:bookmarkEnd w:id="92"/>
-    </w:p>
-    <w:p>
-      <w:pPr>
-        <w:rPr>
-          <w:rFonts w:ascii="Arial" w:hAnsi="Arial" w:cs="Arial"/>
-          <w:color w:val="000000"/>
-          <w:sz w:val="23"/>
-          <w:szCs w:val="23"/>
-          <w:lang w:val="ru-RU"/>
-        </w:rPr>
-      </w:pPr>
-      <w:r>
-        <w:rPr>
-          <w:rFonts w:ascii="Arial" w:hAnsi="Arial" w:cs="Arial"/>
-          <w:color w:val="000000"/>
-          <w:sz w:val="23"/>
-          <w:szCs w:val="23"/>
-        </w:rPr>
-        <w:t>Описать тестирования БЗ</w:t>
-      </w:r>
-    </w:p>
-    <w:p>
-      <w:pPr>
-        <w:pStyle w:val="Heading1"/>
-        <w:numPr>
-          <w:ilvl w:val="0"/>
-          <w:numId w:val="0"/>
-        </w:numPr>
+          <w:lang w:val="ru-RU"/>
+        </w:rPr>
         <w:sectPr>
           <w:pgSz w:w="11907" w:h="16839" w:code="9"/>
           <w:pgMar w:top="1134" w:right="850" w:bottom="1134" w:left="1701" w:header="708" w:footer="708" w:gutter="0"/>
@@ -26343,27 +26585,69 @@
           <w:docGrid w:linePitch="360"/>
         </w:sectPr>
       </w:pPr>
+      <w:bookmarkStart w:id="91" w:name="_Ref325478615"/>
+      <w:proofErr w:type="gramStart"/>
+      <w:r>
+        <w:t xml:space="preserve">Рисунок </w:t>
+      </w:r>
+      <w:fldSimple w:instr=" STYLEREF 1 \s ">
+        <w:r>
+          <w:rPr>
+            <w:noProof/>
+          </w:rPr>
+          <w:t>3</w:t>
+        </w:r>
+      </w:fldSimple>
+      <w:r>
+        <w:t>.</w:t>
+      </w:r>
+      <w:proofErr w:type="gramEnd"/>
+      <w:r>
+        <w:fldChar w:fldCharType="begin"/>
+      </w:r>
+      <w:r>
+        <w:instrText xml:space="preserve"> SEQ Рисунок \* ARABIC \s 1 </w:instrText>
+      </w:r>
+      <w:r>
+        <w:fldChar w:fldCharType="separate"/>
+      </w:r>
+      <w:r>
+        <w:rPr>
+          <w:noProof/>
+        </w:rPr>
+        <w:t>8</w:t>
+      </w:r>
+      <w:r>
+        <w:fldChar w:fldCharType="end"/>
+      </w:r>
+      <w:bookmarkEnd w:id="91"/>
+      <w:r>
+        <w:rPr>
+          <w:lang w:val="ru-RU"/>
+        </w:rPr>
+        <w:t xml:space="preserve"> - Пример тестового сценария</w:t>
+      </w:r>
     </w:p>
     <w:p>
       <w:pPr>
         <w:pStyle w:val="Heading1"/>
       </w:pPr>
-      <w:bookmarkStart w:id="93" w:name="_Toc325455198"/>
+      <w:bookmarkStart w:id="92" w:name="_Toc325455198"/>
       <w:r>
         <w:lastRenderedPageBreak/>
         <w:t>Экономическое обоснование</w:t>
       </w:r>
+      <w:bookmarkEnd w:id="92"/>
+    </w:p>
+    <w:p>
+      <w:pPr>
+        <w:pStyle w:val="Heading2"/>
+      </w:pPr>
+      <w:bookmarkStart w:id="93" w:name="_Toc325455199"/>
+      <w:r>
+        <w:t>Обоснование целесообразности разработки проекта</w:t>
+      </w:r>
       <w:bookmarkEnd w:id="93"/>
-    </w:p>
-    <w:p>
-      <w:pPr>
-        <w:pStyle w:val="Heading2"/>
-      </w:pPr>
-      <w:bookmarkStart w:id="94" w:name="_Toc325455199"/>
-      <w:r>
-        <w:t>Обоснование целесообразности разработки проекта</w:t>
-      </w:r>
-      <w:bookmarkEnd w:id="94"/>
     </w:p>
     <w:p>
       <w:pPr>
@@ -26541,11 +26825,11 @@
       <w:pPr>
         <w:pStyle w:val="Heading2"/>
       </w:pPr>
-      <w:bookmarkStart w:id="95" w:name="_Toc325455200"/>
+      <w:bookmarkStart w:id="94" w:name="_Toc325455200"/>
       <w:r>
         <w:t>Формирование цены программного продукта</w:t>
       </w:r>
-      <w:bookmarkEnd w:id="95"/>
+      <w:bookmarkEnd w:id="94"/>
     </w:p>
     <w:p>
       <w:pPr>
@@ -26783,11 +27067,11 @@
       <w:pPr>
         <w:pStyle w:val="Heading2"/>
       </w:pPr>
-      <w:bookmarkStart w:id="96" w:name="_Toc325455201"/>
+      <w:bookmarkStart w:id="95" w:name="_Toc325455201"/>
       <w:r>
         <w:t>Организация и планирование работ по разработке проекта</w:t>
       </w:r>
-      <w:bookmarkEnd w:id="96"/>
+      <w:bookmarkEnd w:id="95"/>
     </w:p>
     <w:p>
       <w:pPr>
@@ -26950,7 +27234,7 @@
           <w:lang w:val="ru-RU"/>
         </w:rPr>
       </w:pPr>
-      <w:bookmarkStart w:id="97" w:name="_Ref325210256"/>
+      <w:bookmarkStart w:id="96" w:name="_Ref325210256"/>
       <w:r>
         <w:rPr>
           <w:lang w:val="ru-RU"/>
@@ -27026,7 +27310,7 @@
         </w:rPr>
         <w:fldChar w:fldCharType="end"/>
       </w:r>
-      <w:bookmarkEnd w:id="97"/>
+      <w:bookmarkEnd w:id="96"/>
       <w:r>
         <w:rPr>
           <w:lang w:val="ru-RU"/>
@@ -29198,7 +29482,7 @@
                     </pic:cNvPicPr>
                   </pic:nvPicPr>
                   <pic:blipFill>
-                    <a:blip r:embed="rId38" cstate="print"/>
+                    <a:blip r:embed="rId39" cstate="print"/>
                     <a:srcRect/>
                     <a:stretch>
                       <a:fillRect/>
@@ -29451,7 +29735,7 @@
                     </pic:cNvPicPr>
                   </pic:nvPicPr>
                   <pic:blipFill>
-                    <a:blip r:embed="rId39" cstate="print"/>
+                    <a:blip r:embed="rId40" cstate="print"/>
                     <a:srcRect/>
                     <a:stretch>
                       <a:fillRect/>
@@ -29781,7 +30065,7 @@
         <w:pStyle w:val="Caption"/>
         <w:keepNext/>
       </w:pPr>
-      <w:bookmarkStart w:id="98" w:name="_Ref325213501"/>
+      <w:bookmarkStart w:id="97" w:name="_Ref325213501"/>
       <w:proofErr w:type="gramStart"/>
       <w:r>
         <w:t xml:space="preserve">Таблица </w:t>
@@ -29816,7 +30100,7 @@
       <w:r>
         <w:fldChar w:fldCharType="end"/>
       </w:r>
-      <w:bookmarkEnd w:id="98"/>
+      <w:bookmarkEnd w:id="97"/>
       <w:r>
         <w:rPr>
           <w:lang w:val="ru-RU"/>
@@ -30120,12 +30404,12 @@
                 <w:szCs w:val="24"/>
               </w:rPr>
             </w:pPr>
-            <w:bookmarkStart w:id="99" w:name="_Hlk248774150"/>
-            <w:bookmarkStart w:id="100" w:name="OLE_LINK2"/>
-            <w:bookmarkStart w:id="101" w:name="OLE_LINK1"/>
+            <w:bookmarkStart w:id="98" w:name="_Hlk248774150"/>
+            <w:bookmarkStart w:id="99" w:name="OLE_LINK2"/>
+            <w:bookmarkStart w:id="100" w:name="OLE_LINK1"/>
+            <w:bookmarkEnd w:id="98"/>
             <w:bookmarkEnd w:id="99"/>
             <w:bookmarkEnd w:id="100"/>
-            <w:bookmarkEnd w:id="101"/>
             <w:r>
               <w:rPr>
                 <w:rFonts w:ascii="Times New Roman" w:hAnsi="Times New Roman" w:cs="Times New Roman"/>
@@ -34667,7 +34951,7 @@
                     </pic:cNvPicPr>
                   </pic:nvPicPr>
                   <pic:blipFill>
-                    <a:blip r:embed="rId40" cstate="print"/>
+                    <a:blip r:embed="rId41" cstate="print"/>
                     <a:srcRect/>
                     <a:stretch>
                       <a:fillRect/>
@@ -34860,7 +35144,7 @@
                     </pic:cNvPicPr>
                   </pic:nvPicPr>
                   <pic:blipFill>
-                    <a:blip r:embed="rId41" cstate="print"/>
+                    <a:blip r:embed="rId42" cstate="print"/>
                     <a:srcRect/>
                     <a:stretch>
                       <a:fillRect/>
@@ -35065,9 +35349,9 @@
           </v:shapetype>
           <v:shape id="_x0000_i1025" type="#_x0000_t75" style="width:1in;height:15.75pt" o:ole="" filled="t">
             <v:fill color2="black"/>
-            <v:imagedata r:id="rId42" o:title=""/>
+            <v:imagedata r:id="rId43" o:title=""/>
           </v:shape>
-          <o:OLEObject Type="Embed" ProgID="Equation.3" ShapeID="_x0000_i1025" DrawAspect="Content" ObjectID="_1399211183" r:id="rId43"/>
+          <o:OLEObject Type="Embed" ProgID="Equation.3" ShapeID="_x0000_i1025" DrawAspect="Content" ObjectID="_1399231252" r:id="rId44"/>
         </w:object>
       </w:r>
       <w:r>
@@ -35093,9 +35377,9 @@
         <w:object w:dxaOrig="344" w:dyaOrig="318">
           <v:shape id="_x0000_i1026" type="#_x0000_t75" style="width:17.25pt;height:15.75pt" o:ole="" filled="t">
             <v:fill color2="black"/>
-            <v:imagedata r:id="rId44" o:title=""/>
+            <v:imagedata r:id="rId45" o:title=""/>
           </v:shape>
-          <o:OLEObject Type="Embed" ProgID="Equation.3" ShapeID="_x0000_i1026" DrawAspect="Content" ObjectID="_1399211184" r:id="rId45"/>
+          <o:OLEObject Type="Embed" ProgID="Equation.3" ShapeID="_x0000_i1026" DrawAspect="Content" ObjectID="_1399231253" r:id="rId46"/>
         </w:object>
       </w:r>
       <w:r>
@@ -35130,9 +35414,9 @@
         <w:object w:dxaOrig="396" w:dyaOrig="318">
           <v:shape id="_x0000_i1027" type="#_x0000_t75" style="width:19.5pt;height:15.75pt" o:ole="" filled="t">
             <v:fill color2="black"/>
-            <v:imagedata r:id="rId46" o:title=""/>
+            <v:imagedata r:id="rId47" o:title=""/>
           </v:shape>
-          <o:OLEObject Type="Embed" ProgID="Equation.3" ShapeID="_x0000_i1027" DrawAspect="Content" ObjectID="_1399211185" r:id="rId47"/>
+          <o:OLEObject Type="Embed" ProgID="Equation.3" ShapeID="_x0000_i1027" DrawAspect="Content" ObjectID="_1399231254" r:id="rId48"/>
         </w:object>
       </w:r>
       <w:r>
@@ -35158,9 +35442,9 @@
         <w:object w:dxaOrig="386" w:dyaOrig="318">
           <v:shape id="_x0000_i1028" type="#_x0000_t75" style="width:19.5pt;height:15.75pt" o:ole="" filled="t">
             <v:fill color2="black"/>
-            <v:imagedata r:id="rId48" o:title=""/>
+            <v:imagedata r:id="rId49" o:title=""/>
           </v:shape>
-          <o:OLEObject Type="Embed" ProgID="Equation.3" ShapeID="_x0000_i1028" DrawAspect="Content" ObjectID="_1399211186" r:id="rId49"/>
+          <o:OLEObject Type="Embed" ProgID="Equation.3" ShapeID="_x0000_i1028" DrawAspect="Content" ObjectID="_1399231255" r:id="rId50"/>
         </w:object>
       </w:r>
       <w:r>
@@ -35186,9 +35470,9 @@
         <w:object w:dxaOrig="387" w:dyaOrig="318">
           <v:shape id="_x0000_i1029" type="#_x0000_t75" style="width:19.5pt;height:15.75pt" o:ole="" filled="t">
             <v:fill color2="black"/>
-            <v:imagedata r:id="rId50" o:title=""/>
+            <v:imagedata r:id="rId51" o:title=""/>
           </v:shape>
-          <o:OLEObject Type="Embed" ProgID="Equation.3" ShapeID="_x0000_i1029" DrawAspect="Content" ObjectID="_1399211187" r:id="rId51"/>
+          <o:OLEObject Type="Embed" ProgID="Equation.3" ShapeID="_x0000_i1029" DrawAspect="Content" ObjectID="_1399231256" r:id="rId52"/>
         </w:object>
       </w:r>
       <w:r>
@@ -35345,7 +35629,7 @@
                     </pic:cNvPicPr>
                   </pic:nvPicPr>
                   <pic:blipFill>
-                    <a:blip r:embed="rId52" cstate="print"/>
+                    <a:blip r:embed="rId53" cstate="print"/>
                     <a:srcRect/>
                     <a:stretch>
                       <a:fillRect/>
@@ -35408,9 +35692,9 @@
         <w:object w:dxaOrig="418" w:dyaOrig="318">
           <v:shape id="_x0000_i1030" type="#_x0000_t75" style="width:21pt;height:15.75pt" o:ole="" filled="t">
             <v:fill color2="black"/>
-            <v:imagedata r:id="rId53" o:title=""/>
+            <v:imagedata r:id="rId54" o:title=""/>
           </v:shape>
-          <o:OLEObject Type="Embed" ProgID="Equation.3" ShapeID="_x0000_i1030" DrawAspect="Content" ObjectID="_1399211188" r:id="rId54"/>
+          <o:OLEObject Type="Embed" ProgID="Equation.3" ShapeID="_x0000_i1030" DrawAspect="Content" ObjectID="_1399231257" r:id="rId55"/>
         </w:object>
       </w:r>
       <w:r>
@@ -35430,9 +35714,9 @@
         <w:object w:dxaOrig="349" w:dyaOrig="318">
           <v:shape id="_x0000_i1031" type="#_x0000_t75" style="width:17.25pt;height:15.75pt" o:ole="" filled="t">
             <v:fill color2="black"/>
-            <v:imagedata r:id="rId55" o:title=""/>
+            <v:imagedata r:id="rId56" o:title=""/>
           </v:shape>
-          <o:OLEObject Type="Embed" ProgID="Equation.3" ShapeID="_x0000_i1031" DrawAspect="Content" ObjectID="_1399211189" r:id="rId56"/>
+          <o:OLEObject Type="Embed" ProgID="Equation.3" ShapeID="_x0000_i1031" DrawAspect="Content" ObjectID="_1399231258" r:id="rId57"/>
         </w:object>
       </w:r>
       <w:r>
@@ -35452,9 +35736,9 @@
         <w:object w:dxaOrig="437" w:dyaOrig="318">
           <v:shape id="_x0000_i1032" type="#_x0000_t75" style="width:21.75pt;height:15.75pt" o:ole="" filled="t">
             <v:fill color2="black"/>
-            <v:imagedata r:id="rId57" o:title=""/>
+            <v:imagedata r:id="rId58" o:title=""/>
           </v:shape>
-          <o:OLEObject Type="Embed" ProgID="Equation.3" ShapeID="_x0000_i1032" DrawAspect="Content" ObjectID="_1399211190" r:id="rId58"/>
+          <o:OLEObject Type="Embed" ProgID="Equation.3" ShapeID="_x0000_i1032" DrawAspect="Content" ObjectID="_1399231259" r:id="rId59"/>
         </w:object>
       </w:r>
       <w:r>
@@ -35474,9 +35758,9 @@
         <w:object w:dxaOrig="497" w:dyaOrig="318">
           <v:shape id="_x0000_i1033" type="#_x0000_t75" style="width:24.75pt;height:15.75pt" o:ole="" filled="t">
             <v:fill color2="black"/>
-            <v:imagedata r:id="rId59" o:title=""/>
+            <v:imagedata r:id="rId60" o:title=""/>
           </v:shape>
-          <o:OLEObject Type="Embed" ProgID="Equation.3" ShapeID="_x0000_i1033" DrawAspect="Content" ObjectID="_1399211191" r:id="rId60"/>
+          <o:OLEObject Type="Embed" ProgID="Equation.3" ShapeID="_x0000_i1033" DrawAspect="Content" ObjectID="_1399231260" r:id="rId61"/>
         </w:object>
       </w:r>
       <w:r>
@@ -35594,11 +35878,11 @@
       <w:pPr>
         <w:pStyle w:val="Heading2"/>
       </w:pPr>
-      <w:bookmarkStart w:id="102" w:name="_Toc325455202"/>
+      <w:bookmarkStart w:id="101" w:name="_Toc325455202"/>
       <w:r>
         <w:t>Расчет затрат на разработку проекта</w:t>
       </w:r>
-      <w:bookmarkEnd w:id="102"/>
+      <w:bookmarkEnd w:id="101"/>
     </w:p>
     <w:p>
       <w:pPr>
@@ -35675,9 +35959,9 @@
         <w:object w:dxaOrig="2293" w:dyaOrig="323">
           <v:shape id="_x0000_i1034" type="#_x0000_t75" style="width:114.75pt;height:16.5pt" o:ole="" filled="t">
             <v:fill color2="black"/>
-            <v:imagedata r:id="rId61" o:title=""/>
+            <v:imagedata r:id="rId62" o:title=""/>
           </v:shape>
-          <o:OLEObject Type="Embed" ProgID="Equation.3" ShapeID="_x0000_i1034" DrawAspect="Content" ObjectID="_1399211192" r:id="rId62"/>
+          <o:OLEObject Type="Embed" ProgID="Equation.3" ShapeID="_x0000_i1034" DrawAspect="Content" ObjectID="_1399231261" r:id="rId63"/>
         </w:object>
       </w:r>
     </w:p>
@@ -35911,7 +36195,7 @@
           <w:lang w:val="ru-RU"/>
         </w:rPr>
       </w:pPr>
-      <w:bookmarkStart w:id="103" w:name="_Ref325216860"/>
+      <w:bookmarkStart w:id="102" w:name="_Ref325216860"/>
       <w:r>
         <w:rPr>
           <w:lang w:val="ru-RU"/>
@@ -35987,7 +36271,7 @@
         </w:rPr>
         <w:fldChar w:fldCharType="end"/>
       </w:r>
-      <w:bookmarkEnd w:id="103"/>
+      <w:bookmarkEnd w:id="102"/>
       <w:r>
         <w:rPr>
           <w:lang w:val="ru-RU"/>
@@ -37799,11 +38083,11 @@
       <w:pPr>
         <w:pStyle w:val="Heading2"/>
       </w:pPr>
-      <w:bookmarkStart w:id="104" w:name="_Toc325455203"/>
+      <w:bookmarkStart w:id="103" w:name="_Toc325455203"/>
       <w:r>
         <w:t>Определение конкурентной цены проекта</w:t>
       </w:r>
-      <w:bookmarkEnd w:id="104"/>
+      <w:bookmarkEnd w:id="103"/>
     </w:p>
     <w:p>
       <w:pPr>
@@ -37918,7 +38202,7 @@
                     </pic:cNvPicPr>
                   </pic:nvPicPr>
                   <pic:blipFill>
-                    <a:blip r:embed="rId63" cstate="print"/>
+                    <a:blip r:embed="rId64" cstate="print"/>
                     <a:srcRect/>
                     <a:stretch>
                       <a:fillRect/>
@@ -38340,11 +38624,11 @@
       <w:pPr>
         <w:pStyle w:val="Heading2"/>
       </w:pPr>
-      <w:bookmarkStart w:id="105" w:name="_Toc325455204"/>
+      <w:bookmarkStart w:id="104" w:name="_Toc325455204"/>
       <w:r>
         <w:t>Расчет экономических результатов</w:t>
       </w:r>
-      <w:bookmarkEnd w:id="105"/>
+      <w:bookmarkEnd w:id="104"/>
     </w:p>
     <w:p>
       <w:pPr>
@@ -38502,11 +38786,11 @@
       <w:pPr>
         <w:pStyle w:val="Heading2"/>
       </w:pPr>
-      <w:bookmarkStart w:id="106" w:name="_Toc325455205"/>
+      <w:bookmarkStart w:id="105" w:name="_Toc325455205"/>
       <w:r>
         <w:t>Результаты</w:t>
       </w:r>
-      <w:bookmarkEnd w:id="106"/>
+      <w:bookmarkEnd w:id="105"/>
     </w:p>
     <w:p>
       <w:pPr>
@@ -38568,78 +38852,78 @@
       <w:pPr>
         <w:pStyle w:val="Heading1"/>
       </w:pPr>
-      <w:bookmarkStart w:id="107" w:name="_Toc325455206"/>
+      <w:bookmarkStart w:id="106" w:name="_Toc325455206"/>
       <w:r>
         <w:lastRenderedPageBreak/>
         <w:t>Безопасность жизнедеятельности</w:t>
       </w:r>
+      <w:bookmarkEnd w:id="106"/>
+    </w:p>
+    <w:p>
+      <w:pPr>
+        <w:rPr>
+          <w:lang w:val="ru-RU"/>
+        </w:rPr>
+      </w:pPr>
+      <w:r>
+        <w:rPr>
+          <w:lang w:val="ru-RU"/>
+        </w:rPr>
+        <w:t xml:space="preserve">Данная дипломная работа посвящена разработке </w:t>
+      </w:r>
+      <w:r>
+        <w:rPr>
+          <w:lang w:val="ru-RU"/>
+        </w:rPr>
+        <w:t xml:space="preserve">экспертной </w:t>
+      </w:r>
+      <w:r>
+        <w:rPr>
+          <w:lang w:val="ru-RU"/>
+        </w:rPr>
+        <w:t xml:space="preserve">системы </w:t>
+      </w:r>
+      <w:r>
+        <w:rPr>
+          <w:lang w:val="ru-RU"/>
+        </w:rPr>
+        <w:t>автоматизирующей один из этапов проектирования оптической системы</w:t>
+      </w:r>
+      <w:r>
+        <w:rPr>
+          <w:lang w:val="ru-RU"/>
+        </w:rPr>
+        <w:t>. В результате работы с данной системой пользователь находится в постоянном взаимодействии с экраном монитора, клавиатурой и мышью и подвергается вредным воздействиям, поэтому в данном разделе необходимо рассмотреть вопросы безопасности работы с персональным компьютером.</w:t>
+      </w:r>
+    </w:p>
+    <w:p>
+      <w:pPr>
+        <w:pStyle w:val="Heading2"/>
+        <w:rPr>
+          <w:rFonts w:eastAsia="Times New Roman"/>
+        </w:rPr>
+      </w:pPr>
+      <w:bookmarkStart w:id="107" w:name="_Toc325455207"/>
+      <w:proofErr w:type="gramStart"/>
+      <w:r>
+        <w:rPr>
+          <w:rFonts w:eastAsia="Times New Roman"/>
+        </w:rPr>
+        <w:t>Анализ и выявление опа</w:t>
+      </w:r>
+      <w:r>
+        <w:rPr>
+          <w:rFonts w:eastAsia="Times New Roman"/>
+        </w:rPr>
+        <w:t xml:space="preserve">сных и вредных </w:t>
+      </w:r>
+      <w:r>
+        <w:rPr>
+          <w:rFonts w:eastAsia="Times New Roman"/>
+        </w:rPr>
+        <w:t>фактором при работе на ПК</w:t>
+      </w:r>
       <w:bookmarkEnd w:id="107"/>
-    </w:p>
-    <w:p>
-      <w:pPr>
-        <w:rPr>
-          <w:lang w:val="ru-RU"/>
-        </w:rPr>
-      </w:pPr>
-      <w:r>
-        <w:rPr>
-          <w:lang w:val="ru-RU"/>
-        </w:rPr>
-        <w:t xml:space="preserve">Данная дипломная работа посвящена разработке </w:t>
-      </w:r>
-      <w:r>
-        <w:rPr>
-          <w:lang w:val="ru-RU"/>
-        </w:rPr>
-        <w:t xml:space="preserve">экспертной </w:t>
-      </w:r>
-      <w:r>
-        <w:rPr>
-          <w:lang w:val="ru-RU"/>
-        </w:rPr>
-        <w:t xml:space="preserve">системы </w:t>
-      </w:r>
-      <w:r>
-        <w:rPr>
-          <w:lang w:val="ru-RU"/>
-        </w:rPr>
-        <w:t>автоматизирующей один из этапов проектирования оптической системы</w:t>
-      </w:r>
-      <w:r>
-        <w:rPr>
-          <w:lang w:val="ru-RU"/>
-        </w:rPr>
-        <w:t>. В результате работы с данной системой пользователь находится в постоянном взаимодействии с экраном монитора, клавиатурой и мышью и подвергается вредным воздействиям, поэтому в данном разделе необходимо рассмотреть вопросы безопасности работы с персональным компьютером.</w:t>
-      </w:r>
-    </w:p>
-    <w:p>
-      <w:pPr>
-        <w:pStyle w:val="Heading2"/>
-        <w:rPr>
-          <w:rFonts w:eastAsia="Times New Roman"/>
-        </w:rPr>
-      </w:pPr>
-      <w:bookmarkStart w:id="108" w:name="_Toc325455207"/>
-      <w:proofErr w:type="gramStart"/>
-      <w:r>
-        <w:rPr>
-          <w:rFonts w:eastAsia="Times New Roman"/>
-        </w:rPr>
-        <w:t>Анализ и выявление опа</w:t>
-      </w:r>
-      <w:r>
-        <w:rPr>
-          <w:rFonts w:eastAsia="Times New Roman"/>
-        </w:rPr>
-        <w:t xml:space="preserve">сных и вредных </w:t>
-      </w:r>
-      <w:r>
-        <w:rPr>
-          <w:rFonts w:eastAsia="Times New Roman"/>
-        </w:rPr>
-        <w:t>фактором при работе на ПК</w:t>
-      </w:r>
-      <w:bookmarkEnd w:id="108"/>
       <w:proofErr w:type="gramEnd"/>
     </w:p>
     <w:p>
@@ -38903,43 +39187,43 @@
           <w:rFonts w:eastAsia="Times New Roman"/>
         </w:rPr>
       </w:pPr>
-      <w:bookmarkStart w:id="109" w:name="_Toc325455208"/>
+      <w:bookmarkStart w:id="108" w:name="_Toc325455208"/>
       <w:r>
         <w:rPr>
           <w:rFonts w:eastAsia="Times New Roman"/>
         </w:rPr>
         <w:t>Обеспечение безопасности труда пользователей ПК</w:t>
       </w:r>
+      <w:bookmarkEnd w:id="108"/>
+    </w:p>
+    <w:p>
+      <w:pPr>
+        <w:rPr>
+          <w:lang w:val="ru-RU"/>
+        </w:rPr>
+      </w:pPr>
+      <w:r>
+        <w:rPr>
+          <w:lang w:val="ru-RU"/>
+        </w:rPr>
+        <w:t>Организация труда пользователей персональных компьютеров должна производиться по Санитарно-эпидемиологическим правилам и нормативам СанПиН 2.2.2/2.4.1340-03 «Гигиенические требования к персональным электронно-вычислительным машинам и организации работы».</w:t>
+      </w:r>
+    </w:p>
+    <w:p>
+      <w:pPr>
+        <w:pStyle w:val="Heading3"/>
+        <w:rPr>
+          <w:rFonts w:eastAsia="Times New Roman"/>
+        </w:rPr>
+      </w:pPr>
+      <w:bookmarkStart w:id="109" w:name="_Toc325455209"/>
+      <w:r>
+        <w:rPr>
+          <w:rFonts w:eastAsia="Times New Roman"/>
+        </w:rPr>
+        <w:t>Требования к помещениям для эксплуатации ПК</w:t>
+      </w:r>
       <w:bookmarkEnd w:id="109"/>
-    </w:p>
-    <w:p>
-      <w:pPr>
-        <w:rPr>
-          <w:lang w:val="ru-RU"/>
-        </w:rPr>
-      </w:pPr>
-      <w:r>
-        <w:rPr>
-          <w:lang w:val="ru-RU"/>
-        </w:rPr>
-        <w:t>Организация труда пользователей персональных компьютеров должна производиться по Санитарно-эпидемиологическим правилам и нормативам СанПиН 2.2.2/2.4.1340-03 «Гигиенические требования к персональным электронно-вычислительным машинам и организации работы».</w:t>
-      </w:r>
-    </w:p>
-    <w:p>
-      <w:pPr>
-        <w:pStyle w:val="Heading3"/>
-        <w:rPr>
-          <w:rFonts w:eastAsia="Times New Roman"/>
-        </w:rPr>
-      </w:pPr>
-      <w:bookmarkStart w:id="110" w:name="_Toc325455209"/>
-      <w:r>
-        <w:rPr>
-          <w:rFonts w:eastAsia="Times New Roman"/>
-        </w:rPr>
-        <w:t>Требования к помещениям для эксплуатации ПК</w:t>
-      </w:r>
-      <w:bookmarkEnd w:id="110"/>
     </w:p>
     <w:p>
       <w:pPr>
@@ -39070,7 +39354,7 @@
       <w:pPr>
         <w:pStyle w:val="Heading3"/>
       </w:pPr>
-      <w:bookmarkStart w:id="111" w:name="_Toc325455210"/>
+      <w:bookmarkStart w:id="110" w:name="_Toc325455210"/>
       <w:r>
         <w:t>Треб</w:t>
       </w:r>
@@ -39080,7 +39364,7 @@
       <w:r>
         <w:t xml:space="preserve"> и средствам его обеспечения</w:t>
       </w:r>
-      <w:bookmarkEnd w:id="111"/>
+      <w:bookmarkEnd w:id="110"/>
     </w:p>
     <w:p>
       <w:pPr>
@@ -39197,7 +39481,7 @@
           <w:lang w:val="ru-RU"/>
         </w:rPr>
       </w:pPr>
-      <w:bookmarkStart w:id="112" w:name="_Ref324336454"/>
+      <w:bookmarkStart w:id="111" w:name="_Ref324336454"/>
       <w:r>
         <w:rPr>
           <w:lang w:val="ru-RU"/>
@@ -39272,7 +39556,7 @@
         </w:rPr>
         <w:fldChar w:fldCharType="end"/>
       </w:r>
-      <w:bookmarkEnd w:id="112"/>
+      <w:bookmarkEnd w:id="111"/>
       <w:r>
         <w:rPr>
           <w:lang w:val="ru-RU"/>
@@ -40297,7 +40581,7 @@
           <w:lang w:val="ru-RU"/>
         </w:rPr>
       </w:pPr>
-      <w:bookmarkStart w:id="113" w:name="_Ref324336546"/>
+      <w:bookmarkStart w:id="112" w:name="_Ref324336546"/>
       <w:r>
         <w:rPr>
           <w:lang w:val="ru-RU"/>
@@ -40372,7 +40656,7 @@
         </w:rPr>
         <w:fldChar w:fldCharType="end"/>
       </w:r>
-      <w:bookmarkEnd w:id="113"/>
+      <w:bookmarkEnd w:id="112"/>
       <w:r>
         <w:rPr>
           <w:lang w:val="ru-RU"/>
@@ -40972,11 +41256,11 @@
       <w:pPr>
         <w:pStyle w:val="Heading3"/>
       </w:pPr>
-      <w:bookmarkStart w:id="114" w:name="_Toc325455211"/>
+      <w:bookmarkStart w:id="113" w:name="_Toc325455211"/>
       <w:r>
         <w:t>Требования к освещению и его устройство в помещении с ПК</w:t>
       </w:r>
-      <w:bookmarkEnd w:id="114"/>
+      <w:bookmarkEnd w:id="113"/>
     </w:p>
     <w:p>
       <w:pPr>
@@ -41224,11 +41508,11 @@
       <w:pPr>
         <w:pStyle w:val="Heading3"/>
       </w:pPr>
-      <w:bookmarkStart w:id="115" w:name="_Toc325455212"/>
+      <w:bookmarkStart w:id="114" w:name="_Toc325455212"/>
       <w:r>
         <w:t>Требования к уровню шума на рабочем месте и меры его понижения</w:t>
       </w:r>
-      <w:bookmarkEnd w:id="115"/>
+      <w:bookmarkEnd w:id="114"/>
     </w:p>
     <w:p>
       <w:pPr>
@@ -41371,7 +41655,7 @@
           <w:lang w:val="ru-RU"/>
         </w:rPr>
       </w:pPr>
-      <w:bookmarkStart w:id="116" w:name="_Ref324336843"/>
+      <w:bookmarkStart w:id="115" w:name="_Ref324336843"/>
       <w:r>
         <w:rPr>
           <w:lang w:val="ru-RU"/>
@@ -41447,7 +41731,7 @@
         </w:rPr>
         <w:fldChar w:fldCharType="end"/>
       </w:r>
-      <w:bookmarkEnd w:id="116"/>
+      <w:bookmarkEnd w:id="115"/>
       <w:r>
         <w:rPr>
           <w:lang w:val="ru-RU"/>
@@ -42317,7 +42601,7 @@
           <w:lang w:val="ru-RU"/>
         </w:rPr>
       </w:pPr>
-      <w:bookmarkStart w:id="117" w:name="_Ref324336913"/>
+      <w:bookmarkStart w:id="116" w:name="_Ref324336913"/>
       <w:r>
         <w:rPr>
           <w:lang w:val="ru-RU"/>
@@ -42392,7 +42676,7 @@
         </w:rPr>
         <w:fldChar w:fldCharType="end"/>
       </w:r>
-      <w:bookmarkEnd w:id="117"/>
+      <w:bookmarkEnd w:id="116"/>
       <w:r>
         <w:rPr>
           <w:lang w:val="ru-RU"/>
@@ -44065,14 +44349,14 @@
       <w:pPr>
         <w:pStyle w:val="Heading3"/>
       </w:pPr>
-      <w:bookmarkStart w:id="118" w:name="_Toc325455213"/>
+      <w:bookmarkStart w:id="117" w:name="_Toc325455213"/>
       <w:r>
         <w:t>Требования к уровню излучений и</w:t>
       </w:r>
       <w:r>
         <w:t xml:space="preserve"> меры защиты</w:t>
       </w:r>
-      <w:bookmarkEnd w:id="118"/>
+      <w:bookmarkEnd w:id="117"/>
     </w:p>
     <w:p>
       <w:pPr>
@@ -44192,7 +44476,7 @@
       <w:pPr>
         <w:pStyle w:val="Heading3"/>
       </w:pPr>
-      <w:bookmarkStart w:id="119" w:name="_Toc325455214"/>
+      <w:bookmarkStart w:id="118" w:name="_Toc325455214"/>
       <w:r>
         <w:t>Требования к организации и оборудованию рабочих ме</w:t>
       </w:r>
@@ -44200,7 +44484,7 @@
       <w:r>
         <w:t>ст с ПК</w:t>
       </w:r>
-      <w:bookmarkEnd w:id="119"/>
+      <w:bookmarkEnd w:id="118"/>
       <w:proofErr w:type="gramEnd"/>
     </w:p>
     <w:p>
@@ -44409,11 +44693,11 @@
       <w:r>
         <w:t xml:space="preserve"> </w:t>
       </w:r>
-      <w:bookmarkStart w:id="120" w:name="_Toc325455215"/>
+      <w:bookmarkStart w:id="119" w:name="_Toc325455215"/>
       <w:r>
         <w:t>Требования к организации труда и отдыха пользователей ПК</w:t>
       </w:r>
-      <w:bookmarkEnd w:id="120"/>
+      <w:bookmarkEnd w:id="119"/>
     </w:p>
     <w:p>
       <w:pPr>
@@ -44893,7 +45177,7 @@
           <w:lang w:val="ru-RU"/>
         </w:rPr>
       </w:pPr>
-      <w:bookmarkStart w:id="121" w:name="_Ref324337039"/>
+      <w:bookmarkStart w:id="120" w:name="_Ref324337039"/>
       <w:r>
         <w:rPr>
           <w:lang w:val="ru-RU"/>
@@ -44968,7 +45252,7 @@
         </w:rPr>
         <w:fldChar w:fldCharType="end"/>
       </w:r>
-      <w:bookmarkEnd w:id="121"/>
+      <w:bookmarkEnd w:id="120"/>
       <w:r>
         <w:rPr>
           <w:lang w:val="ru-RU"/>
@@ -46151,12 +46435,12 @@
       <w:pPr>
         <w:pStyle w:val="Heading3"/>
       </w:pPr>
-      <w:bookmarkStart w:id="122" w:name="_Toc325455216"/>
+      <w:bookmarkStart w:id="121" w:name="_Toc325455216"/>
       <w:r>
         <w:lastRenderedPageBreak/>
         <w:t>Требования к электробезопасности в помещении с ПК</w:t>
       </w:r>
-      <w:bookmarkEnd w:id="122"/>
+      <w:bookmarkEnd w:id="121"/>
     </w:p>
     <w:p>
       <w:pPr>
@@ -46399,7 +46683,7 @@
           <w:lang w:val="ru-RU"/>
         </w:rPr>
       </w:pPr>
-      <w:bookmarkStart w:id="123" w:name="_Ref324337123"/>
+      <w:bookmarkStart w:id="122" w:name="_Ref324337123"/>
       <w:r>
         <w:rPr>
           <w:lang w:val="ru-RU"/>
@@ -46474,7 +46758,7 @@
         </w:rPr>
         <w:fldChar w:fldCharType="end"/>
       </w:r>
-      <w:bookmarkEnd w:id="123"/>
+      <w:bookmarkEnd w:id="122"/>
       <w:r>
         <w:rPr>
           <w:lang w:val="ru-RU"/>
@@ -46958,7 +47242,7 @@
           <w:lang w:val="ru-RU"/>
         </w:rPr>
       </w:pPr>
-      <w:bookmarkStart w:id="124" w:name="_Ref324337175"/>
+      <w:bookmarkStart w:id="123" w:name="_Ref324337175"/>
       <w:r>
         <w:rPr>
           <w:lang w:val="ru-RU"/>
@@ -47033,7 +47317,7 @@
         </w:rPr>
         <w:fldChar w:fldCharType="end"/>
       </w:r>
-      <w:bookmarkEnd w:id="124"/>
+      <w:bookmarkEnd w:id="123"/>
       <w:r>
         <w:rPr>
           <w:lang w:val="ru-RU"/>
@@ -47897,7 +48181,7 @@
           <w:lang w:val="ru-RU"/>
         </w:rPr>
       </w:pPr>
-      <w:bookmarkStart w:id="125" w:name="_Ref324337231"/>
+      <w:bookmarkStart w:id="124" w:name="_Ref324337231"/>
       <w:r>
         <w:rPr>
           <w:lang w:val="ru-RU"/>
@@ -47972,7 +48256,7 @@
         </w:rPr>
         <w:fldChar w:fldCharType="end"/>
       </w:r>
-      <w:bookmarkEnd w:id="125"/>
+      <w:bookmarkEnd w:id="124"/>
       <w:r>
         <w:rPr>
           <w:lang w:val="ru-RU"/>
@@ -49301,54 +49585,54 @@
       <w:pPr>
         <w:pStyle w:val="Heading2"/>
       </w:pPr>
-      <w:bookmarkStart w:id="126" w:name="_Toc325455217"/>
+      <w:bookmarkStart w:id="125" w:name="_Toc325455217"/>
       <w:r>
         <w:t>Пожарная безопасность</w:t>
       </w:r>
+      <w:bookmarkEnd w:id="125"/>
+    </w:p>
+    <w:p>
+      <w:pPr>
+        <w:rPr>
+          <w:szCs w:val="36"/>
+          <w:lang w:val="ru-RU"/>
+        </w:rPr>
+      </w:pPr>
+      <w:r>
+        <w:rPr>
+          <w:lang w:val="ru-RU"/>
+        </w:rPr>
+        <w:t>Помещения, в которых установлены персональные ЭВМ, по пожарной опасности относятся к категории</w:t>
+      </w:r>
+      <w:proofErr w:type="gramStart"/>
+      <w:r>
+        <w:rPr>
+          <w:lang w:val="ru-RU"/>
+        </w:rPr>
+        <w:t xml:space="preserve"> Д</w:t>
+      </w:r>
+      <w:proofErr w:type="gramEnd"/>
+      <w:r>
+        <w:rPr>
+          <w:lang w:val="ru-RU"/>
+        </w:rPr>
+        <w:t xml:space="preserve">, и должны удовлетворять требованиям по предотвращению и тушению пожара по ГОСТ 12.1.004-91. </w:t>
+      </w:r>
+      <w:proofErr w:type="gramStart"/>
+      <w:r>
+        <w:t>Обязательно наличие телефонной связи и пожарной сигнализации.</w:t>
+      </w:r>
+      <w:proofErr w:type="gramEnd"/>
+    </w:p>
+    <w:p>
+      <w:pPr>
+        <w:pStyle w:val="Heading3"/>
+      </w:pPr>
+      <w:bookmarkStart w:id="126" w:name="_Toc325455218"/>
+      <w:r>
+        <w:t>Возможные причины возгорания в помещении с ПК</w:t>
+      </w:r>
       <w:bookmarkEnd w:id="126"/>
-    </w:p>
-    <w:p>
-      <w:pPr>
-        <w:rPr>
-          <w:szCs w:val="36"/>
-          <w:lang w:val="ru-RU"/>
-        </w:rPr>
-      </w:pPr>
-      <w:r>
-        <w:rPr>
-          <w:lang w:val="ru-RU"/>
-        </w:rPr>
-        <w:t>Помещения, в которых установлены персональные ЭВМ, по пожарной опасности относятся к категории</w:t>
-      </w:r>
-      <w:proofErr w:type="gramStart"/>
-      <w:r>
-        <w:rPr>
-          <w:lang w:val="ru-RU"/>
-        </w:rPr>
-        <w:t xml:space="preserve"> Д</w:t>
-      </w:r>
-      <w:proofErr w:type="gramEnd"/>
-      <w:r>
-        <w:rPr>
-          <w:lang w:val="ru-RU"/>
-        </w:rPr>
-        <w:t xml:space="preserve">, и должны удовлетворять требованиям по предотвращению и тушению пожара по ГОСТ 12.1.004-91. </w:t>
-      </w:r>
-      <w:proofErr w:type="gramStart"/>
-      <w:r>
-        <w:t>Обязательно наличие телефонной связи и пожарной сигнализации.</w:t>
-      </w:r>
-      <w:proofErr w:type="gramEnd"/>
-    </w:p>
-    <w:p>
-      <w:pPr>
-        <w:pStyle w:val="Heading3"/>
-      </w:pPr>
-      <w:bookmarkStart w:id="127" w:name="_Toc325455218"/>
-      <w:r>
-        <w:t>Возможные причины возгорания в помещении с ПК</w:t>
-      </w:r>
-      <w:bookmarkEnd w:id="127"/>
     </w:p>
     <w:p>
       <w:pPr>
@@ -49495,11 +49779,11 @@
       <w:pPr>
         <w:pStyle w:val="Heading3"/>
       </w:pPr>
-      <w:bookmarkStart w:id="128" w:name="_Toc325455219"/>
+      <w:bookmarkStart w:id="127" w:name="_Toc325455219"/>
       <w:r>
         <w:t>Требования по пожарной безопасности</w:t>
       </w:r>
-      <w:bookmarkEnd w:id="128"/>
+      <w:bookmarkEnd w:id="127"/>
     </w:p>
     <w:p>
       <w:pPr>
@@ -49686,7 +49970,7 @@
           <w:rFonts w:eastAsia="Times New Roman"/>
         </w:rPr>
       </w:pPr>
-      <w:bookmarkStart w:id="129" w:name="_Toc325455220"/>
+      <w:bookmarkStart w:id="128" w:name="_Toc325455220"/>
       <w:r>
         <w:rPr>
           <w:rFonts w:eastAsia="Times New Roman"/>
@@ -49694,7 +49978,7 @@
         <w:lastRenderedPageBreak/>
         <w:t>Первичные средства пожаротушения</w:t>
       </w:r>
-      <w:bookmarkEnd w:id="129"/>
+      <w:bookmarkEnd w:id="128"/>
     </w:p>
     <w:p>
       <w:pPr>
@@ -49915,10 +50199,85 @@
       <w:pPr>
         <w:pStyle w:val="Heading2"/>
       </w:pPr>
-      <w:bookmarkStart w:id="130" w:name="_Toc325455221"/>
+      <w:bookmarkStart w:id="129" w:name="_Toc325455221"/>
       <w:r>
         <w:t>Выводы</w:t>
       </w:r>
+      <w:bookmarkEnd w:id="129"/>
+    </w:p>
+    <w:p>
+      <w:pPr>
+        <w:rPr>
+          <w:lang w:val="ru-RU"/>
+        </w:rPr>
+      </w:pPr>
+      <w:r>
+        <w:rPr>
+          <w:lang w:val="ru-RU"/>
+        </w:rPr>
+        <w:t>В данном разделе были выявлены опасные и вредные производственные факторы</w:t>
+      </w:r>
+      <w:r>
+        <w:rPr>
+          <w:lang w:val="ru-RU"/>
+        </w:rPr>
+        <w:t xml:space="preserve"> при работе на ПК</w:t>
+      </w:r>
+      <w:r>
+        <w:rPr>
+          <w:lang w:val="ru-RU"/>
+        </w:rPr>
+        <w:t xml:space="preserve"> и перечислены требования и нормы, обеспечивающие безопасность жизнедеятельности.</w:t>
+      </w:r>
+    </w:p>
+    <w:p>
+      <w:pPr>
+        <w:rPr>
+          <w:lang w:val="ru-RU"/>
+        </w:rPr>
+      </w:pPr>
+      <w:r>
+        <w:rPr>
+          <w:lang w:val="ru-RU"/>
+        </w:rPr>
+        <w:t>При соблюдении данных правил и норм можно избежать профессиональных заболеваний, утомляемости, стрессов</w:t>
+      </w:r>
+      <w:r>
+        <w:rPr>
+          <w:lang w:val="ru-RU"/>
+        </w:rPr>
+        <w:t xml:space="preserve"> и несчастных случаев во время осуществления трудовой деятельности.</w:t>
+      </w:r>
+    </w:p>
+    <w:p>
+      <w:pPr>
+        <w:pStyle w:val="Subtitle"/>
+        <w:rPr>
+          <w:lang w:val="ru-RU"/>
+        </w:rPr>
+        <w:sectPr>
+          <w:pgSz w:w="11907" w:h="16839" w:code="9"/>
+          <w:pgMar w:top="1134" w:right="850" w:bottom="1134" w:left="1701" w:header="708" w:footer="708" w:gutter="0"/>
+          <w:cols w:space="708"/>
+          <w:docGrid w:linePitch="360"/>
+        </w:sectPr>
+      </w:pPr>
+      <w:bookmarkStart w:id="130" w:name="_Toc325455222"/>
+    </w:p>
+    <w:p>
+      <w:pPr>
+        <w:pStyle w:val="Subtitle"/>
+        <w:rPr>
+          <w:lang w:val="ru-RU"/>
+        </w:rPr>
+      </w:pPr>
+      <w:r>
+        <w:rPr>
+          <w:lang w:val="ru-RU"/>
+        </w:rPr>
+        <w:lastRenderedPageBreak/>
+        <w:t>Заключение</w:t>
+      </w:r>
       <w:bookmarkEnd w:id="130"/>
     </w:p>
     <w:p>
@@ -49931,68 +50290,250 @@
         <w:rPr>
           <w:lang w:val="ru-RU"/>
         </w:rPr>
-        <w:t>В данном разделе были выявлены опасные и вредные производственные факторы</w:t>
-      </w:r>
-      <w:r>
-        <w:rPr>
-          <w:lang w:val="ru-RU"/>
-        </w:rPr>
-        <w:t xml:space="preserve"> при работе на ПК</w:t>
-      </w:r>
-      <w:r>
-        <w:rPr>
-          <w:lang w:val="ru-RU"/>
-        </w:rPr>
-        <w:t xml:space="preserve"> и перечислены требования и нормы, обеспечивающие безопасность жизнедеятельности.</w:t>
-      </w:r>
-    </w:p>
-    <w:p>
-      <w:pPr>
-        <w:rPr>
-          <w:lang w:val="ru-RU"/>
-        </w:rPr>
-      </w:pPr>
-      <w:r>
-        <w:rPr>
-          <w:lang w:val="ru-RU"/>
-        </w:rPr>
-        <w:t>При соблюдении данных правил и норм можно избежать профессиональных заболеваний, утомляемости, стрессов</w:t>
-      </w:r>
-      <w:r>
-        <w:rPr>
-          <w:lang w:val="ru-RU"/>
-        </w:rPr>
-        <w:t xml:space="preserve"> и несчастных случаев во время осуществления трудовой деятельности.</w:t>
+        <w:t>В рамках данной работы были выполнены следующие задачи:</w:t>
+      </w:r>
+    </w:p>
+    <w:p>
+      <w:pPr>
+        <w:pStyle w:val="ListParagraph"/>
+        <w:numPr>
+          <w:ilvl w:val="0"/>
+          <w:numId w:val="40"/>
+        </w:numPr>
+        <w:rPr>
+          <w:lang w:val="ru-RU"/>
+        </w:rPr>
+      </w:pPr>
+      <w:r>
+        <w:rPr>
+          <w:lang w:val="ru-RU"/>
+        </w:rPr>
+        <w:t>Произведен обзор предметной области;</w:t>
+      </w:r>
+    </w:p>
+    <w:p>
+      <w:pPr>
+        <w:pStyle w:val="ListParagraph"/>
+        <w:numPr>
+          <w:ilvl w:val="0"/>
+          <w:numId w:val="40"/>
+        </w:numPr>
+        <w:rPr>
+          <w:lang w:val="ru-RU"/>
+        </w:rPr>
+      </w:pPr>
+      <w:r>
+        <w:rPr>
+          <w:lang w:val="ru-RU"/>
+        </w:rPr>
+        <w:t>Произведен обзор аналогов,</w:t>
+      </w:r>
+    </w:p>
+    <w:p>
+      <w:pPr>
+        <w:pStyle w:val="ListParagraph"/>
+        <w:numPr>
+          <w:ilvl w:val="0"/>
+          <w:numId w:val="40"/>
+        </w:numPr>
+        <w:rPr>
+          <w:lang w:val="ru-RU"/>
+        </w:rPr>
+      </w:pPr>
+      <w:r>
+        <w:rPr>
+          <w:lang w:val="ru-RU"/>
+        </w:rPr>
+        <w:t>Произведен обзор платформ для разработки ЭС</w:t>
+      </w:r>
+      <w:r>
+        <w:rPr>
+          <w:lang w:val="ru-RU"/>
+        </w:rPr>
+        <w:t xml:space="preserve"> в соответствии с требованиями</w:t>
+      </w:r>
+      <w:r>
+        <w:rPr>
+          <w:lang w:val="ru-RU"/>
+        </w:rPr>
+        <w:t xml:space="preserve"> и выбрана наиболее подходящая</w:t>
+      </w:r>
+      <w:r>
+        <w:rPr>
+          <w:lang w:val="ru-RU"/>
+        </w:rPr>
+        <w:t xml:space="preserve"> из них</w:t>
+      </w:r>
+      <w:r>
+        <w:rPr>
+          <w:lang w:val="ru-RU"/>
+        </w:rPr>
+        <w:t>;</w:t>
+      </w:r>
+    </w:p>
+    <w:p>
+      <w:pPr>
+        <w:pStyle w:val="ListParagraph"/>
+        <w:numPr>
+          <w:ilvl w:val="0"/>
+          <w:numId w:val="40"/>
+        </w:numPr>
+        <w:rPr>
+          <w:lang w:val="ru-RU"/>
+        </w:rPr>
+      </w:pPr>
+      <w:r>
+        <w:rPr>
+          <w:lang w:val="ru-RU"/>
+        </w:rPr>
+        <w:t>Спроектированы программная архитектура системы, архитектура базы данных и архитектура базы знаний;</w:t>
+      </w:r>
+      <w:r>
+        <w:rPr>
+          <w:lang w:val="ru-RU"/>
+        </w:rPr>
+        <w:t xml:space="preserve"> </w:t>
+      </w:r>
+    </w:p>
+    <w:p>
+      <w:pPr>
+        <w:pStyle w:val="ListParagraph"/>
+        <w:numPr>
+          <w:ilvl w:val="0"/>
+          <w:numId w:val="40"/>
+        </w:numPr>
+        <w:rPr>
+          <w:lang w:val="ru-RU"/>
+        </w:rPr>
+      </w:pPr>
+      <w:r>
+        <w:rPr>
+          <w:lang w:val="ru-RU"/>
+        </w:rPr>
+        <w:t>Разработана база знаний, а именно извлечение, формализация и структирирование знаний эксперта;</w:t>
+      </w:r>
+    </w:p>
+    <w:p>
+      <w:pPr>
+        <w:pStyle w:val="ListParagraph"/>
+        <w:numPr>
+          <w:ilvl w:val="0"/>
+          <w:numId w:val="40"/>
+        </w:numPr>
+        <w:rPr>
+          <w:lang w:val="ru-RU"/>
+        </w:rPr>
+      </w:pPr>
+      <w:r>
+        <w:rPr>
+          <w:lang w:val="ru-RU"/>
+        </w:rPr>
+        <w:t>Разработан интерфейс пользователя в соответствии с требованиями;</w:t>
+      </w:r>
+    </w:p>
+    <w:p>
+      <w:pPr>
+        <w:pStyle w:val="ListParagraph"/>
+        <w:numPr>
+          <w:ilvl w:val="0"/>
+          <w:numId w:val="40"/>
+        </w:numPr>
+        <w:rPr>
+          <w:lang w:val="ru-RU"/>
+        </w:rPr>
+      </w:pPr>
+      <w:r>
+        <w:rPr>
+          <w:lang w:val="ru-RU"/>
+        </w:rPr>
+        <w:t>Протестирована база знаний и интерфейс пользователя;</w:t>
+      </w:r>
+    </w:p>
+    <w:p>
+      <w:pPr>
+        <w:pStyle w:val="ListParagraph"/>
+        <w:numPr>
+          <w:ilvl w:val="0"/>
+          <w:numId w:val="40"/>
+        </w:numPr>
+        <w:rPr>
+          <w:lang w:val="ru-RU"/>
+        </w:rPr>
+      </w:pPr>
+      <w:r>
+        <w:rPr>
+          <w:lang w:val="ru-RU"/>
+        </w:rPr>
+        <w:t>Оформлена поястнительная записка.</w:t>
+      </w:r>
+    </w:p>
+    <w:p>
+      <w:pPr>
+        <w:rPr>
+          <w:lang w:val="ru-RU"/>
+        </w:rPr>
+      </w:pPr>
+      <w:r>
+        <w:rPr>
+          <w:lang w:val="ru-RU"/>
+        </w:rPr>
+        <w:t>Результат работы – реализованная продукционная экспертная система, производящая поддержку структурного синтеза оптической системы класса фотообъективов.</w:t>
+      </w:r>
+      <w:r>
+        <w:rPr>
+          <w:lang w:val="ru-RU"/>
+        </w:rPr>
+        <w:t xml:space="preserve"> Данная система рекомендуется для использования начинающим и продвинутым оптикам-проектировщикам в процессе разработки оптических систем.</w:t>
+      </w:r>
+    </w:p>
+    <w:p>
+      <w:pPr>
+        <w:rPr>
+          <w:lang w:val="ru-RU"/>
+        </w:rPr>
+      </w:pPr>
+      <w:r>
+        <w:rPr>
+          <w:lang w:val="ru-RU"/>
+        </w:rPr>
+        <w:t>Система готова для дальнейшего масштабирования базы знаний, как для класса фотообъективо</w:t>
+      </w:r>
+      <w:r>
+        <w:rPr>
+          <w:lang w:val="ru-RU"/>
+        </w:rPr>
+        <w:t>в, так и для других классов ОС.</w:t>
+      </w:r>
+    </w:p>
+    <w:p>
+      <w:pPr>
+        <w:rPr>
+          <w:lang w:val="ru-RU"/>
+        </w:rPr>
+      </w:pPr>
+      <w:r>
+        <w:rPr>
+          <w:lang w:val="ru-RU"/>
+        </w:rPr>
+        <w:t xml:space="preserve">В качестве развития системы предлагается: ввести индекс применимости структурной схемы; разработать компонент управления подписками пользователей на доступ к системе; </w:t>
       </w:r>
     </w:p>
     <w:p>
       <w:pPr>
         <w:pStyle w:val="Subtitle"/>
-        <w:rPr>
-          <w:lang w:val="ru-RU"/>
-        </w:rPr>
-      </w:pPr>
-      <w:bookmarkStart w:id="131" w:name="_Toc325455222"/>
-      <w:r>
-        <w:rPr>
-          <w:lang w:val="ru-RU"/>
-        </w:rPr>
-        <w:t>Заключение</w:t>
-      </w:r>
-      <w:bookmarkEnd w:id="131"/>
-    </w:p>
-    <w:p>
-      <w:pPr>
-        <w:rPr>
-          <w:lang w:val="ru-RU"/>
-        </w:rPr>
-      </w:pPr>
-      <w:r>
-        <w:rPr>
-          <w:lang w:val="ru-RU"/>
-        </w:rPr>
-        <w:t>Заключение по работе</w:t>
-      </w:r>
+        <w:ind w:firstLine="0"/>
+        <w:jc w:val="both"/>
+        <w:rPr>
+          <w:lang w:val="ru-RU"/>
+        </w:rPr>
+        <w:sectPr>
+          <w:pgSz w:w="11907" w:h="16839" w:code="9"/>
+          <w:pgMar w:top="1134" w:right="850" w:bottom="1134" w:left="1701" w:header="708" w:footer="708" w:gutter="0"/>
+          <w:cols w:space="708"/>
+          <w:docGrid w:linePitch="360"/>
+        </w:sectPr>
+      </w:pPr>
+      <w:bookmarkStart w:id="131" w:name="_Toc325455223"/>
     </w:p>
     <w:p>
       <w:pPr>
@@ -50001,7 +50542,6 @@
           <w:lang w:val="ru-RU"/>
         </w:rPr>
       </w:pPr>
-      <w:bookmarkStart w:id="132" w:name="_Toc325455223"/>
       <w:r>
         <w:rPr>
           <w:lang w:val="ru-RU"/>
@@ -50009,7 +50549,7 @@
         <w:lastRenderedPageBreak/>
         <w:t>Список использованных источников</w:t>
       </w:r>
-      <w:bookmarkEnd w:id="132"/>
+      <w:bookmarkEnd w:id="131"/>
     </w:p>
     <w:p>
       <w:pPr>
@@ -50122,18 +50662,30 @@
     <w:p>
       <w:pPr>
         <w:pStyle w:val="Subtitle"/>
-        <w:rPr>
-          <w:lang w:val="ru-RU"/>
-        </w:rPr>
+        <w:sectPr>
+          <w:pgSz w:w="11907" w:h="16839" w:code="9"/>
+          <w:pgMar w:top="1134" w:right="850" w:bottom="1134" w:left="1701" w:header="708" w:footer="708" w:gutter="0"/>
+          <w:cols w:space="708"/>
+          <w:docGrid w:linePitch="360"/>
+        </w:sectPr>
       </w:pPr>
       <w:r>
         <w:fldChar w:fldCharType="end"/>
       </w:r>
-      <w:bookmarkStart w:id="133" w:name="_Toc325455224"/>
-      <w:r>
-        <w:rPr>
-          <w:lang w:val="ru-RU"/>
-        </w:rPr>
+      <w:bookmarkStart w:id="132" w:name="_Toc325455224"/>
+    </w:p>
+    <w:p>
+      <w:pPr>
+        <w:pStyle w:val="Subtitle"/>
+        <w:rPr>
+          <w:lang w:val="ru-RU"/>
+        </w:rPr>
+      </w:pPr>
+      <w:r>
+        <w:rPr>
+          <w:lang w:val="ru-RU"/>
+        </w:rPr>
+        <w:lastRenderedPageBreak/>
         <w:t>Приложени</w:t>
       </w:r>
       <w:r>
@@ -50149,7 +50701,7 @@
         </w:rPr>
         <w:t xml:space="preserve"> А</w:t>
       </w:r>
-      <w:bookmarkEnd w:id="133"/>
+      <w:bookmarkEnd w:id="132"/>
       <w:proofErr w:type="gramEnd"/>
     </w:p>
     <w:sectPr>
@@ -50208,7 +50760,7 @@
             <w:rPr>
               <w:noProof/>
             </w:rPr>
-            <w:t>47</w:t>
+            <w:t>31</w:t>
           </w:r>
         </w:fldSimple>
       </w:p>
@@ -50761,6 +51313,44 @@
       </w:r>
     </w:p>
   </w:footnote>
+  <w:footnote w:id="26">
+    <w:p>
+      <w:pPr>
+        <w:pStyle w:val="FootnoteText"/>
+      </w:pPr>
+      <w:r>
+        <w:rPr>
+          <w:rStyle w:val="FootnoteReference"/>
+        </w:rPr>
+        <w:footnoteRef/>
+      </w:r>
+      <w:r>
+        <w:t xml:space="preserve"> Jasmine - </w:t>
+      </w:r>
+      <w:r>
+        <w:t>http://pivotal.github.com/jasmine/</w:t>
+      </w:r>
+    </w:p>
+  </w:footnote>
+  <w:footnote w:id="27">
+    <w:p>
+      <w:pPr>
+        <w:pStyle w:val="FootnoteText"/>
+      </w:pPr>
+      <w:r>
+        <w:rPr>
+          <w:rStyle w:val="FootnoteReference"/>
+        </w:rPr>
+        <w:footnoteRef/>
+      </w:r>
+      <w:r>
+        <w:t xml:space="preserve"> JUnit - </w:t>
+      </w:r>
+      <w:r>
+        <w:t>http://www.junit.org/</w:t>
+      </w:r>
+    </w:p>
+  </w:footnote>
 </w:footnotes>
 </file>
 
@@ -52969,9 +53559,9 @@
     </w:lvl>
   </w:abstractNum>
   <w:abstractNum w:abstractNumId="21">
-    <w:nsid w:val="50C718CB"/>
+    <w:nsid w:val="4FC87FDC"/>
     <w:multiLevelType w:val="hybridMultilevel"/>
-    <w:tmpl w:val="993039C2"/>
+    <w:tmpl w:val="C706AC70"/>
     <w:lvl w:ilvl="0" w:tplc="04090005">
       <w:start w:val="1"/>
       <w:numFmt w:val="bullet"/>
@@ -53082,9 +53672,9 @@
     </w:lvl>
   </w:abstractNum>
   <w:abstractNum w:abstractNumId="22">
-    <w:nsid w:val="519877CA"/>
+    <w:nsid w:val="50C718CB"/>
     <w:multiLevelType w:val="hybridMultilevel"/>
-    <w:tmpl w:val="B5D65FB2"/>
+    <w:tmpl w:val="993039C2"/>
     <w:lvl w:ilvl="0" w:tplc="04090005">
       <w:start w:val="1"/>
       <w:numFmt w:val="bullet"/>
@@ -53195,9 +53785,9 @@
     </w:lvl>
   </w:abstractNum>
   <w:abstractNum w:abstractNumId="23">
-    <w:nsid w:val="52067637"/>
+    <w:nsid w:val="519877CA"/>
     <w:multiLevelType w:val="hybridMultilevel"/>
-    <w:tmpl w:val="005AE9FE"/>
+    <w:tmpl w:val="B5D65FB2"/>
     <w:lvl w:ilvl="0" w:tplc="04090005">
       <w:start w:val="1"/>
       <w:numFmt w:val="bullet"/>
@@ -53308,9 +53898,9 @@
     </w:lvl>
   </w:abstractNum>
   <w:abstractNum w:abstractNumId="24">
-    <w:nsid w:val="539F3F9F"/>
+    <w:nsid w:val="52067637"/>
     <w:multiLevelType w:val="hybridMultilevel"/>
-    <w:tmpl w:val="EA008AB4"/>
+    <w:tmpl w:val="005AE9FE"/>
     <w:lvl w:ilvl="0" w:tplc="04090005">
       <w:start w:val="1"/>
       <w:numFmt w:val="bullet"/>
@@ -53421,6 +54011,119 @@
     </w:lvl>
   </w:abstractNum>
   <w:abstractNum w:abstractNumId="25">
+    <w:nsid w:val="539F3F9F"/>
+    <w:multiLevelType w:val="hybridMultilevel"/>
+    <w:tmpl w:val="EA008AB4"/>
+    <w:lvl w:ilvl="0" w:tplc="04090005">
+      <w:start w:val="1"/>
+      <w:numFmt w:val="bullet"/>
+      <w:lvlText w:val=""/>
+      <w:lvlJc w:val="left"/>
+      <w:pPr>
+        <w:ind w:left="1440" w:hanging="360"/>
+      </w:pPr>
+      <w:rPr>
+        <w:rFonts w:ascii="Wingdings" w:hAnsi="Wingdings" w:hint="default"/>
+      </w:rPr>
+    </w:lvl>
+    <w:lvl w:ilvl="1" w:tplc="04090003" w:tentative="1">
+      <w:start w:val="1"/>
+      <w:numFmt w:val="bullet"/>
+      <w:lvlText w:val="o"/>
+      <w:lvlJc w:val="left"/>
+      <w:pPr>
+        <w:ind w:left="2160" w:hanging="360"/>
+      </w:pPr>
+      <w:rPr>
+        <w:rFonts w:ascii="Courier New" w:hAnsi="Courier New" w:cs="Courier New" w:hint="default"/>
+      </w:rPr>
+    </w:lvl>
+    <w:lvl w:ilvl="2" w:tplc="04090005" w:tentative="1">
+      <w:start w:val="1"/>
+      <w:numFmt w:val="bullet"/>
+      <w:lvlText w:val=""/>
+      <w:lvlJc w:val="left"/>
+      <w:pPr>
+        <w:ind w:left="2880" w:hanging="360"/>
+      </w:pPr>
+      <w:rPr>
+        <w:rFonts w:ascii="Wingdings" w:hAnsi="Wingdings" w:hint="default"/>
+      </w:rPr>
+    </w:lvl>
+    <w:lvl w:ilvl="3" w:tplc="04090001" w:tentative="1">
+      <w:start w:val="1"/>
+      <w:numFmt w:val="bullet"/>
+      <w:lvlText w:val=""/>
+      <w:lvlJc w:val="left"/>
+      <w:pPr>
+        <w:ind w:left="3600" w:hanging="360"/>
+      </w:pPr>
+      <w:rPr>
+        <w:rFonts w:ascii="Symbol" w:hAnsi="Symbol" w:hint="default"/>
+      </w:rPr>
+    </w:lvl>
+    <w:lvl w:ilvl="4" w:tplc="04090003" w:tentative="1">
+      <w:start w:val="1"/>
+      <w:numFmt w:val="bullet"/>
+      <w:lvlText w:val="o"/>
+      <w:lvlJc w:val="left"/>
+      <w:pPr>
+        <w:ind w:left="4320" w:hanging="360"/>
+      </w:pPr>
+      <w:rPr>
+        <w:rFonts w:ascii="Courier New" w:hAnsi="Courier New" w:cs="Courier New" w:hint="default"/>
+      </w:rPr>
+    </w:lvl>
+    <w:lvl w:ilvl="5" w:tplc="04090005" w:tentative="1">
+      <w:start w:val="1"/>
+      <w:numFmt w:val="bullet"/>
+      <w:lvlText w:val=""/>
+      <w:lvlJc w:val="left"/>
+      <w:pPr>
+        <w:ind w:left="5040" w:hanging="360"/>
+      </w:pPr>
+      <w:rPr>
+        <w:rFonts w:ascii="Wingdings" w:hAnsi="Wingdings" w:hint="default"/>
+      </w:rPr>
+    </w:lvl>
+    <w:lvl w:ilvl="6" w:tplc="04090001" w:tentative="1">
+      <w:start w:val="1"/>
+      <w:numFmt w:val="bullet"/>
+      <w:lvlText w:val=""/>
+      <w:lvlJc w:val="left"/>
+      <w:pPr>
+        <w:ind w:left="5760" w:hanging="360"/>
+      </w:pPr>
+      <w:rPr>
+        <w:rFonts w:ascii="Symbol" w:hAnsi="Symbol" w:hint="default"/>
+      </w:rPr>
+    </w:lvl>
+    <w:lvl w:ilvl="7" w:tplc="04090003" w:tentative="1">
+      <w:start w:val="1"/>
+      <w:numFmt w:val="bullet"/>
+      <w:lvlText w:val="o"/>
+      <w:lvlJc w:val="left"/>
+      <w:pPr>
+        <w:ind w:left="6480" w:hanging="360"/>
+      </w:pPr>
+      <w:rPr>
+        <w:rFonts w:ascii="Courier New" w:hAnsi="Courier New" w:cs="Courier New" w:hint="default"/>
+      </w:rPr>
+    </w:lvl>
+    <w:lvl w:ilvl="8" w:tplc="04090005" w:tentative="1">
+      <w:start w:val="1"/>
+      <w:numFmt w:val="bullet"/>
+      <w:lvlText w:val=""/>
+      <w:lvlJc w:val="left"/>
+      <w:pPr>
+        <w:ind w:left="7200" w:hanging="360"/>
+      </w:pPr>
+      <w:rPr>
+        <w:rFonts w:ascii="Wingdings" w:hAnsi="Wingdings" w:hint="default"/>
+      </w:rPr>
+    </w:lvl>
+  </w:abstractNum>
+  <w:abstractNum w:abstractNumId="26">
     <w:nsid w:val="54D531B3"/>
     <w:multiLevelType w:val="hybridMultilevel"/>
     <w:tmpl w:val="A4B65414"/>
@@ -53506,7 +54209,7 @@
       </w:pPr>
     </w:lvl>
   </w:abstractNum>
-  <w:abstractNum w:abstractNumId="26">
+  <w:abstractNum w:abstractNumId="27">
     <w:nsid w:val="57DB41B0"/>
     <w:multiLevelType w:val="multilevel"/>
     <w:tmpl w:val="313C44F8"/>
@@ -53604,7 +54307,7 @@
       </w:pPr>
     </w:lvl>
   </w:abstractNum>
-  <w:abstractNum w:abstractNumId="27">
+  <w:abstractNum w:abstractNumId="28">
     <w:nsid w:val="58393F66"/>
     <w:multiLevelType w:val="hybridMultilevel"/>
     <w:tmpl w:val="BA68C536"/>
@@ -53717,7 +54420,7 @@
       </w:rPr>
     </w:lvl>
   </w:abstractNum>
-  <w:abstractNum w:abstractNumId="28">
+  <w:abstractNum w:abstractNumId="29">
     <w:nsid w:val="5F1D2F55"/>
     <w:multiLevelType w:val="hybridMultilevel"/>
     <w:tmpl w:val="F7A2A6BC"/>
@@ -53830,7 +54533,7 @@
       </w:rPr>
     </w:lvl>
   </w:abstractNum>
-  <w:abstractNum w:abstractNumId="29">
+  <w:abstractNum w:abstractNumId="30">
     <w:nsid w:val="64BA73BE"/>
     <w:multiLevelType w:val="hybridMultilevel"/>
     <w:tmpl w:val="2A88EBA0"/>
@@ -53943,7 +54646,7 @@
       </w:rPr>
     </w:lvl>
   </w:abstractNum>
-  <w:abstractNum w:abstractNumId="30">
+  <w:abstractNum w:abstractNumId="31">
     <w:nsid w:val="6C012920"/>
     <w:multiLevelType w:val="hybridMultilevel"/>
     <w:tmpl w:val="E1F05768"/>
@@ -54056,7 +54759,7 @@
       </w:rPr>
     </w:lvl>
   </w:abstractNum>
-  <w:abstractNum w:abstractNumId="31">
+  <w:abstractNum w:abstractNumId="32">
     <w:nsid w:val="6C1E04AF"/>
     <w:multiLevelType w:val="hybridMultilevel"/>
     <w:tmpl w:val="CB8A15D6"/>
@@ -54169,7 +54872,7 @@
       </w:rPr>
     </w:lvl>
   </w:abstractNum>
-  <w:abstractNum w:abstractNumId="32">
+  <w:abstractNum w:abstractNumId="33">
     <w:nsid w:val="6DC4466E"/>
     <w:multiLevelType w:val="hybridMultilevel"/>
     <w:tmpl w:val="3FE21E74"/>
@@ -54282,7 +54985,7 @@
       </w:rPr>
     </w:lvl>
   </w:abstractNum>
-  <w:abstractNum w:abstractNumId="33">
+  <w:abstractNum w:abstractNumId="34">
     <w:nsid w:val="733F7DE3"/>
     <w:multiLevelType w:val="hybridMultilevel"/>
     <w:tmpl w:val="6428CF90"/>
@@ -54395,7 +55098,7 @@
       </w:rPr>
     </w:lvl>
   </w:abstractNum>
-  <w:abstractNum w:abstractNumId="34">
+  <w:abstractNum w:abstractNumId="35">
     <w:nsid w:val="73AF3E4E"/>
     <w:multiLevelType w:val="hybridMultilevel"/>
     <w:tmpl w:val="C8B0A76C"/>
@@ -54481,7 +55184,7 @@
       </w:pPr>
     </w:lvl>
   </w:abstractNum>
-  <w:abstractNum w:abstractNumId="35">
+  <w:abstractNum w:abstractNumId="36">
     <w:nsid w:val="75045B03"/>
     <w:multiLevelType w:val="hybridMultilevel"/>
     <w:tmpl w:val="BB94D516"/>
@@ -54594,7 +55297,7 @@
       </w:rPr>
     </w:lvl>
   </w:abstractNum>
-  <w:abstractNum w:abstractNumId="36">
+  <w:abstractNum w:abstractNumId="37">
     <w:nsid w:val="76893EFC"/>
     <w:multiLevelType w:val="hybridMultilevel"/>
     <w:tmpl w:val="130C0CEE"/>
@@ -54707,7 +55410,7 @@
       </w:rPr>
     </w:lvl>
   </w:abstractNum>
-  <w:abstractNum w:abstractNumId="37">
+  <w:abstractNum w:abstractNumId="38">
     <w:nsid w:val="79480368"/>
     <w:multiLevelType w:val="hybridMultilevel"/>
     <w:tmpl w:val="9C96B2DC"/>
@@ -54820,7 +55523,7 @@
       </w:rPr>
     </w:lvl>
   </w:abstractNum>
-  <w:abstractNum w:abstractNumId="38">
+  <w:abstractNum w:abstractNumId="39">
     <w:nsid w:val="7EC63CA0"/>
     <w:multiLevelType w:val="hybridMultilevel"/>
     <w:tmpl w:val="EE2833CE"/>
@@ -54940,7 +55643,7 @@
     <w:abstractNumId w:val="8"/>
   </w:num>
   <w:num w:numId="3">
-    <w:abstractNumId w:val="27"/>
+    <w:abstractNumId w:val="28"/>
   </w:num>
   <w:num w:numId="4">
     <w:abstractNumId w:val="18"/>
@@ -54949,13 +55652,13 @@
     <w:abstractNumId w:val="11"/>
   </w:num>
   <w:num w:numId="6">
-    <w:abstractNumId w:val="35"/>
+    <w:abstractNumId w:val="36"/>
   </w:num>
   <w:num w:numId="7">
     <w:abstractNumId w:val="6"/>
   </w:num>
   <w:num w:numId="8">
-    <w:abstractNumId w:val="31"/>
+    <w:abstractNumId w:val="32"/>
   </w:num>
   <w:num w:numId="9">
     <w:abstractNumId w:val="14"/>
@@ -54967,22 +55670,22 @@
     <w:abstractNumId w:val="16"/>
   </w:num>
   <w:num w:numId="12">
-    <w:abstractNumId w:val="26"/>
+    <w:abstractNumId w:val="27"/>
   </w:num>
   <w:num w:numId="13">
     <w:abstractNumId w:val="19"/>
   </w:num>
   <w:num w:numId="14">
-    <w:abstractNumId w:val="32"/>
+    <w:abstractNumId w:val="33"/>
   </w:num>
   <w:num w:numId="15">
-    <w:abstractNumId w:val="25"/>
+    <w:abstractNumId w:val="26"/>
   </w:num>
   <w:num w:numId="16">
-    <w:abstractNumId w:val="34"/>
+    <w:abstractNumId w:val="35"/>
   </w:num>
   <w:num w:numId="17">
-    <w:abstractNumId w:val="23"/>
+    <w:abstractNumId w:val="24"/>
   </w:num>
   <w:num w:numId="18">
     <w:abstractNumId w:val="17"/>
@@ -55000,13 +55703,13 @@
     <w:abstractNumId w:val="3"/>
   </w:num>
   <w:num w:numId="23">
-    <w:abstractNumId w:val="36"/>
+    <w:abstractNumId w:val="37"/>
   </w:num>
   <w:num w:numId="24">
-    <w:abstractNumId w:val="21"/>
+    <w:abstractNumId w:val="22"/>
   </w:num>
   <w:num w:numId="25">
-    <w:abstractNumId w:val="30"/>
+    <w:abstractNumId w:val="31"/>
   </w:num>
   <w:num w:numId="26">
     <w:abstractNumId w:val="2"/>
@@ -55015,13 +55718,13 @@
     <w:abstractNumId w:val="20"/>
   </w:num>
   <w:num w:numId="28">
-    <w:abstractNumId w:val="24"/>
+    <w:abstractNumId w:val="25"/>
   </w:num>
   <w:num w:numId="29">
     <w:abstractNumId w:val="9"/>
   </w:num>
   <w:num w:numId="30">
-    <w:abstractNumId w:val="33"/>
+    <w:abstractNumId w:val="34"/>
   </w:num>
   <w:num w:numId="31">
     <w:abstractNumId w:val="10"/>
@@ -55030,10 +55733,10 @@
     <w:abstractNumId w:val="4"/>
   </w:num>
   <w:num w:numId="33">
-    <w:abstractNumId w:val="38"/>
+    <w:abstractNumId w:val="39"/>
   </w:num>
   <w:num w:numId="34">
-    <w:abstractNumId w:val="37"/>
+    <w:abstractNumId w:val="38"/>
   </w:num>
   <w:num w:numId="35">
     <w:abstractNumId w:val="0"/>
@@ -55042,13 +55745,16 @@
     <w:abstractNumId w:val="1"/>
   </w:num>
   <w:num w:numId="37">
-    <w:abstractNumId w:val="28"/>
+    <w:abstractNumId w:val="29"/>
   </w:num>
   <w:num w:numId="38">
-    <w:abstractNumId w:val="29"/>
+    <w:abstractNumId w:val="30"/>
   </w:num>
   <w:num w:numId="39">
-    <w:abstractNumId w:val="22"/>
+    <w:abstractNumId w:val="23"/>
+  </w:num>
+  <w:num w:numId="40">
+    <w:abstractNumId w:val="21"/>
   </w:num>
   <w:numIdMacAtCleanup w:val="28"/>
 </w:numbering>
@@ -56497,7 +57203,7 @@
 </file>
 
 <file path=customXml/itemProps1.xml><?xml version="1.0" encoding="utf-8"?>
-<ds:datastoreItem xmlns:ds="http://schemas.openxmlformats.org/officeDocument/2006/customXml" ds:itemID="{50169BD8-2CFE-4266-949E-2B19B95E4426}">
+<ds:datastoreItem xmlns:ds="http://schemas.openxmlformats.org/officeDocument/2006/customXml" ds:itemID="{DAFC69BA-12DB-4ECC-AA12-BCBB000E85CE}">
   <ds:schemaRefs>
     <ds:schemaRef ds:uri="http://schemas.openxmlformats.org/officeDocument/2006/bibliography"/>
   </ds:schemaRefs>

</xml_diff>